<commit_message>
Added initial parts on 'Problem', 'Material und Methoden' & 'Ergebnisse/GUI'
</commit_message>
<xml_diff>
--- a/Ausarbeitung/MED Text.docx
+++ b/Ausarbeitung/MED Text.docx
@@ -1,31 +1,394 @@
 
 <file path=word/document.xml><?xml version="1.0" encoding="utf-8"?>
-<w:document xmlns:wpc="http://schemas.microsoft.com/office/word/2010/wordprocessingCanvas" xmlns:cx="http://schemas.microsoft.com/office/drawing/2014/chartex" xmlns:cx1="http://schemas.microsoft.com/office/drawing/2015/9/8/chartex" xmlns:cx2="http://schemas.microsoft.com/office/drawing/2015/10/21/chartex" xmlns:cx3="http://schemas.microsoft.com/office/drawing/2016/5/9/chartex" xmlns:cx4="http://schemas.microsoft.com/office/drawing/2016/5/10/chartex" xmlns:cx5="http://schemas.microsoft.com/office/drawing/2016/5/11/chartex" xmlns:cx6="http://schemas.microsoft.com/office/drawing/2016/5/12/chartex" xmlns:cx7="http://schemas.microsoft.com/office/drawing/2016/5/13/chartex" xmlns:cx8="http://schemas.microsoft.com/office/drawing/2016/5/14/chartex" xmlns:mc="http://schemas.openxmlformats.org/markup-compatibility/2006" xmlns:aink="http://schemas.microsoft.com/office/drawing/2016/ink" xmlns:am3d="http://schemas.microsoft.com/office/drawing/2017/model3d" xmlns:o="urn:schemas-microsoft-com:office:office" xmlns:r="http://schemas.openxmlformats.org/officeDocument/2006/relationships" xmlns:m="http://schemas.openxmlformats.org/officeDocument/2006/math" xmlns:v="urn:schemas-microsoft-com:vml" xmlns:wp14="http://schemas.microsoft.com/office/word/2010/wordprocessingDrawing" xmlns:wp="http://schemas.openxmlformats.org/drawingml/2006/wordprocessingDrawing" xmlns:w10="urn:schemas-microsoft-com:office:word" xmlns:w="http://schemas.openxmlformats.org/wordprocessingml/2006/main" xmlns:w14="http://schemas.microsoft.com/office/word/2010/wordml" xmlns:w15="http://schemas.microsoft.com/office/word/2012/wordml" xmlns:w16cid="http://schemas.microsoft.com/office/word/2016/wordml/cid" xmlns:w16se="http://schemas.microsoft.com/office/word/2015/wordml/symex" xmlns:wpg="http://schemas.microsoft.com/office/word/2010/wordprocessingGroup" xmlns:wpi="http://schemas.microsoft.com/office/word/2010/wordprocessingInk" xmlns:wne="http://schemas.microsoft.com/office/word/2006/wordml" xmlns:wps="http://schemas.microsoft.com/office/word/2010/wordprocessingShape" mc:Ignorable="w14 w15 w16se w16cid wp14">
+<w:document xmlns:wpc="http://schemas.microsoft.com/office/word/2010/wordprocessingCanvas" xmlns:cx="http://schemas.microsoft.com/office/drawing/2014/chartex" xmlns:cx1="http://schemas.microsoft.com/office/drawing/2015/9/8/chartex" xmlns:mc="http://schemas.openxmlformats.org/markup-compatibility/2006" xmlns:o="urn:schemas-microsoft-com:office:office" xmlns:r="http://schemas.openxmlformats.org/officeDocument/2006/relationships" xmlns:m="http://schemas.openxmlformats.org/officeDocument/2006/math" xmlns:v="urn:schemas-microsoft-com:vml" xmlns:wp14="http://schemas.microsoft.com/office/word/2010/wordprocessingDrawing" xmlns:wp="http://schemas.openxmlformats.org/drawingml/2006/wordprocessingDrawing" xmlns:w10="urn:schemas-microsoft-com:office:word" xmlns:w="http://schemas.openxmlformats.org/wordprocessingml/2006/main" xmlns:w14="http://schemas.microsoft.com/office/word/2010/wordml" xmlns:w15="http://schemas.microsoft.com/office/word/2012/wordml" xmlns:w16se="http://schemas.microsoft.com/office/word/2015/wordml/symex" xmlns:wpg="http://schemas.microsoft.com/office/word/2010/wordprocessingGroup" xmlns:wpi="http://schemas.microsoft.com/office/word/2010/wordprocessingInk" xmlns:wne="http://schemas.microsoft.com/office/word/2006/wordml" xmlns:wps="http://schemas.microsoft.com/office/word/2010/wordprocessingShape" mc:Ignorable="w14 w15 w16se wp14">
   <w:body>
     <w:p>
       <w:pPr>
-        <w:rPr>
-          <w:szCs w:val="24"/>
-        </w:rPr>
-      </w:pPr>
-      <w:r>
-        <w:rPr>
-          <w:szCs w:val="24"/>
-        </w:rPr>
-        <w:t>Ergebnisse</w:t>
-      </w:r>
-    </w:p>
-    <w:p>
-      <w:pPr>
-        <w:rPr>
-          <w:szCs w:val="24"/>
-        </w:rPr>
-      </w:pPr>
-      <w:r>
-        <w:rPr>
-          <w:szCs w:val="24"/>
-        </w:rPr>
-        <w:t xml:space="preserve">Vorverarbeitung: </w:t>
+        <w:pStyle w:val="Title"/>
+      </w:pPr>
+      <w:r>
+        <w:t>Writeup zum PBL „Einführung in medizintechnische Systeme“, Gruppe 02</w:t>
+      </w:r>
+    </w:p>
+    <w:p/>
+    <w:p>
+      <w:r>
+        <w:t xml:space="preserve">Vorgeschlagene Gliederung von Sarah: </w:t>
+      </w:r>
+      <w:r>
+        <w:t xml:space="preserve">Problem </w:t>
+      </w:r>
+      <w:r>
+        <w:t xml:space="preserve">- </w:t>
+      </w:r>
+      <w:r>
+        <w:t xml:space="preserve">Material und Methoden </w:t>
+      </w:r>
+      <w:r>
+        <w:t xml:space="preserve">- </w:t>
+      </w:r>
+      <w:r>
+        <w:t xml:space="preserve">Ergebnisse </w:t>
+      </w:r>
+      <w:r>
+        <w:t>- D</w:t>
+      </w:r>
+      <w:r>
+        <w:t xml:space="preserve">iskussion </w:t>
+      </w:r>
+      <w:r>
+        <w:t xml:space="preserve"> -</w:t>
+      </w:r>
+      <w:r>
+        <w:t>Ausblick</w:t>
+      </w:r>
+      <w:r>
+        <w:t>. Diese Ausarbeitung orientiert sich außerdem an dem Beispiel einer Gruppe aus dem letzten Jahr (siehe PDF).</w:t>
+      </w:r>
+    </w:p>
+    <w:p>
+      <w:pPr>
+        <w:pStyle w:val="Heading1"/>
+      </w:pPr>
+      <w:r>
+        <w:t>Problem</w:t>
+      </w:r>
+    </w:p>
+    <w:p>
+      <w:r>
+        <w:t>Herausforderung war es über mehrere Zwischenschrit</w:t>
+      </w:r>
+      <w:r>
+        <w:t>te aus den Rohdaten einer IVOCT-</w:t>
+      </w:r>
+      <w:r>
+        <w:t>Messung den Durchmesser der</w:t>
+      </w:r>
+      <w:r>
+        <w:t xml:space="preserve"> gemessenen Arterie zu bestimmen. Im Rahmen eines PBL Projekts mit tatkräftiger Unterstützung der Tutoren hat Gruppe 02 (bestehend aus Alex, Alex, Malte &amp; Felix) dabei über Matlab eine Lösung erarbeitet. Diese Lösung wird im Folgenden nach Ende des PBL unter verschiedenen Aspekten betrachtet, dabei legen die Autoren ein besonderes Augenmerk auf die </w:t>
+      </w:r>
+      <w:r>
+        <w:rPr>
+          <w:b/>
+        </w:rPr>
+        <w:t>Parameter-Variierung</w:t>
+      </w:r>
+      <w:r>
+        <w:t>. Außerdem schneidet dieses Writeup auch die Grundlagen des IVOCT an um einen kleinen Überblick zu geben.</w:t>
+      </w:r>
+    </w:p>
+    <w:p>
+      <w:pPr>
+        <w:rPr>
+          <w:i/>
+        </w:rPr>
+      </w:pPr>
+      <w:r>
+        <w:rPr>
+          <w:i/>
+        </w:rPr>
+        <w:t xml:space="preserve">Kommentar: </w:t>
+      </w:r>
+      <w:r>
+        <w:rPr>
+          <w:i/>
+        </w:rPr>
+        <w:t>Erklä</w:t>
+      </w:r>
+      <w:r>
+        <w:rPr>
+          <w:i/>
+        </w:rPr>
+        <w:t>rung des IVOCT hier ausgelassen.</w:t>
+      </w:r>
+    </w:p>
+    <w:p>
+      <w:pPr>
+        <w:pStyle w:val="Heading1"/>
+      </w:pPr>
+      <w:r>
+        <w:t>Material und Methoden</w:t>
+      </w:r>
+    </w:p>
+    <w:p>
+      <w:pPr>
+        <w:pStyle w:val="Heading2"/>
+      </w:pPr>
+      <w:r>
+        <w:t>Organisatorisches</w:t>
+      </w:r>
+    </w:p>
+    <w:p>
+      <w:r>
+        <w:t>Bei diesem Programmier-Projekt mit 4 Teilnehmern und insgesamt ca. 1400 Zeilen Code haben wir uns für Git und für eine Aufteilung des Codes in Module entschieden. Außerdem haben wir diese Module dann bestimmten Personen zugeordnet. Dieser Ansatz hat uns individuell viele Freiheiten gelassen, während trotzdem immer klar war wer was macht und eine gewisse „Code-Sicherheit“ gegeben war. Später haben wir uns noch dazu entschieden die Parameter zu jedem Modul am Anfang des jeweiligen Moduls zu deklarieren</w:t>
+      </w:r>
+      <w:r>
+        <w:t>, was uns nun auch beim Writeup entgegenkommt.</w:t>
+      </w:r>
+    </w:p>
+    <w:p>
+      <w:r>
+        <w:t>Angel</w:t>
+      </w:r>
+      <w:r>
+        <w:t>ehnt an die technische Problems</w:t>
+      </w:r>
+      <w:r>
+        <w:t xml:space="preserve">tellung </w:t>
+      </w:r>
+      <w:r>
+        <w:t xml:space="preserve">beinhaltet </w:t>
+      </w:r>
+      <w:r>
+        <w:t>unser Proje</w:t>
+      </w:r>
+      <w:r>
+        <w:t>kt 6</w:t>
+      </w:r>
+      <w:r>
+        <w:t xml:space="preserve"> Module:</w:t>
+      </w:r>
+    </w:p>
+    <w:p>
+      <w:pPr>
+        <w:pStyle w:val="ListParagraph"/>
+        <w:numPr>
+          <w:ilvl w:val="0"/>
+          <w:numId w:val="2"/>
+        </w:numPr>
+      </w:pPr>
+      <w:r>
+        <w:rPr>
+          <w:color w:val="0070C0"/>
+        </w:rPr>
+        <w:t>Main</w:t>
+      </w:r>
+      <w:r>
+        <w:rPr>
+          <w:color w:val="0070C0"/>
+        </w:rPr>
+        <w:t xml:space="preserve"> :: </w:t>
+      </w:r>
+      <w:r>
+        <w:rPr>
+          <w:color w:val="BFBFBF" w:themeColor="background1" w:themeShade="BF"/>
+        </w:rPr>
+        <w:t>Ru</w:t>
+      </w:r>
+      <w:r>
+        <w:rPr>
+          <w:color w:val="BFBFBF" w:themeColor="background1" w:themeShade="BF"/>
+        </w:rPr>
+        <w:t>ft Module nacheinander a</w:t>
+      </w:r>
+      <w:r>
+        <w:rPr>
+          <w:color w:val="BFBFBF" w:themeColor="background1" w:themeShade="BF"/>
+        </w:rPr>
+        <w:t>uf</w:t>
+      </w:r>
+    </w:p>
+    <w:p>
+      <w:pPr>
+        <w:pStyle w:val="ListParagraph"/>
+        <w:numPr>
+          <w:ilvl w:val="0"/>
+          <w:numId w:val="2"/>
+        </w:numPr>
+      </w:pPr>
+      <w:r>
+        <w:rPr>
+          <w:color w:val="0070C0"/>
+        </w:rPr>
+        <w:t>Rohdaten-Verarbeitung</w:t>
+      </w:r>
+      <w:r>
+        <w:rPr>
+          <w:color w:val="0070C0"/>
+        </w:rPr>
+        <w:t xml:space="preserve"> :: </w:t>
+      </w:r>
+      <w:r>
+        <w:rPr>
+          <w:color w:val="BFBFBF" w:themeColor="background1" w:themeShade="BF"/>
+        </w:rPr>
+        <w:t>K</w:t>
+      </w:r>
+      <w:r>
+        <w:rPr>
+          <w:color w:val="BFBFBF" w:themeColor="background1" w:themeShade="BF"/>
+        </w:rPr>
+        <w:t>onvertiert die Rohdaten zu einem M-Scan</w:t>
+      </w:r>
+    </w:p>
+    <w:p>
+      <w:pPr>
+        <w:pStyle w:val="ListParagraph"/>
+        <w:numPr>
+          <w:ilvl w:val="0"/>
+          <w:numId w:val="2"/>
+        </w:numPr>
+      </w:pPr>
+      <w:r>
+        <w:rPr>
+          <w:color w:val="0070C0"/>
+        </w:rPr>
+        <w:t>M</w:t>
+      </w:r>
+      <w:r>
+        <w:rPr>
+          <w:color w:val="0070C0"/>
+        </w:rPr>
+        <w:t>-S</w:t>
+      </w:r>
+      <w:r>
+        <w:rPr>
+          <w:color w:val="0070C0"/>
+        </w:rPr>
+        <w:t xml:space="preserve">can to </w:t>
+      </w:r>
+      <w:r>
+        <w:rPr>
+          <w:color w:val="0070C0"/>
+        </w:rPr>
+        <w:t>B-S</w:t>
+      </w:r>
+      <w:r>
+        <w:rPr>
+          <w:color w:val="0070C0"/>
+        </w:rPr>
+        <w:t>can</w:t>
+      </w:r>
+      <w:r>
+        <w:rPr>
+          <w:color w:val="0070C0"/>
+        </w:rPr>
+        <w:t xml:space="preserve"> :: </w:t>
+      </w:r>
+      <w:r>
+        <w:rPr>
+          <w:color w:val="BFBFBF" w:themeColor="background1" w:themeShade="BF"/>
+        </w:rPr>
+        <w:t>Segmentiert die einzelnen B-Scans</w:t>
+      </w:r>
+      <w:r>
+        <w:rPr>
+          <w:color w:val="BFBFBF" w:themeColor="background1" w:themeShade="BF"/>
+        </w:rPr>
+        <w:t xml:space="preserve"> im M-Scan</w:t>
+      </w:r>
+    </w:p>
+    <w:p>
+      <w:pPr>
+        <w:pStyle w:val="ListParagraph"/>
+        <w:numPr>
+          <w:ilvl w:val="0"/>
+          <w:numId w:val="2"/>
+        </w:numPr>
+        <w:rPr>
+          <w:color w:val="BFBFBF" w:themeColor="background1" w:themeShade="BF"/>
+        </w:rPr>
+      </w:pPr>
+      <w:r>
+        <w:rPr>
+          <w:color w:val="0070C0"/>
+        </w:rPr>
+        <w:t>Filter Artefacts</w:t>
+      </w:r>
+      <w:r>
+        <w:rPr>
+          <w:color w:val="0070C0"/>
+        </w:rPr>
+        <w:t xml:space="preserve"> :: </w:t>
+      </w:r>
+      <w:r>
+        <w:rPr>
+          <w:color w:val="BFBFBF" w:themeColor="background1" w:themeShade="BF"/>
+        </w:rPr>
+        <w:t xml:space="preserve">Vorverarbeitung für </w:t>
+      </w:r>
+      <w:r>
+        <w:rPr>
+          <w:color w:val="BFBFBF" w:themeColor="background1" w:themeShade="BF"/>
+        </w:rPr>
+        <w:t xml:space="preserve">reibungslose </w:t>
+      </w:r>
+      <w:r>
+        <w:rPr>
+          <w:color w:val="BFBFBF" w:themeColor="background1" w:themeShade="BF"/>
+        </w:rPr>
+        <w:t>Berechnung des Durchmessers</w:t>
+      </w:r>
+    </w:p>
+    <w:p>
+      <w:pPr>
+        <w:pStyle w:val="ListParagraph"/>
+        <w:numPr>
+          <w:ilvl w:val="0"/>
+          <w:numId w:val="2"/>
+        </w:numPr>
+      </w:pPr>
+      <w:r>
+        <w:rPr>
+          <w:color w:val="0070C0"/>
+        </w:rPr>
+        <w:t>Determine</w:t>
+      </w:r>
+      <w:r>
+        <w:rPr>
+          <w:color w:val="0070C0"/>
+        </w:rPr>
+        <w:t xml:space="preserve"> </w:t>
+      </w:r>
+      <w:r>
+        <w:rPr>
+          <w:color w:val="0070C0"/>
+        </w:rPr>
+        <w:t>Diameter</w:t>
+      </w:r>
+      <w:r>
+        <w:rPr>
+          <w:color w:val="0070C0"/>
+        </w:rPr>
+        <w:t xml:space="preserve"> :: </w:t>
+      </w:r>
+      <w:r>
+        <w:rPr>
+          <w:color w:val="BFBFBF" w:themeColor="background1" w:themeShade="BF"/>
+        </w:rPr>
+        <w:t>Berechnung des Durchmessers</w:t>
+      </w:r>
+    </w:p>
+    <w:p>
+      <w:pPr>
+        <w:pStyle w:val="ListParagraph"/>
+        <w:numPr>
+          <w:ilvl w:val="0"/>
+          <w:numId w:val="2"/>
+        </w:numPr>
+      </w:pPr>
+      <w:r>
+        <w:rPr>
+          <w:color w:val="0070C0"/>
+        </w:rPr>
+        <w:t>GUI ::</w:t>
+      </w:r>
+      <w:r>
+        <w:t xml:space="preserve"> </w:t>
+      </w:r>
+      <w:r>
+        <w:rPr>
+          <w:color w:val="BFBFBF" w:themeColor="background1" w:themeShade="BF"/>
+        </w:rPr>
+        <w:t>Graphische Bedienmöglichkeit der Main</w:t>
+      </w:r>
+    </w:p>
+    <w:p>
+      <w:pPr>
+        <w:pStyle w:val="Heading1"/>
+      </w:pPr>
+      <w:r>
+        <w:t>Vorverarbeitung</w:t>
       </w:r>
     </w:p>
     <w:p>
@@ -123,7 +486,14 @@
         <w:rPr>
           <w:szCs w:val="24"/>
         </w:rPr>
-        <w:t>Effekt. Um die resultierenden Seitenbänder zu reduzieren wird jedes Spektrum mit dem Hann-Filter multipliziert, die sogenannte Apodisation</w:t>
+        <w:t xml:space="preserve">Effekt. Um die resultierenden Seitenbänder zu reduzieren wird jedes Spektrum mit dem Hann-Filter multipliziert, die sogenannte </w:t>
+      </w:r>
+      <w:r>
+        <w:rPr>
+          <w:szCs w:val="24"/>
+        </w:rPr>
+        <w:lastRenderedPageBreak/>
+        <w:t>Apodisation</w:t>
       </w:r>
       <w:r>
         <w:rPr>
@@ -346,7 +716,31 @@
         <w:rPr>
           <w:szCs w:val="24"/>
         </w:rPr>
-        <w:t xml:space="preserve"> ergibt eine Matrix aus Nullen und Einsen. Die Einsen repräsentieren hierbei die Artefaktlinien. </w:t>
+        <w:t xml:space="preserve"> ergibt eine</w:t>
+      </w:r>
+      <w:r>
+        <w:rPr>
+          <w:szCs w:val="24"/>
+        </w:rPr>
+        <w:t xml:space="preserve"> binäre</w:t>
+      </w:r>
+      <w:r>
+        <w:rPr>
+          <w:szCs w:val="24"/>
+        </w:rPr>
+        <w:t xml:space="preserve"> Matrix</w:t>
+      </w:r>
+      <w:r>
+        <w:rPr>
+          <w:szCs w:val="24"/>
+        </w:rPr>
+        <w:t xml:space="preserve"> bestehend</w:t>
+      </w:r>
+      <w:r>
+        <w:rPr>
+          <w:szCs w:val="24"/>
+        </w:rPr>
+        <w:t xml:space="preserve"> aus Nullen und Einsen. Die Einsen repräsentieren hierbei die Artefaktlinien. </w:t>
       </w:r>
       <w:r>
         <w:rPr>
@@ -487,20 +881,13 @@
           <w:szCs w:val="24"/>
         </w:rPr>
       </w:pPr>
-      <w:bookmarkStart w:id="0" w:name="_GoBack"/>
-      <w:bookmarkEnd w:id="0"/>
-    </w:p>
-    <w:p>
-      <w:pPr>
-        <w:rPr>
-          <w:szCs w:val="24"/>
-        </w:rPr>
-      </w:pPr>
-      <w:r>
-        <w:rPr>
-          <w:szCs w:val="24"/>
-        </w:rPr>
-        <w:t>Verarbeitung:</w:t>
+    </w:p>
+    <w:p>
+      <w:pPr>
+        <w:pStyle w:val="Heading1"/>
+      </w:pPr>
+      <w:r>
+        <w:t>Verarbeitung</w:t>
       </w:r>
     </w:p>
     <w:p>
@@ -713,47 +1100,141 @@
         <w:rPr>
           <w:szCs w:val="24"/>
         </w:rPr>
-        <w:t xml:space="preserve">Die Bestimmung des Durchmessers erfolgt in Polarkoordinaten anhand der detektierten Kante. Es wird unter Annahme, dass die Rotation des Katheters konstant erfolgt ist, der Abstand von einem </w:t>
-      </w:r>
-      <w:r>
-        <w:rPr>
-          <w:szCs w:val="24"/>
-        </w:rPr>
+        <w:t>Die Bestimmung des Durchmessers erfolgt in Polarkoordinaten anhand der detektierten Kante. Es wird unter Annahme, dass die Rotation des Katheters konstant erfolgt ist, der Abstand von einem Punkt der Kante</w:t>
+      </w:r>
+      <w:r>
+        <w:rPr>
+          <w:szCs w:val="24"/>
+        </w:rPr>
+        <w:t xml:space="preserve"> und dem Punkt nach einer halben Drehung (halber B-Scan) zur X-Achse gemessen und aufaddiert. </w:t>
+      </w:r>
+    </w:p>
+    <w:p>
+      <w:pPr>
+        <w:pStyle w:val="Heading1"/>
+      </w:pPr>
+      <w:r>
         <w:lastRenderedPageBreak/>
-        <w:t>Punkt der Kante</w:t>
-      </w:r>
-      <w:r>
-        <w:rPr>
-          <w:szCs w:val="24"/>
-        </w:rPr>
-        <w:t xml:space="preserve"> und dem Punkt nach einer halben Drehung (halber B-Scan) zur X-Achse gemessen und aufaddiert. </w:t>
-      </w:r>
-    </w:p>
-    <w:p>
-      <w:pPr>
-        <w:autoSpaceDE w:val="0"/>
-        <w:autoSpaceDN w:val="0"/>
-        <w:adjustRightInd w:val="0"/>
-        <w:spacing w:after="0" w:line="240" w:lineRule="auto"/>
-        <w:rPr>
-          <w:szCs w:val="24"/>
-        </w:rPr>
-      </w:pPr>
-    </w:p>
-    <w:p>
-      <w:pPr>
-        <w:jc w:val="both"/>
-        <w:rPr>
-          <w:szCs w:val="24"/>
-        </w:rPr>
-      </w:pPr>
-    </w:p>
-    <w:p>
-      <w:pPr>
-        <w:rPr>
-          <w:sz w:val="20"/>
-        </w:rPr>
-      </w:pPr>
+        <w:t>Ergebnisse</w:t>
+      </w:r>
+    </w:p>
+    <w:p>
+      <w:pPr>
+        <w:pStyle w:val="Heading2"/>
+      </w:pPr>
+      <w:r>
+        <w:rPr>
+          <w:noProof/>
+        </w:rPr>
+        <w:pict>
+          <v:shapetype id="_x0000_t75" coordsize="21600,21600" o:spt="75" o:preferrelative="t" path="m@4@5l@4@11@9@11@9@5xe" filled="f" stroked="f">
+            <v:stroke joinstyle="miter"/>
+            <v:formulas>
+              <v:f eqn="if lineDrawn pixelLineWidth 0"/>
+              <v:f eqn="sum @0 1 0"/>
+              <v:f eqn="sum 0 0 @1"/>
+              <v:f eqn="prod @2 1 2"/>
+              <v:f eqn="prod @3 21600 pixelWidth"/>
+              <v:f eqn="prod @3 21600 pixelHeight"/>
+              <v:f eqn="sum @0 0 1"/>
+              <v:f eqn="prod @6 1 2"/>
+              <v:f eqn="prod @7 21600 pixelWidth"/>
+              <v:f eqn="sum @8 21600 0"/>
+              <v:f eqn="prod @7 21600 pixelHeight"/>
+              <v:f eqn="sum @10 21600 0"/>
+            </v:formulas>
+            <v:path o:extrusionok="f" gradientshapeok="t" o:connecttype="rect"/>
+            <o:lock v:ext="edit" aspectratio="t"/>
+          </v:shapetype>
+          <v:shape id="_x0000_s1027" type="#_x0000_t75" style="position:absolute;margin-left:-.15pt;margin-top:40.8pt;width:449.2pt;height:189.55pt;z-index:251659264;mso-position-horizontal-relative:margin;mso-position-vertical-relative:margin;mso-width-relative:page;mso-height-relative:page">
+            <v:imagedata r:id="rId6" o:title="GUI_1"/>
+            <w10:wrap type="square" anchorx="margin" anchory="margin"/>
+          </v:shape>
+        </w:pict>
+      </w:r>
+      <w:r>
+        <w:t>GUI</w:t>
+      </w:r>
+    </w:p>
+    <w:p>
+      <w:r>
+        <w:t xml:space="preserve">Die GUI bietet eine </w:t>
+      </w:r>
+      <w:r>
+        <w:t xml:space="preserve">komfortable </w:t>
+      </w:r>
+      <w:r>
+        <w:t>Ansteuerung der einzelnen Module</w:t>
+      </w:r>
+      <w:r>
+        <w:t xml:space="preserve"> um diese nacheinander ausführen zu können. Den komplexen Anforderungen einer echten medizinischen Anwendung genügt sie bei Weitem nicht, allerdings ist es ein erster Versuch der Autoren in diese Richtung. </w:t>
+      </w:r>
+    </w:p>
+    <w:p>
+      <w:r>
+        <w:t xml:space="preserve">Über den Block an Buttons oben Links hat der Anwender die Möglichkeit aus den Messungen eine Auszuwählen und zu Laden. Danach können über dem Button darunter „Detect BScans“ die B-Scans segmentiert werden. Aus diesen wird </w:t>
+      </w:r>
+      <w:r>
+        <w:t>dann direkt einer ausgewählt. I</w:t>
+      </w:r>
+      <w:r>
+        <w:t xml:space="preserve">n der Übersicht unten Links </w:t>
+      </w:r>
+      <w:r>
+        <w:t xml:space="preserve">werden </w:t>
+      </w:r>
+      <w:r>
+        <w:t xml:space="preserve">alle erkannten B-Scans mit blauen </w:t>
+      </w:r>
+      <w:r>
+        <w:t>Stern-</w:t>
+      </w:r>
+      <w:r>
+        <w:t xml:space="preserve">Markierungen gekennzeichnet, welche über die darunterliegende Scrollbar durchgeschaltet werden können. Der aktuell ausgewählte B-Scan </w:t>
+      </w:r>
+      <w:r>
+        <w:t>kan</w:t>
+      </w:r>
+      <w:r>
+        <w:t>n</w:t>
+      </w:r>
+      <w:r>
+        <w:t xml:space="preserve"> sofort in der</w:t>
+      </w:r>
+      <w:r>
+        <w:t xml:space="preserve"> großen Ansicht in der rechten Hälfte genauer betrachte</w:t>
+      </w:r>
+      <w:r>
+        <w:t>t</w:t>
+      </w:r>
+      <w:r>
+        <w:t xml:space="preserve"> werden.</w:t>
+      </w:r>
+    </w:p>
+    <w:p>
+      <w:r>
+        <w:t xml:space="preserve">Nur nach einem anschließenden Entfernen über den dazugehörigen Button kann anschließend für den ausgewählten B-Scan der der Durchmesser berechnet werden. Der durchschnittliche Durchmesser des B-Scans wurde in diesem Beispiel auf einen Wert von 1.77 </w:t>
+      </w:r>
+      <w:bookmarkStart w:id="0" w:name="_GoBack"/>
+      <w:bookmarkEnd w:id="0"/>
+      <w:r>
+        <w:t>umgerechnet.</w:t>
+      </w:r>
+      <w:r>
+        <w:pict>
+          <v:shape id="_x0000_i1025" type="#_x0000_t75" style="width:452.5pt;height:191.1pt">
+            <v:imagedata r:id="rId7" o:title="GUI_2"/>
+          </v:shape>
+        </w:pict>
+      </w:r>
+    </w:p>
+    <w:p>
+      <w:pPr>
+        <w:pStyle w:val="Heading1"/>
+      </w:pPr>
+      <w:r>
+        <w:t>Ausblick</w:t>
+      </w:r>
     </w:p>
     <w:sectPr>
       <w:pgSz w:w="11906" w:h="16838"/>
@@ -766,8 +1247,120 @@
 </file>
 
 <file path=word/numbering.xml><?xml version="1.0" encoding="utf-8"?>
-<w:numbering xmlns:wpc="http://schemas.microsoft.com/office/word/2010/wordprocessingCanvas" xmlns:cx="http://schemas.microsoft.com/office/drawing/2014/chartex" xmlns:cx1="http://schemas.microsoft.com/office/drawing/2015/9/8/chartex" xmlns:cx2="http://schemas.microsoft.com/office/drawing/2015/10/21/chartex" xmlns:cx3="http://schemas.microsoft.com/office/drawing/2016/5/9/chartex" xmlns:cx4="http://schemas.microsoft.com/office/drawing/2016/5/10/chartex" xmlns:cx5="http://schemas.microsoft.com/office/drawing/2016/5/11/chartex" xmlns:cx6="http://schemas.microsoft.com/office/drawing/2016/5/12/chartex" xmlns:cx7="http://schemas.microsoft.com/office/drawing/2016/5/13/chartex" xmlns:cx8="http://schemas.microsoft.com/office/drawing/2016/5/14/chartex" xmlns:mc="http://schemas.openxmlformats.org/markup-compatibility/2006" xmlns:aink="http://schemas.microsoft.com/office/drawing/2016/ink" xmlns:am3d="http://schemas.microsoft.com/office/drawing/2017/model3d" xmlns:o="urn:schemas-microsoft-com:office:office" xmlns:r="http://schemas.openxmlformats.org/officeDocument/2006/relationships" xmlns:m="http://schemas.openxmlformats.org/officeDocument/2006/math" xmlns:v="urn:schemas-microsoft-com:vml" xmlns:wp14="http://schemas.microsoft.com/office/word/2010/wordprocessingDrawing" xmlns:wp="http://schemas.openxmlformats.org/drawingml/2006/wordprocessingDrawing" xmlns:w10="urn:schemas-microsoft-com:office:word" xmlns:w="http://schemas.openxmlformats.org/wordprocessingml/2006/main" xmlns:w14="http://schemas.microsoft.com/office/word/2010/wordml" xmlns:w15="http://schemas.microsoft.com/office/word/2012/wordml" xmlns:w16cid="http://schemas.microsoft.com/office/word/2016/wordml/cid" xmlns:w16se="http://schemas.microsoft.com/office/word/2015/wordml/symex" xmlns:wpg="http://schemas.microsoft.com/office/word/2010/wordprocessingGroup" xmlns:wpi="http://schemas.microsoft.com/office/word/2010/wordprocessingInk" xmlns:wne="http://schemas.microsoft.com/office/word/2006/wordml" xmlns:wps="http://schemas.microsoft.com/office/word/2010/wordprocessingShape" mc:Ignorable="w14 w15 w16se w16cid wp14">
+<w:numbering xmlns:wpc="http://schemas.microsoft.com/office/word/2010/wordprocessingCanvas" xmlns:cx="http://schemas.microsoft.com/office/drawing/2014/chartex" xmlns:cx1="http://schemas.microsoft.com/office/drawing/2015/9/8/chartex" xmlns:mc="http://schemas.openxmlformats.org/markup-compatibility/2006" xmlns:o="urn:schemas-microsoft-com:office:office" xmlns:r="http://schemas.openxmlformats.org/officeDocument/2006/relationships" xmlns:m="http://schemas.openxmlformats.org/officeDocument/2006/math" xmlns:v="urn:schemas-microsoft-com:vml" xmlns:wp14="http://schemas.microsoft.com/office/word/2010/wordprocessingDrawing" xmlns:wp="http://schemas.openxmlformats.org/drawingml/2006/wordprocessingDrawing" xmlns:w10="urn:schemas-microsoft-com:office:word" xmlns:w="http://schemas.openxmlformats.org/wordprocessingml/2006/main" xmlns:w14="http://schemas.microsoft.com/office/word/2010/wordml" xmlns:w15="http://schemas.microsoft.com/office/word/2012/wordml" xmlns:w16se="http://schemas.microsoft.com/office/word/2015/wordml/symex" xmlns:wpg="http://schemas.microsoft.com/office/word/2010/wordprocessingGroup" xmlns:wpi="http://schemas.microsoft.com/office/word/2010/wordprocessingInk" xmlns:wne="http://schemas.microsoft.com/office/word/2006/wordml" xmlns:wps="http://schemas.microsoft.com/office/word/2010/wordprocessingShape" mc:Ignorable="w14 w15 w16se wp14">
   <w:abstractNum w:abstractNumId="0" w15:restartNumberingAfterBreak="0">
+    <w:nsid w:val="30D638F7"/>
+    <w:multiLevelType w:val="hybridMultilevel"/>
+    <w:tmpl w:val="19EE155A"/>
+    <w:lvl w:ilvl="0" w:tplc="61DE1DC2">
+      <w:numFmt w:val="bullet"/>
+      <w:lvlText w:val="-"/>
+      <w:lvlJc w:val="left"/>
+      <w:pPr>
+        <w:ind w:left="720" w:hanging="360"/>
+      </w:pPr>
+      <w:rPr>
+        <w:rFonts w:ascii="Calibri" w:eastAsiaTheme="minorHAnsi" w:hAnsi="Calibri" w:cs="Calibri" w:hint="default"/>
+      </w:rPr>
+    </w:lvl>
+    <w:lvl w:ilvl="1" w:tplc="04070003" w:tentative="1">
+      <w:start w:val="1"/>
+      <w:numFmt w:val="bullet"/>
+      <w:lvlText w:val="o"/>
+      <w:lvlJc w:val="left"/>
+      <w:pPr>
+        <w:ind w:left="1440" w:hanging="360"/>
+      </w:pPr>
+      <w:rPr>
+        <w:rFonts w:ascii="Courier New" w:hAnsi="Courier New" w:cs="Courier New" w:hint="default"/>
+      </w:rPr>
+    </w:lvl>
+    <w:lvl w:ilvl="2" w:tplc="04070005" w:tentative="1">
+      <w:start w:val="1"/>
+      <w:numFmt w:val="bullet"/>
+      <w:lvlText w:val=""/>
+      <w:lvlJc w:val="left"/>
+      <w:pPr>
+        <w:ind w:left="2160" w:hanging="360"/>
+      </w:pPr>
+      <w:rPr>
+        <w:rFonts w:ascii="Wingdings" w:hAnsi="Wingdings" w:hint="default"/>
+      </w:rPr>
+    </w:lvl>
+    <w:lvl w:ilvl="3" w:tplc="04070001" w:tentative="1">
+      <w:start w:val="1"/>
+      <w:numFmt w:val="bullet"/>
+      <w:lvlText w:val=""/>
+      <w:lvlJc w:val="left"/>
+      <w:pPr>
+        <w:ind w:left="2880" w:hanging="360"/>
+      </w:pPr>
+      <w:rPr>
+        <w:rFonts w:ascii="Symbol" w:hAnsi="Symbol" w:hint="default"/>
+      </w:rPr>
+    </w:lvl>
+    <w:lvl w:ilvl="4" w:tplc="04070003" w:tentative="1">
+      <w:start w:val="1"/>
+      <w:numFmt w:val="bullet"/>
+      <w:lvlText w:val="o"/>
+      <w:lvlJc w:val="left"/>
+      <w:pPr>
+        <w:ind w:left="3600" w:hanging="360"/>
+      </w:pPr>
+      <w:rPr>
+        <w:rFonts w:ascii="Courier New" w:hAnsi="Courier New" w:cs="Courier New" w:hint="default"/>
+      </w:rPr>
+    </w:lvl>
+    <w:lvl w:ilvl="5" w:tplc="04070005" w:tentative="1">
+      <w:start w:val="1"/>
+      <w:numFmt w:val="bullet"/>
+      <w:lvlText w:val=""/>
+      <w:lvlJc w:val="left"/>
+      <w:pPr>
+        <w:ind w:left="4320" w:hanging="360"/>
+      </w:pPr>
+      <w:rPr>
+        <w:rFonts w:ascii="Wingdings" w:hAnsi="Wingdings" w:hint="default"/>
+      </w:rPr>
+    </w:lvl>
+    <w:lvl w:ilvl="6" w:tplc="04070001" w:tentative="1">
+      <w:start w:val="1"/>
+      <w:numFmt w:val="bullet"/>
+      <w:lvlText w:val=""/>
+      <w:lvlJc w:val="left"/>
+      <w:pPr>
+        <w:ind w:left="5040" w:hanging="360"/>
+      </w:pPr>
+      <w:rPr>
+        <w:rFonts w:ascii="Symbol" w:hAnsi="Symbol" w:hint="default"/>
+      </w:rPr>
+    </w:lvl>
+    <w:lvl w:ilvl="7" w:tplc="04070003" w:tentative="1">
+      <w:start w:val="1"/>
+      <w:numFmt w:val="bullet"/>
+      <w:lvlText w:val="o"/>
+      <w:lvlJc w:val="left"/>
+      <w:pPr>
+        <w:ind w:left="5760" w:hanging="360"/>
+      </w:pPr>
+      <w:rPr>
+        <w:rFonts w:ascii="Courier New" w:hAnsi="Courier New" w:cs="Courier New" w:hint="default"/>
+      </w:rPr>
+    </w:lvl>
+    <w:lvl w:ilvl="8" w:tplc="04070005" w:tentative="1">
+      <w:start w:val="1"/>
+      <w:numFmt w:val="bullet"/>
+      <w:lvlText w:val=""/>
+      <w:lvlJc w:val="left"/>
+      <w:pPr>
+        <w:ind w:left="6480" w:hanging="360"/>
+      </w:pPr>
+      <w:rPr>
+        <w:rFonts w:ascii="Wingdings" w:hAnsi="Wingdings" w:hint="default"/>
+      </w:rPr>
+    </w:lvl>
+  </w:abstractNum>
+  <w:abstractNum w:abstractNumId="1" w15:restartNumberingAfterBreak="0">
     <w:nsid w:val="39BD4B05"/>
     <w:multiLevelType w:val="hybridMultilevel"/>
     <w:tmpl w:val="90662420"/>
@@ -908,13 +1501,16 @@
     </w:lvl>
   </w:abstractNum>
   <w:num w:numId="1">
+    <w:abstractNumId w:val="1"/>
+  </w:num>
+  <w:num w:numId="2">
     <w:abstractNumId w:val="0"/>
   </w:num>
 </w:numbering>
 </file>
 
 <file path=word/styles.xml><?xml version="1.0" encoding="utf-8"?>
-<w:styles xmlns:mc="http://schemas.openxmlformats.org/markup-compatibility/2006" xmlns:r="http://schemas.openxmlformats.org/officeDocument/2006/relationships" xmlns:w="http://schemas.openxmlformats.org/wordprocessingml/2006/main" xmlns:w14="http://schemas.microsoft.com/office/word/2010/wordml" xmlns:w15="http://schemas.microsoft.com/office/word/2012/wordml" xmlns:w16cid="http://schemas.microsoft.com/office/word/2016/wordml/cid" xmlns:w16se="http://schemas.microsoft.com/office/word/2015/wordml/symex" mc:Ignorable="w14 w15 w16se w16cid">
+<w:styles xmlns:mc="http://schemas.openxmlformats.org/markup-compatibility/2006" xmlns:r="http://schemas.openxmlformats.org/officeDocument/2006/relationships" xmlns:w="http://schemas.openxmlformats.org/wordprocessingml/2006/main" xmlns:w14="http://schemas.microsoft.com/office/word/2010/wordml" xmlns:w15="http://schemas.microsoft.com/office/word/2012/wordml" xmlns:w16se="http://schemas.microsoft.com/office/word/2015/wordml/symex" mc:Ignorable="w14 w15 w16se">
   <w:docDefaults>
     <w:rPrDefault>
       <w:rPr>
@@ -930,7 +1526,7 @@
       </w:pPr>
     </w:pPrDefault>
   </w:docDefaults>
-  <w:latentStyles w:defLockedState="0" w:defUIPriority="99" w:defSemiHidden="0" w:defUnhideWhenUsed="0" w:defQFormat="0" w:count="375">
+  <w:latentStyles w:defLockedState="0" w:defUIPriority="99" w:defSemiHidden="0" w:defUnhideWhenUsed="0" w:defQFormat="0" w:count="371">
     <w:lsdException w:name="Normal" w:uiPriority="0" w:qFormat="1"/>
     <w:lsdException w:name="heading 1" w:uiPriority="9" w:qFormat="1"/>
     <w:lsdException w:name="heading 2" w:semiHidden="1" w:uiPriority="9" w:unhideWhenUsed="1" w:qFormat="1"/>
@@ -1302,21 +1898,61 @@
     <w:lsdException w:name="List Table 5 Dark Accent 6" w:uiPriority="50"/>
     <w:lsdException w:name="List Table 6 Colorful Accent 6" w:uiPriority="51"/>
     <w:lsdException w:name="List Table 7 Colorful Accent 6" w:uiPriority="52"/>
-    <w:lsdException w:name="Mention" w:semiHidden="1" w:unhideWhenUsed="1"/>
-    <w:lsdException w:name="Smart Hyperlink" w:semiHidden="1" w:unhideWhenUsed="1"/>
-    <w:lsdException w:name="Hashtag" w:semiHidden="1" w:unhideWhenUsed="1"/>
-    <w:lsdException w:name="Unresolved Mention" w:semiHidden="1" w:unhideWhenUsed="1"/>
   </w:latentStyles>
-  <w:style w:type="paragraph" w:default="1" w:styleId="Standard">
+  <w:style w:type="paragraph" w:default="1" w:styleId="Normal">
     <w:name w:val="Normal"/>
     <w:qFormat/>
   </w:style>
-  <w:style w:type="character" w:default="1" w:styleId="Absatz-Standardschriftart">
+  <w:style w:type="paragraph" w:styleId="Heading1">
+    <w:name w:val="heading 1"/>
+    <w:basedOn w:val="Normal"/>
+    <w:next w:val="Normal"/>
+    <w:link w:val="Heading1Char"/>
+    <w:uiPriority w:val="9"/>
+    <w:qFormat/>
+    <w:rsid w:val="00444C3F"/>
+    <w:pPr>
+      <w:keepNext/>
+      <w:keepLines/>
+      <w:spacing w:before="240" w:after="0"/>
+      <w:outlineLvl w:val="0"/>
+    </w:pPr>
+    <w:rPr>
+      <w:rFonts w:asciiTheme="majorHAnsi" w:eastAsiaTheme="majorEastAsia" w:hAnsiTheme="majorHAnsi" w:cstheme="majorBidi"/>
+      <w:color w:val="2E74B5" w:themeColor="accent1" w:themeShade="BF"/>
+      <w:sz w:val="32"/>
+      <w:szCs w:val="32"/>
+    </w:rPr>
+  </w:style>
+  <w:style w:type="paragraph" w:styleId="Heading2">
+    <w:name w:val="heading 2"/>
+    <w:basedOn w:val="Normal"/>
+    <w:next w:val="Normal"/>
+    <w:link w:val="Heading2Char"/>
+    <w:uiPriority w:val="9"/>
+    <w:unhideWhenUsed/>
+    <w:qFormat/>
+    <w:rsid w:val="0098733A"/>
+    <w:pPr>
+      <w:keepNext/>
+      <w:keepLines/>
+      <w:spacing w:before="40" w:after="0"/>
+      <w:outlineLvl w:val="1"/>
+    </w:pPr>
+    <w:rPr>
+      <w:rFonts w:asciiTheme="majorHAnsi" w:eastAsiaTheme="majorEastAsia" w:hAnsiTheme="majorHAnsi" w:cstheme="majorBidi"/>
+      <w:color w:val="2E74B5" w:themeColor="accent1" w:themeShade="BF"/>
+      <w:sz w:val="26"/>
+      <w:szCs w:val="26"/>
+    </w:rPr>
+  </w:style>
+  <w:style w:type="character" w:default="1" w:styleId="DefaultParagraphFont">
     <w:name w:val="Default Paragraph Font"/>
     <w:uiPriority w:val="1"/>
+    <w:semiHidden/>
     <w:unhideWhenUsed/>
   </w:style>
-  <w:style w:type="table" w:default="1" w:styleId="NormaleTabelle">
+  <w:style w:type="table" w:default="1" w:styleId="TableNormal">
     <w:name w:val="Normal Table"/>
     <w:uiPriority w:val="99"/>
     <w:semiHidden/>
@@ -1331,11 +1967,82 @@
       </w:tblCellMar>
     </w:tblPr>
   </w:style>
-  <w:style w:type="numbering" w:default="1" w:styleId="KeineListe">
+  <w:style w:type="numbering" w:default="1" w:styleId="NoList">
     <w:name w:val="No List"/>
     <w:uiPriority w:val="99"/>
     <w:semiHidden/>
     <w:unhideWhenUsed/>
+  </w:style>
+  <w:style w:type="paragraph" w:styleId="Title">
+    <w:name w:val="Title"/>
+    <w:basedOn w:val="Normal"/>
+    <w:next w:val="Normal"/>
+    <w:link w:val="TitleChar"/>
+    <w:uiPriority w:val="10"/>
+    <w:qFormat/>
+    <w:rsid w:val="00444C3F"/>
+    <w:pPr>
+      <w:spacing w:after="0" w:line="240" w:lineRule="auto"/>
+      <w:contextualSpacing/>
+    </w:pPr>
+    <w:rPr>
+      <w:rFonts w:asciiTheme="majorHAnsi" w:eastAsiaTheme="majorEastAsia" w:hAnsiTheme="majorHAnsi" w:cstheme="majorBidi"/>
+      <w:spacing w:val="-10"/>
+      <w:kern w:val="28"/>
+      <w:sz w:val="56"/>
+      <w:szCs w:val="56"/>
+    </w:rPr>
+  </w:style>
+  <w:style w:type="character" w:customStyle="1" w:styleId="TitleChar">
+    <w:name w:val="Title Char"/>
+    <w:basedOn w:val="DefaultParagraphFont"/>
+    <w:link w:val="Title"/>
+    <w:uiPriority w:val="10"/>
+    <w:rsid w:val="00444C3F"/>
+    <w:rPr>
+      <w:rFonts w:asciiTheme="majorHAnsi" w:eastAsiaTheme="majorEastAsia" w:hAnsiTheme="majorHAnsi" w:cstheme="majorBidi"/>
+      <w:spacing w:val="-10"/>
+      <w:kern w:val="28"/>
+      <w:sz w:val="56"/>
+      <w:szCs w:val="56"/>
+    </w:rPr>
+  </w:style>
+  <w:style w:type="character" w:customStyle="1" w:styleId="Heading1Char">
+    <w:name w:val="Heading 1 Char"/>
+    <w:basedOn w:val="DefaultParagraphFont"/>
+    <w:link w:val="Heading1"/>
+    <w:uiPriority w:val="9"/>
+    <w:rsid w:val="00444C3F"/>
+    <w:rPr>
+      <w:rFonts w:asciiTheme="majorHAnsi" w:eastAsiaTheme="majorEastAsia" w:hAnsiTheme="majorHAnsi" w:cstheme="majorBidi"/>
+      <w:color w:val="2E74B5" w:themeColor="accent1" w:themeShade="BF"/>
+      <w:sz w:val="32"/>
+      <w:szCs w:val="32"/>
+    </w:rPr>
+  </w:style>
+  <w:style w:type="character" w:customStyle="1" w:styleId="Heading2Char">
+    <w:name w:val="Heading 2 Char"/>
+    <w:basedOn w:val="DefaultParagraphFont"/>
+    <w:link w:val="Heading2"/>
+    <w:uiPriority w:val="9"/>
+    <w:rsid w:val="0098733A"/>
+    <w:rPr>
+      <w:rFonts w:asciiTheme="majorHAnsi" w:eastAsiaTheme="majorEastAsia" w:hAnsiTheme="majorHAnsi" w:cstheme="majorBidi"/>
+      <w:color w:val="2E74B5" w:themeColor="accent1" w:themeShade="BF"/>
+      <w:sz w:val="26"/>
+      <w:szCs w:val="26"/>
+    </w:rPr>
+  </w:style>
+  <w:style w:type="paragraph" w:styleId="ListParagraph">
+    <w:name w:val="List Paragraph"/>
+    <w:basedOn w:val="Normal"/>
+    <w:uiPriority w:val="34"/>
+    <w:qFormat/>
+    <w:rsid w:val="004B2658"/>
+    <w:pPr>
+      <w:ind w:left="720"/>
+      <w:contextualSpacing/>
+    </w:pPr>
   </w:style>
 </w:styles>
 </file>
@@ -1606,7 +2313,7 @@
 </file>
 
 <file path=customXml/itemProps1.xml><?xml version="1.0" encoding="utf-8"?>
-<ds:datastoreItem xmlns:ds="http://schemas.openxmlformats.org/officeDocument/2006/customXml" ds:itemID="{8B61BE1D-B484-4523-8389-B8842C864551}">
+<ds:datastoreItem xmlns:ds="http://schemas.openxmlformats.org/officeDocument/2006/customXml" ds:itemID="{CF8D0483-8364-4983-BDB0-419757098522}">
   <ds:schemaRefs>
     <ds:schemaRef ds:uri="http://schemas.openxmlformats.org/officeDocument/2006/bibliography"/>
   </ds:schemaRefs>

</xml_diff>

<commit_message>
Improvements on structure, start of discussion part
</commit_message>
<xml_diff>
--- a/Ausarbeitung/MED Text.docx
+++ b/Ausarbeitung/MED Text.docx
@@ -12,38 +12,124 @@
     </w:p>
     <w:p/>
     <w:p>
-      <w:r>
-        <w:t xml:space="preserve">Vorgeschlagene Gliederung von Sarah: </w:t>
-      </w:r>
-      <w:r>
-        <w:t xml:space="preserve">Problem </w:t>
-      </w:r>
-      <w:r>
-        <w:t xml:space="preserve">- </w:t>
-      </w:r>
-      <w:r>
-        <w:t xml:space="preserve">Material und Methoden </w:t>
-      </w:r>
-      <w:r>
-        <w:t xml:space="preserve">- </w:t>
-      </w:r>
-      <w:r>
-        <w:t xml:space="preserve">Ergebnisse </w:t>
-      </w:r>
-      <w:r>
-        <w:t>- D</w:t>
-      </w:r>
-      <w:r>
-        <w:t xml:space="preserve">iskussion </w:t>
-      </w:r>
-      <w:r>
-        <w:t xml:space="preserve"> -</w:t>
-      </w:r>
-      <w:r>
-        <w:t>Ausblick</w:t>
-      </w:r>
-      <w:r>
-        <w:t>. Diese Ausarbeitung orientiert sich außerdem an dem Beispiel einer Gruppe aus dem letzten Jahr (siehe PDF).</w:t>
+      <w:pPr>
+        <w:rPr>
+          <w:i/>
+        </w:rPr>
+      </w:pPr>
+      <w:r>
+        <w:rPr>
+          <w:i/>
+        </w:rPr>
+        <w:t>Ziele der schriftlichen Ausarbeitung</w:t>
+      </w:r>
+      <w:r>
+        <w:rPr>
+          <w:i/>
+        </w:rPr>
+        <w:t xml:space="preserve"> (Dieser Teil wird vor Abgabe </w:t>
+      </w:r>
+      <w:r>
+        <w:rPr>
+          <w:i/>
+        </w:rPr>
+        <w:t>gelöscht!</w:t>
+      </w:r>
+      <w:r>
+        <w:rPr>
+          <w:i/>
+        </w:rPr>
+        <w:t>!!)</w:t>
+      </w:r>
+    </w:p>
+    <w:p>
+      <w:pPr>
+        <w:pStyle w:val="ListParagraph"/>
+        <w:numPr>
+          <w:ilvl w:val="0"/>
+          <w:numId w:val="4"/>
+        </w:numPr>
+        <w:rPr>
+          <w:i/>
+        </w:rPr>
+      </w:pPr>
+      <w:r>
+        <w:rPr>
+          <w:i/>
+        </w:rPr>
+        <w:t>Zu dem erstellten Projekt soll eine schriftliche Ausarbeitung im wissenschaftlichen Stil erstellt werden. Diese sollte nicht mehr als 5 Seiten umfassen. Eine Gliederung in "Problem - Material und Methoden - Ergebnisse - Diskussion - Ausblick" wird empfohlen. Nutzen Sie verständliche Abbildungen, um ihr Vorgehen und die Ergebnisse darzustellen.</w:t>
+      </w:r>
+    </w:p>
+    <w:p>
+      <w:pPr>
+        <w:pStyle w:val="ListParagraph"/>
+        <w:numPr>
+          <w:ilvl w:val="0"/>
+          <w:numId w:val="4"/>
+        </w:numPr>
+        <w:rPr>
+          <w:i/>
+        </w:rPr>
+      </w:pPr>
+      <w:r>
+        <w:rPr>
+          <w:i/>
+        </w:rPr>
+        <w:t>Optional: Pro Kleingruppe kann eine gesammelte Ausarbeitung eingereicht werden. Kennzeichnen Sie in diesem Fall die Autoren der einzelnen Abschnitte deutlich. Bewertet werden Inhalt, Form, sowie Abbildungen der Ausarbeitung. Varianz der Parameter und dessen Auswirkung findet der Prof. besonders interessant</w:t>
+      </w:r>
+    </w:p>
+    <w:p>
+      <w:pPr>
+        <w:pStyle w:val="ListParagraph"/>
+        <w:numPr>
+          <w:ilvl w:val="0"/>
+          <w:numId w:val="4"/>
+        </w:numPr>
+        <w:rPr>
+          <w:i/>
+        </w:rPr>
+      </w:pPr>
+      <w:r>
+        <w:rPr>
+          <w:i/>
+        </w:rPr>
+        <w:t>Die Ausarbeitung sollte mit Bezug zur Literatur erstellt und diskutiert werden.</w:t>
+      </w:r>
+    </w:p>
+    <w:p>
+      <w:pPr>
+        <w:pStyle w:val="ListParagraph"/>
+        <w:numPr>
+          <w:ilvl w:val="0"/>
+          <w:numId w:val="4"/>
+        </w:numPr>
+        <w:rPr>
+          <w:i/>
+        </w:rPr>
+      </w:pPr>
+      <w:r>
+        <w:rPr>
+          <w:i/>
+        </w:rPr>
+        <w:t>Deadline für die Abgabe der Ausarbeitung ist der 15. September 2017 (23:59 Uhr). In Form einer PDF-Datei soll diese per Mail an Frau Katrin Rausch (katrin.rausch@tuhh.de) gesandt werden.</w:t>
+      </w:r>
+    </w:p>
+    <w:p>
+      <w:pPr>
+        <w:pStyle w:val="ListParagraph"/>
+        <w:numPr>
+          <w:ilvl w:val="0"/>
+          <w:numId w:val="4"/>
+        </w:numPr>
+        <w:rPr>
+          <w:i/>
+        </w:rPr>
+      </w:pPr>
+      <w:r>
+        <w:rPr>
+          <w:i/>
+        </w:rPr>
+        <w:t>Diese Ausarbeitung orientiert sich außerdem an dem Beispiel einer Gruppe aus dem letzten Jahr (siehe PDF).</w:t>
       </w:r>
     </w:p>
     <w:p>
@@ -56,7 +142,10 @@
     </w:p>
     <w:p>
       <w:r>
-        <w:t>Herausforderung war es über mehrere Zwischenschrit</w:t>
+        <w:t>Problemstellung</w:t>
+      </w:r>
+      <w:r>
+        <w:t xml:space="preserve"> war es über mehrere Zwischenschrit</w:t>
       </w:r>
       <w:r>
         <w:t>te aus den Rohdaten einer IVOCT-</w:t>
@@ -101,6 +190,12 @@
         </w:rPr>
         <w:t>rung des IVOCT hier ausgelassen.</w:t>
       </w:r>
+      <w:r>
+        <w:rPr>
+          <w:i/>
+        </w:rPr>
+        <w:t xml:space="preserve"> Im Beispiel PDF ist diese hier enthalten.</w:t>
+      </w:r>
     </w:p>
     <w:p>
       <w:pPr>
@@ -115,15 +210,48 @@
         <w:pStyle w:val="Heading2"/>
       </w:pPr>
       <w:r>
-        <w:t>Organisatorisches</w:t>
-      </w:r>
-    </w:p>
-    <w:p>
-      <w:r>
-        <w:t>Bei diesem Programmier-Projekt mit 4 Teilnehmern und insgesamt ca. 1400 Zeilen Code haben wir uns für Git und für eine Aufteilung des Codes in Module entschieden. Außerdem haben wir diese Module dann bestimmten Personen zugeordnet. Dieser Ansatz hat uns individuell viele Freiheiten gelassen, während trotzdem immer klar war wer was macht und eine gewisse „Code-Sicherheit“ gegeben war. Später haben wir uns noch dazu entschieden die Parameter zu jedem Modul am Anfang des jeweiligen Moduls zu deklarieren</w:t>
-      </w:r>
-      <w:r>
-        <w:t>, was uns nun auch beim Writeup entgegenkommt.</w:t>
+        <w:t>Git und die Modul-Aufteilung</w:t>
+      </w:r>
+    </w:p>
+    <w:p>
+      <w:r>
+        <w:t xml:space="preserve">Bei diesem Programmier-Projekt mit 4 Teilnehmern und insgesamt ca. 1400 Zeilen Code haben wir uns für Git und für eine Aufteilung des Codes in Module entschieden. Außerdem haben wir diese Module dann bestimmten Personen zugeordnet. Dieser Ansatz hat uns individuell viele Freiheiten gelassen, während trotzdem immer </w:t>
+      </w:r>
+      <w:r>
+        <w:t xml:space="preserve">die Zuständigkeit </w:t>
+      </w:r>
+      <w:r>
+        <w:t xml:space="preserve">klar war und </w:t>
+      </w:r>
+      <w:r>
+        <w:t xml:space="preserve">über die Versionskontrolle </w:t>
+      </w:r>
+      <w:r>
+        <w:t xml:space="preserve">sowie auch über den Modul-Aufbau </w:t>
+      </w:r>
+      <w:r>
+        <w:t>eine gewis</w:t>
+      </w:r>
+      <w:r>
+        <w:t>se „Code-Sicherheit“ gegeben wurde</w:t>
+      </w:r>
+      <w:r>
+        <w:t xml:space="preserve">. Später haben </w:t>
+      </w:r>
+      <w:r>
+        <w:t xml:space="preserve">die Autoren sich </w:t>
+      </w:r>
+      <w:r>
+        <w:t>noch dazu entschieden die Parameter zu jedem Modul am Anfang des jeweiligen Moduls zu deklarieren</w:t>
+      </w:r>
+      <w:r>
+        <w:t xml:space="preserve">, was </w:t>
+      </w:r>
+      <w:r>
+        <w:t xml:space="preserve">den Autoren </w:t>
+      </w:r>
+      <w:r>
+        <w:t>nun auch beim Writeup entgegenkommt.</w:t>
       </w:r>
     </w:p>
     <w:p>
@@ -332,6 +460,7 @@
         <w:rPr>
           <w:color w:val="0070C0"/>
         </w:rPr>
+        <w:lastRenderedPageBreak/>
         <w:t>Determine</w:t>
       </w:r>
       <w:r>
@@ -385,9 +514,58 @@
     </w:p>
     <w:p>
       <w:pPr>
+        <w:pStyle w:val="Heading2"/>
+      </w:pPr>
+      <w:r>
+        <w:t>Die Implementierung über Matlab</w:t>
+      </w:r>
+    </w:p>
+    <w:p>
+      <w:r>
+        <w:t xml:space="preserve">Der Code ist komplett in Matlab geschrieben, wie von den Tutoren vorgeschlagen. Die Funktionen, die Matlab per default mitliefert waren dabei komplett ausreichend. </w:t>
+      </w:r>
+    </w:p>
+    <w:p>
+      <w:r>
+        <w:t xml:space="preserve">Lediglich der Teil der das karthesische und polar-Koordinatensystem hin und zurück-konvertiert haben wir kopiert, dieser wurde ursprünglich von </w:t>
+      </w:r>
+      <w:r>
+        <w:t xml:space="preserve">2007 von </w:t>
+      </w:r>
+      <w:r>
+        <w:t>Prakash Manandhar (</w:t>
+      </w:r>
+      <w:hyperlink r:id="rId8" w:history="1">
+        <w:r>
+          <w:rPr>
+            <w:rStyle w:val="Hyperlink"/>
+          </w:rPr>
+          <w:t>pmanandhar@umassd.edu</w:t>
+        </w:r>
+      </w:hyperlink>
+      <w:r>
+        <w:t xml:space="preserve">) </w:t>
+      </w:r>
+      <w:r>
+        <w:t>implementiert</w:t>
+      </w:r>
+      <w:r>
+        <w:t xml:space="preserve">. </w:t>
+      </w:r>
+    </w:p>
+    <w:p>
+      <w:pPr>
         <w:pStyle w:val="Heading1"/>
       </w:pPr>
       <w:r>
+        <w:t>Ergebnisse</w:t>
+      </w:r>
+    </w:p>
+    <w:p>
+      <w:pPr>
+        <w:pStyle w:val="Heading2"/>
+      </w:pPr>
+      <w:r>
         <w:t>Vorverarbeitung</w:t>
       </w:r>
     </w:p>
@@ -486,14 +664,7 @@
         <w:rPr>
           <w:szCs w:val="24"/>
         </w:rPr>
-        <w:t xml:space="preserve">Effekt. Um die resultierenden Seitenbänder zu reduzieren wird jedes Spektrum mit dem Hann-Filter multipliziert, die sogenannte </w:t>
-      </w:r>
-      <w:r>
-        <w:rPr>
-          <w:szCs w:val="24"/>
-        </w:rPr>
-        <w:lastRenderedPageBreak/>
-        <w:t>Apodisation</w:t>
+        <w:t>Effekt. Um die resultierenden Seitenbänder zu reduzieren wird jedes Spektrum mit dem Hann-Filter multipliziert, die sogenannte Apodisation</w:t>
       </w:r>
       <w:r>
         <w:rPr>
@@ -877,14 +1048,7 @@
     </w:p>
     <w:p>
       <w:pPr>
-        <w:rPr>
-          <w:szCs w:val="24"/>
-        </w:rPr>
-      </w:pPr>
-    </w:p>
-    <w:p>
-      <w:pPr>
-        <w:pStyle w:val="Heading1"/>
+        <w:pStyle w:val="Heading2"/>
       </w:pPr>
       <w:r>
         <w:t>Verarbeitung</w:t>
@@ -1006,6 +1170,7 @@
         <w:rPr>
           <w:szCs w:val="24"/>
         </w:rPr>
+        <w:lastRenderedPageBreak/>
         <w:t xml:space="preserve">Eine ähnliche Schleife setzt alle Werte unterhalb der Arterienwand auf schwarz. Die Kante zwischen schwarz und weiß </w:t>
       </w:r>
       <w:r>
@@ -1111,17 +1276,24 @@
     </w:p>
     <w:p>
       <w:pPr>
-        <w:pStyle w:val="Heading1"/>
-      </w:pPr>
-      <w:r>
-        <w:lastRenderedPageBreak/>
-        <w:t>Ergebnisse</w:t>
-      </w:r>
+        <w:autoSpaceDE w:val="0"/>
+        <w:autoSpaceDN w:val="0"/>
+        <w:adjustRightInd w:val="0"/>
+        <w:spacing w:after="0" w:line="240" w:lineRule="auto"/>
+        <w:rPr>
+          <w:szCs w:val="24"/>
+        </w:rPr>
+      </w:pPr>
     </w:p>
     <w:p>
       <w:pPr>
         <w:pStyle w:val="Heading2"/>
       </w:pPr>
+      <w:r>
+        <w:t>GUI</w:t>
+      </w:r>
+    </w:p>
+    <w:p>
       <w:r>
         <w:rPr>
           <w:noProof/>
@@ -1146,18 +1318,13 @@
             <v:path o:extrusionok="f" gradientshapeok="t" o:connecttype="rect"/>
             <o:lock v:ext="edit" aspectratio="t"/>
           </v:shapetype>
-          <v:shape id="_x0000_s1027" type="#_x0000_t75" style="position:absolute;margin-left:-.15pt;margin-top:40.8pt;width:449.2pt;height:189.55pt;z-index:251659264;mso-position-horizontal-relative:margin;mso-position-vertical-relative:margin;mso-width-relative:page;mso-height-relative:page">
-            <v:imagedata r:id="rId6" o:title="GUI_1"/>
+          <v:shape id="_x0000_s1027" type="#_x0000_t75" style="position:absolute;margin-left:.35pt;margin-top:235.65pt;width:449.2pt;height:189.55pt;z-index:251659264;mso-position-horizontal-relative:margin;mso-position-vertical-relative:margin;mso-width-relative:page;mso-height-relative:page">
+            <v:imagedata r:id="rId9" o:title="GUI_1"/>
             <w10:wrap type="square" anchorx="margin" anchory="margin"/>
           </v:shape>
         </w:pict>
       </w:r>
       <w:r>
-        <w:t>GUI</w:t>
-      </w:r>
-    </w:p>
-    <w:p>
-      <w:r>
         <w:t xml:space="preserve">Die GUI bietet eine </w:t>
       </w:r>
       <w:r>
@@ -1213,17 +1380,15 @@
     </w:p>
     <w:p>
       <w:r>
-        <w:t xml:space="preserve">Nur nach einem anschließenden Entfernen über den dazugehörigen Button kann anschließend für den ausgewählten B-Scan der der Durchmesser berechnet werden. Der durchschnittliche Durchmesser des B-Scans wurde in diesem Beispiel auf einen Wert von 1.77 </w:t>
-      </w:r>
-      <w:bookmarkStart w:id="0" w:name="_GoBack"/>
-      <w:bookmarkEnd w:id="0"/>
-      <w:r>
-        <w:t>umgerechnet.</w:t>
-      </w:r>
-      <w:r>
+        <w:t>Nur nach einem anschließenden Entfernen über den dazugehörigen Button kann anschließend für den ausgewählten B-Scan der der Durchmesser berechnet werden. Der durchschnittliche Durchmesser des B-Scans wurde in diesem Beispiel auf einen Wert von 1.77 umgerechnet.</w:t>
+      </w:r>
+    </w:p>
+    <w:p>
+      <w:r>
+        <w:lastRenderedPageBreak/>
         <w:pict>
           <v:shape id="_x0000_i1025" type="#_x0000_t75" style="width:452.5pt;height:191.1pt">
-            <v:imagedata r:id="rId7" o:title="GUI_2"/>
+            <v:imagedata r:id="rId10" o:title="GUI_2"/>
           </v:shape>
         </w:pict>
       </w:r>
@@ -1233,7 +1398,132 @@
         <w:pStyle w:val="Heading1"/>
       </w:pPr>
       <w:r>
+        <w:t>Diskussion</w:t>
+      </w:r>
+    </w:p>
+    <w:p>
+      <w:pPr>
+        <w:pStyle w:val="Heading2"/>
+      </w:pPr>
+      <w:r>
+        <w:t>Variation der Parameter</w:t>
+      </w:r>
+    </w:p>
+    <w:p>
+      <w:r>
+        <w:t>Der Projekt-Code beinhaltet eine Vielzahl an Parametern</w:t>
+      </w:r>
+      <w:r>
+        <w:t xml:space="preserve"> (siehe </w:t>
+      </w:r>
+      <w:r>
+        <w:t>Grafik unten</w:t>
+      </w:r>
+      <w:r>
+        <w:t>)</w:t>
+      </w:r>
+      <w:r>
+        <w:t xml:space="preserve">. Die verschiedenen Filter zur Segmentierung und Vorverarbeitung so anzuwenden, dass diese wiederum mit dem nächsten Filter zusammenspielen war eine große Hürde zu Anfang des Projektes. Auch war das Fine-Tuning aufwändig: Das Anpassen eines einzelnen Parameters konnte dazu führen, dass eine Menge an anderen Filtern nicht mehr wie erwartet funktioniert haben. </w:t>
+      </w:r>
+      <w:bookmarkStart w:id="0" w:name="_GoBack"/>
+      <w:r>
+        <w:t xml:space="preserve">Parameter zu verbessern war dadurch eine sehr umfangreiche Aufgabe. </w:t>
+      </w:r>
+      <w:bookmarkEnd w:id="0"/>
+      <w:r>
+        <w:t>In diesem Teil wird untersucht, wie stark der erstellte Code von einer Variation der Parameter abhängig ist.</w:t>
+      </w:r>
+    </w:p>
+    <w:p>
+      <w:r>
+        <w:rPr>
+          <w:noProof/>
+          <w:lang w:eastAsia="de-DE"/>
+        </w:rPr>
+        <w:drawing>
+          <wp:inline distT="0" distB="0" distL="0" distR="0" wp14:anchorId="7612A300" wp14:editId="10397E0B">
+            <wp:extent cx="4549775" cy="2212975"/>
+            <wp:effectExtent l="0" t="0" r="3175" b="15875"/>
+            <wp:docPr id="1" name="Chart 1"/>
+            <wp:cNvGraphicFramePr/>
+            <a:graphic xmlns:a="http://schemas.openxmlformats.org/drawingml/2006/main">
+              <a:graphicData uri="http://schemas.openxmlformats.org/drawingml/2006/chart">
+                <c:chart xmlns:c="http://schemas.openxmlformats.org/drawingml/2006/chart" xmlns:r="http://schemas.openxmlformats.org/officeDocument/2006/relationships" r:id="rId11"/>
+              </a:graphicData>
+            </a:graphic>
+          </wp:inline>
+        </w:drawing>
+      </w:r>
+    </w:p>
+    <w:p>
+      <w:pPr>
+        <w:pStyle w:val="Heading2"/>
+      </w:pPr>
+      <w:r>
+        <w:t>Matlab vs. Python</w:t>
+      </w:r>
+    </w:p>
+    <w:p>
+      <w:r>
+        <w:t xml:space="preserve">Zu Projektstart hatten die Autoren die Wahl das Projekt in Python oder Matlab zu implementieren. Da Matlab von den Tutoren unterstützt wird und Python nicht, es einen Einführungskurs zu Matlab gab und die Autoren außerdem </w:t>
+      </w:r>
+      <w:r>
+        <w:t xml:space="preserve">teilweise </w:t>
+      </w:r>
+      <w:r>
+        <w:t xml:space="preserve">fortgeschrittenes Matlab-Wissen </w:t>
+      </w:r>
+      <w:r>
+        <w:t xml:space="preserve">hatten, </w:t>
+      </w:r>
+      <w:r>
+        <w:t>wurde sich dafür entschieden.</w:t>
+      </w:r>
+    </w:p>
+    <w:p>
+      <w:r>
+        <w:t>Matlab hat allerdings ein entscheidendes Manko, was nun nach Abschluss der PBL zu</w:t>
+      </w:r>
+      <w:r>
+        <w:t>m</w:t>
+      </w:r>
+      <w:r>
+        <w:t xml:space="preserve"> Tragen kommt: Sollte sich nun nach Abschluss des Studiums einer der Gruppenteilnehmer dazu entscheiden sich das Projekt nochmal anzugucken könnte er das nur nach Erwerb einer Matlab Lizenz, da Matlab proprietär</w:t>
+      </w:r>
+      <w:r>
+        <w:t>e Software</w:t>
+      </w:r>
+      <w:r>
+        <w:t xml:space="preserve"> ist.</w:t>
+      </w:r>
+      <w:r>
+        <w:t xml:space="preserve"> Aus Sicht der Free Software Foundation ist dies auch zentraler Zweck von </w:t>
+      </w:r>
+      <w:r>
+        <w:lastRenderedPageBreak/>
+        <w:t>proprietärer Software, welche zu Schul- bzw. Studienzwecken kostenfrei ist.</w:t>
+      </w:r>
+      <w:r>
+        <w:rPr>
+          <w:rStyle w:val="FootnoteReference"/>
+        </w:rPr>
+        <w:footnoteReference w:id="1"/>
+      </w:r>
+      <w:r>
+        <w:t xml:space="preserve"> Es stellt sich einem der Gruppenteilnehmer die Frage inwiefern der erstellte Code tatsächlich das eigene geistige Eigentum ist, wenn dieser nach Abschluss des Studiums nicht mehr kompiliert werden kann.</w:t>
+      </w:r>
+    </w:p>
+    <w:p>
+      <w:pPr>
+        <w:pStyle w:val="Heading1"/>
+      </w:pPr>
+      <w:r>
         <w:t>Ausblick</w:t>
+      </w:r>
+    </w:p>
+    <w:p>
+      <w:r>
+        <w:t>Es gab einige Bugs die noch gefixt werden könnten?</w:t>
       </w:r>
     </w:p>
     <w:sectPr>
@@ -1246,13 +1536,90 @@
 </w:document>
 </file>
 
+<file path=word/endnotes.xml><?xml version="1.0" encoding="utf-8"?>
+<w:endnotes xmlns:wpc="http://schemas.microsoft.com/office/word/2010/wordprocessingCanvas" xmlns:cx="http://schemas.microsoft.com/office/drawing/2014/chartex" xmlns:cx1="http://schemas.microsoft.com/office/drawing/2015/9/8/chartex" xmlns:mc="http://schemas.openxmlformats.org/markup-compatibility/2006" xmlns:o="urn:schemas-microsoft-com:office:office" xmlns:r="http://schemas.openxmlformats.org/officeDocument/2006/relationships" xmlns:m="http://schemas.openxmlformats.org/officeDocument/2006/math" xmlns:v="urn:schemas-microsoft-com:vml" xmlns:wp14="http://schemas.microsoft.com/office/word/2010/wordprocessingDrawing" xmlns:wp="http://schemas.openxmlformats.org/drawingml/2006/wordprocessingDrawing" xmlns:w10="urn:schemas-microsoft-com:office:word" xmlns:w="http://schemas.openxmlformats.org/wordprocessingml/2006/main" xmlns:w14="http://schemas.microsoft.com/office/word/2010/wordml" xmlns:w15="http://schemas.microsoft.com/office/word/2012/wordml" xmlns:w16se="http://schemas.microsoft.com/office/word/2015/wordml/symex" xmlns:wpg="http://schemas.microsoft.com/office/word/2010/wordprocessingGroup" xmlns:wpi="http://schemas.microsoft.com/office/word/2010/wordprocessingInk" xmlns:wne="http://schemas.microsoft.com/office/word/2006/wordml" xmlns:wps="http://schemas.microsoft.com/office/word/2010/wordprocessingShape" mc:Ignorable="w14 w15 w16se wp14">
+  <w:endnote w:type="separator" w:id="-1">
+    <w:p>
+      <w:pPr>
+        <w:spacing w:after="0" w:line="240" w:lineRule="auto"/>
+      </w:pPr>
+      <w:r>
+        <w:separator/>
+      </w:r>
+    </w:p>
+  </w:endnote>
+  <w:endnote w:type="continuationSeparator" w:id="0">
+    <w:p>
+      <w:pPr>
+        <w:spacing w:after="0" w:line="240" w:lineRule="auto"/>
+      </w:pPr>
+      <w:r>
+        <w:continuationSeparator/>
+      </w:r>
+    </w:p>
+  </w:endnote>
+</w:endnotes>
+</file>
+
+<file path=word/footnotes.xml><?xml version="1.0" encoding="utf-8"?>
+<w:footnotes xmlns:wpc="http://schemas.microsoft.com/office/word/2010/wordprocessingCanvas" xmlns:cx="http://schemas.microsoft.com/office/drawing/2014/chartex" xmlns:cx1="http://schemas.microsoft.com/office/drawing/2015/9/8/chartex" xmlns:mc="http://schemas.openxmlformats.org/markup-compatibility/2006" xmlns:o="urn:schemas-microsoft-com:office:office" xmlns:r="http://schemas.openxmlformats.org/officeDocument/2006/relationships" xmlns:m="http://schemas.openxmlformats.org/officeDocument/2006/math" xmlns:v="urn:schemas-microsoft-com:vml" xmlns:wp14="http://schemas.microsoft.com/office/word/2010/wordprocessingDrawing" xmlns:wp="http://schemas.openxmlformats.org/drawingml/2006/wordprocessingDrawing" xmlns:w10="urn:schemas-microsoft-com:office:word" xmlns:w="http://schemas.openxmlformats.org/wordprocessingml/2006/main" xmlns:w14="http://schemas.microsoft.com/office/word/2010/wordml" xmlns:w15="http://schemas.microsoft.com/office/word/2012/wordml" xmlns:w16se="http://schemas.microsoft.com/office/word/2015/wordml/symex" xmlns:wpg="http://schemas.microsoft.com/office/word/2010/wordprocessingGroup" xmlns:wpi="http://schemas.microsoft.com/office/word/2010/wordprocessingInk" xmlns:wne="http://schemas.microsoft.com/office/word/2006/wordml" xmlns:wps="http://schemas.microsoft.com/office/word/2010/wordprocessingShape" mc:Ignorable="w14 w15 w16se wp14">
+  <w:footnote w:type="separator" w:id="-1">
+    <w:p>
+      <w:pPr>
+        <w:spacing w:after="0" w:line="240" w:lineRule="auto"/>
+      </w:pPr>
+      <w:r>
+        <w:separator/>
+      </w:r>
+    </w:p>
+  </w:footnote>
+  <w:footnote w:type="continuationSeparator" w:id="0">
+    <w:p>
+      <w:pPr>
+        <w:spacing w:after="0" w:line="240" w:lineRule="auto"/>
+      </w:pPr>
+      <w:r>
+        <w:continuationSeparator/>
+      </w:r>
+    </w:p>
+  </w:footnote>
+  <w:footnote w:id="1">
+    <w:p>
+      <w:pPr>
+        <w:pStyle w:val="FootnoteText"/>
+      </w:pPr>
+      <w:r>
+        <w:rPr>
+          <w:rStyle w:val="FootnoteReference"/>
+        </w:rPr>
+        <w:footnoteRef/>
+      </w:r>
+      <w:r>
+        <w:t xml:space="preserve"> </w:t>
+      </w:r>
+      <w:hyperlink r:id="rId1" w:history="1">
+        <w:r>
+          <w:rPr>
+            <w:rStyle w:val="Hyperlink"/>
+          </w:rPr>
+          <w:t>https://www.gnu.org/education/education.html</w:t>
+        </w:r>
+      </w:hyperlink>
+      <w:r>
+        <w:t xml:space="preserve"> </w:t>
+      </w:r>
+    </w:p>
+  </w:footnote>
+</w:footnotes>
+</file>
+
 <file path=word/numbering.xml><?xml version="1.0" encoding="utf-8"?>
 <w:numbering xmlns:wpc="http://schemas.microsoft.com/office/word/2010/wordprocessingCanvas" xmlns:cx="http://schemas.microsoft.com/office/drawing/2014/chartex" xmlns:cx1="http://schemas.microsoft.com/office/drawing/2015/9/8/chartex" xmlns:mc="http://schemas.openxmlformats.org/markup-compatibility/2006" xmlns:o="urn:schemas-microsoft-com:office:office" xmlns:r="http://schemas.openxmlformats.org/officeDocument/2006/relationships" xmlns:m="http://schemas.openxmlformats.org/officeDocument/2006/math" xmlns:v="urn:schemas-microsoft-com:vml" xmlns:wp14="http://schemas.microsoft.com/office/word/2010/wordprocessingDrawing" xmlns:wp="http://schemas.openxmlformats.org/drawingml/2006/wordprocessingDrawing" xmlns:w10="urn:schemas-microsoft-com:office:word" xmlns:w="http://schemas.openxmlformats.org/wordprocessingml/2006/main" xmlns:w14="http://schemas.microsoft.com/office/word/2010/wordml" xmlns:w15="http://schemas.microsoft.com/office/word/2012/wordml" xmlns:w16se="http://schemas.microsoft.com/office/word/2015/wordml/symex" xmlns:wpg="http://schemas.microsoft.com/office/word/2010/wordprocessingGroup" xmlns:wpi="http://schemas.microsoft.com/office/word/2010/wordprocessingInk" xmlns:wne="http://schemas.microsoft.com/office/word/2006/wordml" xmlns:wps="http://schemas.microsoft.com/office/word/2010/wordprocessingShape" mc:Ignorable="w14 w15 w16se wp14">
   <w:abstractNum w:abstractNumId="0" w15:restartNumberingAfterBreak="0">
-    <w:nsid w:val="30D638F7"/>
+    <w:nsid w:val="00ED373E"/>
     <w:multiLevelType w:val="hybridMultilevel"/>
-    <w:tmpl w:val="19EE155A"/>
-    <w:lvl w:ilvl="0" w:tplc="61DE1DC2">
+    <w:tmpl w:val="057491B2"/>
+    <w:lvl w:ilvl="0" w:tplc="54B88D10">
       <w:numFmt w:val="bullet"/>
       <w:lvlText w:val="-"/>
       <w:lvlJc w:val="left"/>
@@ -1361,6 +1728,231 @@
     </w:lvl>
   </w:abstractNum>
   <w:abstractNum w:abstractNumId="1" w15:restartNumberingAfterBreak="0">
+    <w:nsid w:val="30D638F7"/>
+    <w:multiLevelType w:val="hybridMultilevel"/>
+    <w:tmpl w:val="19EE155A"/>
+    <w:lvl w:ilvl="0" w:tplc="61DE1DC2">
+      <w:numFmt w:val="bullet"/>
+      <w:lvlText w:val="-"/>
+      <w:lvlJc w:val="left"/>
+      <w:pPr>
+        <w:ind w:left="720" w:hanging="360"/>
+      </w:pPr>
+      <w:rPr>
+        <w:rFonts w:ascii="Calibri" w:eastAsiaTheme="minorHAnsi" w:hAnsi="Calibri" w:cs="Calibri" w:hint="default"/>
+      </w:rPr>
+    </w:lvl>
+    <w:lvl w:ilvl="1" w:tplc="04070003" w:tentative="1">
+      <w:start w:val="1"/>
+      <w:numFmt w:val="bullet"/>
+      <w:lvlText w:val="o"/>
+      <w:lvlJc w:val="left"/>
+      <w:pPr>
+        <w:ind w:left="1440" w:hanging="360"/>
+      </w:pPr>
+      <w:rPr>
+        <w:rFonts w:ascii="Courier New" w:hAnsi="Courier New" w:cs="Courier New" w:hint="default"/>
+      </w:rPr>
+    </w:lvl>
+    <w:lvl w:ilvl="2" w:tplc="04070005" w:tentative="1">
+      <w:start w:val="1"/>
+      <w:numFmt w:val="bullet"/>
+      <w:lvlText w:val=""/>
+      <w:lvlJc w:val="left"/>
+      <w:pPr>
+        <w:ind w:left="2160" w:hanging="360"/>
+      </w:pPr>
+      <w:rPr>
+        <w:rFonts w:ascii="Wingdings" w:hAnsi="Wingdings" w:hint="default"/>
+      </w:rPr>
+    </w:lvl>
+    <w:lvl w:ilvl="3" w:tplc="04070001" w:tentative="1">
+      <w:start w:val="1"/>
+      <w:numFmt w:val="bullet"/>
+      <w:lvlText w:val=""/>
+      <w:lvlJc w:val="left"/>
+      <w:pPr>
+        <w:ind w:left="2880" w:hanging="360"/>
+      </w:pPr>
+      <w:rPr>
+        <w:rFonts w:ascii="Symbol" w:hAnsi="Symbol" w:hint="default"/>
+      </w:rPr>
+    </w:lvl>
+    <w:lvl w:ilvl="4" w:tplc="04070003" w:tentative="1">
+      <w:start w:val="1"/>
+      <w:numFmt w:val="bullet"/>
+      <w:lvlText w:val="o"/>
+      <w:lvlJc w:val="left"/>
+      <w:pPr>
+        <w:ind w:left="3600" w:hanging="360"/>
+      </w:pPr>
+      <w:rPr>
+        <w:rFonts w:ascii="Courier New" w:hAnsi="Courier New" w:cs="Courier New" w:hint="default"/>
+      </w:rPr>
+    </w:lvl>
+    <w:lvl w:ilvl="5" w:tplc="04070005" w:tentative="1">
+      <w:start w:val="1"/>
+      <w:numFmt w:val="bullet"/>
+      <w:lvlText w:val=""/>
+      <w:lvlJc w:val="left"/>
+      <w:pPr>
+        <w:ind w:left="4320" w:hanging="360"/>
+      </w:pPr>
+      <w:rPr>
+        <w:rFonts w:ascii="Wingdings" w:hAnsi="Wingdings" w:hint="default"/>
+      </w:rPr>
+    </w:lvl>
+    <w:lvl w:ilvl="6" w:tplc="04070001" w:tentative="1">
+      <w:start w:val="1"/>
+      <w:numFmt w:val="bullet"/>
+      <w:lvlText w:val=""/>
+      <w:lvlJc w:val="left"/>
+      <w:pPr>
+        <w:ind w:left="5040" w:hanging="360"/>
+      </w:pPr>
+      <w:rPr>
+        <w:rFonts w:ascii="Symbol" w:hAnsi="Symbol" w:hint="default"/>
+      </w:rPr>
+    </w:lvl>
+    <w:lvl w:ilvl="7" w:tplc="04070003" w:tentative="1">
+      <w:start w:val="1"/>
+      <w:numFmt w:val="bullet"/>
+      <w:lvlText w:val="o"/>
+      <w:lvlJc w:val="left"/>
+      <w:pPr>
+        <w:ind w:left="5760" w:hanging="360"/>
+      </w:pPr>
+      <w:rPr>
+        <w:rFonts w:ascii="Courier New" w:hAnsi="Courier New" w:cs="Courier New" w:hint="default"/>
+      </w:rPr>
+    </w:lvl>
+    <w:lvl w:ilvl="8" w:tplc="04070005" w:tentative="1">
+      <w:start w:val="1"/>
+      <w:numFmt w:val="bullet"/>
+      <w:lvlText w:val=""/>
+      <w:lvlJc w:val="left"/>
+      <w:pPr>
+        <w:ind w:left="6480" w:hanging="360"/>
+      </w:pPr>
+      <w:rPr>
+        <w:rFonts w:ascii="Wingdings" w:hAnsi="Wingdings" w:hint="default"/>
+      </w:rPr>
+    </w:lvl>
+  </w:abstractNum>
+  <w:abstractNum w:abstractNumId="2" w15:restartNumberingAfterBreak="0">
+    <w:nsid w:val="398D0A71"/>
+    <w:multiLevelType w:val="hybridMultilevel"/>
+    <w:tmpl w:val="978A0076"/>
+    <w:lvl w:ilvl="0" w:tplc="04070001">
+      <w:start w:val="1"/>
+      <w:numFmt w:val="bullet"/>
+      <w:lvlText w:val=""/>
+      <w:lvlJc w:val="left"/>
+      <w:pPr>
+        <w:ind w:left="720" w:hanging="360"/>
+      </w:pPr>
+      <w:rPr>
+        <w:rFonts w:ascii="Symbol" w:hAnsi="Symbol" w:hint="default"/>
+      </w:rPr>
+    </w:lvl>
+    <w:lvl w:ilvl="1" w:tplc="04070003" w:tentative="1">
+      <w:start w:val="1"/>
+      <w:numFmt w:val="bullet"/>
+      <w:lvlText w:val="o"/>
+      <w:lvlJc w:val="left"/>
+      <w:pPr>
+        <w:ind w:left="1440" w:hanging="360"/>
+      </w:pPr>
+      <w:rPr>
+        <w:rFonts w:ascii="Courier New" w:hAnsi="Courier New" w:cs="Courier New" w:hint="default"/>
+      </w:rPr>
+    </w:lvl>
+    <w:lvl w:ilvl="2" w:tplc="04070005" w:tentative="1">
+      <w:start w:val="1"/>
+      <w:numFmt w:val="bullet"/>
+      <w:lvlText w:val=""/>
+      <w:lvlJc w:val="left"/>
+      <w:pPr>
+        <w:ind w:left="2160" w:hanging="360"/>
+      </w:pPr>
+      <w:rPr>
+        <w:rFonts w:ascii="Wingdings" w:hAnsi="Wingdings" w:hint="default"/>
+      </w:rPr>
+    </w:lvl>
+    <w:lvl w:ilvl="3" w:tplc="04070001" w:tentative="1">
+      <w:start w:val="1"/>
+      <w:numFmt w:val="bullet"/>
+      <w:lvlText w:val=""/>
+      <w:lvlJc w:val="left"/>
+      <w:pPr>
+        <w:ind w:left="2880" w:hanging="360"/>
+      </w:pPr>
+      <w:rPr>
+        <w:rFonts w:ascii="Symbol" w:hAnsi="Symbol" w:hint="default"/>
+      </w:rPr>
+    </w:lvl>
+    <w:lvl w:ilvl="4" w:tplc="04070003" w:tentative="1">
+      <w:start w:val="1"/>
+      <w:numFmt w:val="bullet"/>
+      <w:lvlText w:val="o"/>
+      <w:lvlJc w:val="left"/>
+      <w:pPr>
+        <w:ind w:left="3600" w:hanging="360"/>
+      </w:pPr>
+      <w:rPr>
+        <w:rFonts w:ascii="Courier New" w:hAnsi="Courier New" w:cs="Courier New" w:hint="default"/>
+      </w:rPr>
+    </w:lvl>
+    <w:lvl w:ilvl="5" w:tplc="04070005" w:tentative="1">
+      <w:start w:val="1"/>
+      <w:numFmt w:val="bullet"/>
+      <w:lvlText w:val=""/>
+      <w:lvlJc w:val="left"/>
+      <w:pPr>
+        <w:ind w:left="4320" w:hanging="360"/>
+      </w:pPr>
+      <w:rPr>
+        <w:rFonts w:ascii="Wingdings" w:hAnsi="Wingdings" w:hint="default"/>
+      </w:rPr>
+    </w:lvl>
+    <w:lvl w:ilvl="6" w:tplc="04070001" w:tentative="1">
+      <w:start w:val="1"/>
+      <w:numFmt w:val="bullet"/>
+      <w:lvlText w:val=""/>
+      <w:lvlJc w:val="left"/>
+      <w:pPr>
+        <w:ind w:left="5040" w:hanging="360"/>
+      </w:pPr>
+      <w:rPr>
+        <w:rFonts w:ascii="Symbol" w:hAnsi="Symbol" w:hint="default"/>
+      </w:rPr>
+    </w:lvl>
+    <w:lvl w:ilvl="7" w:tplc="04070003" w:tentative="1">
+      <w:start w:val="1"/>
+      <w:numFmt w:val="bullet"/>
+      <w:lvlText w:val="o"/>
+      <w:lvlJc w:val="left"/>
+      <w:pPr>
+        <w:ind w:left="5760" w:hanging="360"/>
+      </w:pPr>
+      <w:rPr>
+        <w:rFonts w:ascii="Courier New" w:hAnsi="Courier New" w:cs="Courier New" w:hint="default"/>
+      </w:rPr>
+    </w:lvl>
+    <w:lvl w:ilvl="8" w:tplc="04070005" w:tentative="1">
+      <w:start w:val="1"/>
+      <w:numFmt w:val="bullet"/>
+      <w:lvlText w:val=""/>
+      <w:lvlJc w:val="left"/>
+      <w:pPr>
+        <w:ind w:left="6480" w:hanging="360"/>
+      </w:pPr>
+      <w:rPr>
+        <w:rFonts w:ascii="Wingdings" w:hAnsi="Wingdings" w:hint="default"/>
+      </w:rPr>
+    </w:lvl>
+  </w:abstractNum>
+  <w:abstractNum w:abstractNumId="3" w15:restartNumberingAfterBreak="0">
     <w:nsid w:val="39BD4B05"/>
     <w:multiLevelType w:val="hybridMultilevel"/>
     <w:tmpl w:val="90662420"/>
@@ -1501,9 +2093,15 @@
     </w:lvl>
   </w:abstractNum>
   <w:num w:numId="1">
+    <w:abstractNumId w:val="3"/>
+  </w:num>
+  <w:num w:numId="2">
     <w:abstractNumId w:val="1"/>
   </w:num>
-  <w:num w:numId="2">
+  <w:num w:numId="3">
+    <w:abstractNumId w:val="2"/>
+  </w:num>
+  <w:num w:numId="4">
     <w:abstractNumId w:val="0"/>
   </w:num>
 </w:numbering>
@@ -2044,7 +2642,1009 @@
       <w:contextualSpacing/>
     </w:pPr>
   </w:style>
+  <w:style w:type="character" w:styleId="Hyperlink">
+    <w:name w:val="Hyperlink"/>
+    <w:basedOn w:val="DefaultParagraphFont"/>
+    <w:uiPriority w:val="99"/>
+    <w:unhideWhenUsed/>
+    <w:rsid w:val="00FD24E1"/>
+    <w:rPr>
+      <w:color w:val="0563C1" w:themeColor="hyperlink"/>
+      <w:u w:val="single"/>
+    </w:rPr>
+  </w:style>
+  <w:style w:type="character" w:styleId="CommentReference">
+    <w:name w:val="annotation reference"/>
+    <w:basedOn w:val="DefaultParagraphFont"/>
+    <w:uiPriority w:val="99"/>
+    <w:semiHidden/>
+    <w:unhideWhenUsed/>
+    <w:rsid w:val="002400D8"/>
+    <w:rPr>
+      <w:sz w:val="16"/>
+      <w:szCs w:val="16"/>
+    </w:rPr>
+  </w:style>
+  <w:style w:type="paragraph" w:styleId="CommentText">
+    <w:name w:val="annotation text"/>
+    <w:basedOn w:val="Normal"/>
+    <w:link w:val="CommentTextChar"/>
+    <w:uiPriority w:val="99"/>
+    <w:semiHidden/>
+    <w:unhideWhenUsed/>
+    <w:rsid w:val="002400D8"/>
+    <w:pPr>
+      <w:spacing w:line="240" w:lineRule="auto"/>
+    </w:pPr>
+    <w:rPr>
+      <w:sz w:val="20"/>
+      <w:szCs w:val="20"/>
+    </w:rPr>
+  </w:style>
+  <w:style w:type="character" w:customStyle="1" w:styleId="CommentTextChar">
+    <w:name w:val="Comment Text Char"/>
+    <w:basedOn w:val="DefaultParagraphFont"/>
+    <w:link w:val="CommentText"/>
+    <w:uiPriority w:val="99"/>
+    <w:semiHidden/>
+    <w:rsid w:val="002400D8"/>
+    <w:rPr>
+      <w:sz w:val="20"/>
+      <w:szCs w:val="20"/>
+    </w:rPr>
+  </w:style>
+  <w:style w:type="paragraph" w:styleId="CommentSubject">
+    <w:name w:val="annotation subject"/>
+    <w:basedOn w:val="CommentText"/>
+    <w:next w:val="CommentText"/>
+    <w:link w:val="CommentSubjectChar"/>
+    <w:uiPriority w:val="99"/>
+    <w:semiHidden/>
+    <w:unhideWhenUsed/>
+    <w:rsid w:val="002400D8"/>
+    <w:rPr>
+      <w:b/>
+      <w:bCs/>
+    </w:rPr>
+  </w:style>
+  <w:style w:type="character" w:customStyle="1" w:styleId="CommentSubjectChar">
+    <w:name w:val="Comment Subject Char"/>
+    <w:basedOn w:val="CommentTextChar"/>
+    <w:link w:val="CommentSubject"/>
+    <w:uiPriority w:val="99"/>
+    <w:semiHidden/>
+    <w:rsid w:val="002400D8"/>
+    <w:rPr>
+      <w:b/>
+      <w:bCs/>
+      <w:sz w:val="20"/>
+      <w:szCs w:val="20"/>
+    </w:rPr>
+  </w:style>
+  <w:style w:type="paragraph" w:styleId="BalloonText">
+    <w:name w:val="Balloon Text"/>
+    <w:basedOn w:val="Normal"/>
+    <w:link w:val="BalloonTextChar"/>
+    <w:uiPriority w:val="99"/>
+    <w:semiHidden/>
+    <w:unhideWhenUsed/>
+    <w:rsid w:val="002400D8"/>
+    <w:pPr>
+      <w:spacing w:after="0" w:line="240" w:lineRule="auto"/>
+    </w:pPr>
+    <w:rPr>
+      <w:rFonts w:ascii="Segoe UI" w:hAnsi="Segoe UI" w:cs="Segoe UI"/>
+      <w:sz w:val="18"/>
+      <w:szCs w:val="18"/>
+    </w:rPr>
+  </w:style>
+  <w:style w:type="character" w:customStyle="1" w:styleId="BalloonTextChar">
+    <w:name w:val="Balloon Text Char"/>
+    <w:basedOn w:val="DefaultParagraphFont"/>
+    <w:link w:val="BalloonText"/>
+    <w:uiPriority w:val="99"/>
+    <w:semiHidden/>
+    <w:rsid w:val="002400D8"/>
+    <w:rPr>
+      <w:rFonts w:ascii="Segoe UI" w:hAnsi="Segoe UI" w:cs="Segoe UI"/>
+      <w:sz w:val="18"/>
+      <w:szCs w:val="18"/>
+    </w:rPr>
+  </w:style>
+  <w:style w:type="paragraph" w:styleId="FootnoteText">
+    <w:name w:val="footnote text"/>
+    <w:basedOn w:val="Normal"/>
+    <w:link w:val="FootnoteTextChar"/>
+    <w:uiPriority w:val="99"/>
+    <w:semiHidden/>
+    <w:unhideWhenUsed/>
+    <w:rsid w:val="002400D8"/>
+    <w:pPr>
+      <w:spacing w:after="0" w:line="240" w:lineRule="auto"/>
+    </w:pPr>
+    <w:rPr>
+      <w:sz w:val="20"/>
+      <w:szCs w:val="20"/>
+    </w:rPr>
+  </w:style>
+  <w:style w:type="character" w:customStyle="1" w:styleId="FootnoteTextChar">
+    <w:name w:val="Footnote Text Char"/>
+    <w:basedOn w:val="DefaultParagraphFont"/>
+    <w:link w:val="FootnoteText"/>
+    <w:uiPriority w:val="99"/>
+    <w:semiHidden/>
+    <w:rsid w:val="002400D8"/>
+    <w:rPr>
+      <w:sz w:val="20"/>
+      <w:szCs w:val="20"/>
+    </w:rPr>
+  </w:style>
+  <w:style w:type="character" w:styleId="FootnoteReference">
+    <w:name w:val="footnote reference"/>
+    <w:basedOn w:val="DefaultParagraphFont"/>
+    <w:uiPriority w:val="99"/>
+    <w:semiHidden/>
+    <w:unhideWhenUsed/>
+    <w:rsid w:val="002400D8"/>
+    <w:rPr>
+      <w:vertAlign w:val="superscript"/>
+    </w:rPr>
+  </w:style>
 </w:styles>
+</file>
+
+<file path=word/charts/chart1.xml><?xml version="1.0" encoding="utf-8"?>
+<c:chartSpace xmlns:c="http://schemas.openxmlformats.org/drawingml/2006/chart" xmlns:a="http://schemas.openxmlformats.org/drawingml/2006/main" xmlns:r="http://schemas.openxmlformats.org/officeDocument/2006/relationships" xmlns:c16r2="http://schemas.microsoft.com/office/drawing/2015/06/chart">
+  <c:date1904 val="0"/>
+  <c:lang val="en-US"/>
+  <c:roundedCorners val="0"/>
+  <mc:AlternateContent xmlns:mc="http://schemas.openxmlformats.org/markup-compatibility/2006">
+    <mc:Choice xmlns:c14="http://schemas.microsoft.com/office/drawing/2007/8/2/chart" Requires="c14">
+      <c14:style val="102"/>
+    </mc:Choice>
+    <mc:Fallback>
+      <c:style val="2"/>
+    </mc:Fallback>
+  </mc:AlternateContent>
+  <c:chart>
+    <c:title>
+      <c:tx>
+        <c:rich>
+          <a:bodyPr rot="0" spcFirstLastPara="1" vertOverflow="ellipsis" vert="horz" wrap="square" anchor="ctr" anchorCtr="1"/>
+          <a:lstStyle/>
+          <a:p>
+            <a:pPr>
+              <a:defRPr sz="1400" b="0" i="0" u="none" strike="noStrike" kern="1200" spc="0" baseline="0">
+                <a:solidFill>
+                  <a:schemeClr val="tx1">
+                    <a:lumMod val="65000"/>
+                    <a:lumOff val="35000"/>
+                  </a:schemeClr>
+                </a:solidFill>
+                <a:latin typeface="+mn-lt"/>
+                <a:ea typeface="+mn-ea"/>
+                <a:cs typeface="+mn-cs"/>
+              </a:defRPr>
+            </a:pPr>
+            <a:r>
+              <a:rPr lang="en-US"/>
+              <a:t>Anzahl an Parametern pro Modul</a:t>
+            </a:r>
+          </a:p>
+        </c:rich>
+      </c:tx>
+      <c:overlay val="0"/>
+      <c:spPr>
+        <a:noFill/>
+        <a:ln>
+          <a:noFill/>
+        </a:ln>
+        <a:effectLst/>
+      </c:spPr>
+      <c:txPr>
+        <a:bodyPr rot="0" spcFirstLastPara="1" vertOverflow="ellipsis" vert="horz" wrap="square" anchor="ctr" anchorCtr="1"/>
+        <a:lstStyle/>
+        <a:p>
+          <a:pPr>
+            <a:defRPr sz="1400" b="0" i="0" u="none" strike="noStrike" kern="1200" spc="0" baseline="0">
+              <a:solidFill>
+                <a:schemeClr val="tx1">
+                  <a:lumMod val="65000"/>
+                  <a:lumOff val="35000"/>
+                </a:schemeClr>
+              </a:solidFill>
+              <a:latin typeface="+mn-lt"/>
+              <a:ea typeface="+mn-ea"/>
+              <a:cs typeface="+mn-cs"/>
+            </a:defRPr>
+          </a:pPr>
+          <a:endParaRPr lang="de-DE"/>
+        </a:p>
+      </c:txPr>
+    </c:title>
+    <c:autoTitleDeleted val="0"/>
+    <c:plotArea>
+      <c:layout/>
+      <c:barChart>
+        <c:barDir val="bar"/>
+        <c:grouping val="clustered"/>
+        <c:varyColors val="0"/>
+        <c:ser>
+          <c:idx val="0"/>
+          <c:order val="0"/>
+          <c:tx>
+            <c:strRef>
+              <c:f>Sheet1!$B$1</c:f>
+              <c:strCache>
+                <c:ptCount val="1"/>
+                <c:pt idx="0">
+                  <c:v>Anzahl Parameter</c:v>
+                </c:pt>
+              </c:strCache>
+            </c:strRef>
+          </c:tx>
+          <c:spPr>
+            <a:solidFill>
+              <a:schemeClr val="accent1"/>
+            </a:solidFill>
+            <a:ln>
+              <a:noFill/>
+            </a:ln>
+            <a:effectLst/>
+          </c:spPr>
+          <c:invertIfNegative val="0"/>
+          <c:cat>
+            <c:strRef>
+              <c:f>Sheet1!$A$2:$A$5</c:f>
+              <c:strCache>
+                <c:ptCount val="4"/>
+                <c:pt idx="0">
+                  <c:v>Rohdatenverarbeitung.m</c:v>
+                </c:pt>
+                <c:pt idx="1">
+                  <c:v>MtoBscan.m</c:v>
+                </c:pt>
+                <c:pt idx="2">
+                  <c:v>PBL_Filter_Artefacts.m</c:v>
+                </c:pt>
+                <c:pt idx="3">
+                  <c:v>PBL_Diameter.m</c:v>
+                </c:pt>
+              </c:strCache>
+            </c:strRef>
+          </c:cat>
+          <c:val>
+            <c:numRef>
+              <c:f>Sheet1!$B$2:$B$5</c:f>
+              <c:numCache>
+                <c:formatCode>General</c:formatCode>
+                <c:ptCount val="4"/>
+                <c:pt idx="0">
+                  <c:v>2</c:v>
+                </c:pt>
+                <c:pt idx="1">
+                  <c:v>8</c:v>
+                </c:pt>
+                <c:pt idx="2">
+                  <c:v>9</c:v>
+                </c:pt>
+                <c:pt idx="3">
+                  <c:v>10</c:v>
+                </c:pt>
+              </c:numCache>
+            </c:numRef>
+          </c:val>
+          <c:extLst>
+            <c:ext xmlns:c16="http://schemas.microsoft.com/office/drawing/2014/chart" uri="{C3380CC4-5D6E-409C-BE32-E72D297353CC}">
+              <c16:uniqueId val="{00000000-CD0E-4955-8A52-D1B85EE5E3DD}"/>
+            </c:ext>
+          </c:extLst>
+        </c:ser>
+        <c:dLbls>
+          <c:showLegendKey val="0"/>
+          <c:showVal val="0"/>
+          <c:showCatName val="0"/>
+          <c:showSerName val="0"/>
+          <c:showPercent val="0"/>
+          <c:showBubbleSize val="0"/>
+        </c:dLbls>
+        <c:gapWidth val="182"/>
+        <c:axId val="412905560"/>
+        <c:axId val="412909168"/>
+      </c:barChart>
+      <c:catAx>
+        <c:axId val="412905560"/>
+        <c:scaling>
+          <c:orientation val="minMax"/>
+        </c:scaling>
+        <c:delete val="0"/>
+        <c:axPos val="l"/>
+        <c:numFmt formatCode="General" sourceLinked="1"/>
+        <c:majorTickMark val="none"/>
+        <c:minorTickMark val="none"/>
+        <c:tickLblPos val="nextTo"/>
+        <c:spPr>
+          <a:noFill/>
+          <a:ln w="9525" cap="flat" cmpd="sng" algn="ctr">
+            <a:solidFill>
+              <a:schemeClr val="tx1">
+                <a:lumMod val="15000"/>
+                <a:lumOff val="85000"/>
+              </a:schemeClr>
+            </a:solidFill>
+            <a:round/>
+          </a:ln>
+          <a:effectLst/>
+        </c:spPr>
+        <c:txPr>
+          <a:bodyPr rot="-60000000" spcFirstLastPara="1" vertOverflow="ellipsis" vert="horz" wrap="square" anchor="ctr" anchorCtr="1"/>
+          <a:lstStyle/>
+          <a:p>
+            <a:pPr>
+              <a:defRPr sz="900" b="0" i="0" u="none" strike="noStrike" kern="1200" baseline="0">
+                <a:solidFill>
+                  <a:schemeClr val="tx1">
+                    <a:lumMod val="65000"/>
+                    <a:lumOff val="35000"/>
+                  </a:schemeClr>
+                </a:solidFill>
+                <a:latin typeface="+mn-lt"/>
+                <a:ea typeface="+mn-ea"/>
+                <a:cs typeface="+mn-cs"/>
+              </a:defRPr>
+            </a:pPr>
+            <a:endParaRPr lang="de-DE"/>
+          </a:p>
+        </c:txPr>
+        <c:crossAx val="412909168"/>
+        <c:crosses val="autoZero"/>
+        <c:auto val="1"/>
+        <c:lblAlgn val="ctr"/>
+        <c:lblOffset val="100"/>
+        <c:noMultiLvlLbl val="0"/>
+      </c:catAx>
+      <c:valAx>
+        <c:axId val="412909168"/>
+        <c:scaling>
+          <c:orientation val="minMax"/>
+        </c:scaling>
+        <c:delete val="0"/>
+        <c:axPos val="b"/>
+        <c:majorGridlines>
+          <c:spPr>
+            <a:ln w="9525" cap="flat" cmpd="sng" algn="ctr">
+              <a:solidFill>
+                <a:schemeClr val="tx1">
+                  <a:lumMod val="15000"/>
+                  <a:lumOff val="85000"/>
+                </a:schemeClr>
+              </a:solidFill>
+              <a:round/>
+            </a:ln>
+            <a:effectLst/>
+          </c:spPr>
+        </c:majorGridlines>
+        <c:numFmt formatCode="General" sourceLinked="1"/>
+        <c:majorTickMark val="none"/>
+        <c:minorTickMark val="none"/>
+        <c:tickLblPos val="nextTo"/>
+        <c:spPr>
+          <a:noFill/>
+          <a:ln>
+            <a:noFill/>
+          </a:ln>
+          <a:effectLst/>
+        </c:spPr>
+        <c:txPr>
+          <a:bodyPr rot="-60000000" spcFirstLastPara="1" vertOverflow="ellipsis" vert="horz" wrap="square" anchor="ctr" anchorCtr="1"/>
+          <a:lstStyle/>
+          <a:p>
+            <a:pPr>
+              <a:defRPr sz="900" b="0" i="0" u="none" strike="noStrike" kern="1200" baseline="0">
+                <a:solidFill>
+                  <a:schemeClr val="tx1">
+                    <a:lumMod val="65000"/>
+                    <a:lumOff val="35000"/>
+                  </a:schemeClr>
+                </a:solidFill>
+                <a:latin typeface="+mn-lt"/>
+                <a:ea typeface="+mn-ea"/>
+                <a:cs typeface="+mn-cs"/>
+              </a:defRPr>
+            </a:pPr>
+            <a:endParaRPr lang="de-DE"/>
+          </a:p>
+        </c:txPr>
+        <c:crossAx val="412905560"/>
+        <c:crosses val="autoZero"/>
+        <c:crossBetween val="between"/>
+      </c:valAx>
+      <c:spPr>
+        <a:noFill/>
+        <a:ln>
+          <a:noFill/>
+        </a:ln>
+        <a:effectLst/>
+      </c:spPr>
+    </c:plotArea>
+    <c:plotVisOnly val="1"/>
+    <c:dispBlanksAs val="gap"/>
+    <c:showDLblsOverMax val="0"/>
+  </c:chart>
+  <c:spPr>
+    <a:solidFill>
+      <a:schemeClr val="bg1"/>
+    </a:solidFill>
+    <a:ln w="9525" cap="flat" cmpd="sng" algn="ctr">
+      <a:solidFill>
+        <a:schemeClr val="tx1">
+          <a:lumMod val="15000"/>
+          <a:lumOff val="85000"/>
+        </a:schemeClr>
+      </a:solidFill>
+      <a:round/>
+    </a:ln>
+    <a:effectLst/>
+  </c:spPr>
+  <c:txPr>
+    <a:bodyPr/>
+    <a:lstStyle/>
+    <a:p>
+      <a:pPr>
+        <a:defRPr/>
+      </a:pPr>
+      <a:endParaRPr lang="de-DE"/>
+    </a:p>
+  </c:txPr>
+  <c:externalData r:id="rId3">
+    <c:autoUpdate val="0"/>
+  </c:externalData>
+</c:chartSpace>
+</file>
+
+<file path=word/charts/colors1.xml><?xml version="1.0" encoding="utf-8"?>
+<cs:colorStyle xmlns:cs="http://schemas.microsoft.com/office/drawing/2012/chartStyle" xmlns:a="http://schemas.openxmlformats.org/drawingml/2006/main" meth="cycle" id="10">
+  <a:schemeClr val="accent1"/>
+  <a:schemeClr val="accent2"/>
+  <a:schemeClr val="accent3"/>
+  <a:schemeClr val="accent4"/>
+  <a:schemeClr val="accent5"/>
+  <a:schemeClr val="accent6"/>
+  <cs:variation/>
+  <cs:variation>
+    <a:lumMod val="60000"/>
+  </cs:variation>
+  <cs:variation>
+    <a:lumMod val="80000"/>
+    <a:lumOff val="20000"/>
+  </cs:variation>
+  <cs:variation>
+    <a:lumMod val="80000"/>
+  </cs:variation>
+  <cs:variation>
+    <a:lumMod val="60000"/>
+    <a:lumOff val="40000"/>
+  </cs:variation>
+  <cs:variation>
+    <a:lumMod val="50000"/>
+  </cs:variation>
+  <cs:variation>
+    <a:lumMod val="70000"/>
+    <a:lumOff val="30000"/>
+  </cs:variation>
+  <cs:variation>
+    <a:lumMod val="70000"/>
+  </cs:variation>
+  <cs:variation>
+    <a:lumMod val="50000"/>
+    <a:lumOff val="50000"/>
+  </cs:variation>
+</cs:colorStyle>
+</file>
+
+<file path=word/charts/style1.xml><?xml version="1.0" encoding="utf-8"?>
+<cs:chartStyle xmlns:cs="http://schemas.microsoft.com/office/drawing/2012/chartStyle" xmlns:a="http://schemas.openxmlformats.org/drawingml/2006/main" id="216">
+  <cs:axisTitle>
+    <cs:lnRef idx="0"/>
+    <cs:fillRef idx="0"/>
+    <cs:effectRef idx="0"/>
+    <cs:fontRef idx="minor">
+      <a:schemeClr val="tx1">
+        <a:lumMod val="65000"/>
+        <a:lumOff val="35000"/>
+      </a:schemeClr>
+    </cs:fontRef>
+    <cs:defRPr sz="1000" kern="1200"/>
+  </cs:axisTitle>
+  <cs:categoryAxis>
+    <cs:lnRef idx="0"/>
+    <cs:fillRef idx="0"/>
+    <cs:effectRef idx="0"/>
+    <cs:fontRef idx="minor">
+      <a:schemeClr val="tx1">
+        <a:lumMod val="65000"/>
+        <a:lumOff val="35000"/>
+      </a:schemeClr>
+    </cs:fontRef>
+    <cs:spPr>
+      <a:ln w="9525" cap="flat" cmpd="sng" algn="ctr">
+        <a:solidFill>
+          <a:schemeClr val="tx1">
+            <a:lumMod val="15000"/>
+            <a:lumOff val="85000"/>
+          </a:schemeClr>
+        </a:solidFill>
+        <a:round/>
+      </a:ln>
+    </cs:spPr>
+    <cs:defRPr sz="900" kern="1200"/>
+  </cs:categoryAxis>
+  <cs:chartArea mods="allowNoFillOverride allowNoLineOverride">
+    <cs:lnRef idx="0"/>
+    <cs:fillRef idx="0"/>
+    <cs:effectRef idx="0"/>
+    <cs:fontRef idx="minor">
+      <a:schemeClr val="tx1"/>
+    </cs:fontRef>
+    <cs:spPr>
+      <a:solidFill>
+        <a:schemeClr val="bg1"/>
+      </a:solidFill>
+      <a:ln w="9525" cap="flat" cmpd="sng" algn="ctr">
+        <a:solidFill>
+          <a:schemeClr val="tx1">
+            <a:lumMod val="15000"/>
+            <a:lumOff val="85000"/>
+          </a:schemeClr>
+        </a:solidFill>
+        <a:round/>
+      </a:ln>
+    </cs:spPr>
+    <cs:defRPr sz="1000" kern="1200"/>
+  </cs:chartArea>
+  <cs:dataLabel>
+    <cs:lnRef idx="0"/>
+    <cs:fillRef idx="0"/>
+    <cs:effectRef idx="0"/>
+    <cs:fontRef idx="minor">
+      <a:schemeClr val="tx1">
+        <a:lumMod val="75000"/>
+        <a:lumOff val="25000"/>
+      </a:schemeClr>
+    </cs:fontRef>
+    <cs:defRPr sz="900" kern="1200"/>
+  </cs:dataLabel>
+  <cs:dataLabelCallout>
+    <cs:lnRef idx="0"/>
+    <cs:fillRef idx="0"/>
+    <cs:effectRef idx="0"/>
+    <cs:fontRef idx="minor">
+      <a:schemeClr val="dk1">
+        <a:lumMod val="65000"/>
+        <a:lumOff val="35000"/>
+      </a:schemeClr>
+    </cs:fontRef>
+    <cs:spPr>
+      <a:solidFill>
+        <a:schemeClr val="lt1"/>
+      </a:solidFill>
+      <a:ln>
+        <a:solidFill>
+          <a:schemeClr val="dk1">
+            <a:lumMod val="25000"/>
+            <a:lumOff val="75000"/>
+          </a:schemeClr>
+        </a:solidFill>
+      </a:ln>
+    </cs:spPr>
+    <cs:defRPr sz="900" kern="1200"/>
+    <cs:bodyPr rot="0" spcFirstLastPara="1" vertOverflow="clip" horzOverflow="clip" vert="horz" wrap="square" lIns="36576" tIns="18288" rIns="36576" bIns="18288" anchor="ctr" anchorCtr="1">
+      <a:spAutoFit/>
+    </cs:bodyPr>
+  </cs:dataLabelCallout>
+  <cs:dataPoint>
+    <cs:lnRef idx="0"/>
+    <cs:fillRef idx="1">
+      <cs:styleClr val="auto"/>
+    </cs:fillRef>
+    <cs:effectRef idx="0"/>
+    <cs:fontRef idx="minor">
+      <a:schemeClr val="tx1"/>
+    </cs:fontRef>
+  </cs:dataPoint>
+  <cs:dataPoint3D>
+    <cs:lnRef idx="0"/>
+    <cs:fillRef idx="1">
+      <cs:styleClr val="auto"/>
+    </cs:fillRef>
+    <cs:effectRef idx="0"/>
+    <cs:fontRef idx="minor">
+      <a:schemeClr val="tx1"/>
+    </cs:fontRef>
+  </cs:dataPoint3D>
+  <cs:dataPointLine>
+    <cs:lnRef idx="0">
+      <cs:styleClr val="auto"/>
+    </cs:lnRef>
+    <cs:fillRef idx="1"/>
+    <cs:effectRef idx="0"/>
+    <cs:fontRef idx="minor">
+      <a:schemeClr val="tx1"/>
+    </cs:fontRef>
+    <cs:spPr>
+      <a:ln w="28575" cap="rnd">
+        <a:solidFill>
+          <a:schemeClr val="phClr"/>
+        </a:solidFill>
+        <a:round/>
+      </a:ln>
+    </cs:spPr>
+  </cs:dataPointLine>
+  <cs:dataPointMarker>
+    <cs:lnRef idx="0">
+      <cs:styleClr val="auto"/>
+    </cs:lnRef>
+    <cs:fillRef idx="1">
+      <cs:styleClr val="auto"/>
+    </cs:fillRef>
+    <cs:effectRef idx="0"/>
+    <cs:fontRef idx="minor">
+      <a:schemeClr val="tx1"/>
+    </cs:fontRef>
+    <cs:spPr>
+      <a:ln w="9525">
+        <a:solidFill>
+          <a:schemeClr val="phClr"/>
+        </a:solidFill>
+      </a:ln>
+    </cs:spPr>
+  </cs:dataPointMarker>
+  <cs:dataPointMarkerLayout symbol="circle" size="5"/>
+  <cs:dataPointWireframe>
+    <cs:lnRef idx="0">
+      <cs:styleClr val="auto"/>
+    </cs:lnRef>
+    <cs:fillRef idx="1"/>
+    <cs:effectRef idx="0"/>
+    <cs:fontRef idx="minor">
+      <a:schemeClr val="tx1"/>
+    </cs:fontRef>
+    <cs:spPr>
+      <a:ln w="9525" cap="rnd">
+        <a:solidFill>
+          <a:schemeClr val="phClr"/>
+        </a:solidFill>
+        <a:round/>
+      </a:ln>
+    </cs:spPr>
+  </cs:dataPointWireframe>
+  <cs:dataTable>
+    <cs:lnRef idx="0"/>
+    <cs:fillRef idx="0"/>
+    <cs:effectRef idx="0"/>
+    <cs:fontRef idx="minor">
+      <a:schemeClr val="tx1">
+        <a:lumMod val="65000"/>
+        <a:lumOff val="35000"/>
+      </a:schemeClr>
+    </cs:fontRef>
+    <cs:spPr>
+      <a:noFill/>
+      <a:ln w="9525" cap="flat" cmpd="sng" algn="ctr">
+        <a:solidFill>
+          <a:schemeClr val="tx1">
+            <a:lumMod val="15000"/>
+            <a:lumOff val="85000"/>
+          </a:schemeClr>
+        </a:solidFill>
+        <a:round/>
+      </a:ln>
+    </cs:spPr>
+    <cs:defRPr sz="900" kern="1200"/>
+  </cs:dataTable>
+  <cs:downBar>
+    <cs:lnRef idx="0"/>
+    <cs:fillRef idx="0"/>
+    <cs:effectRef idx="0"/>
+    <cs:fontRef idx="minor">
+      <a:schemeClr val="tx1"/>
+    </cs:fontRef>
+    <cs:spPr>
+      <a:solidFill>
+        <a:schemeClr val="dk1">
+          <a:lumMod val="75000"/>
+          <a:lumOff val="25000"/>
+        </a:schemeClr>
+      </a:solidFill>
+      <a:ln w="9525" cap="flat" cmpd="sng" algn="ctr">
+        <a:solidFill>
+          <a:schemeClr val="tx1">
+            <a:lumMod val="65000"/>
+            <a:lumOff val="35000"/>
+          </a:schemeClr>
+        </a:solidFill>
+        <a:round/>
+      </a:ln>
+    </cs:spPr>
+  </cs:downBar>
+  <cs:dropLine>
+    <cs:lnRef idx="0"/>
+    <cs:fillRef idx="0"/>
+    <cs:effectRef idx="0"/>
+    <cs:fontRef idx="minor">
+      <a:schemeClr val="tx1"/>
+    </cs:fontRef>
+    <cs:spPr>
+      <a:ln w="9525" cap="flat" cmpd="sng" algn="ctr">
+        <a:solidFill>
+          <a:schemeClr val="tx1">
+            <a:lumMod val="35000"/>
+            <a:lumOff val="65000"/>
+          </a:schemeClr>
+        </a:solidFill>
+        <a:round/>
+      </a:ln>
+    </cs:spPr>
+  </cs:dropLine>
+  <cs:errorBar>
+    <cs:lnRef idx="0"/>
+    <cs:fillRef idx="0"/>
+    <cs:effectRef idx="0"/>
+    <cs:fontRef idx="minor">
+      <a:schemeClr val="tx1"/>
+    </cs:fontRef>
+    <cs:spPr>
+      <a:ln w="9525" cap="flat" cmpd="sng" algn="ctr">
+        <a:solidFill>
+          <a:schemeClr val="tx1">
+            <a:lumMod val="65000"/>
+            <a:lumOff val="35000"/>
+          </a:schemeClr>
+        </a:solidFill>
+        <a:round/>
+      </a:ln>
+    </cs:spPr>
+  </cs:errorBar>
+  <cs:floor>
+    <cs:lnRef idx="0"/>
+    <cs:fillRef idx="0"/>
+    <cs:effectRef idx="0"/>
+    <cs:fontRef idx="minor">
+      <a:schemeClr val="tx1"/>
+    </cs:fontRef>
+    <cs:spPr>
+      <a:noFill/>
+      <a:ln>
+        <a:noFill/>
+      </a:ln>
+    </cs:spPr>
+  </cs:floor>
+  <cs:gridlineMajor>
+    <cs:lnRef idx="0"/>
+    <cs:fillRef idx="0"/>
+    <cs:effectRef idx="0"/>
+    <cs:fontRef idx="minor">
+      <a:schemeClr val="tx1"/>
+    </cs:fontRef>
+    <cs:spPr>
+      <a:ln w="9525" cap="flat" cmpd="sng" algn="ctr">
+        <a:solidFill>
+          <a:schemeClr val="tx1">
+            <a:lumMod val="15000"/>
+            <a:lumOff val="85000"/>
+          </a:schemeClr>
+        </a:solidFill>
+        <a:round/>
+      </a:ln>
+    </cs:spPr>
+  </cs:gridlineMajor>
+  <cs:gridlineMinor>
+    <cs:lnRef idx="0"/>
+    <cs:fillRef idx="0"/>
+    <cs:effectRef idx="0"/>
+    <cs:fontRef idx="minor">
+      <a:schemeClr val="tx1"/>
+    </cs:fontRef>
+    <cs:spPr>
+      <a:ln w="9525" cap="flat" cmpd="sng" algn="ctr">
+        <a:solidFill>
+          <a:schemeClr val="tx1">
+            <a:lumMod val="5000"/>
+            <a:lumOff val="95000"/>
+          </a:schemeClr>
+        </a:solidFill>
+        <a:round/>
+      </a:ln>
+    </cs:spPr>
+  </cs:gridlineMinor>
+  <cs:hiLoLine>
+    <cs:lnRef idx="0"/>
+    <cs:fillRef idx="0"/>
+    <cs:effectRef idx="0"/>
+    <cs:fontRef idx="minor">
+      <a:schemeClr val="tx1"/>
+    </cs:fontRef>
+    <cs:spPr>
+      <a:ln w="9525" cap="flat" cmpd="sng" algn="ctr">
+        <a:solidFill>
+          <a:schemeClr val="tx1">
+            <a:lumMod val="50000"/>
+            <a:lumOff val="50000"/>
+          </a:schemeClr>
+        </a:solidFill>
+        <a:round/>
+      </a:ln>
+    </cs:spPr>
+  </cs:hiLoLine>
+  <cs:leaderLine>
+    <cs:lnRef idx="0"/>
+    <cs:fillRef idx="0"/>
+    <cs:effectRef idx="0"/>
+    <cs:fontRef idx="minor">
+      <a:schemeClr val="tx1"/>
+    </cs:fontRef>
+    <cs:spPr>
+      <a:ln w="9525" cap="flat" cmpd="sng" algn="ctr">
+        <a:solidFill>
+          <a:schemeClr val="tx1">
+            <a:lumMod val="35000"/>
+            <a:lumOff val="65000"/>
+          </a:schemeClr>
+        </a:solidFill>
+        <a:round/>
+      </a:ln>
+    </cs:spPr>
+  </cs:leaderLine>
+  <cs:legend>
+    <cs:lnRef idx="0"/>
+    <cs:fillRef idx="0"/>
+    <cs:effectRef idx="0"/>
+    <cs:fontRef idx="minor">
+      <a:schemeClr val="tx1">
+        <a:lumMod val="65000"/>
+        <a:lumOff val="35000"/>
+      </a:schemeClr>
+    </cs:fontRef>
+    <cs:defRPr sz="900" kern="1200"/>
+  </cs:legend>
+  <cs:plotArea mods="allowNoFillOverride allowNoLineOverride">
+    <cs:lnRef idx="0"/>
+    <cs:fillRef idx="0"/>
+    <cs:effectRef idx="0"/>
+    <cs:fontRef idx="minor">
+      <a:schemeClr val="tx1"/>
+    </cs:fontRef>
+  </cs:plotArea>
+  <cs:plotArea3D mods="allowNoFillOverride allowNoLineOverride">
+    <cs:lnRef idx="0"/>
+    <cs:fillRef idx="0"/>
+    <cs:effectRef idx="0"/>
+    <cs:fontRef idx="minor">
+      <a:schemeClr val="tx1"/>
+    </cs:fontRef>
+  </cs:plotArea3D>
+  <cs:seriesAxis>
+    <cs:lnRef idx="0"/>
+    <cs:fillRef idx="0"/>
+    <cs:effectRef idx="0"/>
+    <cs:fontRef idx="minor">
+      <a:schemeClr val="tx1">
+        <a:lumMod val="65000"/>
+        <a:lumOff val="35000"/>
+      </a:schemeClr>
+    </cs:fontRef>
+    <cs:defRPr sz="900" kern="1200"/>
+  </cs:seriesAxis>
+  <cs:seriesLine>
+    <cs:lnRef idx="0"/>
+    <cs:fillRef idx="0"/>
+    <cs:effectRef idx="0"/>
+    <cs:fontRef idx="minor">
+      <a:schemeClr val="tx1"/>
+    </cs:fontRef>
+    <cs:spPr>
+      <a:ln w="9525" cap="flat" cmpd="sng" algn="ctr">
+        <a:solidFill>
+          <a:schemeClr val="tx1">
+            <a:lumMod val="35000"/>
+            <a:lumOff val="65000"/>
+          </a:schemeClr>
+        </a:solidFill>
+        <a:round/>
+      </a:ln>
+    </cs:spPr>
+  </cs:seriesLine>
+  <cs:title>
+    <cs:lnRef idx="0"/>
+    <cs:fillRef idx="0"/>
+    <cs:effectRef idx="0"/>
+    <cs:fontRef idx="minor">
+      <a:schemeClr val="tx1">
+        <a:lumMod val="65000"/>
+        <a:lumOff val="35000"/>
+      </a:schemeClr>
+    </cs:fontRef>
+    <cs:defRPr sz="1400" b="0" kern="1200" spc="0" baseline="0"/>
+  </cs:title>
+  <cs:trendline>
+    <cs:lnRef idx="0">
+      <cs:styleClr val="auto"/>
+    </cs:lnRef>
+    <cs:fillRef idx="0"/>
+    <cs:effectRef idx="0"/>
+    <cs:fontRef idx="minor">
+      <a:schemeClr val="tx1"/>
+    </cs:fontRef>
+    <cs:spPr>
+      <a:ln w="19050" cap="rnd">
+        <a:solidFill>
+          <a:schemeClr val="phClr"/>
+        </a:solidFill>
+        <a:prstDash val="sysDot"/>
+      </a:ln>
+    </cs:spPr>
+  </cs:trendline>
+  <cs:trendlineLabel>
+    <cs:lnRef idx="0"/>
+    <cs:fillRef idx="0"/>
+    <cs:effectRef idx="0"/>
+    <cs:fontRef idx="minor">
+      <a:schemeClr val="tx1">
+        <a:lumMod val="65000"/>
+        <a:lumOff val="35000"/>
+      </a:schemeClr>
+    </cs:fontRef>
+    <cs:defRPr sz="900" kern="1200"/>
+  </cs:trendlineLabel>
+  <cs:upBar>
+    <cs:lnRef idx="0"/>
+    <cs:fillRef idx="0"/>
+    <cs:effectRef idx="0"/>
+    <cs:fontRef idx="minor">
+      <a:schemeClr val="tx1"/>
+    </cs:fontRef>
+    <cs:spPr>
+      <a:solidFill>
+        <a:schemeClr val="lt1"/>
+      </a:solidFill>
+      <a:ln w="9525" cap="flat" cmpd="sng" algn="ctr">
+        <a:solidFill>
+          <a:schemeClr val="tx1">
+            <a:lumMod val="65000"/>
+            <a:lumOff val="35000"/>
+          </a:schemeClr>
+        </a:solidFill>
+        <a:round/>
+      </a:ln>
+    </cs:spPr>
+  </cs:upBar>
+  <cs:valueAxis>
+    <cs:lnRef idx="0"/>
+    <cs:fillRef idx="0"/>
+    <cs:effectRef idx="0"/>
+    <cs:fontRef idx="minor">
+      <a:schemeClr val="tx1">
+        <a:lumMod val="65000"/>
+        <a:lumOff val="35000"/>
+      </a:schemeClr>
+    </cs:fontRef>
+    <cs:defRPr sz="900" kern="1200"/>
+  </cs:valueAxis>
+  <cs:wall>
+    <cs:lnRef idx="0"/>
+    <cs:fillRef idx="0"/>
+    <cs:effectRef idx="0"/>
+    <cs:fontRef idx="minor">
+      <a:schemeClr val="tx1"/>
+    </cs:fontRef>
+    <cs:spPr>
+      <a:noFill/>
+      <a:ln>
+        <a:noFill/>
+      </a:ln>
+    </cs:spPr>
+  </cs:wall>
+</cs:chartStyle>
 </file>
 
 <file path=word/theme/theme1.xml><?xml version="1.0" encoding="utf-8"?>
@@ -2313,7 +3913,7 @@
 </file>
 
 <file path=customXml/itemProps1.xml><?xml version="1.0" encoding="utf-8"?>
-<ds:datastoreItem xmlns:ds="http://schemas.openxmlformats.org/officeDocument/2006/customXml" ds:itemID="{CF8D0483-8364-4983-BDB0-419757098522}">
+<ds:datastoreItem xmlns:ds="http://schemas.openxmlformats.org/officeDocument/2006/customXml" ds:itemID="{578B5351-372A-4C72-90D6-4116A04D532C}">
   <ds:schemaRefs>
     <ds:schemaRef ds:uri="http://schemas.openxmlformats.org/officeDocument/2006/bibliography"/>
   </ds:schemaRefs>

</xml_diff>

<commit_message>
Parameter-Variation for MtoBscan.m added
</commit_message>
<xml_diff>
--- a/Ausarbeitung/MED Text.docx
+++ b/Ausarbeitung/MED Text.docx
@@ -7,7 +7,27 @@
         <w:pStyle w:val="Title"/>
       </w:pPr>
       <w:r>
-        <w:t>Writeup zum PBL „Einführung in medizintechnische Systeme“, Gruppe 02</w:t>
+        <w:t>Writeup zu</w:t>
+      </w:r>
+      <w:r>
+        <w:t xml:space="preserve"> </w:t>
+      </w:r>
+      <w:r>
+        <w:t>„</w:t>
+      </w:r>
+      <w:r>
+        <w:t>PBL</w:t>
+      </w:r>
+      <w:r>
+        <w:t>:</w:t>
+      </w:r>
+      <w:r>
+        <w:t xml:space="preserve"> </w:t>
+      </w:r>
+      <w:bookmarkStart w:id="0" w:name="_GoBack"/>
+      <w:bookmarkEnd w:id="0"/>
+      <w:r>
+        <w:t>Einführung in medizintechnische Systeme“, Gruppe 02</w:t>
       </w:r>
     </w:p>
     <w:p/>
@@ -21,25 +41,7 @@
         <w:rPr>
           <w:i/>
         </w:rPr>
-        <w:t>Ziele der schriftlichen Ausarbeitung</w:t>
-      </w:r>
-      <w:r>
-        <w:rPr>
-          <w:i/>
-        </w:rPr>
-        <w:t xml:space="preserve"> (Dieser Teil wird vor Abgabe </w:t>
-      </w:r>
-      <w:r>
-        <w:rPr>
-          <w:i/>
-        </w:rPr>
-        <w:t>gelöscht!</w:t>
-      </w:r>
-      <w:r>
-        <w:rPr>
-          <w:i/>
-        </w:rPr>
-        <w:t>!!)</w:t>
+        <w:t>Ziele der schriftlichen Ausarbeitung (Dieser Teil wird vor Abgabe gelöscht!!!)</w:t>
       </w:r>
     </w:p>
     <w:p>
@@ -1297,7 +1299,318 @@
       <w:r>
         <w:rPr>
           <w:noProof/>
-        </w:rPr>
+          <w:lang w:eastAsia="de-DE"/>
+        </w:rPr>
+        <mc:AlternateContent>
+          <mc:Choice Requires="wps">
+            <w:drawing>
+              <wp:anchor distT="0" distB="0" distL="114300" distR="114300" simplePos="0" relativeHeight="251664384" behindDoc="0" locked="0" layoutInCell="1" allowOverlap="1" wp14:anchorId="100EF724" wp14:editId="292BE397">
+                <wp:simplePos x="0" y="0"/>
+                <wp:positionH relativeFrom="column">
+                  <wp:posOffset>635</wp:posOffset>
+                </wp:positionH>
+                <wp:positionV relativeFrom="paragraph">
+                  <wp:posOffset>3105150</wp:posOffset>
+                </wp:positionV>
+                <wp:extent cx="5704205" cy="635"/>
+                <wp:effectExtent l="0" t="0" r="0" b="0"/>
+                <wp:wrapSquare wrapText="bothSides"/>
+                <wp:docPr id="5" name="Text Box 5"/>
+                <wp:cNvGraphicFramePr/>
+                <a:graphic xmlns:a="http://schemas.openxmlformats.org/drawingml/2006/main">
+                  <a:graphicData uri="http://schemas.microsoft.com/office/word/2010/wordprocessingShape">
+                    <wps:wsp>
+                      <wps:cNvSpPr txBox="1"/>
+                      <wps:spPr>
+                        <a:xfrm>
+                          <a:off x="0" y="0"/>
+                          <a:ext cx="5704205" cy="635"/>
+                        </a:xfrm>
+                        <a:prstGeom prst="rect">
+                          <a:avLst/>
+                        </a:prstGeom>
+                        <a:solidFill>
+                          <a:prstClr val="white"/>
+                        </a:solidFill>
+                        <a:ln>
+                          <a:noFill/>
+                        </a:ln>
+                      </wps:spPr>
+                      <wps:txbx>
+                        <w:txbxContent>
+                          <w:p>
+                            <w:pPr>
+                              <w:pStyle w:val="Caption"/>
+                              <w:rPr>
+                                <w:noProof/>
+                              </w:rPr>
+                            </w:pPr>
+                            <w:r>
+                              <w:t xml:space="preserve">Abbildung </w:t>
+                            </w:r>
+                            <w:r>
+                              <w:fldChar w:fldCharType="begin"/>
+                            </w:r>
+                            <w:r>
+                              <w:instrText xml:space="preserve"> SEQ Abbildung \* ARABIC </w:instrText>
+                            </w:r>
+                            <w:r>
+                              <w:fldChar w:fldCharType="separate"/>
+                            </w:r>
+                            <w:r>
+                              <w:rPr>
+                                <w:noProof/>
+                              </w:rPr>
+                              <w:t>1</w:t>
+                            </w:r>
+                            <w:r>
+                              <w:rPr>
+                                <w:noProof/>
+                              </w:rPr>
+                              <w:fldChar w:fldCharType="end"/>
+                            </w:r>
+                            <w:r>
+                              <w:t>: GUI nach Laden des M-Scans und Detektieren der B-Scans</w:t>
+                            </w:r>
+                          </w:p>
+                        </w:txbxContent>
+                      </wps:txbx>
+                      <wps:bodyPr rot="0" spcFirstLastPara="0" vertOverflow="overflow" horzOverflow="overflow" vert="horz" wrap="square" lIns="0" tIns="0" rIns="0" bIns="0" numCol="1" spcCol="0" rtlCol="0" fromWordArt="0" anchor="t" anchorCtr="0" forceAA="0" compatLnSpc="1">
+                        <a:prstTxWarp prst="textNoShape">
+                          <a:avLst/>
+                        </a:prstTxWarp>
+                        <a:spAutoFit/>
+                      </wps:bodyPr>
+                    </wps:wsp>
+                  </a:graphicData>
+                </a:graphic>
+              </wp:anchor>
+            </w:drawing>
+          </mc:Choice>
+          <mc:Fallback>
+            <w:pict>
+              <v:shapetype w14:anchorId="100EF724" id="_x0000_t202" coordsize="21600,21600" o:spt="202" path="m,l,21600r21600,l21600,xe">
+                <v:stroke joinstyle="miter"/>
+                <v:path gradientshapeok="t" o:connecttype="rect"/>
+              </v:shapetype>
+              <v:shape id="Text Box 5" o:spid="_x0000_s1026" type="#_x0000_t202" style="position:absolute;margin-left:.05pt;margin-top:244.5pt;width:449.15pt;height:.05pt;z-index:251664384;visibility:visible;mso-wrap-style:square;mso-wrap-distance-left:9pt;mso-wrap-distance-top:0;mso-wrap-distance-right:9pt;mso-wrap-distance-bottom:0;mso-position-horizontal:absolute;mso-position-horizontal-relative:text;mso-position-vertical:absolute;mso-position-vertical-relative:text;v-text-anchor:top" o:gfxdata="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" stroked="f">
+                <v:textbox style="mso-fit-shape-to-text:t" inset="0,0,0,0">
+                  <w:txbxContent>
+                    <w:p>
+                      <w:pPr>
+                        <w:pStyle w:val="Caption"/>
+                        <w:rPr>
+                          <w:noProof/>
+                        </w:rPr>
+                      </w:pPr>
+                      <w:r>
+                        <w:t xml:space="preserve">Abbildung </w:t>
+                      </w:r>
+                      <w:r>
+                        <w:fldChar w:fldCharType="begin"/>
+                      </w:r>
+                      <w:r>
+                        <w:instrText xml:space="preserve"> SEQ Abbildung \* ARABIC </w:instrText>
+                      </w:r>
+                      <w:r>
+                        <w:fldChar w:fldCharType="separate"/>
+                      </w:r>
+                      <w:r>
+                        <w:rPr>
+                          <w:noProof/>
+                        </w:rPr>
+                        <w:t>1</w:t>
+                      </w:r>
+                      <w:r>
+                        <w:rPr>
+                          <w:noProof/>
+                        </w:rPr>
+                        <w:fldChar w:fldCharType="end"/>
+                      </w:r>
+                      <w:r>
+                        <w:t>: GUI nach Laden des M-Scans und Detektieren der B-Scans</w:t>
+                      </w:r>
+                    </w:p>
+                  </w:txbxContent>
+                </v:textbox>
+                <w10:wrap type="square"/>
+              </v:shape>
+            </w:pict>
+          </mc:Fallback>
+        </mc:AlternateContent>
+      </w:r>
+      <w:r>
+        <w:rPr>
+          <w:noProof/>
+          <w:lang w:eastAsia="de-DE"/>
+        </w:rPr>
+        <w:drawing>
+          <wp:anchor distT="0" distB="0" distL="114300" distR="114300" simplePos="0" relativeHeight="251662336" behindDoc="0" locked="0" layoutInCell="1" allowOverlap="1">
+            <wp:simplePos x="0" y="0"/>
+            <wp:positionH relativeFrom="margin">
+              <wp:posOffset>635</wp:posOffset>
+            </wp:positionH>
+            <wp:positionV relativeFrom="margin">
+              <wp:posOffset>2931991</wp:posOffset>
+            </wp:positionV>
+            <wp:extent cx="5704205" cy="2405380"/>
+            <wp:effectExtent l="0" t="0" r="0" b="0"/>
+            <wp:wrapSquare wrapText="bothSides"/>
+            <wp:docPr id="4" name="Picture 4" descr="GUI_1"/>
+            <wp:cNvGraphicFramePr>
+              <a:graphicFrameLocks xmlns:a="http://schemas.openxmlformats.org/drawingml/2006/main" noChangeAspect="1"/>
+            </wp:cNvGraphicFramePr>
+            <a:graphic xmlns:a="http://schemas.openxmlformats.org/drawingml/2006/main">
+              <a:graphicData uri="http://schemas.openxmlformats.org/drawingml/2006/picture">
+                <pic:pic xmlns:pic="http://schemas.openxmlformats.org/drawingml/2006/picture">
+                  <pic:nvPicPr>
+                    <pic:cNvPr id="0" name="Picture 9" descr="GUI_1"/>
+                    <pic:cNvPicPr>
+                      <a:picLocks noChangeAspect="1" noChangeArrowheads="1"/>
+                    </pic:cNvPicPr>
+                  </pic:nvPicPr>
+                  <pic:blipFill>
+                    <a:blip r:embed="rId9" cstate="print">
+                      <a:extLst>
+                        <a:ext uri="{28A0092B-C50C-407E-A947-70E740481C1C}">
+                          <a14:useLocalDpi xmlns:a14="http://schemas.microsoft.com/office/drawing/2010/main" val="0"/>
+                        </a:ext>
+                      </a:extLst>
+                    </a:blip>
+                    <a:srcRect/>
+                    <a:stretch>
+                      <a:fillRect/>
+                    </a:stretch>
+                  </pic:blipFill>
+                  <pic:spPr bwMode="auto">
+                    <a:xfrm>
+                      <a:off x="0" y="0"/>
+                      <a:ext cx="5704205" cy="2405380"/>
+                    </a:xfrm>
+                    <a:prstGeom prst="rect">
+                      <a:avLst/>
+                    </a:prstGeom>
+                    <a:noFill/>
+                    <a:ln>
+                      <a:noFill/>
+                    </a:ln>
+                  </pic:spPr>
+                </pic:pic>
+              </a:graphicData>
+            </a:graphic>
+          </wp:anchor>
+        </w:drawing>
+      </w:r>
+      <w:r>
+        <w:t xml:space="preserve">Die GUI bietet eine </w:t>
+      </w:r>
+      <w:r>
+        <w:t xml:space="preserve">komfortable </w:t>
+      </w:r>
+      <w:r>
+        <w:t>Ansteuerung der einzelnen Module</w:t>
+      </w:r>
+      <w:r>
+        <w:t xml:space="preserve"> um diese nacheinander ausführen zu können. Den komplexen Anforderungen einer echten medizinischen Anwendung genügt sie bei Weitem nicht, allerdings ist es ein erster Versuch der Autoren in diese Richtung. </w:t>
+      </w:r>
+    </w:p>
+    <w:p>
+      <w:r>
+        <w:t xml:space="preserve">Über den Block an Buttons oben Links hat der Anwender die Möglichkeit aus den Messungen eine Auszuwählen und zu Laden. Danach können über dem Button darunter „Detect BScans“ die B-Scans segmentiert werden. Aus diesen wird </w:t>
+      </w:r>
+      <w:r>
+        <w:t>dann direkt einer ausgewählt. I</w:t>
+      </w:r>
+      <w:r>
+        <w:t xml:space="preserve">n der Übersicht unten Links </w:t>
+      </w:r>
+      <w:r>
+        <w:t xml:space="preserve">werden </w:t>
+      </w:r>
+      <w:r>
+        <w:t xml:space="preserve">alle erkannten B-Scans mit blauen </w:t>
+      </w:r>
+      <w:r>
+        <w:t>Stern-</w:t>
+      </w:r>
+      <w:r>
+        <w:t xml:space="preserve">Markierungen gekennzeichnet, welche über die darunterliegende Scrollbar durchgeschaltet werden können. Der aktuell ausgewählte B-Scan </w:t>
+      </w:r>
+      <w:r>
+        <w:t>kan</w:t>
+      </w:r>
+      <w:r>
+        <w:t>n</w:t>
+      </w:r>
+      <w:r>
+        <w:t xml:space="preserve"> sofort in der</w:t>
+      </w:r>
+      <w:r>
+        <w:t xml:space="preserve"> großen Ansicht in der rechten Hälfte genauer betrachte</w:t>
+      </w:r>
+      <w:r>
+        <w:t>t</w:t>
+      </w:r>
+      <w:r>
+        <w:t xml:space="preserve"> werden.</w:t>
+      </w:r>
+    </w:p>
+    <w:p>
+      <w:r>
+        <w:t xml:space="preserve">Nur nach einem anschließenden Entfernen </w:t>
+      </w:r>
+      <w:r>
+        <w:t xml:space="preserve">der Artefakte </w:t>
+      </w:r>
+      <w:r>
+        <w:t xml:space="preserve">über den dazugehörigen Button kann anschließend für den ausgewählten B-Scan der der Durchmesser berechnet werden. </w:t>
+      </w:r>
+      <w:r>
+        <w:t>Dabei wird die Innenwand segmentiert, welche auf der rechten Hälfte der GUI in rot markiert wird</w:t>
+      </w:r>
+      <w:r>
+        <w:t xml:space="preserve"> (siehe </w:t>
+      </w:r>
+      <w:r>
+        <w:fldChar w:fldCharType="begin"/>
+      </w:r>
+      <w:r>
+        <w:instrText xml:space="preserve"> REF _Ref493007076 \h </w:instrText>
+      </w:r>
+      <w:r>
+        <w:fldChar w:fldCharType="separate"/>
+      </w:r>
+      <w:r>
+        <w:t xml:space="preserve">Abbildung </w:t>
+      </w:r>
+      <w:r>
+        <w:rPr>
+          <w:noProof/>
+        </w:rPr>
+        <w:t>2</w:t>
+      </w:r>
+      <w:r>
+        <w:t>: GUI nach Filterung der Artefakte und Berechnung eines segmentierten B-Scans</w:t>
+      </w:r>
+      <w:r>
+        <w:fldChar w:fldCharType="end"/>
+      </w:r>
+      <w:r>
+        <w:t>)</w:t>
+      </w:r>
+      <w:r>
+        <w:t xml:space="preserve">. </w:t>
+      </w:r>
+      <w:r>
+        <w:t>Der durchschnittliche Durchmesser des B-Scans wurde in diesem Beispiel auf einen Wert von 1.77 umgerechnet.</w:t>
+      </w:r>
+    </w:p>
+    <w:p>
+      <w:pPr>
+        <w:keepNext/>
+      </w:pPr>
+      <w:r>
+        <w:lastRenderedPageBreak/>
         <w:pict>
           <v:shapetype id="_x0000_t75" coordsize="21600,21600" o:spt="75" o:preferrelative="t" path="m@4@5l@4@11@9@11@9@5xe" filled="f" stroked="f">
             <v:stroke joinstyle="miter"/>
@@ -1318,75 +1631,6 @@
             <v:path o:extrusionok="f" gradientshapeok="t" o:connecttype="rect"/>
             <o:lock v:ext="edit" aspectratio="t"/>
           </v:shapetype>
-          <v:shape id="_x0000_s1027" type="#_x0000_t75" style="position:absolute;margin-left:.35pt;margin-top:235.65pt;width:449.2pt;height:189.55pt;z-index:251659264;mso-position-horizontal-relative:margin;mso-position-vertical-relative:margin;mso-width-relative:page;mso-height-relative:page">
-            <v:imagedata r:id="rId9" o:title="GUI_1"/>
-            <w10:wrap type="square" anchorx="margin" anchory="margin"/>
-          </v:shape>
-        </w:pict>
-      </w:r>
-      <w:r>
-        <w:t xml:space="preserve">Die GUI bietet eine </w:t>
-      </w:r>
-      <w:r>
-        <w:t xml:space="preserve">komfortable </w:t>
-      </w:r>
-      <w:r>
-        <w:t>Ansteuerung der einzelnen Module</w:t>
-      </w:r>
-      <w:r>
-        <w:t xml:space="preserve"> um diese nacheinander ausführen zu können. Den komplexen Anforderungen einer echten medizinischen Anwendung genügt sie bei Weitem nicht, allerdings ist es ein erster Versuch der Autoren in diese Richtung. </w:t>
-      </w:r>
-    </w:p>
-    <w:p>
-      <w:r>
-        <w:t xml:space="preserve">Über den Block an Buttons oben Links hat der Anwender die Möglichkeit aus den Messungen eine Auszuwählen und zu Laden. Danach können über dem Button darunter „Detect BScans“ die B-Scans segmentiert werden. Aus diesen wird </w:t>
-      </w:r>
-      <w:r>
-        <w:t>dann direkt einer ausgewählt. I</w:t>
-      </w:r>
-      <w:r>
-        <w:t xml:space="preserve">n der Übersicht unten Links </w:t>
-      </w:r>
-      <w:r>
-        <w:t xml:space="preserve">werden </w:t>
-      </w:r>
-      <w:r>
-        <w:t xml:space="preserve">alle erkannten B-Scans mit blauen </w:t>
-      </w:r>
-      <w:r>
-        <w:t>Stern-</w:t>
-      </w:r>
-      <w:r>
-        <w:t xml:space="preserve">Markierungen gekennzeichnet, welche über die darunterliegende Scrollbar durchgeschaltet werden können. Der aktuell ausgewählte B-Scan </w:t>
-      </w:r>
-      <w:r>
-        <w:t>kan</w:t>
-      </w:r>
-      <w:r>
-        <w:t>n</w:t>
-      </w:r>
-      <w:r>
-        <w:t xml:space="preserve"> sofort in der</w:t>
-      </w:r>
-      <w:r>
-        <w:t xml:space="preserve"> großen Ansicht in der rechten Hälfte genauer betrachte</w:t>
-      </w:r>
-      <w:r>
-        <w:t>t</w:t>
-      </w:r>
-      <w:r>
-        <w:t xml:space="preserve"> werden.</w:t>
-      </w:r>
-    </w:p>
-    <w:p>
-      <w:r>
-        <w:t>Nur nach einem anschließenden Entfernen über den dazugehörigen Button kann anschließend für den ausgewählten B-Scan der der Durchmesser berechnet werden. Der durchschnittliche Durchmesser des B-Scans wurde in diesem Beispiel auf einen Wert von 1.77 umgerechnet.</w:t>
-      </w:r>
-    </w:p>
-    <w:p>
-      <w:r>
-        <w:lastRenderedPageBreak/>
-        <w:pict>
           <v:shape id="_x0000_i1025" type="#_x0000_t75" style="width:452.5pt;height:191.1pt">
             <v:imagedata r:id="rId10" o:title="GUI_2"/>
           </v:shape>
@@ -1395,6 +1639,42 @@
     </w:p>
     <w:p>
       <w:pPr>
+        <w:pStyle w:val="Caption"/>
+      </w:pPr>
+      <w:bookmarkStart w:id="1" w:name="_Ref493007076"/>
+      <w:bookmarkStart w:id="2" w:name="_Ref493018104"/>
+      <w:r>
+        <w:t xml:space="preserve">Abbildung </w:t>
+      </w:r>
+      <w:r>
+        <w:fldChar w:fldCharType="begin"/>
+      </w:r>
+      <w:r>
+        <w:instrText xml:space="preserve"> SEQ Abbildung \* ARABIC </w:instrText>
+      </w:r>
+      <w:r>
+        <w:fldChar w:fldCharType="separate"/>
+      </w:r>
+      <w:r>
+        <w:rPr>
+          <w:noProof/>
+        </w:rPr>
+        <w:t>2</w:t>
+      </w:r>
+      <w:r>
+        <w:rPr>
+          <w:noProof/>
+        </w:rPr>
+        <w:fldChar w:fldCharType="end"/>
+      </w:r>
+      <w:bookmarkEnd w:id="2"/>
+      <w:r>
+        <w:t>: GUI nach Filterung der Artefakte und Berechnung eines segmentierten B-Scans</w:t>
+      </w:r>
+      <w:bookmarkEnd w:id="1"/>
+    </w:p>
+    <w:p>
+      <w:pPr>
         <w:pStyle w:val="Heading1"/>
       </w:pPr>
       <w:r>
@@ -1414,27 +1694,61 @@
         <w:t>Der Projekt-Code beinhaltet eine Vielzahl an Parametern</w:t>
       </w:r>
       <w:r>
-        <w:t xml:space="preserve"> (siehe </w:t>
-      </w:r>
-      <w:r>
-        <w:t>Grafik unten</w:t>
+        <w:t xml:space="preserve"> (siehe</w:t>
+      </w:r>
+      <w:r>
+        <w:t xml:space="preserve"> </w:t>
+      </w:r>
+      <w:r>
+        <w:fldChar w:fldCharType="begin"/>
+      </w:r>
+      <w:r>
+        <w:instrText xml:space="preserve"> REF _Ref493018926 \h </w:instrText>
+      </w:r>
+      <w:r>
+        <w:fldChar w:fldCharType="separate"/>
+      </w:r>
+      <w:r>
+        <w:t xml:space="preserve">Abbildung </w:t>
+      </w:r>
+      <w:r>
+        <w:rPr>
+          <w:noProof/>
+        </w:rPr>
+        <w:t>3</w:t>
+      </w:r>
+      <w:r>
+        <w:fldChar w:fldCharType="end"/>
       </w:r>
       <w:r>
         <w:t>)</w:t>
       </w:r>
       <w:r>
-        <w:t xml:space="preserve">. Die verschiedenen Filter zur Segmentierung und Vorverarbeitung so anzuwenden, dass diese wiederum mit dem nächsten Filter zusammenspielen war eine große Hürde zu Anfang des Projektes. Auch war das Fine-Tuning aufwändig: Das Anpassen eines einzelnen Parameters konnte dazu führen, dass eine Menge an anderen Filtern nicht mehr wie erwartet funktioniert haben. </w:t>
-      </w:r>
-      <w:bookmarkStart w:id="0" w:name="_GoBack"/>
-      <w:r>
-        <w:t xml:space="preserve">Parameter zu verbessern war dadurch eine sehr umfangreiche Aufgabe. </w:t>
-      </w:r>
-      <w:bookmarkEnd w:id="0"/>
-      <w:r>
-        <w:t>In diesem Teil wird untersucht, wie stark der erstellte Code von einer Variation der Parameter abhängig ist.</w:t>
-      </w:r>
-    </w:p>
-    <w:p>
+        <w:t>. Die verschiedenen Filter zur Segmentierung und Vorverarbeitung so anzuwenden, dass diese wiederum mit dem nächsten Filter zusammenspielen war eine große Hürde zu Anfang des Projektes. Auch war das Fine-Tuning aufwändig: Das Anpassen eines einzelnen Parameters konnte dazu führen, dass eine Menge an anderen Filtern nicht mehr wie erwartet funktioniert haben. Parameter zu verbessern war dadurch eine sehr umfangreiche Aufgabe. In diesem Teil wird untersucht, wie stark d</w:t>
+      </w:r>
+      <w:r>
+        <w:t>ie Funktionalität des</w:t>
+      </w:r>
+      <w:r>
+        <w:t xml:space="preserve"> erstellte</w:t>
+      </w:r>
+      <w:r>
+        <w:t>n</w:t>
+      </w:r>
+      <w:r>
+        <w:t xml:space="preserve"> Code</w:t>
+      </w:r>
+      <w:r>
+        <w:t>s</w:t>
+      </w:r>
+      <w:r>
+        <w:t xml:space="preserve"> von einer Variation der Parameter abhängig ist.</w:t>
+      </w:r>
+    </w:p>
+    <w:p>
+      <w:pPr>
+        <w:keepNext/>
+      </w:pPr>
       <w:r>
         <w:rPr>
           <w:noProof/>
@@ -1457,6 +1771,172 @@
     </w:p>
     <w:p>
       <w:pPr>
+        <w:pStyle w:val="Caption"/>
+      </w:pPr>
+      <w:bookmarkStart w:id="3" w:name="_Ref493007191"/>
+      <w:bookmarkStart w:id="4" w:name="_Ref493018926"/>
+      <w:r>
+        <w:t xml:space="preserve">Abbildung </w:t>
+      </w:r>
+      <w:r>
+        <w:fldChar w:fldCharType="begin"/>
+      </w:r>
+      <w:r>
+        <w:instrText xml:space="preserve"> SEQ Abbildung \* ARABIC </w:instrText>
+      </w:r>
+      <w:r>
+        <w:fldChar w:fldCharType="separate"/>
+      </w:r>
+      <w:r>
+        <w:rPr>
+          <w:noProof/>
+        </w:rPr>
+        <w:t>3</w:t>
+      </w:r>
+      <w:r>
+        <w:rPr>
+          <w:noProof/>
+        </w:rPr>
+        <w:fldChar w:fldCharType="end"/>
+      </w:r>
+      <w:bookmarkEnd w:id="4"/>
+      <w:r>
+        <w:t>: Anzahl an Parametern Pro Modul</w:t>
+      </w:r>
+      <w:bookmarkEnd w:id="3"/>
+    </w:p>
+    <w:p>
+      <w:r>
+        <w:t xml:space="preserve">Für die Segmentierung des M-Scans in B-Scans ist in </w:t>
+      </w:r>
+      <w:r>
+        <w:fldChar w:fldCharType="begin"/>
+      </w:r>
+      <w:r>
+        <w:instrText xml:space="preserve"> REF _Ref493018104 \h </w:instrText>
+      </w:r>
+      <w:r>
+        <w:fldChar w:fldCharType="separate"/>
+      </w:r>
+      <w:r>
+        <w:t xml:space="preserve">Abbildung </w:t>
+      </w:r>
+      <w:r>
+        <w:rPr>
+          <w:noProof/>
+        </w:rPr>
+        <w:t>2</w:t>
+      </w:r>
+      <w:r>
+        <w:fldChar w:fldCharType="end"/>
+      </w:r>
+      <w:r>
+        <w:t xml:space="preserve"> eine Variation der Parameter aufgeführt. Dabei wurde jeder Parameter einzeln variiert, es wurden also nicht mehrere Parameter gleichzeitig verändert, um deren Einfluss aufeinander erkennen zu können. Die enthaltenden Parameter sind vorwiegend Höhenpositionen bis auf eine Grauwert „Param Line“ und einen horizontalen Abstandswert „Distance Param“. Bei der Variierung wurden vom aktuellen Wert -10 bis 10 addiert, wobei das bei vereinzelten Werten durch Matrix-Begrenzungen oder Begrenzungen eines Grenzwertes nicht möglich war. Diese Felder sind in der Abbildung weiß markiert.</w:t>
+      </w:r>
+      <w:r>
+        <w:t xml:space="preserve"> Der eingetragene Wert in der Tabelle bezieht sich dann auf die segmentierten B-Scans im aktuellen M-Scan, 7 war hier die richtige Anzahl und ist daher entsprechend in Grün markiert. Bereits einen einzigen B-Scan nicht </w:t>
+      </w:r>
+      <w:r>
+        <w:lastRenderedPageBreak/>
+        <w:t>zu erkennen ist im medizinischen Kontext schon enttäuschend, daher ist der Wert 7 hier grün und alle darunter gelb bis rot.</w:t>
+      </w:r>
+    </w:p>
+    <w:p>
+      <w:pPr>
+        <w:keepNext/>
+      </w:pPr>
+      <w:r>
+        <w:drawing>
+          <wp:inline distT="0" distB="0" distL="0" distR="0">
+            <wp:extent cx="5760720" cy="2676026"/>
+            <wp:effectExtent l="0" t="0" r="0" b="0"/>
+            <wp:docPr id="2" name="Picture 2"/>
+            <wp:cNvGraphicFramePr>
+              <a:graphicFrameLocks xmlns:a="http://schemas.openxmlformats.org/drawingml/2006/main" noChangeAspect="1"/>
+            </wp:cNvGraphicFramePr>
+            <a:graphic xmlns:a="http://schemas.openxmlformats.org/drawingml/2006/main">
+              <a:graphicData uri="http://schemas.openxmlformats.org/drawingml/2006/picture">
+                <pic:pic xmlns:pic="http://schemas.openxmlformats.org/drawingml/2006/picture">
+                  <pic:nvPicPr>
+                    <pic:cNvPr id="0" name="Picture 2"/>
+                    <pic:cNvPicPr>
+                      <a:picLocks noChangeAspect="1" noChangeArrowheads="1"/>
+                    </pic:cNvPicPr>
+                  </pic:nvPicPr>
+                  <pic:blipFill>
+                    <a:blip r:embed="rId12">
+                      <a:extLst>
+                        <a:ext uri="{28A0092B-C50C-407E-A947-70E740481C1C}">
+                          <a14:useLocalDpi xmlns:a14="http://schemas.microsoft.com/office/drawing/2010/main" val="0"/>
+                        </a:ext>
+                      </a:extLst>
+                    </a:blip>
+                    <a:srcRect/>
+                    <a:stretch>
+                      <a:fillRect/>
+                    </a:stretch>
+                  </pic:blipFill>
+                  <pic:spPr bwMode="auto">
+                    <a:xfrm>
+                      <a:off x="0" y="0"/>
+                      <a:ext cx="5760720" cy="2676026"/>
+                    </a:xfrm>
+                    <a:prstGeom prst="rect">
+                      <a:avLst/>
+                    </a:prstGeom>
+                    <a:noFill/>
+                    <a:ln>
+                      <a:noFill/>
+                    </a:ln>
+                  </pic:spPr>
+                </pic:pic>
+              </a:graphicData>
+            </a:graphic>
+          </wp:inline>
+        </w:drawing>
+      </w:r>
+    </w:p>
+    <w:p>
+      <w:pPr>
+        <w:pStyle w:val="Caption"/>
+      </w:pPr>
+      <w:r>
+        <w:t xml:space="preserve">Abbildung </w:t>
+      </w:r>
+      <w:r>
+        <w:fldChar w:fldCharType="begin"/>
+      </w:r>
+      <w:r>
+        <w:instrText xml:space="preserve"> SEQ Abbildung \* ARABIC </w:instrText>
+      </w:r>
+      <w:r>
+        <w:fldChar w:fldCharType="separate"/>
+      </w:r>
+      <w:r>
+        <w:rPr>
+          <w:noProof/>
+        </w:rPr>
+        <w:t>4</w:t>
+      </w:r>
+      <w:r>
+        <w:fldChar w:fldCharType="end"/>
+      </w:r>
+      <w:r>
+        <w:t>: Variation der Parameter bei MtoBscan.m</w:t>
+      </w:r>
+    </w:p>
+    <w:p>
+      <w:r>
+        <w:t xml:space="preserve">Anhand der Abbildung kann man beispielhaft erkennen, wie wichtig es bei diesem Projekt war die richtigen Parameter herauszufinden. </w:t>
+      </w:r>
+    </w:p>
+    <w:p>
+      <w:r>
+        <w:t>Anhand von Parametern wie „LBound Prewitt“ kann man erkennen, wie es nicht unbedingt nur einen richtigen Bereich für einen bestimmten Parameter gibt. Hier werden gute Ergebnisse beim aktuellen Wert erzielt, variiert man diesen um 1 Punkt nach oben oder unten ist dieser weit daneben, variiert man diesen um ca. 9 Punkte nach oben liefer dieser aber wieder bessere Werte.</w:t>
+      </w:r>
+    </w:p>
+    <w:p>
+      <w:pPr>
         <w:pStyle w:val="Heading2"/>
       </w:pPr>
       <w:r>
@@ -1497,11 +1977,7 @@
         <w:t xml:space="preserve"> ist.</w:t>
       </w:r>
       <w:r>
-        <w:t xml:space="preserve"> Aus Sicht der Free Software Foundation ist dies auch zentraler Zweck von </w:t>
-      </w:r>
-      <w:r>
-        <w:lastRenderedPageBreak/>
-        <w:t>proprietärer Software, welche zu Schul- bzw. Studienzwecken kostenfrei ist.</w:t>
+        <w:t xml:space="preserve"> Aus Sicht der Free Software Foundation ist dies auch zentraler Zweck von proprietärer Software, welche zu Schul- bzw. Studienzwecken kostenfrei ist.</w:t>
       </w:r>
       <w:r>
         <w:rPr>
@@ -1511,6 +1987,9 @@
       </w:r>
       <w:r>
         <w:t xml:space="preserve"> Es stellt sich einem der Gruppenteilnehmer die Frage inwiefern der erstellte Code tatsächlich das eigene geistige Eigentum ist, wenn dieser nach Abschluss des Studiums nicht mehr kompiliert werden kann.</w:t>
+      </w:r>
+      <w:r>
+        <w:t xml:space="preserve"> Bei Python wäre das dadurch, dass Python open source und free software ist anders.</w:t>
       </w:r>
     </w:p>
     <w:p>
@@ -2788,6 +3267,25 @@
     <w:rsid w:val="002400D8"/>
     <w:rPr>
       <w:vertAlign w:val="superscript"/>
+    </w:rPr>
+  </w:style>
+  <w:style w:type="paragraph" w:styleId="Caption">
+    <w:name w:val="caption"/>
+    <w:basedOn w:val="Normal"/>
+    <w:next w:val="Normal"/>
+    <w:uiPriority w:val="35"/>
+    <w:unhideWhenUsed/>
+    <w:qFormat/>
+    <w:rsid w:val="0083255A"/>
+    <w:pPr>
+      <w:spacing w:after="200" w:line="240" w:lineRule="auto"/>
+    </w:pPr>
+    <w:rPr>
+      <w:i/>
+      <w:iCs/>
+      <w:color w:val="44546A" w:themeColor="text2"/>
+      <w:sz w:val="18"/>
+      <w:szCs w:val="18"/>
     </w:rPr>
   </w:style>
 </w:styles>
@@ -3913,7 +4411,7 @@
 </file>
 
 <file path=customXml/itemProps1.xml><?xml version="1.0" encoding="utf-8"?>
-<ds:datastoreItem xmlns:ds="http://schemas.openxmlformats.org/officeDocument/2006/customXml" ds:itemID="{578B5351-372A-4C72-90D6-4116A04D532C}">
+<ds:datastoreItem xmlns:ds="http://schemas.openxmlformats.org/officeDocument/2006/customXml" ds:itemID="{4B4C5E9A-6EF4-4F0A-B80B-0F0B9A8C7F7A}">
   <ds:schemaRefs>
     <ds:schemaRef ds:uri="http://schemas.openxmlformats.org/officeDocument/2006/bibliography"/>
   </ds:schemaRefs>

</xml_diff>

<commit_message>
Etwas gekürzt und Kommentar kann meiner Meinung nach weg
</commit_message>
<xml_diff>
--- a/Ausarbeitung/MED Text.docx
+++ b/Ausarbeitung/MED Text.docx
@@ -5,9 +5,51 @@
     <w:p>
       <w:pPr>
         <w:pStyle w:val="Titel"/>
-      </w:pPr>
-      <w:r>
-        <w:t>Writeup zu„PBL:Einführung in medizintechnische Systeme“, Gruppe 02</w:t>
+        <w:rPr>
+          <w:sz w:val="40"/>
+          <w:szCs w:val="40"/>
+        </w:rPr>
+      </w:pPr>
+      <w:proofErr w:type="spellStart"/>
+      <w:r>
+        <w:rPr>
+          <w:sz w:val="40"/>
+          <w:szCs w:val="40"/>
+        </w:rPr>
+        <w:t>Writeup</w:t>
+      </w:r>
+      <w:proofErr w:type="spellEnd"/>
+      <w:r>
+        <w:rPr>
+          <w:sz w:val="40"/>
+          <w:szCs w:val="40"/>
+        </w:rPr>
+        <w:t xml:space="preserve"> </w:t>
+      </w:r>
+      <w:proofErr w:type="spellStart"/>
+      <w:proofErr w:type="gramStart"/>
+      <w:r>
+        <w:rPr>
+          <w:sz w:val="40"/>
+          <w:szCs w:val="40"/>
+        </w:rPr>
+        <w:t>zu„</w:t>
+      </w:r>
+      <w:proofErr w:type="gramEnd"/>
+      <w:r>
+        <w:rPr>
+          <w:sz w:val="40"/>
+          <w:szCs w:val="40"/>
+        </w:rPr>
+        <w:t>PBL:Einführung</w:t>
+      </w:r>
+      <w:proofErr w:type="spellEnd"/>
+      <w:r>
+        <w:rPr>
+          <w:sz w:val="40"/>
+          <w:szCs w:val="40"/>
+        </w:rPr>
+        <w:t xml:space="preserve"> in medizintechnische Systeme“, Gruppe 02</w:t>
       </w:r>
     </w:p>
     <w:p>
@@ -25,12 +67,27 @@
     </w:p>
     <w:p>
       <w:r>
-        <w:t xml:space="preserve"> Eins der Haupteinsatzgebiete der in diesem Projekt behandelten IVOCT ist die Bildgebung bei der Behandlung der Koronaren Herzkrankheit, die durch Ablagerungen an den Gefäßwänden entsteht und unbehandelt im größten Teil der Fälle zu einer Durchblutungsstörung des Herzmuskels und einem lebensgefährlichen Herzinfarkt führt. Diese Modalität ermöglicht neben der Computertomographie eine sichere und zuverlässige Navigation und Untersuchung innerhalb der Koronargefäße. Eine der wichtigen Aufgaben der IVOCT bei der Behandlung von Koronarer Herzkrankheit ist die Hilfestellung bei der ursprünglichen Diagnose dieser, wobei das Lumen der Koronargefäße vermessen und somit auf vorhandene Stenosen untersucht wird. Der Zusammenhang zwischen dem Verlauf der Kranzgefäßdurchmesser und der Existenz einer womöglich zu einem Herzinfarkt führenden Stenose ist relativ gut erforscht und ermöglicht eine zuverlässige Startdiagnose. </w:t>
-      </w:r>
-    </w:p>
-    <w:p>
-      <w:r>
-        <w:t xml:space="preserve"> Anhand dieser Grundvoraussetzungen ist die wesentliche Problemstellung des Projektes die Erstellung und Verarbeitung der in einem Gefäßphantom aufgenommenen Rohdaten und die anschließende Ermittlung des Durchmesserverlaufs entlang mehrerer Aufnahmen. Dabei gliedert sich die anfallende Arbeit in die eigentliche Aufnahme im Labor, die Erstellung des Bildes anhand von Rohdatenverarbeitung und die anschließende Bildverarbeitung. Die Rohdatenverarbeitung ist keineswegs trivial, jedoch ist das Vorgehen bei dieser größtenteils vorgegeben und die eigentliche Aufgabenstellung besteht im Wesentlichen daraus die nötigen mathematischen Operationen im Code zu implementieren. Die schlussendliche Bildverarbeitung ist eher der Kern des Problems, da diese im Gegensatz zu den beiden anderen Komponenten eine Vielzahl an Lösungsansätzen zulässt und somit die mit Abstand größte Herausforderung bei der Problemlösung darstellt. Die Bildverarbeitung selbst lässt sich in mehrere Teilaufgaben gliedern:</w:t>
+        <w:t xml:space="preserve"> Eins der Haupteinsatzgebiete der in diesem Projekt behandelten IVOCT ist die Bildgebung bei der Behandlung der Koronaren Herzkrankheit, die durch Ablagerungen an den Gefäßwänden entsteht und unbehandelt </w:t>
+      </w:r>
+      <w:r>
+        <w:t>zu einem lebensgefährlichen Herzinfarkt führen kann</w:t>
+      </w:r>
+      <w:r>
+        <w:t>. Diese Modalität ermöglicht neben der Computertomographie eine sichere und zuverlässige Navigation und Untersuchung innerhalb der Koronargefäße. Eine der wichtigen Aufgaben der IVOCT bei der Behandlung von Koronarer Herzkrankheit ist die Hilfestellung bei der ursprünglichen Diagnose dieser, wobei das Lumen der Koronargefäße vermessen und somit auf vorhandene Stenosen untersucht wird</w:t>
+      </w:r>
+    </w:p>
+    <w:p>
+      <w:r>
+        <w:t>Anhand dieser Grundvoraussetzungen ist die wesentliche Problemstellung des Projektes die Erstellung und Verarbeitung der in einem Gefäßphantom aufgenommenen Rohdaten und die anschließende Ermittlung des Durchmesserverlaufs entlang mehrerer Aufnahmen. Dabei gliedert sich die anfallende Arbeit in die eigentliche Aufnahme im Labor, die Erstellung des Bildes anhand von Rohdatenverarbeitung und die anschließende Bildverarbeitung. Die Bildverarbeitung ist eher der Kern des Problems, da diese im Gegensatz zu den beiden anderen Komponenten eine Vielzahl an Lösungsansätzen zulässt und somit die mit Abstand größte Herausforderung bei der Problemlösung darstellt</w:t>
+      </w:r>
+      <w:commentRangeStart w:id="0"/>
+      <w:r>
+        <w:t>.</w:t>
+      </w:r>
+    </w:p>
+    <w:p>
+      <w:r>
+        <w:t>Die Bildverarbeitung selbst lässt sich in mehrere Teilaufgaben gliedern:</w:t>
       </w:r>
     </w:p>
     <w:p>
@@ -56,11 +113,15 @@
         <w:spacing w:line="256" w:lineRule="auto"/>
       </w:pPr>
       <w:r>
-        <w:t xml:space="preserve">Wie bei jeder Bildgebungsmodalität existiert auch bei dieser eine Reihe an Artefakten, die man bei der Bildverarbeitung behandeln sollte. Die dringlichsten sind dabei das </w:t>
-      </w:r>
-      <w:r>
-        <w:lastRenderedPageBreak/>
-        <w:t>obligatorische Bildrauschen, der zur Eindringtiefe proportionale Informationsverlust und die durch die Elemente des IVOCT-Systems auftretenden Artefakte.</w:t>
+        <w:t xml:space="preserve">Wie bei jeder Bildgebungsmodalität existiert auch bei </w:t>
+      </w:r>
+      <w:proofErr w:type="gramStart"/>
+      <w:r>
+        <w:t>dieser eine Reihe</w:t>
+      </w:r>
+      <w:proofErr w:type="gramEnd"/>
+      <w:r>
+        <w:t xml:space="preserve"> an Artefakten, die man bei der Bildverarbeitung behandeln sollte. Die dringlichsten sind dabei das obligatorische Bildrauschen, der zur Eindringtiefe proportionale Informationsverlust und die durch die Elemente des IVOCT-Systems auftretenden Artefakte.</w:t>
       </w:r>
     </w:p>
     <w:p>
@@ -75,9 +136,17 @@
       <w:r>
         <w:t>Nachdem alle vorangehenden Schritte bearbeitet wurden bleibt noch die wesentlichste Aufgabe der Durchmesserbestimmung. Diese soll zusammen mit den vorangehenden Schritten semi-automatisch verlaufen, d.h. das Endresultat sollte ein möglichst gut bedienbares GUI mit einer übersichtlichen Anzahl von Konfigurationsparametern und anschaulichem Bildmaterial sein.</w:t>
       </w:r>
-    </w:p>
-    <w:p>
-      <w:r>
+      <w:commentRangeEnd w:id="0"/>
+      <w:r>
+        <w:rPr>
+          <w:rStyle w:val="Kommentarzeichen"/>
+        </w:rPr>
+        <w:commentReference w:id="0"/>
+      </w:r>
+    </w:p>
+    <w:p>
+      <w:r>
+        <w:lastRenderedPageBreak/>
         <w:t xml:space="preserve"> Die sich daraus ergebende Problemlösung sollte anschließend in der vorliegenden schriftlichen Ausarbeitung festgehalten und vor den anderen Gruppen kurz präsentiert werden.</w:t>
       </w:r>
     </w:p>
@@ -93,13 +162,26 @@
       <w:pPr>
         <w:pStyle w:val="berschrift2"/>
       </w:pPr>
-      <w:r>
-        <w:t>Git und die Modul-Aufteilung</w:t>
-      </w:r>
-    </w:p>
-    <w:p>
-      <w:r>
-        <w:t xml:space="preserve">Bei diesem Programmier-Projekt mit 4 Teilnehmern und insgesamt ca. 1400 Zeilen Code haben wir uns für Git und für eine Aufteilung des Codes in Module entschieden. Außerdem haben wir diese Module dann bestimmten Personen zugeordnet. Dieser Ansatz hat uns individuell viele Freiheiten gelassen, während trotzdem immer </w:t>
+      <w:proofErr w:type="spellStart"/>
+      <w:r>
+        <w:t>Git</w:t>
+      </w:r>
+      <w:proofErr w:type="spellEnd"/>
+      <w:r>
+        <w:t xml:space="preserve"> und die Modul-Aufteilung</w:t>
+      </w:r>
+    </w:p>
+    <w:p>
+      <w:r>
+        <w:t xml:space="preserve">Bei diesem Programmier-Projekt mit 4 Teilnehmern und insgesamt ca. 1400 Zeilen Code haben wir uns für </w:t>
+      </w:r>
+      <w:proofErr w:type="spellStart"/>
+      <w:r>
+        <w:t>Git</w:t>
+      </w:r>
+      <w:proofErr w:type="spellEnd"/>
+      <w:r>
+        <w:t xml:space="preserve"> und für eine Aufteilung des Codes in Module entschieden. Außerdem haben wir diese Module dann bestimmten Personen zugeordnet. Dieser Ansatz hat uns individuell viele Freiheiten gelassen, während trotzdem immer </w:t>
       </w:r>
       <w:r>
         <w:t xml:space="preserve">die Zuständigkeit </w:t>
@@ -135,7 +217,15 @@
         <w:t xml:space="preserve">den Autoren </w:t>
       </w:r>
       <w:r>
-        <w:t>nun auch beim Writeup entgegenkommt.</w:t>
+        <w:t xml:space="preserve">nun auch beim </w:t>
+      </w:r>
+      <w:proofErr w:type="spellStart"/>
+      <w:r>
+        <w:t>Writeup</w:t>
+      </w:r>
+      <w:proofErr w:type="spellEnd"/>
+      <w:r>
+        <w:t xml:space="preserve"> entgegenkommt.</w:t>
       </w:r>
     </w:p>
     <w:p>
@@ -169,6 +259,7 @@
           <w:numId w:val="2"/>
         </w:numPr>
       </w:pPr>
+      <w:proofErr w:type="gramStart"/>
       <w:r>
         <w:rPr>
           <w:color w:val="0070C0"/>
@@ -179,7 +270,14 @@
         <w:rPr>
           <w:color w:val="0070C0"/>
         </w:rPr>
-        <w:t xml:space="preserve"> :: </w:t>
+        <w:t xml:space="preserve"> :</w:t>
+      </w:r>
+      <w:proofErr w:type="gramEnd"/>
+      <w:r>
+        <w:rPr>
+          <w:color w:val="0070C0"/>
+        </w:rPr>
+        <w:t xml:space="preserve">: </w:t>
       </w:r>
       <w:r>
         <w:rPr>
@@ -212,13 +310,27 @@
         <w:rPr>
           <w:color w:val="0070C0"/>
         </w:rPr>
-        <w:t>Rohdaten-Verarbeitung</w:t>
-      </w:r>
+        <w:t>Rohdaten-</w:t>
+      </w:r>
+      <w:proofErr w:type="gramStart"/>
       <w:r>
         <w:rPr>
           <w:color w:val="0070C0"/>
         </w:rPr>
-        <w:t xml:space="preserve"> :: </w:t>
+        <w:t>Verarbeitung</w:t>
+      </w:r>
+      <w:r>
+        <w:rPr>
+          <w:color w:val="0070C0"/>
+        </w:rPr>
+        <w:t xml:space="preserve"> :</w:t>
+      </w:r>
+      <w:proofErr w:type="gramEnd"/>
+      <w:r>
+        <w:rPr>
+          <w:color w:val="0070C0"/>
+        </w:rPr>
+        <w:t xml:space="preserve">: </w:t>
       </w:r>
       <w:r>
         <w:rPr>
@@ -257,25 +369,53 @@
         <w:rPr>
           <w:color w:val="0070C0"/>
         </w:rPr>
-        <w:t xml:space="preserve">can to </w:t>
-      </w:r>
+        <w:t xml:space="preserve">can </w:t>
+      </w:r>
+      <w:proofErr w:type="spellStart"/>
       <w:r>
         <w:rPr>
           <w:color w:val="0070C0"/>
         </w:rPr>
-        <w:t>B-S</w:t>
-      </w:r>
+        <w:t>to</w:t>
+      </w:r>
+      <w:proofErr w:type="spellEnd"/>
       <w:r>
         <w:rPr>
           <w:color w:val="0070C0"/>
         </w:rPr>
+        <w:t xml:space="preserve"> </w:t>
+      </w:r>
+      <w:r>
+        <w:rPr>
+          <w:color w:val="0070C0"/>
+        </w:rPr>
+        <w:t>B-</w:t>
+      </w:r>
+      <w:proofErr w:type="gramStart"/>
+      <w:r>
+        <w:rPr>
+          <w:color w:val="0070C0"/>
+        </w:rPr>
+        <w:t>S</w:t>
+      </w:r>
+      <w:r>
+        <w:rPr>
+          <w:color w:val="0070C0"/>
+        </w:rPr>
         <w:t>can</w:t>
       </w:r>
       <w:r>
         <w:rPr>
           <w:color w:val="0070C0"/>
         </w:rPr>
-        <w:t xml:space="preserve"> :: </w:t>
+        <w:t xml:space="preserve"> :</w:t>
+      </w:r>
+      <w:proofErr w:type="gramEnd"/>
+      <w:r>
+        <w:rPr>
+          <w:color w:val="0070C0"/>
+        </w:rPr>
+        <w:t xml:space="preserve">: </w:t>
       </w:r>
       <w:r>
         <w:rPr>
@@ -305,13 +445,29 @@
         <w:rPr>
           <w:color w:val="0070C0"/>
         </w:rPr>
-        <w:t>Filter Artefacts</w:t>
-      </w:r>
+        <w:t xml:space="preserve">Filter </w:t>
+      </w:r>
+      <w:proofErr w:type="spellStart"/>
+      <w:proofErr w:type="gramStart"/>
       <w:r>
         <w:rPr>
           <w:color w:val="0070C0"/>
         </w:rPr>
-        <w:t xml:space="preserve"> :: </w:t>
+        <w:t>Artefacts</w:t>
+      </w:r>
+      <w:proofErr w:type="spellEnd"/>
+      <w:r>
+        <w:rPr>
+          <w:color w:val="0070C0"/>
+        </w:rPr>
+        <w:t xml:space="preserve"> :</w:t>
+      </w:r>
+      <w:proofErr w:type="gramEnd"/>
+      <w:r>
+        <w:rPr>
+          <w:color w:val="0070C0"/>
+        </w:rPr>
+        <w:t xml:space="preserve">: </w:t>
       </w:r>
       <w:r>
         <w:rPr>
@@ -340,17 +496,27 @@
           <w:numId w:val="2"/>
         </w:numPr>
       </w:pPr>
+      <w:proofErr w:type="spellStart"/>
+      <w:proofErr w:type="gramStart"/>
       <w:r>
         <w:rPr>
           <w:color w:val="0070C0"/>
         </w:rPr>
         <w:t>DetermineDiameter</w:t>
       </w:r>
+      <w:proofErr w:type="spellEnd"/>
       <w:r>
         <w:rPr>
           <w:color w:val="0070C0"/>
         </w:rPr>
-        <w:t xml:space="preserve"> :: </w:t>
+        <w:t xml:space="preserve"> :</w:t>
+      </w:r>
+      <w:proofErr w:type="gramEnd"/>
+      <w:r>
+        <w:rPr>
+          <w:color w:val="0070C0"/>
+        </w:rPr>
+        <w:t xml:space="preserve">: </w:t>
       </w:r>
       <w:r>
         <w:rPr>
@@ -367,6 +533,7 @@
           <w:numId w:val="2"/>
         </w:numPr>
       </w:pPr>
+      <w:proofErr w:type="gramStart"/>
       <w:r>
         <w:rPr>
           <w:color w:val="0070C0"/>
@@ -377,7 +544,14 @@
         <w:rPr>
           <w:color w:val="BFBFBF" w:themeColor="background1" w:themeShade="BF"/>
         </w:rPr>
-        <w:t>Graphische Bedienmöglichkeit der Main</w:t>
+        <w:t>Graphische</w:t>
+      </w:r>
+      <w:proofErr w:type="gramEnd"/>
+      <w:r>
+        <w:rPr>
+          <w:color w:val="BFBFBF" w:themeColor="background1" w:themeShade="BF"/>
+        </w:rPr>
+        <w:t xml:space="preserve"> Bedienmöglichkeit der Main</w:t>
       </w:r>
     </w:p>
     <w:p>
@@ -385,25 +559,70 @@
         <w:pStyle w:val="berschrift2"/>
       </w:pPr>
       <w:r>
-        <w:t>Die Implementierung über Matlab</w:t>
-      </w:r>
-    </w:p>
-    <w:p>
-      <w:r>
-        <w:t xml:space="preserve">Der Code ist komplett in Matlab geschrieben, wie von den Tutoren vorgeschlagen. Die Funktionen, die Matlab per default mitliefert waren dabei komplett ausreichend. </w:t>
-      </w:r>
-    </w:p>
-    <w:p>
-      <w:r>
-        <w:t xml:space="preserve">Lediglich der Teil der das karthesische und polar-Koordinatensystem hin und zurück-konvertiert haben wir kopiert, dieser wurde ursprünglich von </w:t>
+        <w:t xml:space="preserve">Die Implementierung über </w:t>
+      </w:r>
+      <w:proofErr w:type="spellStart"/>
+      <w:r>
+        <w:t>Matlab</w:t>
+      </w:r>
+      <w:proofErr w:type="spellEnd"/>
+    </w:p>
+    <w:p>
+      <w:r>
+        <w:t xml:space="preserve">Der Code ist komplett in </w:t>
+      </w:r>
+      <w:proofErr w:type="spellStart"/>
+      <w:r>
+        <w:t>Matlab</w:t>
+      </w:r>
+      <w:proofErr w:type="spellEnd"/>
+      <w:r>
+        <w:t xml:space="preserve"> geschrieben, wie von den Tutoren vorgeschlagen. Die Funktionen, die </w:t>
+      </w:r>
+      <w:proofErr w:type="spellStart"/>
+      <w:r>
+        <w:t>Matlab</w:t>
+      </w:r>
+      <w:proofErr w:type="spellEnd"/>
+      <w:r>
+        <w:t xml:space="preserve"> per </w:t>
+      </w:r>
+      <w:proofErr w:type="spellStart"/>
+      <w:r>
+        <w:t>default</w:t>
+      </w:r>
+      <w:proofErr w:type="spellEnd"/>
+      <w:r>
+        <w:t xml:space="preserve"> mitliefert waren dabei komplett ausreichend. </w:t>
+      </w:r>
+    </w:p>
+    <w:p>
+      <w:r>
+        <w:t xml:space="preserve">Lediglich der Teil der das </w:t>
+      </w:r>
+      <w:proofErr w:type="spellStart"/>
+      <w:r>
+        <w:t>karthesische</w:t>
+      </w:r>
+      <w:proofErr w:type="spellEnd"/>
+      <w:r>
+        <w:t xml:space="preserve"> und polar-Koordinatensystem hin und zurück-konvertiert haben wir kopiert, dieser wurde ursprünglich von </w:t>
       </w:r>
       <w:r>
         <w:t xml:space="preserve">2007 von </w:t>
       </w:r>
       <w:r>
-        <w:t>Prakash Manandhar (</w:t>
-      </w:r>
-      <w:hyperlink r:id="rId8" w:history="1">
+        <w:t xml:space="preserve">Prakash </w:t>
+      </w:r>
+      <w:proofErr w:type="spellStart"/>
+      <w:r>
+        <w:t>Manandhar</w:t>
+      </w:r>
+      <w:proofErr w:type="spellEnd"/>
+      <w:r>
+        <w:t xml:space="preserve"> (</w:t>
+      </w:r>
+      <w:hyperlink r:id="rId11" w:history="1">
         <w:r>
           <w:rPr>
             <w:rStyle w:val="Hyperlink"/>
@@ -526,14 +745,36 @@
         <w:rPr>
           <w:szCs w:val="24"/>
         </w:rPr>
-        <w:t>-Transformation ist der Leakage-</w:t>
-      </w:r>
-      <w:r>
-        <w:rPr>
-          <w:szCs w:val="24"/>
-        </w:rPr>
-        <w:t>Effekt. Um die resultierenden Seitenbänder zu reduzieren wird jedes Spektrum mit dem Hann-Filter multipliziert, die sogenannte Apodisation</w:t>
-      </w:r>
+        <w:t xml:space="preserve">-Transformation ist der </w:t>
+      </w:r>
+      <w:proofErr w:type="spellStart"/>
+      <w:r>
+        <w:rPr>
+          <w:szCs w:val="24"/>
+        </w:rPr>
+        <w:t>Leakage</w:t>
+      </w:r>
+      <w:proofErr w:type="spellEnd"/>
+      <w:r>
+        <w:rPr>
+          <w:szCs w:val="24"/>
+        </w:rPr>
+        <w:t>-</w:t>
+      </w:r>
+      <w:r>
+        <w:rPr>
+          <w:szCs w:val="24"/>
+        </w:rPr>
+        <w:t xml:space="preserve">Effekt. Um die resultierenden Seitenbänder zu reduzieren wird jedes Spektrum mit dem Hann-Filter multipliziert, die sogenannte </w:t>
+      </w:r>
+      <w:proofErr w:type="spellStart"/>
+      <w:r>
+        <w:rPr>
+          <w:szCs w:val="24"/>
+        </w:rPr>
+        <w:t>Apodisation</w:t>
+      </w:r>
+      <w:proofErr w:type="spellEnd"/>
       <w:r>
         <w:rPr>
           <w:szCs w:val="24"/>
@@ -544,99 +785,113 @@
         <w:rPr>
           <w:szCs w:val="24"/>
         </w:rPr>
-        <w:t xml:space="preserve"> Des Weiteren werden die nichtlinearen Stützstellen linear in den k-Raum interpoliert. </w:t>
+        <w:t xml:space="preserve"> Des Weiteren werden die nichtlinearen Stützstellen linear in den k-Raum interpoliert. Die Fourier Transformation überführt die Spektren in A-Scans. </w:t>
+      </w:r>
+      <w:r>
+        <w:rPr>
+          <w:szCs w:val="24"/>
+        </w:rPr>
+        <w:t>Da das erhaltene Signal komplex ist, wird der Betrag des Signals genommen und für eine besser</w:t>
+      </w:r>
+      <w:r>
+        <w:rPr>
+          <w:szCs w:val="24"/>
+        </w:rPr>
+        <w:t>e</w:t>
+      </w:r>
+      <w:r>
+        <w:rPr>
+          <w:szCs w:val="24"/>
+        </w:rPr>
+        <w:t xml:space="preserve"> Darstellung dieser logarithmisch komprimiert </w:t>
+      </w:r>
+      <w:r>
+        <w:rPr>
+          <w:szCs w:val="24"/>
+        </w:rPr>
+        <w:t>und in</w:t>
+      </w:r>
+      <w:r>
+        <w:rPr>
+          <w:szCs w:val="24"/>
+        </w:rPr>
+        <w:t xml:space="preserve"> Grauwerte umgewandelt. </w:t>
+      </w:r>
+    </w:p>
+    <w:p>
+      <w:pPr>
+        <w:rPr>
+          <w:szCs w:val="24"/>
+        </w:rPr>
+      </w:pPr>
+      <w:r>
+        <w:rPr>
+          <w:szCs w:val="24"/>
+        </w:rPr>
+        <w:t xml:space="preserve">Der nun entstandene M-Scan (Aneinanderreihung der A-Scans) wird für die Bildverarbeitung erst einmal in B-Scans aufgeteilt. Ein B-Scan stellt einen Querschnitt der untersuchten Arterie dar. </w:t>
+      </w:r>
+      <w:r>
+        <w:rPr>
+          <w:szCs w:val="24"/>
+        </w:rPr>
+        <w:t xml:space="preserve">Da der Katheter meist nicht genau mittig in der Arterie liegt entsteht ein Bildwelches Maxima </w:t>
+      </w:r>
+      <w:r>
+        <w:rPr>
+          <w:szCs w:val="24"/>
+        </w:rPr>
+        <w:t>und Minima für die Katheter-</w:t>
+      </w:r>
+      <w:proofErr w:type="spellStart"/>
+      <w:r>
+        <w:rPr>
+          <w:szCs w:val="24"/>
+        </w:rPr>
+        <w:t>A</w:t>
+      </w:r>
+      <w:r>
+        <w:rPr>
+          <w:szCs w:val="24"/>
+        </w:rPr>
+        <w:t>rtefaktlinien</w:t>
+      </w:r>
+      <w:proofErr w:type="spellEnd"/>
+      <w:r>
+        <w:rPr>
+          <w:szCs w:val="24"/>
+        </w:rPr>
+        <w:t xml:space="preserve"> und A</w:t>
+      </w:r>
+      <w:r>
+        <w:rPr>
+          <w:szCs w:val="24"/>
+        </w:rPr>
+        <w:t>r</w:t>
+      </w:r>
+      <w:r>
+        <w:rPr>
+          <w:szCs w:val="24"/>
+        </w:rPr>
+        <w:t>terienwände</w:t>
+      </w:r>
+      <w:r>
+        <w:rPr>
+          <w:szCs w:val="24"/>
+        </w:rPr>
+        <w:t xml:space="preserve"> aufweist</w:t>
+      </w:r>
+      <w:r>
+        <w:rPr>
+          <w:szCs w:val="24"/>
+        </w:rPr>
+        <w:t xml:space="preserve">. Der Bereich von einem Maximum zum </w:t>
       </w:r>
       <w:r>
         <w:rPr>
           <w:szCs w:val="24"/>
         </w:rPr>
         <w:lastRenderedPageBreak/>
-        <w:t xml:space="preserve">Die Fourier Transformation überführt die Spektren in A-Scans. </w:t>
-      </w:r>
-      <w:r>
-        <w:rPr>
-          <w:szCs w:val="24"/>
-        </w:rPr>
-        <w:t>Da das erhaltene Signal komplex ist, wird der Betrag des Signals genommen und für eine besser</w:t>
-      </w:r>
-      <w:r>
-        <w:rPr>
-          <w:szCs w:val="24"/>
-        </w:rPr>
-        <w:t>e</w:t>
-      </w:r>
-      <w:r>
-        <w:rPr>
-          <w:szCs w:val="24"/>
-        </w:rPr>
-        <w:t xml:space="preserve"> Darstellung dieser logarithmisch komprimiert </w:t>
-      </w:r>
-      <w:r>
-        <w:rPr>
-          <w:szCs w:val="24"/>
-        </w:rPr>
-        <w:t>und in</w:t>
-      </w:r>
-      <w:r>
-        <w:rPr>
-          <w:szCs w:val="24"/>
-        </w:rPr>
-        <w:t xml:space="preserve"> Grauwerte umgewandelt. </w:t>
-      </w:r>
-    </w:p>
-    <w:p>
-      <w:pPr>
-        <w:rPr>
-          <w:szCs w:val="24"/>
-        </w:rPr>
-      </w:pPr>
-      <w:r>
-        <w:rPr>
-          <w:szCs w:val="24"/>
-        </w:rPr>
-        <w:t xml:space="preserve">Der nun entstandene M-Scan (Aneinanderreihung der A-Scans) wird für die Bildverarbeitung erst einmal in B-Scans aufgeteilt. Ein B-Scan stellt einen Querschnitt der untersuchten Arterie dar. </w:t>
-      </w:r>
-      <w:r>
-        <w:rPr>
-          <w:szCs w:val="24"/>
-        </w:rPr>
-        <w:t xml:space="preserve">Da der Katheter meist nicht genau mittig in der Arterie liegt entsteht ein Bildwelches Maxima </w:t>
-      </w:r>
-      <w:r>
-        <w:rPr>
-          <w:szCs w:val="24"/>
-        </w:rPr>
-        <w:t>und Minima für die Katheter-A</w:t>
-      </w:r>
-      <w:r>
-        <w:rPr>
-          <w:szCs w:val="24"/>
-        </w:rPr>
-        <w:t>rtefaktlinien und A</w:t>
-      </w:r>
-      <w:r>
-        <w:rPr>
-          <w:szCs w:val="24"/>
-        </w:rPr>
-        <w:t>r</w:t>
-      </w:r>
-      <w:r>
-        <w:rPr>
-          <w:szCs w:val="24"/>
-        </w:rPr>
-        <w:t>terienwände</w:t>
-      </w:r>
-      <w:r>
-        <w:rPr>
-          <w:szCs w:val="24"/>
-        </w:rPr>
-        <w:t xml:space="preserve"> aufweist</w:t>
-      </w:r>
-      <w:r>
-        <w:rPr>
-          <w:szCs w:val="24"/>
-        </w:rPr>
-        <w:t xml:space="preserve">. Der Bereich von einem Maximum zum nächsten gibt an, dass der Katheter eine </w:t>
+        <w:t xml:space="preserve">nächsten gibt an, dass der Katheter eine </w:t>
       </w:r>
       <w:r>
         <w:rPr>
@@ -702,7 +957,35 @@
         <w:rPr>
           <w:szCs w:val="24"/>
         </w:rPr>
-        <w:t>. Die Artefaktlinie des Prismas wird entfernt. Der Prewitt-Kantenfilter</w:t>
+        <w:t xml:space="preserve">. Die </w:t>
+      </w:r>
+      <w:proofErr w:type="spellStart"/>
+      <w:r>
+        <w:rPr>
+          <w:szCs w:val="24"/>
+        </w:rPr>
+        <w:t>Artefaktlinie</w:t>
+      </w:r>
+      <w:proofErr w:type="spellEnd"/>
+      <w:r>
+        <w:rPr>
+          <w:szCs w:val="24"/>
+        </w:rPr>
+        <w:t xml:space="preserve"> des Prismas wird entfernt. Der </w:t>
+      </w:r>
+      <w:proofErr w:type="spellStart"/>
+      <w:r>
+        <w:rPr>
+          <w:szCs w:val="24"/>
+        </w:rPr>
+        <w:t>Prewitt</w:t>
+      </w:r>
+      <w:proofErr w:type="spellEnd"/>
+      <w:r>
+        <w:rPr>
+          <w:szCs w:val="24"/>
+        </w:rPr>
+        <w:t>-Kantenfilter</w:t>
       </w:r>
       <w:r>
         <w:rPr>
@@ -774,7 +1057,21 @@
         <w:rPr>
           <w:szCs w:val="24"/>
         </w:rPr>
-        <w:t xml:space="preserve"> aus Nullen und Einsen. Die Einsen repräsentieren hierbei die Artefaktlinien. </w:t>
+        <w:t xml:space="preserve"> aus Nullen und Einsen. Die Einsen repräsentieren hierbei die </w:t>
+      </w:r>
+      <w:proofErr w:type="spellStart"/>
+      <w:r>
+        <w:rPr>
+          <w:szCs w:val="24"/>
+        </w:rPr>
+        <w:t>Artefaktlinien</w:t>
+      </w:r>
+      <w:proofErr w:type="spellEnd"/>
+      <w:r>
+        <w:rPr>
+          <w:szCs w:val="24"/>
+        </w:rPr>
+        <w:t xml:space="preserve">. </w:t>
       </w:r>
       <w:r>
         <w:rPr>
@@ -786,7 +1083,14 @@
         <w:rPr>
           <w:szCs w:val="24"/>
         </w:rPr>
-        <w:t>-A</w:t>
+        <w:t>-</w:t>
+      </w:r>
+      <w:proofErr w:type="spellStart"/>
+      <w:r>
+        <w:rPr>
+          <w:szCs w:val="24"/>
+        </w:rPr>
+        <w:t>A</w:t>
       </w:r>
       <w:r>
         <w:rPr>
@@ -798,13 +1102,34 @@
         <w:rPr>
           <w:szCs w:val="24"/>
         </w:rPr>
-        <w:t>nie direkt unterhalb der Prisma-A</w:t>
-      </w:r>
-      <w:r>
-        <w:rPr>
-          <w:szCs w:val="24"/>
-        </w:rPr>
-        <w:t>rtefaktlinie liegt</w:t>
+        <w:t>nie</w:t>
+      </w:r>
+      <w:proofErr w:type="spellEnd"/>
+      <w:r>
+        <w:rPr>
+          <w:szCs w:val="24"/>
+        </w:rPr>
+        <w:t xml:space="preserve"> direkt unterhalb der Prisma-</w:t>
+      </w:r>
+      <w:proofErr w:type="spellStart"/>
+      <w:r>
+        <w:rPr>
+          <w:szCs w:val="24"/>
+        </w:rPr>
+        <w:t>A</w:t>
+      </w:r>
+      <w:r>
+        <w:rPr>
+          <w:szCs w:val="24"/>
+        </w:rPr>
+        <w:t>rtefaktlinie</w:t>
+      </w:r>
+      <w:proofErr w:type="spellEnd"/>
+      <w:r>
+        <w:rPr>
+          <w:szCs w:val="24"/>
+        </w:rPr>
+        <w:t xml:space="preserve"> liegt</w:t>
       </w:r>
       <w:r>
         <w:rPr>
@@ -962,13 +1287,48 @@
         <w:rPr>
           <w:szCs w:val="24"/>
         </w:rPr>
-        <w:t xml:space="preserve"> Mit Hilfe einer Kontrastverstärkung, eines mehrfach angewendeten Median-Filters, einer Transformation in ein schwarz-weiß Bild und einer for-Schleife wird das Artefakt, welches teilweise die Arterie durchzieht ermittelt und entfernt. Dabei überprüft die for-Schleife</w:t>
-      </w:r>
-      <w:r>
-        <w:rPr>
-          <w:szCs w:val="24"/>
-        </w:rPr>
-        <w:t>, anhand bestimmter Punkte unterhalb und neben</w:t>
+        <w:t xml:space="preserve"> Mit Hilfe einer Kontrastverstärkung, eines mehrfach angewendeten Median-Filters, einer Transformation in ein schwarz-weiß Bild und einer </w:t>
+      </w:r>
+      <w:proofErr w:type="spellStart"/>
+      <w:r>
+        <w:rPr>
+          <w:szCs w:val="24"/>
+        </w:rPr>
+        <w:t>for</w:t>
+      </w:r>
+      <w:proofErr w:type="spellEnd"/>
+      <w:r>
+        <w:rPr>
+          <w:szCs w:val="24"/>
+        </w:rPr>
+        <w:t xml:space="preserve">-Schleife wird das Artefakt, welches teilweise die Arterie durchzieht ermittelt und entfernt. Dabei überprüft die </w:t>
+      </w:r>
+      <w:proofErr w:type="spellStart"/>
+      <w:r>
+        <w:rPr>
+          <w:szCs w:val="24"/>
+        </w:rPr>
+        <w:t>for</w:t>
+      </w:r>
+      <w:proofErr w:type="spellEnd"/>
+      <w:r>
+        <w:rPr>
+          <w:szCs w:val="24"/>
+        </w:rPr>
+        <w:t>-Schleife</w:t>
+      </w:r>
+      <w:r>
+        <w:rPr>
+          <w:szCs w:val="24"/>
+        </w:rPr>
+        <w:t xml:space="preserve">, anhand bestimmter Punkte unterhalb und </w:t>
+      </w:r>
+      <w:proofErr w:type="spellStart"/>
+      <w:r>
+        <w:rPr>
+          <w:szCs w:val="24"/>
+        </w:rPr>
+        <w:t>neben</w:t>
       </w:r>
       <w:r>
         <w:rPr>
@@ -976,6 +1336,7 @@
         </w:rPr>
         <w:t>den</w:t>
       </w:r>
+      <w:proofErr w:type="spellEnd"/>
       <w:r>
         <w:rPr>
           <w:szCs w:val="24"/>
@@ -1106,6 +1467,18 @@
           <w:szCs w:val="24"/>
         </w:rPr>
       </w:pPr>
+      <w:r>
+        <w:rPr>
+          <w:szCs w:val="24"/>
+        </w:rPr>
+        <w:t>Die Bestimmung des Durchmessers erfolgt in Polarkoordinaten anhand der detektierten Kante. Es wird unter Annahme, dass die Rotation des Katheters konstant erfolgt ist, der Abstand von einem Punkt der Kante</w:t>
+      </w:r>
+      <w:r>
+        <w:rPr>
+          <w:szCs w:val="24"/>
+        </w:rPr>
+        <w:t xml:space="preserve"> und dem Punkt nach einer halben Drehung (halber B-Scan) zur X-Achse gemessen und aufaddiert. </w:t>
+      </w:r>
     </w:p>
     <w:p>
       <w:pPr>
@@ -1117,36 +1490,12 @@
           <w:szCs w:val="24"/>
         </w:rPr>
       </w:pPr>
-      <w:r>
-        <w:rPr>
-          <w:szCs w:val="24"/>
-        </w:rPr>
-        <w:t>Die Bestimmung des Durchmessers erfolgt in Polarkoordinaten anhand der detektierten Kante. Es wird unter Annahme, dass die Rotation des Katheters konstant erfolgt ist, der Abstand von einem Punkt der Kante</w:t>
-      </w:r>
-      <w:r>
-        <w:rPr>
-          <w:szCs w:val="24"/>
-        </w:rPr>
-        <w:t xml:space="preserve"> und dem Punkt nach einer halben Drehung (halber B-Scan) zur X-Achse gemessen und aufaddiert. </w:t>
-      </w:r>
-    </w:p>
-    <w:p>
-      <w:pPr>
-        <w:autoSpaceDE w:val="0"/>
-        <w:autoSpaceDN w:val="0"/>
-        <w:adjustRightInd w:val="0"/>
-        <w:spacing w:after="0" w:line="240" w:lineRule="auto"/>
-        <w:rPr>
-          <w:szCs w:val="24"/>
-        </w:rPr>
-      </w:pPr>
     </w:p>
     <w:p>
       <w:pPr>
         <w:pStyle w:val="berschrift2"/>
       </w:pPr>
       <w:r>
-        <w:lastRenderedPageBreak/>
         <w:t>GUI</w:t>
       </w:r>
     </w:p>
@@ -1159,7 +1508,7 @@
         <mc:AlternateContent>
           <mc:Choice Requires="wps">
             <w:drawing>
-              <wp:anchor distT="0" distB="0" distL="114300" distR="114300" simplePos="0" relativeHeight="251664384" behindDoc="0" locked="0" layoutInCell="1" allowOverlap="1">
+              <wp:anchor distT="0" distB="0" distL="114300" distR="114300" simplePos="0" relativeHeight="251664384" behindDoc="0" locked="0" layoutInCell="1" allowOverlap="1" wp14:anchorId="3026ABC9" wp14:editId="569909FF">
                 <wp:simplePos x="0" y="0"/>
                 <wp:positionH relativeFrom="column">
                   <wp:posOffset>635</wp:posOffset>
@@ -1254,7 +1603,7 @@
           </mc:Choice>
           <mc:Fallback>
             <w:pict>
-              <v:shapetype id="_x0000_t202" coordsize="21600,21600" o:spt="202" path="m,l,21600r21600,l21600,xe">
+              <v:shapetype w14:anchorId="3026ABC9" id="_x0000_t202" coordsize="21600,21600" o:spt="202" path="m,l,21600r21600,l21600,xe">
                 <v:stroke joinstyle="miter"/>
                 <v:path gradientshapeok="t" o:connecttype="rect"/>
               </v:shapetype>
@@ -1310,7 +1659,7 @@
           <w:lang w:eastAsia="ja-JP"/>
         </w:rPr>
         <w:drawing>
-          <wp:anchor distT="0" distB="0" distL="114300" distR="114300" simplePos="0" relativeHeight="251662336" behindDoc="0" locked="0" layoutInCell="1" allowOverlap="1">
+          <wp:anchor distT="0" distB="0" distL="114300" distR="114300" simplePos="0" relativeHeight="251662336" behindDoc="0" locked="0" layoutInCell="1" allowOverlap="1" wp14:anchorId="48215C85" wp14:editId="42E72ED6">
             <wp:simplePos x="0" y="0"/>
             <wp:positionH relativeFrom="margin">
               <wp:posOffset>635</wp:posOffset>
@@ -1335,7 +1684,7 @@
                     </pic:cNvPicPr>
                   </pic:nvPicPr>
                   <pic:blipFill>
-                    <a:blip r:embed="rId9" cstate="print">
+                    <a:blip r:embed="rId12" cstate="print">
                       <a:extLst>
                         <a:ext uri="{28A0092B-C50C-407E-A947-70E740481C1C}">
                           <a14:useLocalDpi xmlns:a14="http://schemas.microsoft.com/office/drawing/2010/main" val="0"/>
@@ -1381,7 +1730,24 @@
     </w:p>
     <w:p>
       <w:r>
-        <w:t xml:space="preserve">Über den Block an Buttons oben Links hat der Anwender die Möglichkeit aus den Messungen eine Auszuwählen und zu Laden. Danach können über dem Button darunter „Detect BScans“ die B-Scans segmentiert werden. Aus diesen wird </w:t>
+        <w:lastRenderedPageBreak/>
+        <w:t>Über den Block an Buttons oben Links hat der Anwender die Möglichkeit aus den Messungen eine Auszuwählen und zu Laden. Danach können über dem Button darunter „</w:t>
+      </w:r>
+      <w:proofErr w:type="spellStart"/>
+      <w:r>
+        <w:t>Detect</w:t>
+      </w:r>
+      <w:proofErr w:type="spellEnd"/>
+      <w:r>
+        <w:t xml:space="preserve"> </w:t>
+      </w:r>
+      <w:proofErr w:type="spellStart"/>
+      <w:r>
+        <w:t>BScans</w:t>
+      </w:r>
+      <w:proofErr w:type="spellEnd"/>
+      <w:r>
+        <w:t xml:space="preserve">“ die B-Scans segmentiert werden. Aus diesen wird </w:t>
       </w:r>
       <w:r>
         <w:t>dann direkt einer ausgewählt. I</w:t>
@@ -1399,7 +1765,15 @@
         <w:t>Stern-</w:t>
       </w:r>
       <w:r>
-        <w:t xml:space="preserve">Markierungen gekennzeichnet, welche über die darunterliegende Scrollbar durchgeschaltet werden können. Der aktuell ausgewählte B-Scan </w:t>
+        <w:t xml:space="preserve">Markierungen gekennzeichnet, welche über die darunterliegende </w:t>
+      </w:r>
+      <w:proofErr w:type="spellStart"/>
+      <w:r>
+        <w:t>Scrollbar</w:t>
+      </w:r>
+      <w:proofErr w:type="spellEnd"/>
+      <w:r>
+        <w:t xml:space="preserve"> durchgeschaltet werden können. Der aktuell ausgewählte B-Scan </w:t>
       </w:r>
       <w:r>
         <w:t>kan</w:t>
@@ -1479,8 +1853,8 @@
           <w:noProof/>
         </w:rPr>
         <w:drawing>
-          <wp:inline distT="0" distB="0" distL="0" distR="0">
-            <wp:extent cx="5753100" cy="2419350"/>
+          <wp:inline distT="0" distB="0" distL="0" distR="0" wp14:anchorId="39FC9D63" wp14:editId="2B2EAA0B">
+            <wp:extent cx="5457825" cy="2295178"/>
             <wp:effectExtent l="0" t="0" r="0" b="0"/>
             <wp:docPr id="3" name="Bild 1" descr="GUI_2"/>
             <wp:cNvGraphicFramePr>
@@ -1496,7 +1870,7 @@
                     </pic:cNvPicPr>
                   </pic:nvPicPr>
                   <pic:blipFill>
-                    <a:blip r:embed="rId10" cstate="print">
+                    <a:blip r:embed="rId13" cstate="print">
                       <a:extLst>
                         <a:ext uri="{28A0092B-C50C-407E-A947-70E740481C1C}">
                           <a14:useLocalDpi xmlns:a14="http://schemas.microsoft.com/office/drawing/2010/main" val="0"/>
@@ -1511,7 +1885,7 @@
                   <pic:spPr bwMode="auto">
                     <a:xfrm>
                       <a:off x="0" y="0"/>
-                      <a:ext cx="5753100" cy="2419350"/>
+                      <a:ext cx="5466667" cy="2298896"/>
                     </a:xfrm>
                     <a:prstGeom prst="rect">
                       <a:avLst/>
@@ -1532,8 +1906,8 @@
       <w:pPr>
         <w:pStyle w:val="Beschriftung"/>
       </w:pPr>
-      <w:bookmarkStart w:id="0" w:name="_Ref493018104"/>
-      <w:bookmarkStart w:id="1" w:name="_Ref493007076"/>
+      <w:bookmarkStart w:id="1" w:name="_Ref493018104"/>
+      <w:bookmarkStart w:id="2" w:name="_Ref493007076"/>
       <w:r>
         <w:t xml:space="preserve">Abbildung </w:t>
       </w:r>
@@ -1558,18 +1932,17 @@
         </w:rPr>
         <w:fldChar w:fldCharType="end"/>
       </w:r>
-      <w:bookmarkEnd w:id="0"/>
+      <w:bookmarkEnd w:id="1"/>
       <w:r>
         <w:t>: GUI nach Filterung der Artefakte und Berechnung eines segmentierten B-Scans</w:t>
       </w:r>
-      <w:bookmarkEnd w:id="1"/>
+      <w:bookmarkEnd w:id="2"/>
     </w:p>
     <w:p>
       <w:pPr>
         <w:pStyle w:val="berschrift1"/>
       </w:pPr>
       <w:r>
-        <w:lastRenderedPageBreak/>
         <w:t>Diskussion</w:t>
       </w:r>
     </w:p>
@@ -1586,7 +1959,11 @@
         <w:t>Der Projekt-Code beinhaltet eine Vielzahl an Parametern</w:t>
       </w:r>
       <w:r>
-        <w:t xml:space="preserve"> (siehe</w:t>
+        <w:t xml:space="preserve"> (</w:t>
+      </w:r>
+      <w:proofErr w:type="spellStart"/>
+      <w:r>
+        <w:t>siehe</w:t>
       </w:r>
       <w:r>
         <w:fldChar w:fldCharType="begin"/>
@@ -1598,7 +1975,11 @@
         <w:fldChar w:fldCharType="separate"/>
       </w:r>
       <w:r>
-        <w:t xml:space="preserve">Abbildung </w:t>
+        <w:t>Abbildung</w:t>
+      </w:r>
+      <w:proofErr w:type="spellEnd"/>
+      <w:r>
+        <w:t xml:space="preserve"> </w:t>
       </w:r>
       <w:r>
         <w:rPr>
@@ -1643,15 +2024,16 @@
           <w:noProof/>
           <w:lang w:eastAsia="ja-JP"/>
         </w:rPr>
+        <w:lastRenderedPageBreak/>
         <w:drawing>
-          <wp:inline distT="0" distB="0" distL="0" distR="0">
+          <wp:inline distT="0" distB="0" distL="0" distR="0" wp14:anchorId="383E41FC" wp14:editId="47764028">
             <wp:extent cx="4549775" cy="2212975"/>
             <wp:effectExtent l="0" t="0" r="3175" b="15875"/>
             <wp:docPr id="1" name="Chart 1"/>
             <wp:cNvGraphicFramePr/>
             <a:graphic xmlns:a="http://schemas.openxmlformats.org/drawingml/2006/main">
               <a:graphicData uri="http://schemas.openxmlformats.org/drawingml/2006/chart">
-                <c:chart xmlns:c="http://schemas.openxmlformats.org/drawingml/2006/chart" xmlns:r="http://schemas.openxmlformats.org/officeDocument/2006/relationships" r:id="rId11"/>
+                <c:chart xmlns:c="http://schemas.openxmlformats.org/drawingml/2006/chart" xmlns:r="http://schemas.openxmlformats.org/officeDocument/2006/relationships" r:id="rId14"/>
               </a:graphicData>
             </a:graphic>
           </wp:inline>
@@ -1662,8 +2044,8 @@
       <w:pPr>
         <w:pStyle w:val="Beschriftung"/>
       </w:pPr>
-      <w:bookmarkStart w:id="2" w:name="_Ref493018926"/>
-      <w:bookmarkStart w:id="3" w:name="_Ref493007191"/>
+      <w:bookmarkStart w:id="3" w:name="_Ref493018926"/>
+      <w:bookmarkStart w:id="4" w:name="_Ref493007191"/>
       <w:r>
         <w:t xml:space="preserve">Abbildung </w:t>
       </w:r>
@@ -1688,11 +2070,11 @@
         </w:rPr>
         <w:fldChar w:fldCharType="end"/>
       </w:r>
-      <w:bookmarkEnd w:id="2"/>
+      <w:bookmarkEnd w:id="3"/>
       <w:r>
         <w:t>: Anzahl an Parametern Pro Modul</w:t>
       </w:r>
-      <w:bookmarkEnd w:id="3"/>
+      <w:bookmarkEnd w:id="4"/>
     </w:p>
     <w:p>
       <w:r>
@@ -1720,7 +2102,39 @@
         <w:fldChar w:fldCharType="end"/>
       </w:r>
       <w:r>
-        <w:t xml:space="preserve"> eine Variation der Parameter aufgeführt. Dabei wurde jeder Parameter einzeln variiert, es wurden also nicht mehrere Parameter gleichzeitig verändert, um deren Einfluss aufeinander erkennen zu können. Die enthaltenden Parameter sind vorwiegend Höhenpositionen bis auf eine Grauwert „Param Line“ und einen horizontalen Abstandswert „Distance Param“. Bei der Variierung wurden vom aktuellen Wert -10 bis 10 addiert, wobei das bei vereinzelten Werten durch Matrix-Begrenzungen oder Begrenzungen eines Grenzwertes nicht möglich war. Diese Felder sind in der Abbildung weiß markiert.</w:t>
+        <w:t xml:space="preserve"> eine Variation der Parameter aufgeführt. Dabei wurde jeder Parameter einzeln variiert, es wurden also nicht mehrere Parameter gleichzeitig verändert, um deren Einfluss aufeinander erkennen zu können. Die enthaltenden Parameter sind vorwiegend Höhenpositionen bis auf eine Grauwert „</w:t>
+      </w:r>
+      <w:proofErr w:type="spellStart"/>
+      <w:r>
+        <w:t>Param</w:t>
+      </w:r>
+      <w:proofErr w:type="spellEnd"/>
+      <w:r>
+        <w:t xml:space="preserve"> Line“ und einen horizontalen Abstandswert „</w:t>
+      </w:r>
+      <w:proofErr w:type="spellStart"/>
+      <w:r>
+        <w:t>Distance</w:t>
+      </w:r>
+      <w:proofErr w:type="spellEnd"/>
+      <w:r>
+        <w:t xml:space="preserve"> </w:t>
+      </w:r>
+      <w:proofErr w:type="spellStart"/>
+      <w:r>
+        <w:t>Param</w:t>
+      </w:r>
+      <w:proofErr w:type="spellEnd"/>
+      <w:r>
+        <w:t xml:space="preserve">“. Bei der Variierung wurden vom aktuellen Wert -10 bis 10 addiert, wobei </w:t>
+      </w:r>
+      <w:proofErr w:type="gramStart"/>
+      <w:r>
+        <w:t>das</w:t>
+      </w:r>
+      <w:proofErr w:type="gramEnd"/>
+      <w:r>
+        <w:t xml:space="preserve"> bei vereinzelten Werten durch Matrix-Begrenzungen oder Begrenzungen eines Grenzwertes nicht möglich war. Diese Felder sind in der Abbildung weiß markiert.</w:t>
       </w:r>
       <w:r>
         <w:t xml:space="preserve"> Der eingetragene Wert in der Tabelle bezieht sich dann auf die segmentierten B-Scans im aktuellen M-Scan, 7 war hier die richtige Anzahl und ist daher entsprechend in Grün markiert. Bereits einen einzigen B-Scan nicht zu erkennen ist im medizinischen Kontext schon enttäuschend, daher ist der Wert 7 hier grün und alle darunter gelb bis rot.</w:t>
@@ -1730,16 +2144,16 @@
       <w:pPr>
         <w:keepNext/>
       </w:pPr>
+      <w:bookmarkStart w:id="5" w:name="_GoBack"/>
       <w:r>
         <w:rPr>
           <w:noProof/>
           <w:lang w:eastAsia="ja-JP"/>
         </w:rPr>
-        <w:lastRenderedPageBreak/>
         <w:drawing>
-          <wp:inline distT="0" distB="0" distL="0" distR="0">
-            <wp:extent cx="5760720" cy="2676026"/>
-            <wp:effectExtent l="0" t="0" r="0" b="0"/>
+          <wp:inline distT="0" distB="0" distL="0" distR="0" wp14:anchorId="1E880FAE" wp14:editId="64CE552F">
+            <wp:extent cx="5772150" cy="2681336"/>
+            <wp:effectExtent l="0" t="0" r="0" b="5080"/>
             <wp:docPr id="2" name="Picture 2"/>
             <wp:cNvGraphicFramePr>
               <a:graphicFrameLocks xmlns:a="http://schemas.openxmlformats.org/drawingml/2006/main" noChangeAspect="1"/>
@@ -1754,7 +2168,7 @@
                     </pic:cNvPicPr>
                   </pic:nvPicPr>
                   <pic:blipFill>
-                    <a:blip r:embed="rId12">
+                    <a:blip r:embed="rId15">
                       <a:extLst>
                         <a:ext uri="{28A0092B-C50C-407E-A947-70E740481C1C}">
                           <a14:useLocalDpi xmlns:a14="http://schemas.microsoft.com/office/drawing/2010/main" val="0"/>
@@ -1769,7 +2183,7 @@
                   <pic:spPr bwMode="auto">
                     <a:xfrm>
                       <a:off x="0" y="0"/>
-                      <a:ext cx="5760720" cy="2676026"/>
+                      <a:ext cx="5781399" cy="2685633"/>
                     </a:xfrm>
                     <a:prstGeom prst="rect">
                       <a:avLst/>
@@ -1785,6 +2199,7 @@
           </wp:inline>
         </w:drawing>
       </w:r>
+      <w:bookmarkEnd w:id="5"/>
     </w:p>
     <w:p>
       <w:pPr>
@@ -1812,8 +2227,13 @@
         <w:fldChar w:fldCharType="end"/>
       </w:r>
       <w:r>
-        <w:t>: Variation der Parameter bei MtoBscan.m</w:t>
-      </w:r>
+        <w:t xml:space="preserve">: Variation der Parameter bei </w:t>
+      </w:r>
+      <w:proofErr w:type="spellStart"/>
+      <w:r>
+        <w:t>MtoBscan.m</w:t>
+      </w:r>
+      <w:proofErr w:type="spellEnd"/>
     </w:p>
     <w:p>
       <w:r>
@@ -1822,26 +2242,88 @@
     </w:p>
     <w:p>
       <w:r>
-        <w:t>Anhand von Parametern wie „LBound Prewitt“ kann man erkennen, wie es nicht unbedingt nur einen richtigen Bereich für einen bestimmten Parameter gibt. Hier werden gute Ergebnisse beim aktuellen Wert erzielt, variiert man diesen um 1 Punkt nach oben oder unten ist dieser weit daneben, variiert man diesen um ca. 9 Punkte nach oben liefer dieser aber wieder bessere Werte.</w:t>
+        <w:t>Anhand von Parametern wie „</w:t>
+      </w:r>
+      <w:proofErr w:type="spellStart"/>
+      <w:r>
+        <w:t>LBound</w:t>
+      </w:r>
+      <w:proofErr w:type="spellEnd"/>
+      <w:r>
+        <w:t xml:space="preserve"> </w:t>
+      </w:r>
+      <w:proofErr w:type="spellStart"/>
+      <w:r>
+        <w:t>Prewitt</w:t>
+      </w:r>
+      <w:proofErr w:type="spellEnd"/>
+      <w:r>
+        <w:t xml:space="preserve">“ kann man erkennen, wie es nicht unbedingt nur einen richtigen Bereich für einen bestimmten Parameter gibt. Hier werden gute Ergebnisse beim aktuellen Wert erzielt, variiert man diesen um 1 Punkt nach oben oder unten ist dieser weit daneben, variiert man diesen um ca. 9 Punkte nach oben </w:t>
+      </w:r>
+      <w:proofErr w:type="spellStart"/>
+      <w:r>
+        <w:t>liefer</w:t>
+      </w:r>
+      <w:proofErr w:type="spellEnd"/>
+      <w:r>
+        <w:t xml:space="preserve"> dieser aber wieder bessere Werte.</w:t>
       </w:r>
     </w:p>
     <w:p>
       <w:pPr>
         <w:pStyle w:val="berschrift2"/>
       </w:pPr>
-      <w:r>
-        <w:t>Matlab vs. Python</w:t>
-      </w:r>
-    </w:p>
-    <w:p>
-      <w:r>
-        <w:t xml:space="preserve">Zu Projektstart hatten die Autoren die Wahl das Projekt in Python oder Matlab zu implementieren. Da Matlab von den Tutoren unterstützt wird und Python nicht, es einen Einführungskurs zu Matlab gab und die Autoren außerdem </w:t>
+      <w:proofErr w:type="spellStart"/>
+      <w:r>
+        <w:lastRenderedPageBreak/>
+        <w:t>Matlab</w:t>
+      </w:r>
+      <w:proofErr w:type="spellEnd"/>
+      <w:r>
+        <w:t xml:space="preserve"> vs. Python</w:t>
+      </w:r>
+    </w:p>
+    <w:p>
+      <w:r>
+        <w:t xml:space="preserve">Zu Projektstart hatten die Autoren die Wahl das Projekt in Python oder </w:t>
+      </w:r>
+      <w:proofErr w:type="spellStart"/>
+      <w:r>
+        <w:t>Matlab</w:t>
+      </w:r>
+      <w:proofErr w:type="spellEnd"/>
+      <w:r>
+        <w:t xml:space="preserve"> zu implementieren. Da </w:t>
+      </w:r>
+      <w:proofErr w:type="spellStart"/>
+      <w:r>
+        <w:t>Matlab</w:t>
+      </w:r>
+      <w:proofErr w:type="spellEnd"/>
+      <w:r>
+        <w:t xml:space="preserve"> von den Tutoren unterstützt wird und Python nicht, es einen Einführungskurs zu </w:t>
+      </w:r>
+      <w:proofErr w:type="spellStart"/>
+      <w:r>
+        <w:t>Matlab</w:t>
+      </w:r>
+      <w:proofErr w:type="spellEnd"/>
+      <w:r>
+        <w:t xml:space="preserve"> gab und die Autoren außerdem </w:t>
       </w:r>
       <w:r>
         <w:t xml:space="preserve">teilweise </w:t>
       </w:r>
       <w:r>
-        <w:t xml:space="preserve">fortgeschrittenes Matlab-Wissen </w:t>
+        <w:t xml:space="preserve">fortgeschrittenes </w:t>
+      </w:r>
+      <w:proofErr w:type="spellStart"/>
+      <w:r>
+        <w:t>Matlab</w:t>
+      </w:r>
+      <w:proofErr w:type="spellEnd"/>
+      <w:r>
+        <w:t xml:space="preserve">-Wissen </w:t>
       </w:r>
       <w:r>
         <w:t xml:space="preserve">hatten, </w:t>
@@ -1851,14 +2333,35 @@
       </w:r>
     </w:p>
     <w:p>
-      <w:r>
-        <w:t>Matlab hat allerdings ein entscheidendes Manko, was nun nach Abschluss der PBL zu</w:t>
+      <w:proofErr w:type="spellStart"/>
+      <w:r>
+        <w:t>Matlab</w:t>
+      </w:r>
+      <w:proofErr w:type="spellEnd"/>
+      <w:r>
+        <w:t xml:space="preserve"> hat allerdings ein entscheidendes Manko, was nun nach Abschluss der PBL zu</w:t>
       </w:r>
       <w:r>
         <w:t>m</w:t>
       </w:r>
       <w:r>
-        <w:t xml:space="preserve"> Tragen kommt: Sollte sich nun nach Abschluss des Studiums einer der Gruppenteilnehmer dazu entscheiden sich das Projekt nochmal anzugucken könnte er das nur nach Erwerb einer Matlab Lizenz, da Matlab proprietär</w:t>
+        <w:t xml:space="preserve"> Tragen kommt: Sollte sich nun nach Abschluss des Studiums einer der Gruppenteilnehmer dazu entscheiden sich das Projekt nochmal anzugucken könnte er das nur nach Erwerb einer </w:t>
+      </w:r>
+      <w:proofErr w:type="spellStart"/>
+      <w:r>
+        <w:t>Matlab</w:t>
+      </w:r>
+      <w:proofErr w:type="spellEnd"/>
+      <w:r>
+        <w:t xml:space="preserve"> Lizenz, da </w:t>
+      </w:r>
+      <w:proofErr w:type="spellStart"/>
+      <w:r>
+        <w:t>Matlab</w:t>
+      </w:r>
+      <w:proofErr w:type="spellEnd"/>
+      <w:r>
+        <w:t xml:space="preserve"> proprietär</w:t>
       </w:r>
       <w:r>
         <w:t>e Software</w:t>
@@ -1867,7 +2370,15 @@
         <w:t xml:space="preserve"> ist.</w:t>
       </w:r>
       <w:r>
-        <w:t xml:space="preserve"> Aus Sicht der Free Software Foundation ist dies auch zentraler Zweck von proprietärer Software, welche zu Schul- bzw. Studienzwecken kostenfrei ist.</w:t>
+        <w:t xml:space="preserve"> Aus Sicht der Free Software </w:t>
+      </w:r>
+      <w:proofErr w:type="spellStart"/>
+      <w:r>
+        <w:t>Foundation</w:t>
+      </w:r>
+      <w:proofErr w:type="spellEnd"/>
+      <w:r>
+        <w:t xml:space="preserve"> ist dies auch zentraler Zweck von proprietärer Software, welche zu Schul- bzw. Studienzwecken kostenfrei ist.</w:t>
       </w:r>
       <w:r>
         <w:rPr>
@@ -1879,7 +2390,31 @@
         <w:t xml:space="preserve"> Es stellt sich einem der Gruppenteilnehmer die Frage inwiefern der erstellte Code tatsächlich das eigene geistige Eigentum ist, wenn dieser nach Abschluss des Studiums nicht mehr kompiliert werden kann.</w:t>
       </w:r>
       <w:r>
-        <w:t xml:space="preserve"> Bei Python wäre das dadurch, dass Python open source und free software ist anders.</w:t>
+        <w:t xml:space="preserve"> Bei Python wäre das dadurch, dass Python open </w:t>
+      </w:r>
+      <w:proofErr w:type="spellStart"/>
+      <w:r>
+        <w:t>source</w:t>
+      </w:r>
+      <w:proofErr w:type="spellEnd"/>
+      <w:r>
+        <w:t xml:space="preserve"> und </w:t>
+      </w:r>
+      <w:proofErr w:type="spellStart"/>
+      <w:r>
+        <w:t>free</w:t>
+      </w:r>
+      <w:proofErr w:type="spellEnd"/>
+      <w:r>
+        <w:t xml:space="preserve"> </w:t>
+      </w:r>
+      <w:proofErr w:type="spellStart"/>
+      <w:r>
+        <w:t>software</w:t>
+      </w:r>
+      <w:proofErr w:type="spellEnd"/>
+      <w:r>
+        <w:t xml:space="preserve"> ist anders.</w:t>
       </w:r>
     </w:p>
     <w:p>
@@ -1892,80 +2427,47 @@
     </w:p>
     <w:p>
       <w:r>
-        <w:t>Das vorgestellte Programm bietet eine gute Grundlage für eine Weiterentwicklung und Automatisierung der Module. Man könnte mit Verfahren wie zum Beispiel einen adaptive Threshold die Anzahl der Parameter verkleinern.</w:t>
-      </w:r>
-      <w:r>
-        <w:t xml:space="preserve"> </w:t>
-      </w:r>
-      <w:r>
-        <w:t xml:space="preserve">Die Parameter sollten aus einem </w:t>
-      </w:r>
+        <w:t xml:space="preserve">Das vorgestellte Programm bietet eine gute Grundlage für eine Weiterentwicklung und Automatisierung der Module. Man könnte mit Verfahren wie zum Beispiel einen adaptive Threshold die Anzahl der Parameter verkleinern. Die Parameter sollten aus einem </w:t>
+      </w:r>
+      <w:proofErr w:type="spellStart"/>
       <w:r>
         <w:rPr>
           <w:rStyle w:val="Hervorhebung"/>
           <w:i w:val="0"/>
         </w:rPr>
-        <w:t xml:space="preserve">initialization </w:t>
-      </w:r>
+        <w:t>initialization</w:t>
+      </w:r>
+      <w:proofErr w:type="spellEnd"/>
       <w:r>
         <w:rPr>
           <w:rStyle w:val="Hervorhebung"/>
           <w:i w:val="0"/>
         </w:rPr>
-        <w:t>f</w:t>
-      </w:r>
+        <w:t xml:space="preserve"> </w:t>
+      </w:r>
+      <w:proofErr w:type="spellStart"/>
       <w:r>
         <w:rPr>
           <w:rStyle w:val="Hervorhebung"/>
           <w:i w:val="0"/>
         </w:rPr>
-        <w:t>ile</w:t>
+        <w:t>f</w:t>
       </w:r>
       <w:r>
         <w:rPr>
           <w:rStyle w:val="Hervorhebung"/>
           <w:i w:val="0"/>
         </w:rPr>
-        <w:t xml:space="preserve"> gelesen werden. Die Eingabe der Parameter wäre somit übersichtlicher und das Abspeichern als Metadaten einfacher.</w:t>
-      </w:r>
+        <w:t>ile</w:t>
+      </w:r>
+      <w:proofErr w:type="spellEnd"/>
       <w:r>
         <w:rPr>
           <w:rStyle w:val="Hervorhebung"/>
           <w:i w:val="0"/>
         </w:rPr>
-        <w:t xml:space="preserve"> </w:t>
-      </w:r>
-      <w:r>
-        <w:rPr>
-          <w:rStyle w:val="Hervorhebung"/>
-          <w:i w:val="0"/>
-        </w:rPr>
-        <w:t xml:space="preserve">Die Durchmesserbestimmung ist in den ersten und letzten Spalten sehr rauschanfällig. Dies kann verbessert werden, indem man für das Filtern vor die ersten Spalten, die Letzten und an die letzten Spalten die Ersten hängt. Nach dem Filtern müssen die angehängten Spalten wieder </w:t>
-      </w:r>
-      <w:r>
-        <w:rPr>
-          <w:rStyle w:val="Hervorhebung"/>
-          <w:i w:val="0"/>
-        </w:rPr>
-        <w:lastRenderedPageBreak/>
-        <w:t>abgeschnitten werden und man erhält eine komplett gefilterte Messung</w:t>
-      </w:r>
-      <w:r>
-        <w:rPr>
-          <w:rStyle w:val="Hervorhebung"/>
-          <w:i w:val="0"/>
-        </w:rPr>
-        <w:t xml:space="preserve">. </w:t>
-      </w:r>
-      <w:r>
-        <w:rPr>
-          <w:rStyle w:val="Hervorhebung"/>
-          <w:i w:val="0"/>
-        </w:rPr>
-        <w:t>Beim Pulsieren wird je nach Threshold der äußere Durchmesser ignoriert oder es wird kein Durchmesser gefunden. Hierfür muss ein neuer Algorithmus mit einem Kantenfilter, der mehr als nur eine Kante findet, implementiert werden.</w:t>
-      </w:r>
-      <w:bookmarkStart w:id="4" w:name="_GoBack"/>
-      <w:bookmarkEnd w:id="4"/>
+        <w:t xml:space="preserve"> gelesen werden. Die Eingabe der Parameter wäre somit übersichtlicher und das Abspeichern als Metadaten einfacher. Die Durchmesserbestimmung ist in den ersten und letzten Spalten sehr rauschanfällig. Dies kann verbessert werden, indem man für das Filtern vor die ersten Spalten, die Letzten und an die letzten Spalten die Ersten hängt. Nach dem Filtern müssen die angehängten Spalten wieder abgeschnitten werden und man erhält eine komplett gefilterte Messung. Beim Pulsieren wird je nach Threshold der äußere Durchmesser ignoriert oder es wird kein Durchmesser gefunden. Hierfür muss ein neuer Algorithmus mit einem Kantenfilter, der mehr als nur eine Kante findet, implementiert werden.</w:t>
+      </w:r>
     </w:p>
     <w:sectPr>
       <w:pgSz w:w="11906" w:h="16838"/>
@@ -1975,6 +2477,44 @@
     </w:sectPr>
   </w:body>
 </w:document>
+</file>
+
+<file path=word/comments.xml><?xml version="1.0" encoding="utf-8"?>
+<w:comments xmlns:wpc="http://schemas.microsoft.com/office/word/2010/wordprocessingCanvas" xmlns:cx="http://schemas.microsoft.com/office/drawing/2014/chartex" xmlns:cx1="http://schemas.microsoft.com/office/drawing/2015/9/8/chartex" xmlns:cx2="http://schemas.microsoft.com/office/drawing/2015/10/21/chartex" xmlns:cx3="http://schemas.microsoft.com/office/drawing/2016/5/9/chartex" xmlns:cx4="http://schemas.microsoft.com/office/drawing/2016/5/10/chartex" xmlns:cx5="http://schemas.microsoft.com/office/drawing/2016/5/11/chartex" xmlns:cx6="http://schemas.microsoft.com/office/drawing/2016/5/12/chartex" xmlns:cx7="http://schemas.microsoft.com/office/drawing/2016/5/13/chartex" xmlns:cx8="http://schemas.microsoft.com/office/drawing/2016/5/14/chartex" xmlns:mc="http://schemas.openxmlformats.org/markup-compatibility/2006" xmlns:aink="http://schemas.microsoft.com/office/drawing/2016/ink" xmlns:am3d="http://schemas.microsoft.com/office/drawing/2017/model3d" xmlns:o="urn:schemas-microsoft-com:office:office" xmlns:r="http://schemas.openxmlformats.org/officeDocument/2006/relationships" xmlns:m="http://schemas.openxmlformats.org/officeDocument/2006/math" xmlns:v="urn:schemas-microsoft-com:vml" xmlns:wp14="http://schemas.microsoft.com/office/word/2010/wordprocessingDrawing" xmlns:wp="http://schemas.openxmlformats.org/drawingml/2006/wordprocessingDrawing" xmlns:w10="urn:schemas-microsoft-com:office:word" xmlns:w="http://schemas.openxmlformats.org/wordprocessingml/2006/main" xmlns:w14="http://schemas.microsoft.com/office/word/2010/wordml" xmlns:w15="http://schemas.microsoft.com/office/word/2012/wordml" xmlns:w16cid="http://schemas.microsoft.com/office/word/2016/wordml/cid" xmlns:w16se="http://schemas.microsoft.com/office/word/2015/wordml/symex" xmlns:wpg="http://schemas.microsoft.com/office/word/2010/wordprocessingGroup" xmlns:wpi="http://schemas.microsoft.com/office/word/2010/wordprocessingInk" xmlns:wne="http://schemas.microsoft.com/office/word/2006/wordml" xmlns:wps="http://schemas.microsoft.com/office/word/2010/wordprocessingShape" mc:Ignorable="w14 w15 w16se w16cid wp14">
+  <w:comment w:id="0" w:author="HKraienhorst" w:date="2017-09-14T12:49:00Z" w:initials="H">
+    <w:p>
+      <w:pPr>
+        <w:pStyle w:val="Kommentartext"/>
+      </w:pPr>
+      <w:r>
+        <w:rPr>
+          <w:rStyle w:val="Kommentarzeichen"/>
+        </w:rPr>
+        <w:annotationRef/>
+      </w:r>
+      <w:r>
+        <w:t xml:space="preserve">Wird später auch genannt und gehört nicht in </w:t>
+      </w:r>
+      <w:proofErr w:type="spellStart"/>
+      <w:r>
+        <w:t>dieProblemstellung</w:t>
+      </w:r>
+      <w:proofErr w:type="spellEnd"/>
+    </w:p>
+  </w:comment>
+</w:comments>
+</file>
+
+<file path=word/commentsExtended.xml><?xml version="1.0" encoding="utf-8"?>
+<w15:commentsEx xmlns:wpc="http://schemas.microsoft.com/office/word/2010/wordprocessingCanvas" xmlns:cx="http://schemas.microsoft.com/office/drawing/2014/chartex" xmlns:cx1="http://schemas.microsoft.com/office/drawing/2015/9/8/chartex" xmlns:cx2="http://schemas.microsoft.com/office/drawing/2015/10/21/chartex" xmlns:cx3="http://schemas.microsoft.com/office/drawing/2016/5/9/chartex" xmlns:cx4="http://schemas.microsoft.com/office/drawing/2016/5/10/chartex" xmlns:cx5="http://schemas.microsoft.com/office/drawing/2016/5/11/chartex" xmlns:cx6="http://schemas.microsoft.com/office/drawing/2016/5/12/chartex" xmlns:cx7="http://schemas.microsoft.com/office/drawing/2016/5/13/chartex" xmlns:cx8="http://schemas.microsoft.com/office/drawing/2016/5/14/chartex" xmlns:mc="http://schemas.openxmlformats.org/markup-compatibility/2006" xmlns:aink="http://schemas.microsoft.com/office/drawing/2016/ink" xmlns:am3d="http://schemas.microsoft.com/office/drawing/2017/model3d" xmlns:o="urn:schemas-microsoft-com:office:office" xmlns:r="http://schemas.openxmlformats.org/officeDocument/2006/relationships" xmlns:m="http://schemas.openxmlformats.org/officeDocument/2006/math" xmlns:v="urn:schemas-microsoft-com:vml" xmlns:wp14="http://schemas.microsoft.com/office/word/2010/wordprocessingDrawing" xmlns:wp="http://schemas.openxmlformats.org/drawingml/2006/wordprocessingDrawing" xmlns:w10="urn:schemas-microsoft-com:office:word" xmlns:w="http://schemas.openxmlformats.org/wordprocessingml/2006/main" xmlns:w14="http://schemas.microsoft.com/office/word/2010/wordml" xmlns:w15="http://schemas.microsoft.com/office/word/2012/wordml" xmlns:w16cid="http://schemas.microsoft.com/office/word/2016/wordml/cid" xmlns:w16se="http://schemas.microsoft.com/office/word/2015/wordml/symex" xmlns:wpg="http://schemas.microsoft.com/office/word/2010/wordprocessingGroup" xmlns:wpi="http://schemas.microsoft.com/office/word/2010/wordprocessingInk" xmlns:wne="http://schemas.microsoft.com/office/word/2006/wordml" xmlns:wps="http://schemas.microsoft.com/office/word/2010/wordprocessingShape" mc:Ignorable="w14 w15 w16se w16cid wp14">
+  <w15:commentEx w15:paraId="14A60637" w15:done="0"/>
+</w15:commentsEx>
+</file>
+
+<file path=word/commentsIds.xml><?xml version="1.0" encoding="utf-8"?>
+<w16cid:commentsIds xmlns:wpc="http://schemas.microsoft.com/office/word/2010/wordprocessingCanvas" xmlns:cx="http://schemas.microsoft.com/office/drawing/2014/chartex" xmlns:cx1="http://schemas.microsoft.com/office/drawing/2015/9/8/chartex" xmlns:cx2="http://schemas.microsoft.com/office/drawing/2015/10/21/chartex" xmlns:cx3="http://schemas.microsoft.com/office/drawing/2016/5/9/chartex" xmlns:cx4="http://schemas.microsoft.com/office/drawing/2016/5/10/chartex" xmlns:cx5="http://schemas.microsoft.com/office/drawing/2016/5/11/chartex" xmlns:cx6="http://schemas.microsoft.com/office/drawing/2016/5/12/chartex" xmlns:cx7="http://schemas.microsoft.com/office/drawing/2016/5/13/chartex" xmlns:cx8="http://schemas.microsoft.com/office/drawing/2016/5/14/chartex" xmlns:mc="http://schemas.openxmlformats.org/markup-compatibility/2006" xmlns:aink="http://schemas.microsoft.com/office/drawing/2016/ink" xmlns:am3d="http://schemas.microsoft.com/office/drawing/2017/model3d" xmlns:o="urn:schemas-microsoft-com:office:office" xmlns:r="http://schemas.openxmlformats.org/officeDocument/2006/relationships" xmlns:m="http://schemas.openxmlformats.org/officeDocument/2006/math" xmlns:v="urn:schemas-microsoft-com:vml" xmlns:wp14="http://schemas.microsoft.com/office/word/2010/wordprocessingDrawing" xmlns:wp="http://schemas.openxmlformats.org/drawingml/2006/wordprocessingDrawing" xmlns:w10="urn:schemas-microsoft-com:office:word" xmlns:w="http://schemas.openxmlformats.org/wordprocessingml/2006/main" xmlns:w14="http://schemas.microsoft.com/office/word/2010/wordml" xmlns:w15="http://schemas.microsoft.com/office/word/2012/wordml" xmlns:w16cid="http://schemas.microsoft.com/office/word/2016/wordml/cid" xmlns:w16se="http://schemas.microsoft.com/office/word/2015/wordml/symex" xmlns:wpg="http://schemas.microsoft.com/office/word/2010/wordprocessingGroup" xmlns:wpi="http://schemas.microsoft.com/office/word/2010/wordprocessingInk" xmlns:wne="http://schemas.microsoft.com/office/word/2006/wordml" xmlns:wps="http://schemas.microsoft.com/office/word/2010/wordprocessingShape" mc:Ignorable="w14 w15 w16se w16cid wp14">
+  <w16cid:commentId w16cid:paraId="14A60637" w16cid:durableId="1D64F94A"/>
+</w16cid:commentsIds>
 </file>
 
 <file path=word/endnotes.xml><?xml version="1.0" encoding="utf-8"?>
@@ -2680,6 +3220,14 @@
     </w:lvlOverride>
   </w:num>
 </w:numbering>
+</file>
+
+<file path=word/people.xml><?xml version="1.0" encoding="utf-8"?>
+<w15:people xmlns:wpc="http://schemas.microsoft.com/office/word/2010/wordprocessingCanvas" xmlns:cx="http://schemas.microsoft.com/office/drawing/2014/chartex" xmlns:cx1="http://schemas.microsoft.com/office/drawing/2015/9/8/chartex" xmlns:cx2="http://schemas.microsoft.com/office/drawing/2015/10/21/chartex" xmlns:cx3="http://schemas.microsoft.com/office/drawing/2016/5/9/chartex" xmlns:cx4="http://schemas.microsoft.com/office/drawing/2016/5/10/chartex" xmlns:cx5="http://schemas.microsoft.com/office/drawing/2016/5/11/chartex" xmlns:cx6="http://schemas.microsoft.com/office/drawing/2016/5/12/chartex" xmlns:cx7="http://schemas.microsoft.com/office/drawing/2016/5/13/chartex" xmlns:cx8="http://schemas.microsoft.com/office/drawing/2016/5/14/chartex" xmlns:mc="http://schemas.openxmlformats.org/markup-compatibility/2006" xmlns:aink="http://schemas.microsoft.com/office/drawing/2016/ink" xmlns:am3d="http://schemas.microsoft.com/office/drawing/2017/model3d" xmlns:o="urn:schemas-microsoft-com:office:office" xmlns:r="http://schemas.openxmlformats.org/officeDocument/2006/relationships" xmlns:m="http://schemas.openxmlformats.org/officeDocument/2006/math" xmlns:v="urn:schemas-microsoft-com:vml" xmlns:wp14="http://schemas.microsoft.com/office/word/2010/wordprocessingDrawing" xmlns:wp="http://schemas.openxmlformats.org/drawingml/2006/wordprocessingDrawing" xmlns:w10="urn:schemas-microsoft-com:office:word" xmlns:w="http://schemas.openxmlformats.org/wordprocessingml/2006/main" xmlns:w14="http://schemas.microsoft.com/office/word/2010/wordml" xmlns:w15="http://schemas.microsoft.com/office/word/2012/wordml" xmlns:w16cid="http://schemas.microsoft.com/office/word/2016/wordml/cid" xmlns:w16se="http://schemas.microsoft.com/office/word/2015/wordml/symex" xmlns:wpg="http://schemas.microsoft.com/office/word/2010/wordprocessingGroup" xmlns:wpi="http://schemas.microsoft.com/office/word/2010/wordprocessingInk" xmlns:wne="http://schemas.microsoft.com/office/word/2006/wordml" xmlns:wps="http://schemas.microsoft.com/office/word/2010/wordprocessingShape" mc:Ignorable="w14 w15 w16se w16cid wp14">
+  <w15:person w15:author="HKraienhorst">
+    <w15:presenceInfo w15:providerId="None" w15:userId="HKraienhorst"/>
+  </w15:person>
+</w15:people>
 </file>
 
 <file path=word/styles.xml><?xml version="1.0" encoding="utf-8"?>
@@ -2854,7 +3402,7 @@
     <w:lsdException w:name="Table Web 2" w:semiHidden="1" w:unhideWhenUsed="1"/>
     <w:lsdException w:name="Table Web 3" w:semiHidden="1" w:unhideWhenUsed="1"/>
     <w:lsdException w:name="Balloon Text" w:semiHidden="1" w:unhideWhenUsed="1"/>
-    <w:lsdException w:name="Table Grid" w:semiHidden="1" w:uiPriority="39" w:unhideWhenUsed="1"/>
+    <w:lsdException w:name="Table Grid" w:uiPriority="39"/>
     <w:lsdException w:name="Table Theme" w:semiHidden="1" w:unhideWhenUsed="1"/>
     <w:lsdException w:name="Placeholder Text" w:semiHidden="1"/>
     <w:lsdException w:name="No Spacing" w:uiPriority="1" w:qFormat="1"/>
@@ -3958,7 +4506,7 @@
 </file>
 
 <file path=customXml/itemProps1.xml><?xml version="1.0" encoding="utf-8"?>
-<ds:datastoreItem xmlns:ds="http://schemas.openxmlformats.org/officeDocument/2006/customXml" ds:itemID="{BDF95211-B4A8-4CF8-8013-0CF1B9D641F9}">
+<ds:datastoreItem xmlns:ds="http://schemas.openxmlformats.org/officeDocument/2006/customXml" ds:itemID="{D88E3CF2-D44D-4D23-9EA7-2E21BAD6E91A}">
   <ds:schemaRefs>
     <ds:schemaRef ds:uri="http://schemas.openxmlformats.org/officeDocument/2006/bibliography"/>
   </ds:schemaRefs>

</xml_diff>

<commit_message>
Kommentar gelöscht und einige Fehler korrigiert
</commit_message>
<xml_diff>
--- a/Ausarbeitung/MED Text.docx
+++ b/Ausarbeitung/MED Text.docx
@@ -1,6 +1,6 @@
 
 <file path=word/document.xml><?xml version="1.0" encoding="utf-8"?>
-<w:document xmlns:wpc="http://schemas.microsoft.com/office/word/2010/wordprocessingCanvas" xmlns:cx="http://schemas.microsoft.com/office/drawing/2014/chartex" xmlns:cx1="http://schemas.microsoft.com/office/drawing/2015/9/8/chartex" xmlns:cx2="http://schemas.microsoft.com/office/drawing/2015/10/21/chartex" xmlns:cx3="http://schemas.microsoft.com/office/drawing/2016/5/9/chartex" xmlns:cx4="http://schemas.microsoft.com/office/drawing/2016/5/10/chartex" xmlns:cx5="http://schemas.microsoft.com/office/drawing/2016/5/11/chartex" xmlns:cx6="http://schemas.microsoft.com/office/drawing/2016/5/12/chartex" xmlns:cx7="http://schemas.microsoft.com/office/drawing/2016/5/13/chartex" xmlns:cx8="http://schemas.microsoft.com/office/drawing/2016/5/14/chartex" xmlns:mc="http://schemas.openxmlformats.org/markup-compatibility/2006" xmlns:aink="http://schemas.microsoft.com/office/drawing/2016/ink" xmlns:am3d="http://schemas.microsoft.com/office/drawing/2017/model3d" xmlns:o="urn:schemas-microsoft-com:office:office" xmlns:r="http://schemas.openxmlformats.org/officeDocument/2006/relationships" xmlns:m="http://schemas.openxmlformats.org/officeDocument/2006/math" xmlns:v="urn:schemas-microsoft-com:vml" xmlns:wp14="http://schemas.microsoft.com/office/word/2010/wordprocessingDrawing" xmlns:wp="http://schemas.openxmlformats.org/drawingml/2006/wordprocessingDrawing" xmlns:w10="urn:schemas-microsoft-com:office:word" xmlns:w="http://schemas.openxmlformats.org/wordprocessingml/2006/main" xmlns:w14="http://schemas.microsoft.com/office/word/2010/wordml" xmlns:w15="http://schemas.microsoft.com/office/word/2012/wordml" xmlns:w16cid="http://schemas.microsoft.com/office/word/2016/wordml/cid" xmlns:w16se="http://schemas.microsoft.com/office/word/2015/wordml/symex" xmlns:wpg="http://schemas.microsoft.com/office/word/2010/wordprocessingGroup" xmlns:wpi="http://schemas.microsoft.com/office/word/2010/wordprocessingInk" xmlns:wne="http://schemas.microsoft.com/office/word/2006/wordml" xmlns:wps="http://schemas.microsoft.com/office/word/2010/wordprocessingShape" mc:Ignorable="w14 w15 w16se w16cid wp14">
+<w:document xmlns:ve="http://schemas.openxmlformats.org/markup-compatibility/2006" xmlns:o="urn:schemas-microsoft-com:office:office" xmlns:r="http://schemas.openxmlformats.org/officeDocument/2006/relationships" xmlns:m="http://schemas.openxmlformats.org/officeDocument/2006/math" xmlns:v="urn:schemas-microsoft-com:vml" xmlns:wp="http://schemas.openxmlformats.org/drawingml/2006/wordprocessingDrawing" xmlns:w10="urn:schemas-microsoft-com:office:word" xmlns:w="http://schemas.openxmlformats.org/wordprocessingml/2006/main" xmlns:wne="http://schemas.microsoft.com/office/word/2006/wordml">
   <w:body>
     <w:p>
       <w:pPr>
@@ -10,46 +10,12 @@
           <w:szCs w:val="40"/>
         </w:rPr>
       </w:pPr>
-      <w:proofErr w:type="spellStart"/>
       <w:r>
         <w:rPr>
           <w:sz w:val="40"/>
           <w:szCs w:val="40"/>
         </w:rPr>
-        <w:t>Writeup</w:t>
-      </w:r>
-      <w:proofErr w:type="spellEnd"/>
-      <w:r>
-        <w:rPr>
-          <w:sz w:val="40"/>
-          <w:szCs w:val="40"/>
-        </w:rPr>
-        <w:t xml:space="preserve"> </w:t>
-      </w:r>
-      <w:proofErr w:type="spellStart"/>
-      <w:proofErr w:type="gramStart"/>
-      <w:r>
-        <w:rPr>
-          <w:sz w:val="40"/>
-          <w:szCs w:val="40"/>
-        </w:rPr>
-        <w:t>zu„</w:t>
-      </w:r>
-      <w:proofErr w:type="gramEnd"/>
-      <w:r>
-        <w:rPr>
-          <w:sz w:val="40"/>
-          <w:szCs w:val="40"/>
-        </w:rPr>
-        <w:t>PBL:Einführung</w:t>
-      </w:r>
-      <w:proofErr w:type="spellEnd"/>
-      <w:r>
-        <w:rPr>
-          <w:sz w:val="40"/>
-          <w:szCs w:val="40"/>
-        </w:rPr>
-        <w:t xml:space="preserve"> in medizintechnische Systeme“, Gruppe 02</w:t>
+        <w:t>Writeupzu„PBL:Einführung in medizintechnische Systeme“, Gruppe 02</w:t>
       </w:r>
     </w:p>
     <w:p>
@@ -60,6 +26,7 @@
         <w:t>Problem</w:t>
       </w:r>
     </w:p>
+    <w:p/>
     <w:p>
       <w:r>
         <w:t>Die Intravaskuläre Optische Kohärenztomographie (IVOCT) ist eine medizinische Bildgebungsmodalität, die eine kurzkohärente Lichtquelle nutzt um Tiefenprofile von Gewebe zu erstellen. Dafür wird der Lichtstrahl in einen Probe- und Referenzarm aufgespalten und beide an der Probe bzw. dem Referenzspiegel reflektierte Strahlen werden in einem Interferometer verglichen um die Wegstrecke des Probestrahls zu ermitteln. Dabei ist vor allem (ähnlich wie beim Ultraschall) die Reflektivität der einzelnen Gewebeschichten von Bedeutung, diese ist ausschlaggebend für das entstehende Interferenzmuster und damit für das Bild. Die einzelnen 1-dimensionalen Tiefenprofile (A-Scan) werden dabei in Serie entlang einer Gewebeprobe aufgenommen um 2-dimensionale Schichtbilder zu erstellen (B-Scan).</w:t>
@@ -67,7 +34,7 @@
     </w:p>
     <w:p>
       <w:r>
-        <w:t xml:space="preserve"> Eins der Haupteinsatzgebiete der in diesem Projekt behandelten IVOCT ist die Bildgebung bei der Behandlung der Koronaren Herzkrankheit, die durch Ablagerungen an den Gefäßwänden entsteht und unbehandelt </w:t>
+        <w:t xml:space="preserve">Eins der Haupteinsatzgebiete der in diesem Projekt behandelten IVOCT ist die Bildgebung bei der Behandlung der Koronaren Herzkrankheit, die durch Ablagerungen an den Gefäßwänden entsteht und unbehandelt </w:t>
       </w:r>
       <w:r>
         <w:t>zu einem lebensgefährlichen Herzinfarkt führen kann</w:t>
@@ -75,85 +42,35 @@
       <w:r>
         <w:t>. Diese Modalität ermöglicht neben der Computertomographie eine sichere und zuverlässige Navigation und Untersuchung innerhalb der Koronargefäße. Eine der wichtigen Aufgaben der IVOCT bei der Behandlung von Koronarer Herzkrankheit ist die Hilfestellung bei der ursprünglichen Diagnose dieser, wobei das Lumen der Koronargefäße vermessen und somit auf vorhandene Stenosen untersucht wird</w:t>
       </w:r>
-    </w:p>
-    <w:p>
-      <w:r>
-        <w:t>Anhand dieser Grundvoraussetzungen ist die wesentliche Problemstellung des Projektes die Erstellung und Verarbeitung der in einem Gefäßphantom aufgenommenen Rohdaten und die anschließende Ermittlung des Durchmesserverlaufs entlang mehrerer Aufnahmen. Dabei gliedert sich die anfallende Arbeit in die eigentliche Aufnahme im Labor, die Erstellung des Bildes anhand von Rohdatenverarbeitung und die anschließende Bildverarbeitung. Die Bildverarbeitung ist eher der Kern des Problems, da diese im Gegensatz zu den beiden anderen Komponenten eine Vielzahl an Lösungsansätzen zulässt und somit die mit Abstand größte Herausforderung bei der Problemlösung darstellt</w:t>
-      </w:r>
-      <w:commentRangeStart w:id="0"/>
       <w:r>
         <w:t>.</w:t>
       </w:r>
     </w:p>
     <w:p>
       <w:r>
-        <w:t>Die Bildverarbeitung selbst lässt sich in mehrere Teilaufgaben gliedern:</w:t>
-      </w:r>
-    </w:p>
-    <w:p>
-      <w:pPr>
-        <w:pStyle w:val="Listenabsatz"/>
-        <w:numPr>
-          <w:ilvl w:val="0"/>
-          <w:numId w:val="5"/>
-        </w:numPr>
-        <w:spacing w:line="256" w:lineRule="auto"/>
-      </w:pPr>
-      <w:r>
-        <w:t>Die IVOCT nimmt die Rohdaten mithilfe eines rotierenden Prismas an der Spitze eines zurückgezogenen Katheters auf, somit ist die Aufnahme eine konstante Aneinanderreihung von A-Scans, oder eine Aneinanderreihung von B-Scans in Polarkoordinaten ohne trivial erkennbare Grenzen zwischen den einzelnen B-Scans (M-Scan). Somit gehören zu den ersten Aufgaben eine Aufteilung des Bildes in B-Scans und eine Koordinatentransformation von einem polaren in ein kartesisches System.</w:t>
-      </w:r>
-    </w:p>
-    <w:p>
-      <w:pPr>
-        <w:pStyle w:val="Listenabsatz"/>
-        <w:numPr>
-          <w:ilvl w:val="0"/>
-          <w:numId w:val="5"/>
-        </w:numPr>
-        <w:spacing w:line="256" w:lineRule="auto"/>
-      </w:pPr>
-      <w:r>
-        <w:t xml:space="preserve">Wie bei jeder Bildgebungsmodalität existiert auch bei </w:t>
-      </w:r>
-      <w:proofErr w:type="gramStart"/>
-      <w:r>
-        <w:t>dieser eine Reihe</w:t>
-      </w:r>
-      <w:proofErr w:type="gramEnd"/>
-      <w:r>
-        <w:t xml:space="preserve"> an Artefakten, die man bei der Bildverarbeitung behandeln sollte. Die dringlichsten sind dabei das obligatorische Bildrauschen, der zur Eindringtiefe proportionale Informationsverlust und die durch die Elemente des IVOCT-Systems auftretenden Artefakte.</w:t>
-      </w:r>
-    </w:p>
-    <w:p>
-      <w:pPr>
-        <w:pStyle w:val="Listenabsatz"/>
-        <w:numPr>
-          <w:ilvl w:val="0"/>
-          <w:numId w:val="5"/>
-        </w:numPr>
-        <w:spacing w:line="256" w:lineRule="auto"/>
-      </w:pPr>
-      <w:r>
-        <w:t>Nachdem alle vorangehenden Schritte bearbeitet wurden bleibt noch die wesentlichste Aufgabe der Durchmesserbestimmung. Diese soll zusammen mit den vorangehenden Schritten semi-automatisch verlaufen, d.h. das Endresultat sollte ein möglichst gut bedienbares GUI mit einer übersichtlichen Anzahl von Konfigurationsparametern und anschaulichem Bildmaterial sein.</w:t>
-      </w:r>
-      <w:commentRangeEnd w:id="0"/>
-      <w:r>
-        <w:rPr>
-          <w:rStyle w:val="Kommentarzeichen"/>
-        </w:rPr>
-        <w:commentReference w:id="0"/>
-      </w:r>
-    </w:p>
-    <w:p>
-      <w:r>
-        <w:lastRenderedPageBreak/>
-        <w:t xml:space="preserve"> Die sich daraus ergebende Problemlösung sollte anschließend in der vorliegenden schriftlichen Ausarbeitung festgehalten und vor den anderen Gruppen kurz präsentiert werden.</w:t>
+        <w:t xml:space="preserve">Anhand dieser Grundvoraussetzungen ist die wesentliche Problemstellung des Projektes die Erstellung und Verarbeitung der in einem Gefäßphantom aufgenommenen Rohdaten und die anschließende Ermittlung des Durchmesserverlaufs entlang mehrerer Aufnahmen. Dabei gliedert sich die anfallende Arbeit in die eigentliche Aufnahme im Labor, die Erstellung des Bildes anhand von Rohdatenverarbeitung und die anschließende Bildverarbeitung. Die Bildverarbeitung ist eher der Kern des Problems, da diese im Gegensatz zu den beiden anderen Komponenten eine Vielzahl an Lösungsansätzen zulässt und somit die mit Abstand größte Herausforderung </w:t>
+      </w:r>
+      <w:r>
+        <w:t>b</w:t>
+      </w:r>
+      <w:r>
+        <w:t>ei der Problemlösung darstellt.</w:t>
+      </w:r>
+    </w:p>
+    <w:p>
+      <w:r>
+        <w:t>Die sich daraus ergebende Problemlösung sollte anschließend in der vorliegenden schriftlichen Ausarbeitung festgehalten und vor den anderen Gruppen kurz präsentiert werden.</w:t>
       </w:r>
     </w:p>
     <w:p>
       <w:pPr>
         <w:pStyle w:val="berschrift1"/>
       </w:pPr>
+    </w:p>
+    <w:p>
+      <w:pPr>
+        <w:pStyle w:val="berschrift1"/>
+      </w:pPr>
       <w:r>
         <w:t>Material und Methoden</w:t>
       </w:r>
@@ -162,26 +79,16 @@
       <w:pPr>
         <w:pStyle w:val="berschrift2"/>
       </w:pPr>
-      <w:proofErr w:type="spellStart"/>
-      <w:r>
-        <w:t>Git</w:t>
-      </w:r>
-      <w:proofErr w:type="spellEnd"/>
-      <w:r>
-        <w:t xml:space="preserve"> und die Modul-Aufteilung</w:t>
-      </w:r>
-    </w:p>
-    <w:p>
-      <w:r>
-        <w:t xml:space="preserve">Bei diesem Programmier-Projekt mit 4 Teilnehmern und insgesamt ca. 1400 Zeilen Code haben wir uns für </w:t>
-      </w:r>
-      <w:proofErr w:type="spellStart"/>
-      <w:r>
-        <w:t>Git</w:t>
-      </w:r>
-      <w:proofErr w:type="spellEnd"/>
-      <w:r>
-        <w:t xml:space="preserve"> und für eine Aufteilung des Codes in Module entschieden. Außerdem haben wir diese Module dann bestimmten Personen zugeordnet. Dieser Ansatz hat uns individuell viele Freiheiten gelassen, während trotzdem immer </w:t>
+      <w:r>
+        <w:t>Git und die Modul-Aufteilung</w:t>
+      </w:r>
+    </w:p>
+    <w:p>
+      <w:pPr>
+        <w:spacing w:line="240" w:lineRule="auto"/>
+      </w:pPr>
+      <w:r>
+        <w:t xml:space="preserve">Bei diesem Programmier-Projekt mit 4 Teilnehmern und insgesamt ca. 1400 Zeilen Code haben wir uns für Git und für eine Aufteilung des Codes in Module entschieden. Außerdem haben wir diese Module dann bestimmten Personen zugeordnet. Dieser Ansatz hat uns individuell viele Freiheiten gelassen, während trotzdem immer </w:t>
       </w:r>
       <w:r>
         <w:t xml:space="preserve">die Zuständigkeit </w:t>
@@ -217,15 +124,7 @@
         <w:t xml:space="preserve">den Autoren </w:t>
       </w:r>
       <w:r>
-        <w:t xml:space="preserve">nun auch beim </w:t>
-      </w:r>
-      <w:proofErr w:type="spellStart"/>
-      <w:r>
-        <w:t>Writeup</w:t>
-      </w:r>
-      <w:proofErr w:type="spellEnd"/>
-      <w:r>
-        <w:t xml:space="preserve"> entgegenkommt.</w:t>
+        <w:t>nun auch beim Writeup entgegenkommt.</w:t>
       </w:r>
     </w:p>
     <w:p>
@@ -259,25 +158,18 @@
           <w:numId w:val="2"/>
         </w:numPr>
       </w:pPr>
-      <w:proofErr w:type="gramStart"/>
       <w:r>
         <w:rPr>
           <w:color w:val="0070C0"/>
         </w:rPr>
+        <w:lastRenderedPageBreak/>
         <w:t>Main</w:t>
       </w:r>
       <w:r>
         <w:rPr>
           <w:color w:val="0070C0"/>
         </w:rPr>
-        <w:t xml:space="preserve"> :</w:t>
-      </w:r>
-      <w:proofErr w:type="gramEnd"/>
-      <w:r>
-        <w:rPr>
-          <w:color w:val="0070C0"/>
-        </w:rPr>
-        <w:t xml:space="preserve">: </w:t>
+        <w:t xml:space="preserve"> :: </w:t>
       </w:r>
       <w:r>
         <w:rPr>
@@ -289,13 +181,7 @@
         <w:rPr>
           <w:color w:val="BFBFBF" w:themeColor="background1" w:themeShade="BF"/>
         </w:rPr>
-        <w:t>ft Module nacheinander a</w:t>
-      </w:r>
-      <w:r>
-        <w:rPr>
-          <w:color w:val="BFBFBF" w:themeColor="background1" w:themeShade="BF"/>
-        </w:rPr>
-        <w:t>uf</w:t>
+        <w:t>ft Module nacheinander auf</w:t>
       </w:r>
     </w:p>
     <w:p>
@@ -310,27 +196,13 @@
         <w:rPr>
           <w:color w:val="0070C0"/>
         </w:rPr>
-        <w:t>Rohdaten-</w:t>
-      </w:r>
-      <w:proofErr w:type="gramStart"/>
+        <w:t>Rohdaten-Verarbeitung</w:t>
+      </w:r>
       <w:r>
         <w:rPr>
           <w:color w:val="0070C0"/>
         </w:rPr>
-        <w:t>Verarbeitung</w:t>
-      </w:r>
-      <w:r>
-        <w:rPr>
-          <w:color w:val="0070C0"/>
-        </w:rPr>
-        <w:t xml:space="preserve"> :</w:t>
-      </w:r>
-      <w:proofErr w:type="gramEnd"/>
-      <w:r>
-        <w:rPr>
-          <w:color w:val="0070C0"/>
-        </w:rPr>
-        <w:t xml:space="preserve">: </w:t>
+        <w:t xml:space="preserve"> :: </w:t>
       </w:r>
       <w:r>
         <w:rPr>
@@ -369,53 +241,31 @@
         <w:rPr>
           <w:color w:val="0070C0"/>
         </w:rPr>
-        <w:t xml:space="preserve">can </w:t>
-      </w:r>
-      <w:proofErr w:type="spellStart"/>
+        <w:t>can to</w:t>
+      </w:r>
       <w:r>
         <w:rPr>
           <w:color w:val="0070C0"/>
         </w:rPr>
-        <w:t>to</w:t>
-      </w:r>
-      <w:proofErr w:type="spellEnd"/>
+        <w:t xml:space="preserve"> </w:t>
+      </w:r>
       <w:r>
         <w:rPr>
           <w:color w:val="0070C0"/>
         </w:rPr>
-        <w:t xml:space="preserve"> </w:t>
+        <w:t>B-S</w:t>
       </w:r>
       <w:r>
         <w:rPr>
           <w:color w:val="0070C0"/>
         </w:rPr>
-        <w:t>B-</w:t>
-      </w:r>
-      <w:proofErr w:type="gramStart"/>
+        <w:t>can</w:t>
+      </w:r>
       <w:r>
         <w:rPr>
           <w:color w:val="0070C0"/>
         </w:rPr>
-        <w:t>S</w:t>
-      </w:r>
-      <w:r>
-        <w:rPr>
-          <w:color w:val="0070C0"/>
-        </w:rPr>
-        <w:t>can</w:t>
-      </w:r>
-      <w:r>
-        <w:rPr>
-          <w:color w:val="0070C0"/>
-        </w:rPr>
-        <w:t xml:space="preserve"> :</w:t>
-      </w:r>
-      <w:proofErr w:type="gramEnd"/>
-      <w:r>
-        <w:rPr>
-          <w:color w:val="0070C0"/>
-        </w:rPr>
-        <w:t xml:space="preserve">: </w:t>
+        <w:t xml:space="preserve"> :: </w:t>
       </w:r>
       <w:r>
         <w:rPr>
@@ -437,55 +287,24 @@
           <w:ilvl w:val="0"/>
           <w:numId w:val="2"/>
         </w:numPr>
+      </w:pPr>
+      <w:r>
+        <w:rPr>
+          <w:color w:val="0070C0"/>
+        </w:rPr>
+        <w:t>Filter Artefacts</w:t>
+      </w:r>
+      <w:r>
+        <w:rPr>
+          <w:color w:val="0070C0"/>
+        </w:rPr>
+        <w:t xml:space="preserve"> :: </w:t>
+      </w:r>
+      <w:r>
         <w:rPr>
           <w:color w:val="BFBFBF" w:themeColor="background1" w:themeShade="BF"/>
         </w:rPr>
-      </w:pPr>
-      <w:r>
-        <w:rPr>
-          <w:color w:val="0070C0"/>
-        </w:rPr>
-        <w:t xml:space="preserve">Filter </w:t>
-      </w:r>
-      <w:proofErr w:type="spellStart"/>
-      <w:proofErr w:type="gramStart"/>
-      <w:r>
-        <w:rPr>
-          <w:color w:val="0070C0"/>
-        </w:rPr>
-        <w:t>Artefacts</w:t>
-      </w:r>
-      <w:proofErr w:type="spellEnd"/>
-      <w:r>
-        <w:rPr>
-          <w:color w:val="0070C0"/>
-        </w:rPr>
-        <w:t xml:space="preserve"> :</w:t>
-      </w:r>
-      <w:proofErr w:type="gramEnd"/>
-      <w:r>
-        <w:rPr>
-          <w:color w:val="0070C0"/>
-        </w:rPr>
-        <w:t xml:space="preserve">: </w:t>
-      </w:r>
-      <w:r>
-        <w:rPr>
-          <w:color w:val="BFBFBF" w:themeColor="background1" w:themeShade="BF"/>
-        </w:rPr>
-        <w:t xml:space="preserve">Vorverarbeitung für </w:t>
-      </w:r>
-      <w:r>
-        <w:rPr>
-          <w:color w:val="BFBFBF" w:themeColor="background1" w:themeShade="BF"/>
-        </w:rPr>
-        <w:t xml:space="preserve">reibungslose </w:t>
-      </w:r>
-      <w:r>
-        <w:rPr>
-          <w:color w:val="BFBFBF" w:themeColor="background1" w:themeShade="BF"/>
-        </w:rPr>
-        <w:t>Berechnung des Durchmessers</w:t>
+        <w:t>Vorverarbeitung für reibungslose Berechnung des Durchmessers</w:t>
       </w:r>
     </w:p>
     <w:p>
@@ -496,27 +315,17 @@
           <w:numId w:val="2"/>
         </w:numPr>
       </w:pPr>
-      <w:proofErr w:type="spellStart"/>
-      <w:proofErr w:type="gramStart"/>
       <w:r>
         <w:rPr>
           <w:color w:val="0070C0"/>
         </w:rPr>
         <w:t>DetermineDiameter</w:t>
       </w:r>
-      <w:proofErr w:type="spellEnd"/>
       <w:r>
         <w:rPr>
           <w:color w:val="0070C0"/>
         </w:rPr>
-        <w:t xml:space="preserve"> :</w:t>
-      </w:r>
-      <w:proofErr w:type="gramEnd"/>
-      <w:r>
-        <w:rPr>
-          <w:color w:val="0070C0"/>
-        </w:rPr>
-        <w:t xml:space="preserve">: </w:t>
+        <w:t xml:space="preserve"> :: </w:t>
       </w:r>
       <w:r>
         <w:rPr>
@@ -533,7 +342,6 @@
           <w:numId w:val="2"/>
         </w:numPr>
       </w:pPr>
-      <w:proofErr w:type="gramStart"/>
       <w:r>
         <w:rPr>
           <w:color w:val="0070C0"/>
@@ -544,14 +352,7 @@
         <w:rPr>
           <w:color w:val="BFBFBF" w:themeColor="background1" w:themeShade="BF"/>
         </w:rPr>
-        <w:t>Graphische</w:t>
-      </w:r>
-      <w:proofErr w:type="gramEnd"/>
-      <w:r>
-        <w:rPr>
-          <w:color w:val="BFBFBF" w:themeColor="background1" w:themeShade="BF"/>
-        </w:rPr>
-        <w:t xml:space="preserve"> Bedienmöglichkeit der Main</w:t>
+        <w:t>Graphische Bedienmöglichkeit der Main</w:t>
       </w:r>
     </w:p>
     <w:p>
@@ -559,70 +360,43 @@
         <w:pStyle w:val="berschrift2"/>
       </w:pPr>
       <w:r>
-        <w:t xml:space="preserve">Die Implementierung über </w:t>
-      </w:r>
-      <w:proofErr w:type="spellStart"/>
-      <w:r>
-        <w:t>Matlab</w:t>
-      </w:r>
-      <w:proofErr w:type="spellEnd"/>
-    </w:p>
-    <w:p>
-      <w:r>
-        <w:t xml:space="preserve">Der Code ist komplett in </w:t>
-      </w:r>
-      <w:proofErr w:type="spellStart"/>
-      <w:r>
-        <w:t>Matlab</w:t>
-      </w:r>
-      <w:proofErr w:type="spellEnd"/>
-      <w:r>
-        <w:t xml:space="preserve"> geschrieben, wie von den Tutoren vorgeschlagen. Die Funktionen, die </w:t>
-      </w:r>
-      <w:proofErr w:type="spellStart"/>
-      <w:r>
-        <w:t>Matlab</w:t>
-      </w:r>
-      <w:proofErr w:type="spellEnd"/>
-      <w:r>
-        <w:t xml:space="preserve"> per </w:t>
-      </w:r>
-      <w:proofErr w:type="spellStart"/>
-      <w:r>
-        <w:t>default</w:t>
-      </w:r>
-      <w:proofErr w:type="spellEnd"/>
-      <w:r>
-        <w:t xml:space="preserve"> mitliefert waren dabei komplett ausreichend. </w:t>
-      </w:r>
-    </w:p>
-    <w:p>
-      <w:r>
-        <w:t xml:space="preserve">Lediglich der Teil der das </w:t>
-      </w:r>
-      <w:proofErr w:type="spellStart"/>
-      <w:r>
-        <w:t>karthesische</w:t>
-      </w:r>
-      <w:proofErr w:type="spellEnd"/>
-      <w:r>
-        <w:t xml:space="preserve"> und polar-Koordinatensystem hin und zurück-konvertiert haben wir kopiert, dieser wurde ursprünglich von </w:t>
+        <w:t>Die Implementierung über Matlab</w:t>
+      </w:r>
+    </w:p>
+    <w:p>
+      <w:r>
+        <w:t xml:space="preserve">Der Code ist komplett in Matlab geschrieben, wie von den Tutoren vorgeschlagen. Die Funktionen, die Matlab per default mitliefert waren dabei komplett ausreichend. </w:t>
+      </w:r>
+    </w:p>
+    <w:p>
+      <w:r>
+        <w:t xml:space="preserve">Lediglich </w:t>
+      </w:r>
+      <w:r>
+        <w:t>den</w:t>
+      </w:r>
+      <w:r>
+        <w:t xml:space="preserve"> Teil</w:t>
+      </w:r>
+      <w:r>
+        <w:t xml:space="preserve"> der das karthesische und polare </w:t>
+      </w:r>
+      <w:r>
+        <w:t>K</w:t>
+      </w:r>
+      <w:r>
+        <w:t xml:space="preserve">oordinatensystem hin und zurück </w:t>
+      </w:r>
+      <w:r>
+        <w:t xml:space="preserve">konvertiert haben wir kopiert, dieser wurde ursprünglich von </w:t>
       </w:r>
       <w:r>
         <w:t xml:space="preserve">2007 von </w:t>
       </w:r>
       <w:r>
-        <w:t xml:space="preserve">Prakash </w:t>
-      </w:r>
-      <w:proofErr w:type="spellStart"/>
-      <w:r>
-        <w:t>Manandhar</w:t>
-      </w:r>
-      <w:proofErr w:type="spellEnd"/>
-      <w:r>
-        <w:t xml:space="preserve"> (</w:t>
-      </w:r>
-      <w:hyperlink r:id="rId11" w:history="1">
+        <w:t>Prakash Manandhar (</w:t>
+      </w:r>
+      <w:hyperlink r:id="rId8" w:history="1">
         <w:r>
           <w:rPr>
             <w:rStyle w:val="Hyperlink"/>
@@ -745,16 +519,8 @@
         <w:rPr>
           <w:szCs w:val="24"/>
         </w:rPr>
-        <w:t xml:space="preserve">-Transformation ist der </w:t>
-      </w:r>
-      <w:proofErr w:type="spellStart"/>
-      <w:r>
-        <w:rPr>
-          <w:szCs w:val="24"/>
-        </w:rPr>
-        <w:t>Leakage</w:t>
-      </w:r>
-      <w:proofErr w:type="spellEnd"/>
+        <w:t>-Transformation ist der Leck</w:t>
+      </w:r>
       <w:r>
         <w:rPr>
           <w:szCs w:val="24"/>
@@ -765,16 +531,8 @@
         <w:rPr>
           <w:szCs w:val="24"/>
         </w:rPr>
-        <w:t xml:space="preserve">Effekt. Um die resultierenden Seitenbänder zu reduzieren wird jedes Spektrum mit dem Hann-Filter multipliziert, die sogenannte </w:t>
-      </w:r>
-      <w:proofErr w:type="spellStart"/>
-      <w:r>
-        <w:rPr>
-          <w:szCs w:val="24"/>
-        </w:rPr>
-        <w:t>Apodisation</w:t>
-      </w:r>
-      <w:proofErr w:type="spellEnd"/>
+        <w:t>Effekt. Um die resultierenden Seitenbänder zu reduzieren wird jedes Spektrum mit dem Hann-Filter multipliziert, die sogenannte Apodisation</w:t>
+      </w:r>
       <w:r>
         <w:rPr>
           <w:szCs w:val="24"/>
@@ -803,7 +561,7 @@
         <w:rPr>
           <w:szCs w:val="24"/>
         </w:rPr>
-        <w:t xml:space="preserve"> Darstellung dieser logarithmisch komprimiert </w:t>
+        <w:t xml:space="preserve"> Darstellung logarithmisch komprimiert </w:t>
       </w:r>
       <w:r>
         <w:rPr>
@@ -840,27 +598,13 @@
         <w:rPr>
           <w:szCs w:val="24"/>
         </w:rPr>
-        <w:t>und Minima für die Katheter-</w:t>
-      </w:r>
-      <w:proofErr w:type="spellStart"/>
-      <w:r>
-        <w:rPr>
-          <w:szCs w:val="24"/>
-        </w:rPr>
-        <w:t>A</w:t>
-      </w:r>
-      <w:r>
-        <w:rPr>
-          <w:szCs w:val="24"/>
-        </w:rPr>
-        <w:t>rtefaktlinien</w:t>
-      </w:r>
-      <w:proofErr w:type="spellEnd"/>
-      <w:r>
-        <w:rPr>
-          <w:szCs w:val="24"/>
-        </w:rPr>
-        <w:t xml:space="preserve"> und A</w:t>
+        <w:t>und Minima für die Katheter-A</w:t>
+      </w:r>
+      <w:r>
+        <w:rPr>
+          <w:szCs w:val="24"/>
+        </w:rPr>
+        <w:t>rtefaktlinien und A</w:t>
       </w:r>
       <w:r>
         <w:rPr>
@@ -884,14 +628,7 @@
         <w:rPr>
           <w:szCs w:val="24"/>
         </w:rPr>
-        <w:t xml:space="preserve">. Der Bereich von einem Maximum zum </w:t>
-      </w:r>
-      <w:r>
-        <w:rPr>
-          <w:szCs w:val="24"/>
-        </w:rPr>
-        <w:lastRenderedPageBreak/>
-        <w:t xml:space="preserve">nächsten gibt an, dass der Katheter eine </w:t>
+        <w:t xml:space="preserve">. Der Bereich von einem Maximum zum nächsten gibt an, dass der Katheter eine </w:t>
       </w:r>
       <w:r>
         <w:rPr>
@@ -957,35 +694,7 @@
         <w:rPr>
           <w:szCs w:val="24"/>
         </w:rPr>
-        <w:t xml:space="preserve">. Die </w:t>
-      </w:r>
-      <w:proofErr w:type="spellStart"/>
-      <w:r>
-        <w:rPr>
-          <w:szCs w:val="24"/>
-        </w:rPr>
-        <w:t>Artefaktlinie</w:t>
-      </w:r>
-      <w:proofErr w:type="spellEnd"/>
-      <w:r>
-        <w:rPr>
-          <w:szCs w:val="24"/>
-        </w:rPr>
-        <w:t xml:space="preserve"> des Prismas wird entfernt. Der </w:t>
-      </w:r>
-      <w:proofErr w:type="spellStart"/>
-      <w:r>
-        <w:rPr>
-          <w:szCs w:val="24"/>
-        </w:rPr>
-        <w:t>Prewitt</w:t>
-      </w:r>
-      <w:proofErr w:type="spellEnd"/>
-      <w:r>
-        <w:rPr>
-          <w:szCs w:val="24"/>
-        </w:rPr>
-        <w:t>-Kantenfilter</w:t>
+        <w:t>. Die Artefaktlinie des Prismas wird entfernt. Der Prewitt-Kantenfilter</w:t>
       </w:r>
       <w:r>
         <w:rPr>
@@ -1057,21 +766,7 @@
         <w:rPr>
           <w:szCs w:val="24"/>
         </w:rPr>
-        <w:t xml:space="preserve"> aus Nullen und Einsen. Die Einsen repräsentieren hierbei die </w:t>
-      </w:r>
-      <w:proofErr w:type="spellStart"/>
-      <w:r>
-        <w:rPr>
-          <w:szCs w:val="24"/>
-        </w:rPr>
-        <w:t>Artefaktlinien</w:t>
-      </w:r>
-      <w:proofErr w:type="spellEnd"/>
-      <w:r>
-        <w:rPr>
-          <w:szCs w:val="24"/>
-        </w:rPr>
-        <w:t xml:space="preserve">. </w:t>
+        <w:t xml:space="preserve"> aus Nullen und Einsen. Die Einsen repräsentieren hierbei die Artefaktlinien. </w:t>
       </w:r>
       <w:r>
         <w:rPr>
@@ -1083,14 +778,7 @@
         <w:rPr>
           <w:szCs w:val="24"/>
         </w:rPr>
-        <w:t>-</w:t>
-      </w:r>
-      <w:proofErr w:type="spellStart"/>
-      <w:r>
-        <w:rPr>
-          <w:szCs w:val="24"/>
-        </w:rPr>
-        <w:t>A</w:t>
+        <w:t>-A</w:t>
       </w:r>
       <w:r>
         <w:rPr>
@@ -1102,34 +790,13 @@
         <w:rPr>
           <w:szCs w:val="24"/>
         </w:rPr>
-        <w:t>nie</w:t>
-      </w:r>
-      <w:proofErr w:type="spellEnd"/>
-      <w:r>
-        <w:rPr>
-          <w:szCs w:val="24"/>
-        </w:rPr>
-        <w:t xml:space="preserve"> direkt unterhalb der Prisma-</w:t>
-      </w:r>
-      <w:proofErr w:type="spellStart"/>
-      <w:r>
-        <w:rPr>
-          <w:szCs w:val="24"/>
-        </w:rPr>
-        <w:t>A</w:t>
-      </w:r>
-      <w:r>
-        <w:rPr>
-          <w:szCs w:val="24"/>
-        </w:rPr>
-        <w:t>rtefaktlinie</w:t>
-      </w:r>
-      <w:proofErr w:type="spellEnd"/>
-      <w:r>
-        <w:rPr>
-          <w:szCs w:val="24"/>
-        </w:rPr>
-        <w:t xml:space="preserve"> liegt</w:t>
+        <w:t>nie direkt unterhalb der Prisma-A</w:t>
+      </w:r>
+      <w:r>
+        <w:rPr>
+          <w:szCs w:val="24"/>
+        </w:rPr>
+        <w:t>rtefaktlinie liegt</w:t>
       </w:r>
       <w:r>
         <w:rPr>
@@ -1287,48 +954,26 @@
         <w:rPr>
           <w:szCs w:val="24"/>
         </w:rPr>
-        <w:t xml:space="preserve"> Mit Hilfe einer Kontrastverstärkung, eines mehrfach angewendeten Median-Filters, einer Transformation in ein schwarz-weiß Bild und einer </w:t>
-      </w:r>
-      <w:proofErr w:type="spellStart"/>
-      <w:r>
-        <w:rPr>
-          <w:szCs w:val="24"/>
-        </w:rPr>
-        <w:t>for</w:t>
-      </w:r>
-      <w:proofErr w:type="spellEnd"/>
-      <w:r>
-        <w:rPr>
-          <w:szCs w:val="24"/>
-        </w:rPr>
-        <w:t xml:space="preserve">-Schleife wird das Artefakt, welches teilweise die Arterie durchzieht ermittelt und entfernt. Dabei überprüft die </w:t>
-      </w:r>
-      <w:proofErr w:type="spellStart"/>
-      <w:r>
-        <w:rPr>
-          <w:szCs w:val="24"/>
-        </w:rPr>
-        <w:t>for</w:t>
-      </w:r>
-      <w:proofErr w:type="spellEnd"/>
-      <w:r>
-        <w:rPr>
-          <w:szCs w:val="24"/>
-        </w:rPr>
-        <w:t>-Schleife</w:t>
-      </w:r>
-      <w:r>
-        <w:rPr>
-          <w:szCs w:val="24"/>
-        </w:rPr>
-        <w:t xml:space="preserve">, anhand bestimmter Punkte unterhalb und </w:t>
-      </w:r>
-      <w:proofErr w:type="spellStart"/>
-      <w:r>
-        <w:rPr>
-          <w:szCs w:val="24"/>
-        </w:rPr>
-        <w:t>neben</w:t>
+        <w:t xml:space="preserve"> Mit Hilfe einer </w:t>
+      </w:r>
+      <w:r>
+        <w:rPr>
+          <w:szCs w:val="24"/>
+        </w:rPr>
+        <w:lastRenderedPageBreak/>
+        <w:t>Kontrastverstärkung, eines mehrfach angewendeten Median-Filters, einer Transformation in ein schwarz-weiß Bild und einer for-Schleife wird das Artefakt, welches teilweise die Arterie durchzieht ermittelt und entfernt. Dabei überprüft die for-Schleife</w:t>
+      </w:r>
+      <w:r>
+        <w:rPr>
+          <w:szCs w:val="24"/>
+        </w:rPr>
+        <w:t>, anhand bestimmter Punkte unterhalb und neben</w:t>
+      </w:r>
+      <w:r>
+        <w:rPr>
+          <w:szCs w:val="24"/>
+        </w:rPr>
+        <w:t xml:space="preserve"> </w:t>
       </w:r>
       <w:r>
         <w:rPr>
@@ -1336,7 +981,6 @@
         </w:rPr>
         <w:t>den</w:t>
       </w:r>
-      <w:proofErr w:type="spellEnd"/>
       <w:r>
         <w:rPr>
           <w:szCs w:val="24"/>
@@ -1471,7 +1115,19 @@
         <w:rPr>
           <w:szCs w:val="24"/>
         </w:rPr>
-        <w:t>Die Bestimmung des Durchmessers erfolgt in Polarkoordinaten anhand der detektierten Kante. Es wird unter Annahme, dass die Rotation des Katheters konstant erfolgt ist, der Abstand von einem Punkt der Kante</w:t>
+        <w:t>Die Bestimmung des Durchmessers erfolgt in Polarkoordinaten anhand der detektierten Kante. Es wird unter</w:t>
+      </w:r>
+      <w:r>
+        <w:rPr>
+          <w:szCs w:val="24"/>
+        </w:rPr>
+        <w:t xml:space="preserve"> der</w:t>
+      </w:r>
+      <w:r>
+        <w:rPr>
+          <w:szCs w:val="24"/>
+        </w:rPr>
+        <w:t xml:space="preserve"> Annahme, dass die Rotation des Katheters konstant erfolgt ist, der Abstand von einem Punkt der Kante</w:t>
       </w:r>
       <w:r>
         <w:rPr>
@@ -1496,179 +1152,21 @@
         <w:pStyle w:val="berschrift2"/>
       </w:pPr>
       <w:r>
-        <w:t>GUI</w:t>
-      </w:r>
-    </w:p>
-    <w:p>
-      <w:r>
-        <w:rPr>
-          <w:noProof/>
-          <w:lang w:eastAsia="de-DE"/>
-        </w:rPr>
-        <mc:AlternateContent>
-          <mc:Choice Requires="wps">
-            <w:drawing>
-              <wp:anchor distT="0" distB="0" distL="114300" distR="114300" simplePos="0" relativeHeight="251664384" behindDoc="0" locked="0" layoutInCell="1" allowOverlap="1" wp14:anchorId="3026ABC9" wp14:editId="569909FF">
-                <wp:simplePos x="0" y="0"/>
-                <wp:positionH relativeFrom="column">
-                  <wp:posOffset>635</wp:posOffset>
-                </wp:positionH>
-                <wp:positionV relativeFrom="paragraph">
-                  <wp:posOffset>3105150</wp:posOffset>
-                </wp:positionV>
-                <wp:extent cx="5704205" cy="266700"/>
-                <wp:effectExtent l="0" t="0" r="0" b="0"/>
-                <wp:wrapSquare wrapText="bothSides"/>
-                <wp:docPr id="5" name="Text Box 5"/>
-                <wp:cNvGraphicFramePr>
-                  <a:graphicFrameLocks xmlns:a="http://schemas.openxmlformats.org/drawingml/2006/main"/>
-                </wp:cNvGraphicFramePr>
-                <a:graphic xmlns:a="http://schemas.openxmlformats.org/drawingml/2006/main">
-                  <a:graphicData uri="http://schemas.microsoft.com/office/word/2010/wordprocessingShape">
-                    <wps:wsp>
-                      <wps:cNvSpPr txBox="1">
-                        <a:spLocks/>
-                      </wps:cNvSpPr>
-                      <wps:spPr>
-                        <a:xfrm>
-                          <a:off x="0" y="0"/>
-                          <a:ext cx="5704205" cy="266700"/>
-                        </a:xfrm>
-                        <a:prstGeom prst="rect">
-                          <a:avLst/>
-                        </a:prstGeom>
-                        <a:solidFill>
-                          <a:prstClr val="white"/>
-                        </a:solidFill>
-                        <a:ln>
-                          <a:noFill/>
-                        </a:ln>
-                      </wps:spPr>
-                      <wps:txbx>
-                        <w:txbxContent>
-                          <w:p>
-                            <w:pPr>
-                              <w:pStyle w:val="Beschriftung"/>
-                              <w:rPr>
-                                <w:noProof/>
-                              </w:rPr>
-                            </w:pPr>
-                            <w:r>
-                              <w:t xml:space="preserve">Abbildung </w:t>
-                            </w:r>
-                            <w:r>
-                              <w:fldChar w:fldCharType="begin"/>
-                            </w:r>
-                            <w:r>
-                              <w:instrText xml:space="preserve"> SEQ Abbildung \* ARABIC </w:instrText>
-                            </w:r>
-                            <w:r>
-                              <w:fldChar w:fldCharType="separate"/>
-                            </w:r>
-                            <w:r>
-                              <w:rPr>
-                                <w:noProof/>
-                              </w:rPr>
-                              <w:t>1</w:t>
-                            </w:r>
-                            <w:r>
-                              <w:rPr>
-                                <w:noProof/>
-                              </w:rPr>
-                              <w:fldChar w:fldCharType="end"/>
-                            </w:r>
-                            <w:r>
-                              <w:t>: GUI nach Laden des M-Scans und Detektieren der B-Scans</w:t>
-                            </w:r>
-                          </w:p>
-                        </w:txbxContent>
-                      </wps:txbx>
-                      <wps:bodyPr rot="0" spcFirstLastPara="0" vertOverflow="overflow" horzOverflow="overflow" vert="horz" wrap="square" lIns="0" tIns="0" rIns="0" bIns="0" numCol="1" spcCol="0" rtlCol="0" fromWordArt="0" anchor="t" anchorCtr="0" forceAA="0" compatLnSpc="1">
-                        <a:prstTxWarp prst="textNoShape">
-                          <a:avLst/>
-                        </a:prstTxWarp>
-                        <a:spAutoFit/>
-                      </wps:bodyPr>
-                    </wps:wsp>
-                  </a:graphicData>
-                </a:graphic>
-                <wp14:sizeRelH relativeFrom="page">
-                  <wp14:pctWidth>0</wp14:pctWidth>
-                </wp14:sizeRelH>
-                <wp14:sizeRelV relativeFrom="page">
-                  <wp14:pctHeight>0</wp14:pctHeight>
-                </wp14:sizeRelV>
-              </wp:anchor>
-            </w:drawing>
-          </mc:Choice>
-          <mc:Fallback>
-            <w:pict>
-              <v:shapetype w14:anchorId="3026ABC9" id="_x0000_t202" coordsize="21600,21600" o:spt="202" path="m,l,21600r21600,l21600,xe">
-                <v:stroke joinstyle="miter"/>
-                <v:path gradientshapeok="t" o:connecttype="rect"/>
-              </v:shapetype>
-              <v:shape id="Text Box 5" o:spid="_x0000_s1026" type="#_x0000_t202" style="position:absolute;margin-left:.05pt;margin-top:244.5pt;width:449.15pt;height:21pt;z-index:251664384;visibility:visible;mso-wrap-style:square;mso-width-percent:0;mso-height-percent:0;mso-wrap-distance-left:9pt;mso-wrap-distance-top:0;mso-wrap-distance-right:9pt;mso-wrap-distance-bottom:0;mso-position-horizontal:absolute;mso-position-horizontal-relative:text;mso-position-vertical:absolute;mso-position-vertical-relative:text;mso-width-percent:0;mso-height-percent:0;mso-width-relative:page;mso-height-relative:page;v-text-anchor:top" o:gfxdata="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" stroked="f">
-                <v:textbox style="mso-fit-shape-to-text:t" inset="0,0,0,0">
-                  <w:txbxContent>
-                    <w:p>
-                      <w:pPr>
-                        <w:pStyle w:val="Beschriftung"/>
-                        <w:rPr>
-                          <w:noProof/>
-                        </w:rPr>
-                      </w:pPr>
-                      <w:r>
-                        <w:t xml:space="preserve">Abbildung </w:t>
-                      </w:r>
-                      <w:r>
-                        <w:fldChar w:fldCharType="begin"/>
-                      </w:r>
-                      <w:r>
-                        <w:instrText xml:space="preserve"> SEQ Abbildung \* ARABIC </w:instrText>
-                      </w:r>
-                      <w:r>
-                        <w:fldChar w:fldCharType="separate"/>
-                      </w:r>
-                      <w:r>
-                        <w:rPr>
-                          <w:noProof/>
-                        </w:rPr>
-                        <w:t>1</w:t>
-                      </w:r>
-                      <w:r>
-                        <w:rPr>
-                          <w:noProof/>
-                        </w:rPr>
-                        <w:fldChar w:fldCharType="end"/>
-                      </w:r>
-                      <w:r>
-                        <w:t>: GUI nach Laden des M-Scans und Detektieren der B-Scans</w:t>
-                      </w:r>
-                    </w:p>
-                  </w:txbxContent>
-                </v:textbox>
-                <w10:wrap type="square"/>
-              </v:shape>
-            </w:pict>
-          </mc:Fallback>
-        </mc:AlternateContent>
-      </w:r>
-      <w:r>
         <w:rPr>
           <w:noProof/>
           <w:lang w:eastAsia="ja-JP"/>
         </w:rPr>
         <w:drawing>
-          <wp:anchor distT="0" distB="0" distL="114300" distR="114300" simplePos="0" relativeHeight="251662336" behindDoc="0" locked="0" layoutInCell="1" allowOverlap="1" wp14:anchorId="48215C85" wp14:editId="42E72ED6">
+          <wp:anchor distT="0" distB="0" distL="114300" distR="114300" simplePos="0" relativeHeight="251662336" behindDoc="0" locked="0" layoutInCell="1" allowOverlap="1">
             <wp:simplePos x="0" y="0"/>
             <wp:positionH relativeFrom="margin">
-              <wp:posOffset>635</wp:posOffset>
+              <wp:posOffset>5080</wp:posOffset>
             </wp:positionH>
             <wp:positionV relativeFrom="margin">
-              <wp:posOffset>2931991</wp:posOffset>
+              <wp:posOffset>2957830</wp:posOffset>
             </wp:positionV>
-            <wp:extent cx="5704205" cy="2405380"/>
-            <wp:effectExtent l="0" t="0" r="0" b="0"/>
+            <wp:extent cx="5705475" cy="2409825"/>
+            <wp:effectExtent l="19050" t="0" r="9525" b="0"/>
             <wp:wrapSquare wrapText="bothSides"/>
             <wp:docPr id="4" name="Picture 4" descr="GUI_1"/>
             <wp:cNvGraphicFramePr>
@@ -1684,10 +1182,10 @@
                     </pic:cNvPicPr>
                   </pic:nvPicPr>
                   <pic:blipFill>
-                    <a:blip r:embed="rId12" cstate="print">
+                    <a:blip r:embed="rId9" cstate="print">
                       <a:extLst>
                         <a:ext uri="{28A0092B-C50C-407E-A947-70E740481C1C}">
-                          <a14:useLocalDpi xmlns:a14="http://schemas.microsoft.com/office/drawing/2010/main" val="0"/>
+                          <a14:useLocalDpi xmlns:a14="http://schemas.microsoft.com/office/drawing/2010/main" xmlns:wps="http://schemas.microsoft.com/office/word/2010/wordprocessingShape" xmlns:wpi="http://schemas.microsoft.com/office/word/2010/wordprocessingInk" xmlns:wpg="http://schemas.microsoft.com/office/word/2010/wordprocessingGroup" xmlns:w16se="http://schemas.microsoft.com/office/word/2015/wordml/symex" xmlns:w16cid="http://schemas.microsoft.com/office/word/2016/wordml/cid" xmlns:w15="http://schemas.microsoft.com/office/word/2012/wordml" xmlns:w14="http://schemas.microsoft.com/office/word/2010/wordml" xmlns:w="http://schemas.openxmlformats.org/wordprocessingml/2006/main" xmlns:w10="urn:schemas-microsoft-com:office:word" xmlns:wp14="http://schemas.microsoft.com/office/word/2010/wordprocessingDrawing" xmlns:v="urn:schemas-microsoft-com:vml" xmlns:o="urn:schemas-microsoft-com:office:office" xmlns:am3d="http://schemas.microsoft.com/office/drawing/2017/model3d" xmlns:aink="http://schemas.microsoft.com/office/drawing/2016/ink" xmlns:mc="http://schemas.openxmlformats.org/markup-compatibility/2006" xmlns:cx8="http://schemas.microsoft.com/office/drawing/2016/5/14/chartex" xmlns:cx7="http://schemas.microsoft.com/office/drawing/2016/5/13/chartex" xmlns:cx6="http://schemas.microsoft.com/office/drawing/2016/5/12/chartex" xmlns:cx5="http://schemas.microsoft.com/office/drawing/2016/5/11/chartex" xmlns:cx4="http://schemas.microsoft.com/office/drawing/2016/5/10/chartex" xmlns:cx3="http://schemas.microsoft.com/office/drawing/2016/5/9/chartex" xmlns:cx2="http://schemas.microsoft.com/office/drawing/2015/10/21/chartex" xmlns:cx1="http://schemas.microsoft.com/office/drawing/2015/9/8/chartex" xmlns:cx="http://schemas.microsoft.com/office/drawing/2014/chartex" xmlns:wpc="http://schemas.microsoft.com/office/word/2010/wordprocessingCanvas" xmlns="" val="0"/>
                         </a:ext>
                       </a:extLst>
                     </a:blip>
@@ -1699,7 +1197,7 @@
                   <pic:spPr bwMode="auto">
                     <a:xfrm>
                       <a:off x="0" y="0"/>
-                      <a:ext cx="5704205" cy="2405380"/>
+                      <a:ext cx="5705475" cy="2409825"/>
                     </a:xfrm>
                     <a:prstGeom prst="rect">
                       <a:avLst/>
@@ -1716,6 +1214,65 @@
         </w:drawing>
       </w:r>
       <w:r>
+        <w:t>GUI</w:t>
+      </w:r>
+    </w:p>
+    <w:p>
+      <w:r>
+        <w:rPr>
+          <w:noProof/>
+          <w:lang w:eastAsia="de-DE"/>
+        </w:rPr>
+        <w:pict>
+          <v:shapetype id="_x0000_t202" coordsize="21600,21600" o:spt="202" path="m,l,21600r21600,l21600,xe">
+            <v:stroke joinstyle="miter"/>
+            <v:path gradientshapeok="t" o:connecttype="rect"/>
+          </v:shapetype>
+          <v:shape id="Text Box 5" o:spid="_x0000_s1026" type="#_x0000_t202" style="position:absolute;margin-left:.05pt;margin-top:211.85pt;width:449.15pt;height:21pt;z-index:251664384;visibility:visible" o:gfxdata="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" stroked="f">
+            <v:textbox style="mso-fit-shape-to-text:t" inset="0,0,0,0">
+              <w:txbxContent>
+                <w:p>
+                  <w:pPr>
+                    <w:pStyle w:val="Beschriftung"/>
+                    <w:rPr>
+                      <w:noProof/>
+                    </w:rPr>
+                  </w:pPr>
+                  <w:r>
+                    <w:t xml:space="preserve">Abbildung </w:t>
+                  </w:r>
+                  <w:r>
+                    <w:fldChar w:fldCharType="begin"/>
+                  </w:r>
+                  <w:r>
+                    <w:instrText xml:space="preserve"> SEQ Abbildung \* ARABIC </w:instrText>
+                  </w:r>
+                  <w:r>
+                    <w:fldChar w:fldCharType="separate"/>
+                  </w:r>
+                  <w:r>
+                    <w:rPr>
+                      <w:noProof/>
+                    </w:rPr>
+                    <w:t>1</w:t>
+                  </w:r>
+                  <w:r>
+                    <w:rPr>
+                      <w:noProof/>
+                    </w:rPr>
+                    <w:fldChar w:fldCharType="end"/>
+                  </w:r>
+                  <w:r>
+                    <w:t>: GUI nach Laden des M-Scans und Detektieren der B-Scans</w:t>
+                  </w:r>
+                </w:p>
+              </w:txbxContent>
+            </v:textbox>
+            <w10:wrap type="square"/>
+          </v:shape>
+        </w:pict>
+      </w:r>
+      <w:r>
         <w:t xml:space="preserve">Die GUI bietet eine </w:t>
       </w:r>
       <w:r>
@@ -1730,130 +1287,113 @@
     </w:p>
     <w:p>
       <w:r>
+        <w:t>Über den Block an Buttons oben Links hat der Anwender die Mögl</w:t>
+      </w:r>
+      <w:r>
+        <w:t>ichkeit aus den Messungen eine auszuwählen und zu l</w:t>
+      </w:r>
+      <w:r>
+        <w:t xml:space="preserve">aden. Danach können über dem Button darunter „DetectBScans“ die B-Scans segmentiert werden. Aus diesen wird </w:t>
+      </w:r>
+      <w:r>
+        <w:t>dann direkt einer ausgewählt. I</w:t>
+      </w:r>
+      <w:r>
+        <w:t xml:space="preserve">n der Übersicht unten Links </w:t>
+      </w:r>
+      <w:r>
+        <w:t xml:space="preserve">werden </w:t>
+      </w:r>
+      <w:r>
+        <w:t xml:space="preserve">alle erkannten B-Scans mit blauen </w:t>
+      </w:r>
+      <w:r>
+        <w:t>Stern-</w:t>
+      </w:r>
+      <w:r>
+        <w:t xml:space="preserve">Markierungen gekennzeichnet, welche über die darunterliegende Scrollbar durchgeschaltet werden können. Der aktuell ausgewählte B-Scan </w:t>
+      </w:r>
+      <w:r>
+        <w:t>kan</w:t>
+      </w:r>
+      <w:r>
+        <w:t>n</w:t>
+      </w:r>
+      <w:r>
+        <w:t xml:space="preserve"> sofort in der</w:t>
+      </w:r>
+      <w:r>
+        <w:t xml:space="preserve"> großen Ansicht in der rechten Hälfte genauer betrachte</w:t>
+      </w:r>
+      <w:r>
+        <w:t>t</w:t>
+      </w:r>
+      <w:r>
+        <w:t xml:space="preserve"> werden.</w:t>
+      </w:r>
+    </w:p>
+    <w:p>
+      <w:r>
+        <w:t xml:space="preserve">Nur nach einem anschließenden Entfernen </w:t>
+      </w:r>
+      <w:r>
+        <w:t xml:space="preserve">der Artefakte </w:t>
+      </w:r>
+      <w:r>
+        <w:t xml:space="preserve">über den dazugehörigen Button kann anschließend für den ausgewählten B-Scan der der Durchmesser berechnet werden. </w:t>
+      </w:r>
+      <w:r>
+        <w:t>Dabei wird die Innenwand segmentiert, welche auf der rechten Hälfte der GUI in rot markiert wird</w:t>
+      </w:r>
+      <w:r>
+        <w:t xml:space="preserve"> (siehe </w:t>
+      </w:r>
+      <w:r>
+        <w:fldChar w:fldCharType="begin"/>
+      </w:r>
+      <w:r>
+        <w:instrText xml:space="preserve"> REF _Ref493007076 \h </w:instrText>
+      </w:r>
+      <w:r>
+        <w:fldChar w:fldCharType="separate"/>
+      </w:r>
+      <w:r>
+        <w:t xml:space="preserve">Abbildung </w:t>
+      </w:r>
+      <w:r>
+        <w:rPr>
+          <w:noProof/>
+        </w:rPr>
+        <w:t>2</w:t>
+      </w:r>
+      <w:r>
+        <w:t>: GUI nach Filterung der Artefakte und Berechnung eines segmentierten B-Scans</w:t>
+      </w:r>
+      <w:r>
+        <w:fldChar w:fldCharType="end"/>
+      </w:r>
+      <w:r>
+        <w:t>)</w:t>
+      </w:r>
+      <w:r>
+        <w:t xml:space="preserve">. </w:t>
+      </w:r>
+      <w:r>
+        <w:t>Der durchschnittliche Durchmesser des B-Scans wurde in diesem Beispiel auf einen Wert von 1.77 umgerechnet.</w:t>
+      </w:r>
+    </w:p>
+    <w:p>
+      <w:pPr>
+        <w:keepNext/>
+      </w:pPr>
+      <w:r>
+        <w:rPr>
+          <w:noProof/>
+          <w:lang w:eastAsia="ja-JP"/>
+        </w:rPr>
         <w:lastRenderedPageBreak/>
-        <w:t>Über den Block an Buttons oben Links hat der Anwender die Möglichkeit aus den Messungen eine Auszuwählen und zu Laden. Danach können über dem Button darunter „</w:t>
-      </w:r>
-      <w:proofErr w:type="spellStart"/>
-      <w:r>
-        <w:t>Detect</w:t>
-      </w:r>
-      <w:proofErr w:type="spellEnd"/>
-      <w:r>
-        <w:t xml:space="preserve"> </w:t>
-      </w:r>
-      <w:proofErr w:type="spellStart"/>
-      <w:r>
-        <w:t>BScans</w:t>
-      </w:r>
-      <w:proofErr w:type="spellEnd"/>
-      <w:r>
-        <w:t xml:space="preserve">“ die B-Scans segmentiert werden. Aus diesen wird </w:t>
-      </w:r>
-      <w:r>
-        <w:t>dann direkt einer ausgewählt. I</w:t>
-      </w:r>
-      <w:r>
-        <w:t xml:space="preserve">n der Übersicht unten Links </w:t>
-      </w:r>
-      <w:r>
-        <w:t xml:space="preserve">werden </w:t>
-      </w:r>
-      <w:r>
-        <w:t xml:space="preserve">alle erkannten B-Scans mit blauen </w:t>
-      </w:r>
-      <w:r>
-        <w:t>Stern-</w:t>
-      </w:r>
-      <w:r>
-        <w:t xml:space="preserve">Markierungen gekennzeichnet, welche über die darunterliegende </w:t>
-      </w:r>
-      <w:proofErr w:type="spellStart"/>
-      <w:r>
-        <w:t>Scrollbar</w:t>
-      </w:r>
-      <w:proofErr w:type="spellEnd"/>
-      <w:r>
-        <w:t xml:space="preserve"> durchgeschaltet werden können. Der aktuell ausgewählte B-Scan </w:t>
-      </w:r>
-      <w:r>
-        <w:t>kan</w:t>
-      </w:r>
-      <w:r>
-        <w:t>n</w:t>
-      </w:r>
-      <w:r>
-        <w:t xml:space="preserve"> sofort in der</w:t>
-      </w:r>
-      <w:r>
-        <w:t xml:space="preserve"> großen Ansicht in der rechten Hälfte genauer betrachte</w:t>
-      </w:r>
-      <w:r>
-        <w:t>t</w:t>
-      </w:r>
-      <w:r>
-        <w:t xml:space="preserve"> werden.</w:t>
-      </w:r>
-    </w:p>
-    <w:p>
-      <w:r>
-        <w:t xml:space="preserve">Nur nach einem anschließenden Entfernen </w:t>
-      </w:r>
-      <w:r>
-        <w:t xml:space="preserve">der Artefakte </w:t>
-      </w:r>
-      <w:r>
-        <w:t xml:space="preserve">über den dazugehörigen Button kann anschließend für den ausgewählten B-Scan der der Durchmesser berechnet werden. </w:t>
-      </w:r>
-      <w:r>
-        <w:t>Dabei wird die Innenwand segmentiert, welche auf der rechten Hälfte der GUI in rot markiert wird</w:t>
-      </w:r>
-      <w:r>
-        <w:t xml:space="preserve"> (siehe </w:t>
-      </w:r>
-      <w:r>
-        <w:fldChar w:fldCharType="begin"/>
-      </w:r>
-      <w:r>
-        <w:instrText xml:space="preserve"> REF _Ref493007076 \h </w:instrText>
-      </w:r>
-      <w:r>
-        <w:fldChar w:fldCharType="separate"/>
-      </w:r>
-      <w:r>
-        <w:t xml:space="preserve">Abbildung </w:t>
-      </w:r>
-      <w:r>
-        <w:rPr>
-          <w:noProof/>
-        </w:rPr>
-        <w:t>2</w:t>
-      </w:r>
-      <w:r>
-        <w:t>: GUI nach Filterung der Artefakte und Berechnung eines segmentierten B-Scans</w:t>
-      </w:r>
-      <w:r>
-        <w:fldChar w:fldCharType="end"/>
-      </w:r>
-      <w:r>
-        <w:t>)</w:t>
-      </w:r>
-      <w:r>
-        <w:t xml:space="preserve">. </w:t>
-      </w:r>
-      <w:r>
-        <w:t>Der durchschnittliche Durchmesser des B-Scans wurde in diesem Beispiel auf einen Wert von 1.77 umgerechnet.</w:t>
-      </w:r>
-    </w:p>
-    <w:p>
-      <w:pPr>
-        <w:keepNext/>
-      </w:pPr>
-      <w:r>
-        <w:rPr>
-          <w:noProof/>
-        </w:rPr>
         <w:drawing>
-          <wp:inline distT="0" distB="0" distL="0" distR="0" wp14:anchorId="39FC9D63" wp14:editId="2B2EAA0B">
+          <wp:inline distT="0" distB="0" distL="0" distR="0">
             <wp:extent cx="5457825" cy="2295178"/>
             <wp:effectExtent l="0" t="0" r="0" b="0"/>
             <wp:docPr id="3" name="Bild 1" descr="GUI_2"/>
@@ -1870,10 +1410,10 @@
                     </pic:cNvPicPr>
                   </pic:nvPicPr>
                   <pic:blipFill>
-                    <a:blip r:embed="rId13" cstate="print">
+                    <a:blip r:embed="rId10" cstate="print">
                       <a:extLst>
                         <a:ext uri="{28A0092B-C50C-407E-A947-70E740481C1C}">
-                          <a14:useLocalDpi xmlns:a14="http://schemas.microsoft.com/office/drawing/2010/main" val="0"/>
+                          <a14:useLocalDpi xmlns:a14="http://schemas.microsoft.com/office/drawing/2010/main" xmlns:wps="http://schemas.microsoft.com/office/word/2010/wordprocessingShape" xmlns:wpi="http://schemas.microsoft.com/office/word/2010/wordprocessingInk" xmlns:wpg="http://schemas.microsoft.com/office/word/2010/wordprocessingGroup" xmlns:w16se="http://schemas.microsoft.com/office/word/2015/wordml/symex" xmlns:w16cid="http://schemas.microsoft.com/office/word/2016/wordml/cid" xmlns:w15="http://schemas.microsoft.com/office/word/2012/wordml" xmlns:w14="http://schemas.microsoft.com/office/word/2010/wordml" xmlns:w="http://schemas.openxmlformats.org/wordprocessingml/2006/main" xmlns:w10="urn:schemas-microsoft-com:office:word" xmlns:wp14="http://schemas.microsoft.com/office/word/2010/wordprocessingDrawing" xmlns:v="urn:schemas-microsoft-com:vml" xmlns:o="urn:schemas-microsoft-com:office:office" xmlns:am3d="http://schemas.microsoft.com/office/drawing/2017/model3d" xmlns:aink="http://schemas.microsoft.com/office/drawing/2016/ink" xmlns:mc="http://schemas.openxmlformats.org/markup-compatibility/2006" xmlns:cx8="http://schemas.microsoft.com/office/drawing/2016/5/14/chartex" xmlns:cx7="http://schemas.microsoft.com/office/drawing/2016/5/13/chartex" xmlns:cx6="http://schemas.microsoft.com/office/drawing/2016/5/12/chartex" xmlns:cx5="http://schemas.microsoft.com/office/drawing/2016/5/11/chartex" xmlns:cx4="http://schemas.microsoft.com/office/drawing/2016/5/10/chartex" xmlns:cx3="http://schemas.microsoft.com/office/drawing/2016/5/9/chartex" xmlns:cx2="http://schemas.microsoft.com/office/drawing/2015/10/21/chartex" xmlns:cx1="http://schemas.microsoft.com/office/drawing/2015/9/8/chartex" xmlns:cx="http://schemas.microsoft.com/office/drawing/2014/chartex" xmlns:wpc="http://schemas.microsoft.com/office/word/2010/wordprocessingCanvas" xmlns="" val="0"/>
                         </a:ext>
                       </a:extLst>
                     </a:blip>
@@ -1906,8 +1446,8 @@
       <w:pPr>
         <w:pStyle w:val="Beschriftung"/>
       </w:pPr>
-      <w:bookmarkStart w:id="1" w:name="_Ref493018104"/>
-      <w:bookmarkStart w:id="2" w:name="_Ref493007076"/>
+      <w:bookmarkStart w:id="0" w:name="_Ref493018104"/>
+      <w:bookmarkStart w:id="1" w:name="_Ref493007076"/>
       <w:r>
         <w:t xml:space="preserve">Abbildung </w:t>
       </w:r>
@@ -1932,11 +1472,11 @@
         </w:rPr>
         <w:fldChar w:fldCharType="end"/>
       </w:r>
+      <w:bookmarkEnd w:id="0"/>
+      <w:r>
+        <w:t>: GUI nach Filterung der Artefakte und Berechnung eines segmentierten B-Scans</w:t>
+      </w:r>
       <w:bookmarkEnd w:id="1"/>
-      <w:r>
-        <w:t>: GUI nach Filterung der Artefakte und Berechnung eines segmentierten B-Scans</w:t>
-      </w:r>
-      <w:bookmarkEnd w:id="2"/>
     </w:p>
     <w:p>
       <w:pPr>
@@ -1959,11 +1499,10 @@
         <w:t>Der Projekt-Code beinhaltet eine Vielzahl an Parametern</w:t>
       </w:r>
       <w:r>
-        <w:t xml:space="preserve"> (</w:t>
-      </w:r>
-      <w:proofErr w:type="spellStart"/>
-      <w:r>
-        <w:t>siehe</w:t>
+        <w:t xml:space="preserve"> (siehe</w:t>
+      </w:r>
+      <w:r>
+        <w:t xml:space="preserve"> </w:t>
       </w:r>
       <w:r>
         <w:fldChar w:fldCharType="begin"/>
@@ -1977,7 +1516,6 @@
       <w:r>
         <w:t>Abbildung</w:t>
       </w:r>
-      <w:proofErr w:type="spellEnd"/>
       <w:r>
         <w:t xml:space="preserve"> </w:t>
       </w:r>
@@ -2024,16 +1562,15 @@
           <w:noProof/>
           <w:lang w:eastAsia="ja-JP"/>
         </w:rPr>
-        <w:lastRenderedPageBreak/>
         <w:drawing>
-          <wp:inline distT="0" distB="0" distL="0" distR="0" wp14:anchorId="383E41FC" wp14:editId="47764028">
+          <wp:inline distT="0" distB="0" distL="0" distR="0">
             <wp:extent cx="4549775" cy="2212975"/>
             <wp:effectExtent l="0" t="0" r="3175" b="15875"/>
             <wp:docPr id="1" name="Chart 1"/>
             <wp:cNvGraphicFramePr/>
             <a:graphic xmlns:a="http://schemas.openxmlformats.org/drawingml/2006/main">
               <a:graphicData uri="http://schemas.openxmlformats.org/drawingml/2006/chart">
-                <c:chart xmlns:c="http://schemas.openxmlformats.org/drawingml/2006/chart" xmlns:r="http://schemas.openxmlformats.org/officeDocument/2006/relationships" r:id="rId14"/>
+                <c:chart xmlns:c="http://schemas.openxmlformats.org/drawingml/2006/chart" xmlns:r="http://schemas.openxmlformats.org/officeDocument/2006/relationships" r:id="rId11"/>
               </a:graphicData>
             </a:graphic>
           </wp:inline>
@@ -2044,8 +1581,8 @@
       <w:pPr>
         <w:pStyle w:val="Beschriftung"/>
       </w:pPr>
-      <w:bookmarkStart w:id="3" w:name="_Ref493018926"/>
-      <w:bookmarkStart w:id="4" w:name="_Ref493007191"/>
+      <w:bookmarkStart w:id="2" w:name="_Ref493018926"/>
+      <w:bookmarkStart w:id="3" w:name="_Ref493007191"/>
       <w:r>
         <w:t xml:space="preserve">Abbildung </w:t>
       </w:r>
@@ -2070,11 +1607,11 @@
         </w:rPr>
         <w:fldChar w:fldCharType="end"/>
       </w:r>
+      <w:bookmarkEnd w:id="2"/>
+      <w:r>
+        <w:t>: Anzahl an Parametern Pro Modul</w:t>
+      </w:r>
       <w:bookmarkEnd w:id="3"/>
-      <w:r>
-        <w:t>: Anzahl an Parametern Pro Modul</w:t>
-      </w:r>
-      <w:bookmarkEnd w:id="4"/>
     </w:p>
     <w:p>
       <w:r>
@@ -2102,56 +1639,28 @@
         <w:fldChar w:fldCharType="end"/>
       </w:r>
       <w:r>
-        <w:t xml:space="preserve"> eine Variation der Parameter aufgeführt. Dabei wurde jeder Parameter einzeln variiert, es wurden also nicht mehrere Parameter gleichzeitig verändert, um deren Einfluss aufeinander erkennen zu können. Die enthaltenden Parameter sind vorwiegend Höhenpositionen bis auf eine Grauwert „</w:t>
-      </w:r>
-      <w:proofErr w:type="spellStart"/>
-      <w:r>
-        <w:t>Param</w:t>
-      </w:r>
-      <w:proofErr w:type="spellEnd"/>
-      <w:r>
-        <w:t xml:space="preserve"> Line“ und einen horizontalen Abstandswert „</w:t>
-      </w:r>
-      <w:proofErr w:type="spellStart"/>
-      <w:r>
-        <w:t>Distance</w:t>
-      </w:r>
-      <w:proofErr w:type="spellEnd"/>
-      <w:r>
-        <w:t xml:space="preserve"> </w:t>
-      </w:r>
-      <w:proofErr w:type="spellStart"/>
-      <w:r>
-        <w:t>Param</w:t>
-      </w:r>
-      <w:proofErr w:type="spellEnd"/>
-      <w:r>
-        <w:t xml:space="preserve">“. Bei der Variierung wurden vom aktuellen Wert -10 bis 10 addiert, wobei </w:t>
-      </w:r>
-      <w:proofErr w:type="gramStart"/>
-      <w:r>
-        <w:t>das</w:t>
-      </w:r>
-      <w:proofErr w:type="gramEnd"/>
-      <w:r>
-        <w:t xml:space="preserve"> bei vereinzelten Werten durch Matrix-Begrenzungen oder Begrenzungen eines Grenzwertes nicht möglich war. Diese Felder sind in der Abbildung weiß markiert.</w:t>
-      </w:r>
-      <w:r>
-        <w:t xml:space="preserve"> Der eingetragene Wert in der Tabelle bezieht sich dann auf die segmentierten B-Scans im aktuellen M-Scan, 7 war hier die richtige Anzahl und ist daher entsprechend in Grün markiert. Bereits einen einzigen B-Scan nicht zu erkennen ist im medizinischen Kontext schon enttäuschend, daher ist der Wert 7 hier grün und alle darunter gelb bis rot.</w:t>
+        <w:t xml:space="preserve"> eine Variation der Parameter aufgeführt. Dabei wurde jeder Parameter einzeln variiert, es wurden also nicht mehrere Parameter gleichzeitig verändert, um deren Einfluss aufeinander erkennen zu können. Die enthaltenden Parameter sind vorwiegend Höhenpositionen bis auf eine Grauwert „Param Line“ und einen horizontalen Abstandswert „DistanceParam“. Bei der Variierung wurden vom aktuellen Wert -10 bis 10 addiert, wobei das bei vereinzelten Werten durch Matrix-Begrenzungen oder Begrenzungen eines Grenzwertes nicht möglich war. Diese Felder sind in der Abbildung weiß markiert.</w:t>
+      </w:r>
+      <w:r>
+        <w:t xml:space="preserve"> Der eingetragene Wert in der Tabelle bezieht sich dann auf die segmentierten B-Scans im aktuellen M-Scan, 7 war hier die richtige Anzahl und ist daher entsprechend in Grün markiert. Bereits einen einzigen B-Scan nicht </w:t>
+      </w:r>
+      <w:r>
+        <w:lastRenderedPageBreak/>
+        <w:t>zu erkennen ist im medizinischen Kontext schon enttäuschend, daher ist der Wert 7 hier grün und alle darunter gelb bis rot.</w:t>
       </w:r>
     </w:p>
     <w:p>
       <w:pPr>
         <w:keepNext/>
       </w:pPr>
-      <w:bookmarkStart w:id="5" w:name="_GoBack"/>
+      <w:bookmarkStart w:id="4" w:name="_GoBack"/>
       <w:r>
         <w:rPr>
           <w:noProof/>
           <w:lang w:eastAsia="ja-JP"/>
         </w:rPr>
         <w:drawing>
-          <wp:inline distT="0" distB="0" distL="0" distR="0" wp14:anchorId="1E880FAE" wp14:editId="64CE552F">
+          <wp:inline distT="0" distB="0" distL="0" distR="0">
             <wp:extent cx="5772150" cy="2681336"/>
             <wp:effectExtent l="0" t="0" r="0" b="5080"/>
             <wp:docPr id="2" name="Picture 2"/>
@@ -2168,10 +1677,10 @@
                     </pic:cNvPicPr>
                   </pic:nvPicPr>
                   <pic:blipFill>
-                    <a:blip r:embed="rId15">
+                    <a:blip r:embed="rId12">
                       <a:extLst>
                         <a:ext uri="{28A0092B-C50C-407E-A947-70E740481C1C}">
-                          <a14:useLocalDpi xmlns:a14="http://schemas.microsoft.com/office/drawing/2010/main" val="0"/>
+                          <a14:useLocalDpi xmlns:a14="http://schemas.microsoft.com/office/drawing/2010/main" xmlns:wps="http://schemas.microsoft.com/office/word/2010/wordprocessingShape" xmlns:wpi="http://schemas.microsoft.com/office/word/2010/wordprocessingInk" xmlns:wpg="http://schemas.microsoft.com/office/word/2010/wordprocessingGroup" xmlns:w16se="http://schemas.microsoft.com/office/word/2015/wordml/symex" xmlns:w16cid="http://schemas.microsoft.com/office/word/2016/wordml/cid" xmlns:w15="http://schemas.microsoft.com/office/word/2012/wordml" xmlns:w14="http://schemas.microsoft.com/office/word/2010/wordml" xmlns:w="http://schemas.openxmlformats.org/wordprocessingml/2006/main" xmlns:w10="urn:schemas-microsoft-com:office:word" xmlns:wp14="http://schemas.microsoft.com/office/word/2010/wordprocessingDrawing" xmlns:v="urn:schemas-microsoft-com:vml" xmlns:o="urn:schemas-microsoft-com:office:office" xmlns:am3d="http://schemas.microsoft.com/office/drawing/2017/model3d" xmlns:aink="http://schemas.microsoft.com/office/drawing/2016/ink" xmlns:mc="http://schemas.openxmlformats.org/markup-compatibility/2006" xmlns:cx8="http://schemas.microsoft.com/office/drawing/2016/5/14/chartex" xmlns:cx7="http://schemas.microsoft.com/office/drawing/2016/5/13/chartex" xmlns:cx6="http://schemas.microsoft.com/office/drawing/2016/5/12/chartex" xmlns:cx5="http://schemas.microsoft.com/office/drawing/2016/5/11/chartex" xmlns:cx4="http://schemas.microsoft.com/office/drawing/2016/5/10/chartex" xmlns:cx3="http://schemas.microsoft.com/office/drawing/2016/5/9/chartex" xmlns:cx2="http://schemas.microsoft.com/office/drawing/2015/10/21/chartex" xmlns:cx1="http://schemas.microsoft.com/office/drawing/2015/9/8/chartex" xmlns:cx="http://schemas.microsoft.com/office/drawing/2014/chartex" xmlns:wpc="http://schemas.microsoft.com/office/word/2010/wordprocessingCanvas" xmlns="" val="0"/>
                         </a:ext>
                       </a:extLst>
                     </a:blip>
@@ -2199,7 +1708,7 @@
           </wp:inline>
         </w:drawing>
       </w:r>
-      <w:bookmarkEnd w:id="5"/>
+      <w:bookmarkEnd w:id="4"/>
     </w:p>
     <w:p>
       <w:pPr>
@@ -2227,13 +1736,8 @@
         <w:fldChar w:fldCharType="end"/>
       </w:r>
       <w:r>
-        <w:t xml:space="preserve">: Variation der Parameter bei </w:t>
-      </w:r>
-      <w:proofErr w:type="spellStart"/>
-      <w:r>
-        <w:t>MtoBscan.m</w:t>
-      </w:r>
-      <w:proofErr w:type="spellEnd"/>
+        <w:t>: Variation der Parameter bei MtoBscan.m</w:t>
+      </w:r>
     </w:p>
     <w:p>
       <w:r>
@@ -2242,88 +1746,26 @@
     </w:p>
     <w:p>
       <w:r>
-        <w:t>Anhand von Parametern wie „</w:t>
-      </w:r>
-      <w:proofErr w:type="spellStart"/>
-      <w:r>
-        <w:t>LBound</w:t>
-      </w:r>
-      <w:proofErr w:type="spellEnd"/>
-      <w:r>
-        <w:t xml:space="preserve"> </w:t>
-      </w:r>
-      <w:proofErr w:type="spellStart"/>
-      <w:r>
-        <w:t>Prewitt</w:t>
-      </w:r>
-      <w:proofErr w:type="spellEnd"/>
-      <w:r>
-        <w:t xml:space="preserve">“ kann man erkennen, wie es nicht unbedingt nur einen richtigen Bereich für einen bestimmten Parameter gibt. Hier werden gute Ergebnisse beim aktuellen Wert erzielt, variiert man diesen um 1 Punkt nach oben oder unten ist dieser weit daneben, variiert man diesen um ca. 9 Punkte nach oben </w:t>
-      </w:r>
-      <w:proofErr w:type="spellStart"/>
-      <w:r>
-        <w:t>liefer</w:t>
-      </w:r>
-      <w:proofErr w:type="spellEnd"/>
-      <w:r>
-        <w:t xml:space="preserve"> dieser aber wieder bessere Werte.</w:t>
+        <w:t>Anhand von Parametern wie „LBoundPrewitt“ kann man erkennen, wie es nicht unbedingt nur einen richtigen Bereich für einen bestimmten Parameter gibt. Hier werden gute Ergebnisse beim aktuellen Wert erzielt, variiert man diesen um 1 Punkt nach oben oder unten ist dieser weit daneben, variiert man diesen um ca. 9 Punkte nach oben liefer dieser aber wieder bessere Werte.</w:t>
       </w:r>
     </w:p>
     <w:p>
       <w:pPr>
         <w:pStyle w:val="berschrift2"/>
       </w:pPr>
-      <w:proofErr w:type="spellStart"/>
-      <w:r>
-        <w:lastRenderedPageBreak/>
-        <w:t>Matlab</w:t>
-      </w:r>
-      <w:proofErr w:type="spellEnd"/>
-      <w:r>
-        <w:t xml:space="preserve"> vs. Python</w:t>
-      </w:r>
-    </w:p>
-    <w:p>
-      <w:r>
-        <w:t xml:space="preserve">Zu Projektstart hatten die Autoren die Wahl das Projekt in Python oder </w:t>
-      </w:r>
-      <w:proofErr w:type="spellStart"/>
-      <w:r>
-        <w:t>Matlab</w:t>
-      </w:r>
-      <w:proofErr w:type="spellEnd"/>
-      <w:r>
-        <w:t xml:space="preserve"> zu implementieren. Da </w:t>
-      </w:r>
-      <w:proofErr w:type="spellStart"/>
-      <w:r>
-        <w:t>Matlab</w:t>
-      </w:r>
-      <w:proofErr w:type="spellEnd"/>
-      <w:r>
-        <w:t xml:space="preserve"> von den Tutoren unterstützt wird und Python nicht, es einen Einführungskurs zu </w:t>
-      </w:r>
-      <w:proofErr w:type="spellStart"/>
-      <w:r>
-        <w:t>Matlab</w:t>
-      </w:r>
-      <w:proofErr w:type="spellEnd"/>
-      <w:r>
-        <w:t xml:space="preserve"> gab und die Autoren außerdem </w:t>
+      <w:r>
+        <w:t>Matlab vs. Python</w:t>
+      </w:r>
+    </w:p>
+    <w:p>
+      <w:r>
+        <w:t xml:space="preserve">Zu Projektstart hatten die Autoren die Wahl das Projekt in Python oder Matlab zu implementieren. Da Matlab von den Tutoren unterstützt wird und Python nicht, es einen Einführungskurs zu Matlab gab und die Autoren außerdem </w:t>
       </w:r>
       <w:r>
         <w:t xml:space="preserve">teilweise </w:t>
       </w:r>
       <w:r>
-        <w:t xml:space="preserve">fortgeschrittenes </w:t>
-      </w:r>
-      <w:proofErr w:type="spellStart"/>
-      <w:r>
-        <w:t>Matlab</w:t>
-      </w:r>
-      <w:proofErr w:type="spellEnd"/>
-      <w:r>
-        <w:t xml:space="preserve">-Wissen </w:t>
+        <w:t xml:space="preserve">fortgeschrittenes Matlab-Wissen </w:t>
       </w:r>
       <w:r>
         <w:t xml:space="preserve">hatten, </w:t>
@@ -2333,35 +1775,14 @@
       </w:r>
     </w:p>
     <w:p>
-      <w:proofErr w:type="spellStart"/>
-      <w:r>
-        <w:t>Matlab</w:t>
-      </w:r>
-      <w:proofErr w:type="spellEnd"/>
-      <w:r>
-        <w:t xml:space="preserve"> hat allerdings ein entscheidendes Manko, was nun nach Abschluss der PBL zu</w:t>
+      <w:r>
+        <w:t>Matlab hat allerdings ein entscheidendes Manko, was nun nach Abschluss der PBL zu</w:t>
       </w:r>
       <w:r>
         <w:t>m</w:t>
       </w:r>
       <w:r>
-        <w:t xml:space="preserve"> Tragen kommt: Sollte sich nun nach Abschluss des Studiums einer der Gruppenteilnehmer dazu entscheiden sich das Projekt nochmal anzugucken könnte er das nur nach Erwerb einer </w:t>
-      </w:r>
-      <w:proofErr w:type="spellStart"/>
-      <w:r>
-        <w:t>Matlab</w:t>
-      </w:r>
-      <w:proofErr w:type="spellEnd"/>
-      <w:r>
-        <w:t xml:space="preserve"> Lizenz, da </w:t>
-      </w:r>
-      <w:proofErr w:type="spellStart"/>
-      <w:r>
-        <w:t>Matlab</w:t>
-      </w:r>
-      <w:proofErr w:type="spellEnd"/>
-      <w:r>
-        <w:t xml:space="preserve"> proprietär</w:t>
+        <w:t xml:space="preserve"> Tragen kommt: Sollte sich nun nach Abschluss des Studiums einer der Gruppenteilnehmer dazu entscheiden sich das Projekt nochmal anzugucken könnte er das nur nach Erwerb einer Matlab Lizenz, da Matlab proprietär</w:t>
       </w:r>
       <w:r>
         <w:t>e Software</w:t>
@@ -2370,51 +1791,25 @@
         <w:t xml:space="preserve"> ist.</w:t>
       </w:r>
       <w:r>
-        <w:t xml:space="preserve"> Aus Sicht der Free Software </w:t>
-      </w:r>
-      <w:proofErr w:type="spellStart"/>
-      <w:r>
-        <w:t>Foundation</w:t>
-      </w:r>
-      <w:proofErr w:type="spellEnd"/>
-      <w:r>
-        <w:t xml:space="preserve"> ist dies auch zentraler Zweck von proprietärer Software, welche zu Schul- bzw. Studienzwecken kostenfrei ist.</w:t>
+        <w:t xml:space="preserve"> Aus Sicht der Free Software Foundation ist dies auch zentraler Zweck von proprietärer Software, welche zu Schul- bzw. Studienzwecken kostenfrei ist.</w:t>
       </w:r>
       <w:r>
         <w:rPr>
           <w:rStyle w:val="Funotenzeichen"/>
         </w:rPr>
-        <w:footnoteReference w:id="1"/>
+        <w:footnoteReference w:id="2"/>
       </w:r>
       <w:r>
         <w:t xml:space="preserve"> Es stellt sich einem der Gruppenteilnehmer die Frage inwiefern der erstellte Code tatsächlich das eigene geistige Eigentum ist, wenn dieser nach Abschluss des Studiums nicht mehr kompiliert werden kann.</w:t>
       </w:r>
       <w:r>
-        <w:t xml:space="preserve"> Bei Python wäre das dadurch, dass Python open </w:t>
-      </w:r>
-      <w:proofErr w:type="spellStart"/>
-      <w:r>
-        <w:t>source</w:t>
-      </w:r>
-      <w:proofErr w:type="spellEnd"/>
-      <w:r>
-        <w:t xml:space="preserve"> und </w:t>
-      </w:r>
-      <w:proofErr w:type="spellStart"/>
-      <w:r>
-        <w:t>free</w:t>
-      </w:r>
-      <w:proofErr w:type="spellEnd"/>
-      <w:r>
-        <w:t xml:space="preserve"> </w:t>
-      </w:r>
-      <w:proofErr w:type="spellStart"/>
-      <w:r>
-        <w:t>software</w:t>
-      </w:r>
-      <w:proofErr w:type="spellEnd"/>
-      <w:r>
-        <w:t xml:space="preserve"> ist anders.</w:t>
+        <w:t xml:space="preserve"> Bei Python wäre das dadurch, dass Python o</w:t>
+      </w:r>
+      <w:r>
+        <w:t xml:space="preserve">pen source und freesoftware ist, </w:t>
+      </w:r>
+      <w:r>
+        <w:t>anders.</w:t>
       </w:r>
     </w:p>
     <w:p>
@@ -2426,26 +1821,22 @@
       </w:r>
     </w:p>
     <w:p>
-      <w:r>
-        <w:t xml:space="preserve">Das vorgestellte Programm bietet eine gute Grundlage für eine Weiterentwicklung und Automatisierung der Module. Man könnte mit Verfahren wie zum Beispiel einen adaptive Threshold die Anzahl der Parameter verkleinern. Die Parameter sollten aus einem </w:t>
-      </w:r>
-      <w:proofErr w:type="spellStart"/>
-      <w:r>
+      <w:pPr>
         <w:rPr>
           <w:rStyle w:val="Hervorhebung"/>
           <w:i w:val="0"/>
         </w:rPr>
-        <w:t>initialization</w:t>
-      </w:r>
-      <w:proofErr w:type="spellEnd"/>
+      </w:pPr>
+      <w:r>
+        <w:t xml:space="preserve">Das vorgestellte Programm bietet eine gute Grundlage für eine Weiterentwicklung und Automatisierung der Module. Man könnte mit Verfahren wie zum Beispiel einen adaptive Threshold die Anzahl der Parameter verkleinern. Die Parameter sollten aus einem </w:t>
+      </w:r>
       <w:r>
         <w:rPr>
           <w:rStyle w:val="Hervorhebung"/>
           <w:i w:val="0"/>
         </w:rPr>
-        <w:t xml:space="preserve"> </w:t>
-      </w:r>
-      <w:proofErr w:type="spellStart"/>
+        <w:t>initialization</w:t>
+      </w:r>
       <w:r>
         <w:rPr>
           <w:rStyle w:val="Hervorhebung"/>
@@ -2460,14 +1851,59 @@
         </w:rPr>
         <w:t>ile</w:t>
       </w:r>
-      <w:proofErr w:type="spellEnd"/>
       <w:r>
         <w:rPr>
           <w:rStyle w:val="Hervorhebung"/>
           <w:i w:val="0"/>
         </w:rPr>
-        <w:t xml:space="preserve"> gelesen werden. Die Eingabe der Parameter wäre somit übersichtlicher und das Abspeichern als Metadaten einfacher. Die Durchmesserbestimmung ist in den ersten und letzten Spalten sehr rauschanfällig. Dies kann verbessert werden, indem man für das Filtern vor die ersten Spalten, die Letzten und an die letzten Spalten die Ersten hängt. Nach dem Filtern müssen die angehängten Spalten wieder abgeschnitten werden und man erhält eine komplett gefilterte Messung. Beim Pulsieren wird je nach Threshold der äußere Durchmesser ignoriert oder es wird kein Durchmesser gefunden. Hierfür muss ein neuer Algorithmus mit einem Kantenfilter, der mehr als nur eine Kante findet, implementiert werden.</w:t>
-      </w:r>
+        <w:t xml:space="preserve"> gelesen werden. Die Eingabe der Parameter wäre somit übersichtlicher und das Abspeichern als Metadaten einfacher. Die Durchmesserbestimmung ist in den ersten und letzten Spalten sehr rauschanfällig. </w:t>
+      </w:r>
+      <w:r>
+        <w:rPr>
+          <w:rStyle w:val="Hervorhebung"/>
+          <w:i w:val="0"/>
+        </w:rPr>
+        <w:lastRenderedPageBreak/>
+        <w:t>Dies kann verbessert werden, indem man für das Filtern vor die ersten Spalten, die Letzten und an die letzten Spalten die Ersten hängt. Nach dem Filtern müssen die angehängten Spalten wieder abgeschnitten werden und man erhält eine komplett gefilterte Messung. Beim Pulsieren wird je nach Threshold der äußere Durchmesser ignoriert oder es wird kein Durchmesser gefunden. Hierfür muss ein neuer Algorithmus mit einem Kantenfilter, der mehr als nur eine Kante findet, implementiert werden.</w:t>
+      </w:r>
+    </w:p>
+    <w:p>
+      <w:pPr>
+        <w:rPr>
+          <w:rStyle w:val="Hervorhebung"/>
+          <w:i w:val="0"/>
+        </w:rPr>
+      </w:pPr>
+    </w:p>
+    <w:p>
+      <w:pPr>
+        <w:rPr>
+          <w:rStyle w:val="Hervorhebung"/>
+          <w:i w:val="0"/>
+        </w:rPr>
+      </w:pPr>
+    </w:p>
+    <w:p>
+      <w:r>
+        <w:rPr>
+          <w:rStyle w:val="Funotenzeichen"/>
+        </w:rPr>
+        <w:t xml:space="preserve"> </w:t>
+      </w:r>
+      <w:r>
+        <w:rPr>
+          <w:rStyle w:val="Funotenzeichen"/>
+        </w:rPr>
+        <w:footnoteRef/>
+      </w:r>
+      <w:hyperlink r:id="rId13" w:history="1">
+        <w:r>
+          <w:rPr>
+            <w:rStyle w:val="Hyperlink"/>
+          </w:rPr>
+          <w:t>https://www.gnu.org/education/education.html</w:t>
+        </w:r>
+      </w:hyperlink>
     </w:p>
     <w:sectPr>
       <w:pgSz w:w="11906" w:h="16838"/>
@@ -2477,32 +1913,6 @@
     </w:sectPr>
   </w:body>
 </w:document>
-</file>
-
-<file path=word/comments.xml><?xml version="1.0" encoding="utf-8"?>
-<w:comments xmlns:wpc="http://schemas.microsoft.com/office/word/2010/wordprocessingCanvas" xmlns:cx="http://schemas.microsoft.com/office/drawing/2014/chartex" xmlns:cx1="http://schemas.microsoft.com/office/drawing/2015/9/8/chartex" xmlns:cx2="http://schemas.microsoft.com/office/drawing/2015/10/21/chartex" xmlns:cx3="http://schemas.microsoft.com/office/drawing/2016/5/9/chartex" xmlns:cx4="http://schemas.microsoft.com/office/drawing/2016/5/10/chartex" xmlns:cx5="http://schemas.microsoft.com/office/drawing/2016/5/11/chartex" xmlns:cx6="http://schemas.microsoft.com/office/drawing/2016/5/12/chartex" xmlns:cx7="http://schemas.microsoft.com/office/drawing/2016/5/13/chartex" xmlns:cx8="http://schemas.microsoft.com/office/drawing/2016/5/14/chartex" xmlns:mc="http://schemas.openxmlformats.org/markup-compatibility/2006" xmlns:aink="http://schemas.microsoft.com/office/drawing/2016/ink" xmlns:am3d="http://schemas.microsoft.com/office/drawing/2017/model3d" xmlns:o="urn:schemas-microsoft-com:office:office" xmlns:r="http://schemas.openxmlformats.org/officeDocument/2006/relationships" xmlns:m="http://schemas.openxmlformats.org/officeDocument/2006/math" xmlns:v="urn:schemas-microsoft-com:vml" xmlns:wp14="http://schemas.microsoft.com/office/word/2010/wordprocessingDrawing" xmlns:wp="http://schemas.openxmlformats.org/drawingml/2006/wordprocessingDrawing" xmlns:w10="urn:schemas-microsoft-com:office:word" xmlns:w="http://schemas.openxmlformats.org/wordprocessingml/2006/main" xmlns:w14="http://schemas.microsoft.com/office/word/2010/wordml" xmlns:w15="http://schemas.microsoft.com/office/word/2012/wordml" xmlns:w16cid="http://schemas.microsoft.com/office/word/2016/wordml/cid" xmlns:w16se="http://schemas.microsoft.com/office/word/2015/wordml/symex" xmlns:wpg="http://schemas.microsoft.com/office/word/2010/wordprocessingGroup" xmlns:wpi="http://schemas.microsoft.com/office/word/2010/wordprocessingInk" xmlns:wne="http://schemas.microsoft.com/office/word/2006/wordml" xmlns:wps="http://schemas.microsoft.com/office/word/2010/wordprocessingShape" mc:Ignorable="w14 w15 w16se w16cid wp14">
-  <w:comment w:id="0" w:author="HKraienhorst" w:date="2017-09-14T12:49:00Z" w:initials="H">
-    <w:p>
-      <w:pPr>
-        <w:pStyle w:val="Kommentartext"/>
-      </w:pPr>
-      <w:r>
-        <w:rPr>
-          <w:rStyle w:val="Kommentarzeichen"/>
-        </w:rPr>
-        <w:annotationRef/>
-      </w:r>
-      <w:r>
-        <w:t xml:space="preserve">Wird später auch genannt und gehört nicht in </w:t>
-      </w:r>
-      <w:proofErr w:type="spellStart"/>
-      <w:r>
-        <w:t>dieProblemstellung</w:t>
-      </w:r>
-      <w:proofErr w:type="spellEnd"/>
-    </w:p>
-  </w:comment>
-</w:comments>
 </file>
 
 <file path=word/commentsExtended.xml><?xml version="1.0" encoding="utf-8"?>
@@ -2518,8 +1928,8 @@
 </file>
 
 <file path=word/endnotes.xml><?xml version="1.0" encoding="utf-8"?>
-<w:endnotes xmlns:wpc="http://schemas.microsoft.com/office/word/2010/wordprocessingCanvas" xmlns:cx="http://schemas.microsoft.com/office/drawing/2014/chartex" xmlns:cx1="http://schemas.microsoft.com/office/drawing/2015/9/8/chartex" xmlns:cx2="http://schemas.microsoft.com/office/drawing/2015/10/21/chartex" xmlns:cx3="http://schemas.microsoft.com/office/drawing/2016/5/9/chartex" xmlns:cx4="http://schemas.microsoft.com/office/drawing/2016/5/10/chartex" xmlns:cx5="http://schemas.microsoft.com/office/drawing/2016/5/11/chartex" xmlns:cx6="http://schemas.microsoft.com/office/drawing/2016/5/12/chartex" xmlns:cx7="http://schemas.microsoft.com/office/drawing/2016/5/13/chartex" xmlns:cx8="http://schemas.microsoft.com/office/drawing/2016/5/14/chartex" xmlns:mc="http://schemas.openxmlformats.org/markup-compatibility/2006" xmlns:aink="http://schemas.microsoft.com/office/drawing/2016/ink" xmlns:am3d="http://schemas.microsoft.com/office/drawing/2017/model3d" xmlns:o="urn:schemas-microsoft-com:office:office" xmlns:r="http://schemas.openxmlformats.org/officeDocument/2006/relationships" xmlns:m="http://schemas.openxmlformats.org/officeDocument/2006/math" xmlns:v="urn:schemas-microsoft-com:vml" xmlns:wp14="http://schemas.microsoft.com/office/word/2010/wordprocessingDrawing" xmlns:wp="http://schemas.openxmlformats.org/drawingml/2006/wordprocessingDrawing" xmlns:w10="urn:schemas-microsoft-com:office:word" xmlns:w="http://schemas.openxmlformats.org/wordprocessingml/2006/main" xmlns:w14="http://schemas.microsoft.com/office/word/2010/wordml" xmlns:w15="http://schemas.microsoft.com/office/word/2012/wordml" xmlns:w16cid="http://schemas.microsoft.com/office/word/2016/wordml/cid" xmlns:w16se="http://schemas.microsoft.com/office/word/2015/wordml/symex" xmlns:wpg="http://schemas.microsoft.com/office/word/2010/wordprocessingGroup" xmlns:wpi="http://schemas.microsoft.com/office/word/2010/wordprocessingInk" xmlns:wne="http://schemas.microsoft.com/office/word/2006/wordml" xmlns:wps="http://schemas.microsoft.com/office/word/2010/wordprocessingShape" mc:Ignorable="w14 w15 w16se w16cid wp14">
-  <w:endnote w:type="separator" w:id="-1">
+<w:endnotes xmlns:ve="http://schemas.openxmlformats.org/markup-compatibility/2006" xmlns:o="urn:schemas-microsoft-com:office:office" xmlns:r="http://schemas.openxmlformats.org/officeDocument/2006/relationships" xmlns:m="http://schemas.openxmlformats.org/officeDocument/2006/math" xmlns:v="urn:schemas-microsoft-com:vml" xmlns:wp="http://schemas.openxmlformats.org/drawingml/2006/wordprocessingDrawing" xmlns:w10="urn:schemas-microsoft-com:office:word" xmlns:w="http://schemas.openxmlformats.org/wordprocessingml/2006/main" xmlns:wne="http://schemas.microsoft.com/office/word/2006/wordml">
+  <w:endnote w:type="separator" w:id="0">
     <w:p>
       <w:pPr>
         <w:spacing w:after="0" w:line="240" w:lineRule="auto"/>
@@ -2529,7 +1939,7 @@
       </w:r>
     </w:p>
   </w:endnote>
-  <w:endnote w:type="continuationSeparator" w:id="0">
+  <w:endnote w:type="continuationSeparator" w:id="1">
     <w:p>
       <w:pPr>
         <w:spacing w:after="0" w:line="240" w:lineRule="auto"/>
@@ -2543,8 +1953,8 @@
 </file>
 
 <file path=word/footnotes.xml><?xml version="1.0" encoding="utf-8"?>
-<w:footnotes xmlns:wpc="http://schemas.microsoft.com/office/word/2010/wordprocessingCanvas" xmlns:cx="http://schemas.microsoft.com/office/drawing/2014/chartex" xmlns:cx1="http://schemas.microsoft.com/office/drawing/2015/9/8/chartex" xmlns:cx2="http://schemas.microsoft.com/office/drawing/2015/10/21/chartex" xmlns:cx3="http://schemas.microsoft.com/office/drawing/2016/5/9/chartex" xmlns:cx4="http://schemas.microsoft.com/office/drawing/2016/5/10/chartex" xmlns:cx5="http://schemas.microsoft.com/office/drawing/2016/5/11/chartex" xmlns:cx6="http://schemas.microsoft.com/office/drawing/2016/5/12/chartex" xmlns:cx7="http://schemas.microsoft.com/office/drawing/2016/5/13/chartex" xmlns:cx8="http://schemas.microsoft.com/office/drawing/2016/5/14/chartex" xmlns:mc="http://schemas.openxmlformats.org/markup-compatibility/2006" xmlns:aink="http://schemas.microsoft.com/office/drawing/2016/ink" xmlns:am3d="http://schemas.microsoft.com/office/drawing/2017/model3d" xmlns:o="urn:schemas-microsoft-com:office:office" xmlns:r="http://schemas.openxmlformats.org/officeDocument/2006/relationships" xmlns:m="http://schemas.openxmlformats.org/officeDocument/2006/math" xmlns:v="urn:schemas-microsoft-com:vml" xmlns:wp14="http://schemas.microsoft.com/office/word/2010/wordprocessingDrawing" xmlns:wp="http://schemas.openxmlformats.org/drawingml/2006/wordprocessingDrawing" xmlns:w10="urn:schemas-microsoft-com:office:word" xmlns:w="http://schemas.openxmlformats.org/wordprocessingml/2006/main" xmlns:w14="http://schemas.microsoft.com/office/word/2010/wordml" xmlns:w15="http://schemas.microsoft.com/office/word/2012/wordml" xmlns:w16cid="http://schemas.microsoft.com/office/word/2016/wordml/cid" xmlns:w16se="http://schemas.microsoft.com/office/word/2015/wordml/symex" xmlns:wpg="http://schemas.microsoft.com/office/word/2010/wordprocessingGroup" xmlns:wpi="http://schemas.microsoft.com/office/word/2010/wordprocessingInk" xmlns:wne="http://schemas.microsoft.com/office/word/2006/wordml" xmlns:wps="http://schemas.microsoft.com/office/word/2010/wordprocessingShape" mc:Ignorable="w14 w15 w16se w16cid wp14">
-  <w:footnote w:type="separator" w:id="-1">
+<w:footnotes xmlns:ve="http://schemas.openxmlformats.org/markup-compatibility/2006" xmlns:o="urn:schemas-microsoft-com:office:office" xmlns:r="http://schemas.openxmlformats.org/officeDocument/2006/relationships" xmlns:m="http://schemas.openxmlformats.org/officeDocument/2006/math" xmlns:v="urn:schemas-microsoft-com:vml" xmlns:wp="http://schemas.openxmlformats.org/drawingml/2006/wordprocessingDrawing" xmlns:w10="urn:schemas-microsoft-com:office:word" xmlns:w="http://schemas.openxmlformats.org/wordprocessingml/2006/main" xmlns:wne="http://schemas.microsoft.com/office/word/2006/wordml">
+  <w:footnote w:type="separator" w:id="0">
     <w:p>
       <w:pPr>
         <w:spacing w:after="0" w:line="240" w:lineRule="auto"/>
@@ -2554,7 +1964,7 @@
       </w:r>
     </w:p>
   </w:footnote>
-  <w:footnote w:type="continuationSeparator" w:id="0">
+  <w:footnote w:type="continuationSeparator" w:id="1">
     <w:p>
       <w:pPr>
         <w:spacing w:after="0" w:line="240" w:lineRule="auto"/>
@@ -2564,33 +1974,19 @@
       </w:r>
     </w:p>
   </w:footnote>
-  <w:footnote w:id="1">
+  <w:footnote w:id="2">
     <w:p>
       <w:pPr>
         <w:pStyle w:val="Funotentext"/>
       </w:pPr>
-      <w:r>
-        <w:rPr>
-          <w:rStyle w:val="Funotenzeichen"/>
-        </w:rPr>
-        <w:footnoteRef/>
-      </w:r>
-      <w:hyperlink r:id="rId1" w:history="1">
-        <w:r>
-          <w:rPr>
-            <w:rStyle w:val="Hyperlink"/>
-          </w:rPr>
-          <w:t>https://www.gnu.org/education/education.html</w:t>
-        </w:r>
-      </w:hyperlink>
     </w:p>
   </w:footnote>
 </w:footnotes>
 </file>
 
 <file path=word/numbering.xml><?xml version="1.0" encoding="utf-8"?>
-<w:numbering xmlns:wpc="http://schemas.microsoft.com/office/word/2010/wordprocessingCanvas" xmlns:cx="http://schemas.microsoft.com/office/drawing/2014/chartex" xmlns:cx1="http://schemas.microsoft.com/office/drawing/2015/9/8/chartex" xmlns:cx2="http://schemas.microsoft.com/office/drawing/2015/10/21/chartex" xmlns:cx3="http://schemas.microsoft.com/office/drawing/2016/5/9/chartex" xmlns:cx4="http://schemas.microsoft.com/office/drawing/2016/5/10/chartex" xmlns:cx5="http://schemas.microsoft.com/office/drawing/2016/5/11/chartex" xmlns:cx6="http://schemas.microsoft.com/office/drawing/2016/5/12/chartex" xmlns:cx7="http://schemas.microsoft.com/office/drawing/2016/5/13/chartex" xmlns:cx8="http://schemas.microsoft.com/office/drawing/2016/5/14/chartex" xmlns:mc="http://schemas.openxmlformats.org/markup-compatibility/2006" xmlns:aink="http://schemas.microsoft.com/office/drawing/2016/ink" xmlns:am3d="http://schemas.microsoft.com/office/drawing/2017/model3d" xmlns:o="urn:schemas-microsoft-com:office:office" xmlns:r="http://schemas.openxmlformats.org/officeDocument/2006/relationships" xmlns:m="http://schemas.openxmlformats.org/officeDocument/2006/math" xmlns:v="urn:schemas-microsoft-com:vml" xmlns:wp14="http://schemas.microsoft.com/office/word/2010/wordprocessingDrawing" xmlns:wp="http://schemas.openxmlformats.org/drawingml/2006/wordprocessingDrawing" xmlns:w10="urn:schemas-microsoft-com:office:word" xmlns:w="http://schemas.openxmlformats.org/wordprocessingml/2006/main" xmlns:w14="http://schemas.microsoft.com/office/word/2010/wordml" xmlns:w15="http://schemas.microsoft.com/office/word/2012/wordml" xmlns:w16cid="http://schemas.microsoft.com/office/word/2016/wordml/cid" xmlns:w16se="http://schemas.microsoft.com/office/word/2015/wordml/symex" xmlns:wpg="http://schemas.microsoft.com/office/word/2010/wordprocessingGroup" xmlns:wpi="http://schemas.microsoft.com/office/word/2010/wordprocessingInk" xmlns:wne="http://schemas.microsoft.com/office/word/2006/wordml" xmlns:wps="http://schemas.microsoft.com/office/word/2010/wordprocessingShape" mc:Ignorable="w14 w15 w16se w16cid wp14">
-  <w:abstractNum w:abstractNumId="0" w15:restartNumberingAfterBreak="0">
+<w:numbering xmlns:ve="http://schemas.openxmlformats.org/markup-compatibility/2006" xmlns:o="urn:schemas-microsoft-com:office:office" xmlns:r="http://schemas.openxmlformats.org/officeDocument/2006/relationships" xmlns:m="http://schemas.openxmlformats.org/officeDocument/2006/math" xmlns:v="urn:schemas-microsoft-com:vml" xmlns:wp="http://schemas.openxmlformats.org/drawingml/2006/wordprocessingDrawing" xmlns:w10="urn:schemas-microsoft-com:office:word" xmlns:w="http://schemas.openxmlformats.org/wordprocessingml/2006/main" xmlns:wne="http://schemas.microsoft.com/office/word/2006/wordml">
+  <w:abstractNum w:abstractNumId="0">
     <w:nsid w:val="00ED373E"/>
     <w:multiLevelType w:val="hybridMultilevel"/>
     <w:tmpl w:val="057491B2"/>
@@ -2702,7 +2098,7 @@
       </w:rPr>
     </w:lvl>
   </w:abstractNum>
-  <w:abstractNum w:abstractNumId="1" w15:restartNumberingAfterBreak="0">
+  <w:abstractNum w:abstractNumId="1">
     <w:nsid w:val="30D638F7"/>
     <w:multiLevelType w:val="hybridMultilevel"/>
     <w:tmpl w:val="19EE155A"/>
@@ -2814,7 +2210,7 @@
       </w:rPr>
     </w:lvl>
   </w:abstractNum>
-  <w:abstractNum w:abstractNumId="2" w15:restartNumberingAfterBreak="0">
+  <w:abstractNum w:abstractNumId="2">
     <w:nsid w:val="398D0A71"/>
     <w:multiLevelType w:val="hybridMultilevel"/>
     <w:tmpl w:val="978A0076"/>
@@ -2927,7 +2323,7 @@
       </w:rPr>
     </w:lvl>
   </w:abstractNum>
-  <w:abstractNum w:abstractNumId="3" w15:restartNumberingAfterBreak="0">
+  <w:abstractNum w:abstractNumId="3">
     <w:nsid w:val="39BD4B05"/>
     <w:multiLevelType w:val="hybridMultilevel"/>
     <w:tmpl w:val="90662420"/>
@@ -3067,7 +2463,7 @@
       </w:rPr>
     </w:lvl>
   </w:abstractNum>
-  <w:abstractNum w:abstractNumId="4" w15:restartNumberingAfterBreak="0">
+  <w:abstractNum w:abstractNumId="4">
     <w:nsid w:val="4EAE2D77"/>
     <w:multiLevelType w:val="hybridMultilevel"/>
     <w:tmpl w:val="3AC88FF4"/>
@@ -3231,7 +2627,7 @@
 </file>
 
 <file path=word/styles.xml><?xml version="1.0" encoding="utf-8"?>
-<w:styles xmlns:mc="http://schemas.openxmlformats.org/markup-compatibility/2006" xmlns:r="http://schemas.openxmlformats.org/officeDocument/2006/relationships" xmlns:w="http://schemas.openxmlformats.org/wordprocessingml/2006/main" xmlns:w14="http://schemas.microsoft.com/office/word/2010/wordml" xmlns:w15="http://schemas.microsoft.com/office/word/2012/wordml" xmlns:w16cid="http://schemas.microsoft.com/office/word/2016/wordml/cid" xmlns:w16se="http://schemas.microsoft.com/office/word/2015/wordml/symex" mc:Ignorable="w14 w15 w16se w16cid">
+<w:styles xmlns:r="http://schemas.openxmlformats.org/officeDocument/2006/relationships" xmlns:w="http://schemas.openxmlformats.org/wordprocessingml/2006/main">
   <w:docDefaults>
     <w:rPrDefault>
       <w:rPr>
@@ -3247,382 +2643,144 @@
       </w:pPr>
     </w:pPrDefault>
   </w:docDefaults>
-  <w:latentStyles w:defLockedState="0" w:defUIPriority="99" w:defSemiHidden="0" w:defUnhideWhenUsed="0" w:defQFormat="0" w:count="375">
-    <w:lsdException w:name="Normal" w:uiPriority="0" w:qFormat="1"/>
-    <w:lsdException w:name="heading 1" w:uiPriority="9" w:qFormat="1"/>
-    <w:lsdException w:name="heading 2" w:semiHidden="1" w:uiPriority="9" w:unhideWhenUsed="1" w:qFormat="1"/>
-    <w:lsdException w:name="heading 3" w:semiHidden="1" w:uiPriority="9" w:unhideWhenUsed="1" w:qFormat="1"/>
-    <w:lsdException w:name="heading 4" w:semiHidden="1" w:uiPriority="9" w:unhideWhenUsed="1" w:qFormat="1"/>
-    <w:lsdException w:name="heading 5" w:semiHidden="1" w:uiPriority="9" w:unhideWhenUsed="1" w:qFormat="1"/>
-    <w:lsdException w:name="heading 6" w:semiHidden="1" w:uiPriority="9" w:unhideWhenUsed="1" w:qFormat="1"/>
-    <w:lsdException w:name="heading 7" w:semiHidden="1" w:uiPriority="9" w:unhideWhenUsed="1" w:qFormat="1"/>
-    <w:lsdException w:name="heading 8" w:semiHidden="1" w:uiPriority="9" w:unhideWhenUsed="1" w:qFormat="1"/>
-    <w:lsdException w:name="heading 9" w:semiHidden="1" w:uiPriority="9" w:unhideWhenUsed="1" w:qFormat="1"/>
-    <w:lsdException w:name="index 1" w:semiHidden="1" w:unhideWhenUsed="1"/>
-    <w:lsdException w:name="index 2" w:semiHidden="1" w:unhideWhenUsed="1"/>
-    <w:lsdException w:name="index 3" w:semiHidden="1" w:unhideWhenUsed="1"/>
-    <w:lsdException w:name="index 4" w:semiHidden="1" w:unhideWhenUsed="1"/>
-    <w:lsdException w:name="index 5" w:semiHidden="1" w:unhideWhenUsed="1"/>
-    <w:lsdException w:name="index 6" w:semiHidden="1" w:unhideWhenUsed="1"/>
-    <w:lsdException w:name="index 7" w:semiHidden="1" w:unhideWhenUsed="1"/>
-    <w:lsdException w:name="index 8" w:semiHidden="1" w:unhideWhenUsed="1"/>
-    <w:lsdException w:name="index 9" w:semiHidden="1" w:unhideWhenUsed="1"/>
-    <w:lsdException w:name="toc 1" w:semiHidden="1" w:uiPriority="39" w:unhideWhenUsed="1"/>
-    <w:lsdException w:name="toc 2" w:semiHidden="1" w:uiPriority="39" w:unhideWhenUsed="1"/>
-    <w:lsdException w:name="toc 3" w:semiHidden="1" w:uiPriority="39" w:unhideWhenUsed="1"/>
-    <w:lsdException w:name="toc 4" w:semiHidden="1" w:uiPriority="39" w:unhideWhenUsed="1"/>
-    <w:lsdException w:name="toc 5" w:semiHidden="1" w:uiPriority="39" w:unhideWhenUsed="1"/>
-    <w:lsdException w:name="toc 6" w:semiHidden="1" w:uiPriority="39" w:unhideWhenUsed="1"/>
-    <w:lsdException w:name="toc 7" w:semiHidden="1" w:uiPriority="39" w:unhideWhenUsed="1"/>
-    <w:lsdException w:name="toc 8" w:semiHidden="1" w:uiPriority="39" w:unhideWhenUsed="1"/>
-    <w:lsdException w:name="toc 9" w:semiHidden="1" w:uiPriority="39" w:unhideWhenUsed="1"/>
-    <w:lsdException w:name="Normal Indent" w:semiHidden="1" w:unhideWhenUsed="1"/>
-    <w:lsdException w:name="footnote text" w:semiHidden="1" w:unhideWhenUsed="1"/>
-    <w:lsdException w:name="annotation text" w:semiHidden="1" w:unhideWhenUsed="1"/>
-    <w:lsdException w:name="header" w:semiHidden="1" w:unhideWhenUsed="1"/>
-    <w:lsdException w:name="footer" w:semiHidden="1" w:unhideWhenUsed="1"/>
-    <w:lsdException w:name="index heading" w:semiHidden="1" w:unhideWhenUsed="1"/>
-    <w:lsdException w:name="caption" w:semiHidden="1" w:uiPriority="35" w:unhideWhenUsed="1" w:qFormat="1"/>
-    <w:lsdException w:name="table of figures" w:semiHidden="1" w:unhideWhenUsed="1"/>
-    <w:lsdException w:name="envelope address" w:semiHidden="1" w:unhideWhenUsed="1"/>
-    <w:lsdException w:name="envelope return" w:semiHidden="1" w:unhideWhenUsed="1"/>
-    <w:lsdException w:name="footnote reference" w:semiHidden="1" w:unhideWhenUsed="1"/>
-    <w:lsdException w:name="annotation reference" w:semiHidden="1" w:unhideWhenUsed="1"/>
-    <w:lsdException w:name="line number" w:semiHidden="1" w:unhideWhenUsed="1"/>
-    <w:lsdException w:name="page number" w:semiHidden="1" w:unhideWhenUsed="1"/>
-    <w:lsdException w:name="endnote reference" w:semiHidden="1" w:unhideWhenUsed="1"/>
-    <w:lsdException w:name="endnote text" w:semiHidden="1" w:unhideWhenUsed="1"/>
-    <w:lsdException w:name="table of authorities" w:semiHidden="1" w:unhideWhenUsed="1"/>
-    <w:lsdException w:name="macro" w:semiHidden="1" w:unhideWhenUsed="1"/>
-    <w:lsdException w:name="toa heading" w:semiHidden="1" w:unhideWhenUsed="1"/>
-    <w:lsdException w:name="List" w:semiHidden="1" w:unhideWhenUsed="1"/>
-    <w:lsdException w:name="List Bullet" w:semiHidden="1" w:unhideWhenUsed="1"/>
-    <w:lsdException w:name="List Number" w:semiHidden="1" w:unhideWhenUsed="1"/>
-    <w:lsdException w:name="List 2" w:semiHidden="1" w:unhideWhenUsed="1"/>
-    <w:lsdException w:name="List 3" w:semiHidden="1" w:unhideWhenUsed="1"/>
-    <w:lsdException w:name="List 4" w:semiHidden="1" w:unhideWhenUsed="1"/>
-    <w:lsdException w:name="List 5" w:semiHidden="1" w:unhideWhenUsed="1"/>
-    <w:lsdException w:name="List Bullet 2" w:semiHidden="1" w:unhideWhenUsed="1"/>
-    <w:lsdException w:name="List Bullet 3" w:semiHidden="1" w:unhideWhenUsed="1"/>
-    <w:lsdException w:name="List Bullet 4" w:semiHidden="1" w:unhideWhenUsed="1"/>
-    <w:lsdException w:name="List Bullet 5" w:semiHidden="1" w:unhideWhenUsed="1"/>
-    <w:lsdException w:name="List Number 2" w:semiHidden="1" w:unhideWhenUsed="1"/>
-    <w:lsdException w:name="List Number 3" w:semiHidden="1" w:unhideWhenUsed="1"/>
-    <w:lsdException w:name="List Number 4" w:semiHidden="1" w:unhideWhenUsed="1"/>
-    <w:lsdException w:name="List Number 5" w:semiHidden="1" w:unhideWhenUsed="1"/>
-    <w:lsdException w:name="Title" w:uiPriority="10" w:qFormat="1"/>
-    <w:lsdException w:name="Closing" w:semiHidden="1" w:unhideWhenUsed="1"/>
-    <w:lsdException w:name="Signature" w:semiHidden="1" w:unhideWhenUsed="1"/>
-    <w:lsdException w:name="Default Paragraph Font" w:semiHidden="1" w:uiPriority="1" w:unhideWhenUsed="1"/>
-    <w:lsdException w:name="Body Text" w:semiHidden="1" w:unhideWhenUsed="1"/>
-    <w:lsdException w:name="Body Text Indent" w:semiHidden="1" w:unhideWhenUsed="1"/>
-    <w:lsdException w:name="List Continue" w:semiHidden="1" w:unhideWhenUsed="1"/>
-    <w:lsdException w:name="List Continue 2" w:semiHidden="1" w:unhideWhenUsed="1"/>
-    <w:lsdException w:name="List Continue 3" w:semiHidden="1" w:unhideWhenUsed="1"/>
-    <w:lsdException w:name="List Continue 4" w:semiHidden="1" w:unhideWhenUsed="1"/>
-    <w:lsdException w:name="List Continue 5" w:semiHidden="1" w:unhideWhenUsed="1"/>
-    <w:lsdException w:name="Message Header" w:semiHidden="1" w:unhideWhenUsed="1"/>
-    <w:lsdException w:name="Subtitle" w:uiPriority="11" w:qFormat="1"/>
-    <w:lsdException w:name="Salutation" w:semiHidden="1" w:unhideWhenUsed="1"/>
-    <w:lsdException w:name="Date" w:semiHidden="1" w:unhideWhenUsed="1"/>
-    <w:lsdException w:name="Body Text First Indent" w:semiHidden="1" w:unhideWhenUsed="1"/>
-    <w:lsdException w:name="Body Text First Indent 2" w:semiHidden="1" w:unhideWhenUsed="1"/>
-    <w:lsdException w:name="Note Heading" w:semiHidden="1" w:unhideWhenUsed="1"/>
-    <w:lsdException w:name="Body Text 2" w:semiHidden="1" w:unhideWhenUsed="1"/>
-    <w:lsdException w:name="Body Text 3" w:semiHidden="1" w:unhideWhenUsed="1"/>
-    <w:lsdException w:name="Body Text Indent 2" w:semiHidden="1" w:unhideWhenUsed="1"/>
-    <w:lsdException w:name="Body Text Indent 3" w:semiHidden="1" w:unhideWhenUsed="1"/>
-    <w:lsdException w:name="Block Text" w:semiHidden="1" w:unhideWhenUsed="1"/>
-    <w:lsdException w:name="Hyperlink" w:semiHidden="1" w:unhideWhenUsed="1"/>
-    <w:lsdException w:name="FollowedHyperlink" w:semiHidden="1" w:unhideWhenUsed="1"/>
-    <w:lsdException w:name="Strong" w:uiPriority="22" w:qFormat="1"/>
-    <w:lsdException w:name="Emphasis" w:uiPriority="20" w:qFormat="1"/>
-    <w:lsdException w:name="Document Map" w:semiHidden="1" w:unhideWhenUsed="1"/>
-    <w:lsdException w:name="Plain Text" w:semiHidden="1" w:unhideWhenUsed="1"/>
-    <w:lsdException w:name="E-mail Signature" w:semiHidden="1" w:unhideWhenUsed="1"/>
-    <w:lsdException w:name="HTML Top of Form" w:semiHidden="1" w:unhideWhenUsed="1"/>
-    <w:lsdException w:name="HTML Bottom of Form" w:semiHidden="1" w:unhideWhenUsed="1"/>
-    <w:lsdException w:name="Normal (Web)" w:semiHidden="1" w:unhideWhenUsed="1"/>
-    <w:lsdException w:name="HTML Acronym" w:semiHidden="1" w:unhideWhenUsed="1"/>
-    <w:lsdException w:name="HTML Address" w:semiHidden="1" w:unhideWhenUsed="1"/>
-    <w:lsdException w:name="HTML Cite" w:semiHidden="1" w:unhideWhenUsed="1"/>
-    <w:lsdException w:name="HTML Code" w:semiHidden="1" w:unhideWhenUsed="1"/>
-    <w:lsdException w:name="HTML Definition" w:semiHidden="1" w:unhideWhenUsed="1"/>
-    <w:lsdException w:name="HTML Keyboard" w:semiHidden="1" w:unhideWhenUsed="1"/>
-    <w:lsdException w:name="HTML Preformatted" w:semiHidden="1" w:unhideWhenUsed="1"/>
-    <w:lsdException w:name="HTML Sample" w:semiHidden="1" w:unhideWhenUsed="1"/>
-    <w:lsdException w:name="HTML Typewriter" w:semiHidden="1" w:unhideWhenUsed="1"/>
-    <w:lsdException w:name="HTML Variable" w:semiHidden="1" w:unhideWhenUsed="1"/>
-    <w:lsdException w:name="Normal Table" w:semiHidden="1" w:unhideWhenUsed="1"/>
-    <w:lsdException w:name="annotation subject" w:semiHidden="1" w:unhideWhenUsed="1"/>
-    <w:lsdException w:name="No List" w:semiHidden="1" w:unhideWhenUsed="1"/>
-    <w:lsdException w:name="Outline List 1" w:semiHidden="1" w:unhideWhenUsed="1"/>
-    <w:lsdException w:name="Outline List 2" w:semiHidden="1" w:unhideWhenUsed="1"/>
-    <w:lsdException w:name="Outline List 3" w:semiHidden="1" w:unhideWhenUsed="1"/>
-    <w:lsdException w:name="Table Simple 1" w:semiHidden="1" w:unhideWhenUsed="1"/>
-    <w:lsdException w:name="Table Simple 2" w:semiHidden="1" w:unhideWhenUsed="1"/>
-    <w:lsdException w:name="Table Simple 3" w:semiHidden="1" w:unhideWhenUsed="1"/>
-    <w:lsdException w:name="Table Classic 1" w:semiHidden="1" w:unhideWhenUsed="1"/>
-    <w:lsdException w:name="Table Classic 2" w:semiHidden="1" w:unhideWhenUsed="1"/>
-    <w:lsdException w:name="Table Classic 3" w:semiHidden="1" w:unhideWhenUsed="1"/>
-    <w:lsdException w:name="Table Classic 4" w:semiHidden="1" w:unhideWhenUsed="1"/>
-    <w:lsdException w:name="Table Colorful 1" w:semiHidden="1" w:unhideWhenUsed="1"/>
-    <w:lsdException w:name="Table Colorful 2" w:semiHidden="1" w:unhideWhenUsed="1"/>
-    <w:lsdException w:name="Table Colorful 3" w:semiHidden="1" w:unhideWhenUsed="1"/>
-    <w:lsdException w:name="Table Columns 1" w:semiHidden="1" w:unhideWhenUsed="1"/>
-    <w:lsdException w:name="Table Columns 2" w:semiHidden="1" w:unhideWhenUsed="1"/>
-    <w:lsdException w:name="Table Columns 3" w:semiHidden="1" w:unhideWhenUsed="1"/>
-    <w:lsdException w:name="Table Columns 4" w:semiHidden="1" w:unhideWhenUsed="1"/>
-    <w:lsdException w:name="Table Columns 5" w:semiHidden="1" w:unhideWhenUsed="1"/>
-    <w:lsdException w:name="Table Grid 1" w:semiHidden="1" w:unhideWhenUsed="1"/>
-    <w:lsdException w:name="Table Grid 2" w:semiHidden="1" w:unhideWhenUsed="1"/>
-    <w:lsdException w:name="Table Grid 3" w:semiHidden="1" w:unhideWhenUsed="1"/>
-    <w:lsdException w:name="Table Grid 4" w:semiHidden="1" w:unhideWhenUsed="1"/>
-    <w:lsdException w:name="Table Grid 5" w:semiHidden="1" w:unhideWhenUsed="1"/>
-    <w:lsdException w:name="Table Grid 6" w:semiHidden="1" w:unhideWhenUsed="1"/>
-    <w:lsdException w:name="Table Grid 7" w:semiHidden="1" w:unhideWhenUsed="1"/>
-    <w:lsdException w:name="Table Grid 8" w:semiHidden="1" w:unhideWhenUsed="1"/>
-    <w:lsdException w:name="Table List 1" w:semiHidden="1" w:unhideWhenUsed="1"/>
-    <w:lsdException w:name="Table List 2" w:semiHidden="1" w:unhideWhenUsed="1"/>
-    <w:lsdException w:name="Table List 3" w:semiHidden="1" w:unhideWhenUsed="1"/>
-    <w:lsdException w:name="Table List 4" w:semiHidden="1" w:unhideWhenUsed="1"/>
-    <w:lsdException w:name="Table List 5" w:semiHidden="1" w:unhideWhenUsed="1"/>
-    <w:lsdException w:name="Table List 6" w:semiHidden="1" w:unhideWhenUsed="1"/>
-    <w:lsdException w:name="Table List 7" w:semiHidden="1" w:unhideWhenUsed="1"/>
-    <w:lsdException w:name="Table List 8" w:semiHidden="1" w:unhideWhenUsed="1"/>
-    <w:lsdException w:name="Table 3D effects 1" w:semiHidden="1" w:unhideWhenUsed="1"/>
-    <w:lsdException w:name="Table 3D effects 2" w:semiHidden="1" w:unhideWhenUsed="1"/>
-    <w:lsdException w:name="Table 3D effects 3" w:semiHidden="1" w:unhideWhenUsed="1"/>
-    <w:lsdException w:name="Table Contemporary" w:semiHidden="1" w:unhideWhenUsed="1"/>
-    <w:lsdException w:name="Table Elegant" w:semiHidden="1" w:unhideWhenUsed="1"/>
-    <w:lsdException w:name="Table Professional" w:semiHidden="1" w:unhideWhenUsed="1"/>
-    <w:lsdException w:name="Table Subtle 1" w:semiHidden="1" w:unhideWhenUsed="1"/>
-    <w:lsdException w:name="Table Subtle 2" w:semiHidden="1" w:unhideWhenUsed="1"/>
-    <w:lsdException w:name="Table Web 1" w:semiHidden="1" w:unhideWhenUsed="1"/>
-    <w:lsdException w:name="Table Web 2" w:semiHidden="1" w:unhideWhenUsed="1"/>
-    <w:lsdException w:name="Table Web 3" w:semiHidden="1" w:unhideWhenUsed="1"/>
-    <w:lsdException w:name="Balloon Text" w:semiHidden="1" w:unhideWhenUsed="1"/>
-    <w:lsdException w:name="Table Grid" w:uiPriority="39"/>
-    <w:lsdException w:name="Table Theme" w:semiHidden="1" w:unhideWhenUsed="1"/>
-    <w:lsdException w:name="Placeholder Text" w:semiHidden="1"/>
-    <w:lsdException w:name="No Spacing" w:uiPriority="1" w:qFormat="1"/>
-    <w:lsdException w:name="Light Shading" w:uiPriority="60"/>
-    <w:lsdException w:name="Light List" w:uiPriority="61"/>
-    <w:lsdException w:name="Light Grid" w:uiPriority="62"/>
-    <w:lsdException w:name="Medium Shading 1" w:uiPriority="63"/>
-    <w:lsdException w:name="Medium Shading 2" w:uiPriority="64"/>
-    <w:lsdException w:name="Medium List 1" w:uiPriority="65"/>
-    <w:lsdException w:name="Medium List 2" w:uiPriority="66"/>
-    <w:lsdException w:name="Medium Grid 1" w:uiPriority="67"/>
-    <w:lsdException w:name="Medium Grid 2" w:uiPriority="68"/>
-    <w:lsdException w:name="Medium Grid 3" w:uiPriority="69"/>
-    <w:lsdException w:name="Dark List" w:uiPriority="70"/>
-    <w:lsdException w:name="Colorful Shading" w:uiPriority="71"/>
-    <w:lsdException w:name="Colorful List" w:uiPriority="72"/>
-    <w:lsdException w:name="Colorful Grid" w:uiPriority="73"/>
-    <w:lsdException w:name="Light Shading Accent 1" w:uiPriority="60"/>
-    <w:lsdException w:name="Light List Accent 1" w:uiPriority="61"/>
-    <w:lsdException w:name="Light Grid Accent 1" w:uiPriority="62"/>
-    <w:lsdException w:name="Medium Shading 1 Accent 1" w:uiPriority="63"/>
-    <w:lsdException w:name="Medium Shading 2 Accent 1" w:uiPriority="64"/>
-    <w:lsdException w:name="Medium List 1 Accent 1" w:uiPriority="65"/>
-    <w:lsdException w:name="Revision" w:semiHidden="1"/>
-    <w:lsdException w:name="List Paragraph" w:uiPriority="34" w:qFormat="1"/>
-    <w:lsdException w:name="Quote" w:uiPriority="29" w:qFormat="1"/>
-    <w:lsdException w:name="Intense Quote" w:uiPriority="30" w:qFormat="1"/>
-    <w:lsdException w:name="Medium List 2 Accent 1" w:uiPriority="66"/>
-    <w:lsdException w:name="Medium Grid 1 Accent 1" w:uiPriority="67"/>
-    <w:lsdException w:name="Medium Grid 2 Accent 1" w:uiPriority="68"/>
-    <w:lsdException w:name="Medium Grid 3 Accent 1" w:uiPriority="69"/>
-    <w:lsdException w:name="Dark List Accent 1" w:uiPriority="70"/>
-    <w:lsdException w:name="Colorful Shading Accent 1" w:uiPriority="71"/>
-    <w:lsdException w:name="Colorful List Accent 1" w:uiPriority="72"/>
-    <w:lsdException w:name="Colorful Grid Accent 1" w:uiPriority="73"/>
-    <w:lsdException w:name="Light Shading Accent 2" w:uiPriority="60"/>
-    <w:lsdException w:name="Light List Accent 2" w:uiPriority="61"/>
-    <w:lsdException w:name="Light Grid Accent 2" w:uiPriority="62"/>
-    <w:lsdException w:name="Medium Shading 1 Accent 2" w:uiPriority="63"/>
-    <w:lsdException w:name="Medium Shading 2 Accent 2" w:uiPriority="64"/>
-    <w:lsdException w:name="Medium List 1 Accent 2" w:uiPriority="65"/>
-    <w:lsdException w:name="Medium List 2 Accent 2" w:uiPriority="66"/>
-    <w:lsdException w:name="Medium Grid 1 Accent 2" w:uiPriority="67"/>
-    <w:lsdException w:name="Medium Grid 2 Accent 2" w:uiPriority="68"/>
-    <w:lsdException w:name="Medium Grid 3 Accent 2" w:uiPriority="69"/>
-    <w:lsdException w:name="Dark List Accent 2" w:uiPriority="70"/>
-    <w:lsdException w:name="Colorful Shading Accent 2" w:uiPriority="71"/>
-    <w:lsdException w:name="Colorful List Accent 2" w:uiPriority="72"/>
-    <w:lsdException w:name="Colorful Grid Accent 2" w:uiPriority="73"/>
-    <w:lsdException w:name="Light Shading Accent 3" w:uiPriority="60"/>
-    <w:lsdException w:name="Light List Accent 3" w:uiPriority="61"/>
-    <w:lsdException w:name="Light Grid Accent 3" w:uiPriority="62"/>
-    <w:lsdException w:name="Medium Shading 1 Accent 3" w:uiPriority="63"/>
-    <w:lsdException w:name="Medium Shading 2 Accent 3" w:uiPriority="64"/>
-    <w:lsdException w:name="Medium List 1 Accent 3" w:uiPriority="65"/>
-    <w:lsdException w:name="Medium List 2 Accent 3" w:uiPriority="66"/>
-    <w:lsdException w:name="Medium Grid 1 Accent 3" w:uiPriority="67"/>
-    <w:lsdException w:name="Medium Grid 2 Accent 3" w:uiPriority="68"/>
-    <w:lsdException w:name="Medium Grid 3 Accent 3" w:uiPriority="69"/>
-    <w:lsdException w:name="Dark List Accent 3" w:uiPriority="70"/>
-    <w:lsdException w:name="Colorful Shading Accent 3" w:uiPriority="71"/>
-    <w:lsdException w:name="Colorful List Accent 3" w:uiPriority="72"/>
-    <w:lsdException w:name="Colorful Grid Accent 3" w:uiPriority="73"/>
-    <w:lsdException w:name="Light Shading Accent 4" w:uiPriority="60"/>
-    <w:lsdException w:name="Light List Accent 4" w:uiPriority="61"/>
-    <w:lsdException w:name="Light Grid Accent 4" w:uiPriority="62"/>
-    <w:lsdException w:name="Medium Shading 1 Accent 4" w:uiPriority="63"/>
-    <w:lsdException w:name="Medium Shading 2 Accent 4" w:uiPriority="64"/>
-    <w:lsdException w:name="Medium List 1 Accent 4" w:uiPriority="65"/>
-    <w:lsdException w:name="Medium List 2 Accent 4" w:uiPriority="66"/>
-    <w:lsdException w:name="Medium Grid 1 Accent 4" w:uiPriority="67"/>
-    <w:lsdException w:name="Medium Grid 2 Accent 4" w:uiPriority="68"/>
-    <w:lsdException w:name="Medium Grid 3 Accent 4" w:uiPriority="69"/>
-    <w:lsdException w:name="Dark List Accent 4" w:uiPriority="70"/>
-    <w:lsdException w:name="Colorful Shading Accent 4" w:uiPriority="71"/>
-    <w:lsdException w:name="Colorful List Accent 4" w:uiPriority="72"/>
-    <w:lsdException w:name="Colorful Grid Accent 4" w:uiPriority="73"/>
-    <w:lsdException w:name="Light Shading Accent 5" w:uiPriority="60"/>
-    <w:lsdException w:name="Light List Accent 5" w:uiPriority="61"/>
-    <w:lsdException w:name="Light Grid Accent 5" w:uiPriority="62"/>
-    <w:lsdException w:name="Medium Shading 1 Accent 5" w:uiPriority="63"/>
-    <w:lsdException w:name="Medium Shading 2 Accent 5" w:uiPriority="64"/>
-    <w:lsdException w:name="Medium List 1 Accent 5" w:uiPriority="65"/>
-    <w:lsdException w:name="Medium List 2 Accent 5" w:uiPriority="66"/>
-    <w:lsdException w:name="Medium Grid 1 Accent 5" w:uiPriority="67"/>
-    <w:lsdException w:name="Medium Grid 2 Accent 5" w:uiPriority="68"/>
-    <w:lsdException w:name="Medium Grid 3 Accent 5" w:uiPriority="69"/>
-    <w:lsdException w:name="Dark List Accent 5" w:uiPriority="70"/>
-    <w:lsdException w:name="Colorful Shading Accent 5" w:uiPriority="71"/>
-    <w:lsdException w:name="Colorful List Accent 5" w:uiPriority="72"/>
-    <w:lsdException w:name="Colorful Grid Accent 5" w:uiPriority="73"/>
-    <w:lsdException w:name="Light Shading Accent 6" w:uiPriority="60"/>
-    <w:lsdException w:name="Light List Accent 6" w:uiPriority="61"/>
-    <w:lsdException w:name="Light Grid Accent 6" w:uiPriority="62"/>
-    <w:lsdException w:name="Medium Shading 1 Accent 6" w:uiPriority="63"/>
-    <w:lsdException w:name="Medium Shading 2 Accent 6" w:uiPriority="64"/>
-    <w:lsdException w:name="Medium List 1 Accent 6" w:uiPriority="65"/>
-    <w:lsdException w:name="Medium List 2 Accent 6" w:uiPriority="66"/>
-    <w:lsdException w:name="Medium Grid 1 Accent 6" w:uiPriority="67"/>
-    <w:lsdException w:name="Medium Grid 2 Accent 6" w:uiPriority="68"/>
-    <w:lsdException w:name="Medium Grid 3 Accent 6" w:uiPriority="69"/>
-    <w:lsdException w:name="Dark List Accent 6" w:uiPriority="70"/>
-    <w:lsdException w:name="Colorful Shading Accent 6" w:uiPriority="71"/>
-    <w:lsdException w:name="Colorful List Accent 6" w:uiPriority="72"/>
-    <w:lsdException w:name="Colorful Grid Accent 6" w:uiPriority="73"/>
-    <w:lsdException w:name="Subtle Emphasis" w:uiPriority="19" w:qFormat="1"/>
-    <w:lsdException w:name="Intense Emphasis" w:uiPriority="21" w:qFormat="1"/>
-    <w:lsdException w:name="Subtle Reference" w:uiPriority="31" w:qFormat="1"/>
-    <w:lsdException w:name="Intense Reference" w:uiPriority="32" w:qFormat="1"/>
-    <w:lsdException w:name="Book Title" w:uiPriority="33" w:qFormat="1"/>
-    <w:lsdException w:name="Bibliography" w:semiHidden="1" w:uiPriority="37" w:unhideWhenUsed="1"/>
-    <w:lsdException w:name="TOC Heading" w:semiHidden="1" w:uiPriority="39" w:unhideWhenUsed="1" w:qFormat="1"/>
-    <w:lsdException w:name="Plain Table 1" w:uiPriority="41"/>
-    <w:lsdException w:name="Plain Table 2" w:uiPriority="42"/>
-    <w:lsdException w:name="Plain Table 3" w:uiPriority="43"/>
-    <w:lsdException w:name="Plain Table 4" w:uiPriority="44"/>
-    <w:lsdException w:name="Plain Table 5" w:uiPriority="45"/>
-    <w:lsdException w:name="Grid Table Light" w:uiPriority="40"/>
-    <w:lsdException w:name="Grid Table 1 Light" w:uiPriority="46"/>
-    <w:lsdException w:name="Grid Table 2" w:uiPriority="47"/>
-    <w:lsdException w:name="Grid Table 3" w:uiPriority="48"/>
-    <w:lsdException w:name="Grid Table 4" w:uiPriority="49"/>
-    <w:lsdException w:name="Grid Table 5 Dark" w:uiPriority="50"/>
-    <w:lsdException w:name="Grid Table 6 Colorful" w:uiPriority="51"/>
-    <w:lsdException w:name="Grid Table 7 Colorful" w:uiPriority="52"/>
-    <w:lsdException w:name="Grid Table 1 Light Accent 1" w:uiPriority="46"/>
-    <w:lsdException w:name="Grid Table 2 Accent 1" w:uiPriority="47"/>
-    <w:lsdException w:name="Grid Table 3 Accent 1" w:uiPriority="48"/>
-    <w:lsdException w:name="Grid Table 4 Accent 1" w:uiPriority="49"/>
-    <w:lsdException w:name="Grid Table 5 Dark Accent 1" w:uiPriority="50"/>
-    <w:lsdException w:name="Grid Table 6 Colorful Accent 1" w:uiPriority="51"/>
-    <w:lsdException w:name="Grid Table 7 Colorful Accent 1" w:uiPriority="52"/>
-    <w:lsdException w:name="Grid Table 1 Light Accent 2" w:uiPriority="46"/>
-    <w:lsdException w:name="Grid Table 2 Accent 2" w:uiPriority="47"/>
-    <w:lsdException w:name="Grid Table 3 Accent 2" w:uiPriority="48"/>
-    <w:lsdException w:name="Grid Table 4 Accent 2" w:uiPriority="49"/>
-    <w:lsdException w:name="Grid Table 5 Dark Accent 2" w:uiPriority="50"/>
-    <w:lsdException w:name="Grid Table 6 Colorful Accent 2" w:uiPriority="51"/>
-    <w:lsdException w:name="Grid Table 7 Colorful Accent 2" w:uiPriority="52"/>
-    <w:lsdException w:name="Grid Table 1 Light Accent 3" w:uiPriority="46"/>
-    <w:lsdException w:name="Grid Table 2 Accent 3" w:uiPriority="47"/>
-    <w:lsdException w:name="Grid Table 3 Accent 3" w:uiPriority="48"/>
-    <w:lsdException w:name="Grid Table 4 Accent 3" w:uiPriority="49"/>
-    <w:lsdException w:name="Grid Table 5 Dark Accent 3" w:uiPriority="50"/>
-    <w:lsdException w:name="Grid Table 6 Colorful Accent 3" w:uiPriority="51"/>
-    <w:lsdException w:name="Grid Table 7 Colorful Accent 3" w:uiPriority="52"/>
-    <w:lsdException w:name="Grid Table 1 Light Accent 4" w:uiPriority="46"/>
-    <w:lsdException w:name="Grid Table 2 Accent 4" w:uiPriority="47"/>
-    <w:lsdException w:name="Grid Table 3 Accent 4" w:uiPriority="48"/>
-    <w:lsdException w:name="Grid Table 4 Accent 4" w:uiPriority="49"/>
-    <w:lsdException w:name="Grid Table 5 Dark Accent 4" w:uiPriority="50"/>
-    <w:lsdException w:name="Grid Table 6 Colorful Accent 4" w:uiPriority="51"/>
-    <w:lsdException w:name="Grid Table 7 Colorful Accent 4" w:uiPriority="52"/>
-    <w:lsdException w:name="Grid Table 1 Light Accent 5" w:uiPriority="46"/>
-    <w:lsdException w:name="Grid Table 2 Accent 5" w:uiPriority="47"/>
-    <w:lsdException w:name="Grid Table 3 Accent 5" w:uiPriority="48"/>
-    <w:lsdException w:name="Grid Table 4 Accent 5" w:uiPriority="49"/>
-    <w:lsdException w:name="Grid Table 5 Dark Accent 5" w:uiPriority="50"/>
-    <w:lsdException w:name="Grid Table 6 Colorful Accent 5" w:uiPriority="51"/>
-    <w:lsdException w:name="Grid Table 7 Colorful Accent 5" w:uiPriority="52"/>
-    <w:lsdException w:name="Grid Table 1 Light Accent 6" w:uiPriority="46"/>
-    <w:lsdException w:name="Grid Table 2 Accent 6" w:uiPriority="47"/>
-    <w:lsdException w:name="Grid Table 3 Accent 6" w:uiPriority="48"/>
-    <w:lsdException w:name="Grid Table 4 Accent 6" w:uiPriority="49"/>
-    <w:lsdException w:name="Grid Table 5 Dark Accent 6" w:uiPriority="50"/>
-    <w:lsdException w:name="Grid Table 6 Colorful Accent 6" w:uiPriority="51"/>
-    <w:lsdException w:name="Grid Table 7 Colorful Accent 6" w:uiPriority="52"/>
-    <w:lsdException w:name="List Table 1 Light" w:uiPriority="46"/>
-    <w:lsdException w:name="List Table 2" w:uiPriority="47"/>
-    <w:lsdException w:name="List Table 3" w:uiPriority="48"/>
-    <w:lsdException w:name="List Table 4" w:uiPriority="49"/>
-    <w:lsdException w:name="List Table 5 Dark" w:uiPriority="50"/>
-    <w:lsdException w:name="List Table 6 Colorful" w:uiPriority="51"/>
-    <w:lsdException w:name="List Table 7 Colorful" w:uiPriority="52"/>
-    <w:lsdException w:name="List Table 1 Light Accent 1" w:uiPriority="46"/>
-    <w:lsdException w:name="List Table 2 Accent 1" w:uiPriority="47"/>
-    <w:lsdException w:name="List Table 3 Accent 1" w:uiPriority="48"/>
-    <w:lsdException w:name="List Table 4 Accent 1" w:uiPriority="49"/>
-    <w:lsdException w:name="List Table 5 Dark Accent 1" w:uiPriority="50"/>
-    <w:lsdException w:name="List Table 6 Colorful Accent 1" w:uiPriority="51"/>
-    <w:lsdException w:name="List Table 7 Colorful Accent 1" w:uiPriority="52"/>
-    <w:lsdException w:name="List Table 1 Light Accent 2" w:uiPriority="46"/>
-    <w:lsdException w:name="List Table 2 Accent 2" w:uiPriority="47"/>
-    <w:lsdException w:name="List Table 3 Accent 2" w:uiPriority="48"/>
-    <w:lsdException w:name="List Table 4 Accent 2" w:uiPriority="49"/>
-    <w:lsdException w:name="List Table 5 Dark Accent 2" w:uiPriority="50"/>
-    <w:lsdException w:name="List Table 6 Colorful Accent 2" w:uiPriority="51"/>
-    <w:lsdException w:name="List Table 7 Colorful Accent 2" w:uiPriority="52"/>
-    <w:lsdException w:name="List Table 1 Light Accent 3" w:uiPriority="46"/>
-    <w:lsdException w:name="List Table 2 Accent 3" w:uiPriority="47"/>
-    <w:lsdException w:name="List Table 3 Accent 3" w:uiPriority="48"/>
-    <w:lsdException w:name="List Table 4 Accent 3" w:uiPriority="49"/>
-    <w:lsdException w:name="List Table 5 Dark Accent 3" w:uiPriority="50"/>
-    <w:lsdException w:name="List Table 6 Colorful Accent 3" w:uiPriority="51"/>
-    <w:lsdException w:name="List Table 7 Colorful Accent 3" w:uiPriority="52"/>
-    <w:lsdException w:name="List Table 1 Light Accent 4" w:uiPriority="46"/>
-    <w:lsdException w:name="List Table 2 Accent 4" w:uiPriority="47"/>
-    <w:lsdException w:name="List Table 3 Accent 4" w:uiPriority="48"/>
-    <w:lsdException w:name="List Table 4 Accent 4" w:uiPriority="49"/>
-    <w:lsdException w:name="List Table 5 Dark Accent 4" w:uiPriority="50"/>
-    <w:lsdException w:name="List Table 6 Colorful Accent 4" w:uiPriority="51"/>
-    <w:lsdException w:name="List Table 7 Colorful Accent 4" w:uiPriority="52"/>
-    <w:lsdException w:name="List Table 1 Light Accent 5" w:uiPriority="46"/>
-    <w:lsdException w:name="List Table 2 Accent 5" w:uiPriority="47"/>
-    <w:lsdException w:name="List Table 3 Accent 5" w:uiPriority="48"/>
-    <w:lsdException w:name="List Table 4 Accent 5" w:uiPriority="49"/>
-    <w:lsdException w:name="List Table 5 Dark Accent 5" w:uiPriority="50"/>
-    <w:lsdException w:name="List Table 6 Colorful Accent 5" w:uiPriority="51"/>
-    <w:lsdException w:name="List Table 7 Colorful Accent 5" w:uiPriority="52"/>
-    <w:lsdException w:name="List Table 1 Light Accent 6" w:uiPriority="46"/>
-    <w:lsdException w:name="List Table 2 Accent 6" w:uiPriority="47"/>
-    <w:lsdException w:name="List Table 3 Accent 6" w:uiPriority="48"/>
-    <w:lsdException w:name="List Table 4 Accent 6" w:uiPriority="49"/>
-    <w:lsdException w:name="List Table 5 Dark Accent 6" w:uiPriority="50"/>
-    <w:lsdException w:name="List Table 6 Colorful Accent 6" w:uiPriority="51"/>
-    <w:lsdException w:name="List Table 7 Colorful Accent 6" w:uiPriority="52"/>
-    <w:lsdException w:name="Mention" w:semiHidden="1" w:unhideWhenUsed="1"/>
-    <w:lsdException w:name="Smart Hyperlink" w:semiHidden="1" w:unhideWhenUsed="1"/>
-    <w:lsdException w:name="Hashtag" w:semiHidden="1" w:unhideWhenUsed="1"/>
-    <w:lsdException w:name="Unresolved Mention" w:semiHidden="1" w:unhideWhenUsed="1"/>
+  <w:latentStyles w:defLockedState="0" w:defUIPriority="99" w:defSemiHidden="1" w:defUnhideWhenUsed="1" w:defQFormat="0" w:count="267">
+    <w:lsdException w:name="Normal" w:semiHidden="0" w:uiPriority="0" w:unhideWhenUsed="0" w:qFormat="1"/>
+    <w:lsdException w:name="heading 1" w:semiHidden="0" w:uiPriority="9" w:unhideWhenUsed="0" w:qFormat="1"/>
+    <w:lsdException w:name="heading 2" w:uiPriority="9" w:qFormat="1"/>
+    <w:lsdException w:name="heading 3" w:uiPriority="9" w:qFormat="1"/>
+    <w:lsdException w:name="heading 4" w:uiPriority="9" w:qFormat="1"/>
+    <w:lsdException w:name="heading 5" w:uiPriority="9" w:qFormat="1"/>
+    <w:lsdException w:name="heading 6" w:uiPriority="9" w:qFormat="1"/>
+    <w:lsdException w:name="heading 7" w:uiPriority="9" w:qFormat="1"/>
+    <w:lsdException w:name="heading 8" w:uiPriority="9" w:qFormat="1"/>
+    <w:lsdException w:name="heading 9" w:uiPriority="9" w:qFormat="1"/>
+    <w:lsdException w:name="toc 1" w:uiPriority="39"/>
+    <w:lsdException w:name="toc 2" w:uiPriority="39"/>
+    <w:lsdException w:name="toc 3" w:uiPriority="39"/>
+    <w:lsdException w:name="toc 4" w:uiPriority="39"/>
+    <w:lsdException w:name="toc 5" w:uiPriority="39"/>
+    <w:lsdException w:name="toc 6" w:uiPriority="39"/>
+    <w:lsdException w:name="toc 7" w:uiPriority="39"/>
+    <w:lsdException w:name="toc 8" w:uiPriority="39"/>
+    <w:lsdException w:name="toc 9" w:uiPriority="39"/>
+    <w:lsdException w:name="caption" w:uiPriority="35" w:qFormat="1"/>
+    <w:lsdException w:name="Title" w:semiHidden="0" w:uiPriority="10" w:unhideWhenUsed="0" w:qFormat="1"/>
+    <w:lsdException w:name="Default Paragraph Font" w:uiPriority="1"/>
+    <w:lsdException w:name="Subtitle" w:semiHidden="0" w:uiPriority="11" w:unhideWhenUsed="0" w:qFormat="1"/>
+    <w:lsdException w:name="Strong" w:semiHidden="0" w:uiPriority="22" w:unhideWhenUsed="0" w:qFormat="1"/>
+    <w:lsdException w:name="Emphasis" w:semiHidden="0" w:uiPriority="20" w:unhideWhenUsed="0" w:qFormat="1"/>
+    <w:lsdException w:name="Table Grid" w:semiHidden="0" w:uiPriority="39" w:unhideWhenUsed="0"/>
+    <w:lsdException w:name="Placeholder Text" w:unhideWhenUsed="0"/>
+    <w:lsdException w:name="No Spacing" w:semiHidden="0" w:uiPriority="1" w:unhideWhenUsed="0" w:qFormat="1"/>
+    <w:lsdException w:name="Light Shading" w:semiHidden="0" w:uiPriority="60" w:unhideWhenUsed="0"/>
+    <w:lsdException w:name="Light List" w:semiHidden="0" w:uiPriority="61" w:unhideWhenUsed="0"/>
+    <w:lsdException w:name="Light Grid" w:semiHidden="0" w:uiPriority="62" w:unhideWhenUsed="0"/>
+    <w:lsdException w:name="Medium Shading 1" w:semiHidden="0" w:uiPriority="63" w:unhideWhenUsed="0"/>
+    <w:lsdException w:name="Medium Shading 2" w:semiHidden="0" w:uiPriority="64" w:unhideWhenUsed="0"/>
+    <w:lsdException w:name="Medium List 1" w:semiHidden="0" w:uiPriority="65" w:unhideWhenUsed="0"/>
+    <w:lsdException w:name="Medium List 2" w:semiHidden="0" w:uiPriority="66" w:unhideWhenUsed="0"/>
+    <w:lsdException w:name="Medium Grid 1" w:semiHidden="0" w:uiPriority="67" w:unhideWhenUsed="0"/>
+    <w:lsdException w:name="Medium Grid 2" w:semiHidden="0" w:uiPriority="68" w:unhideWhenUsed="0"/>
+    <w:lsdException w:name="Medium Grid 3" w:semiHidden="0" w:uiPriority="69" w:unhideWhenUsed="0"/>
+    <w:lsdException w:name="Dark List" w:semiHidden="0" w:uiPriority="70" w:unhideWhenUsed="0"/>
+    <w:lsdException w:name="Colorful Shading" w:semiHidden="0" w:uiPriority="71" w:unhideWhenUsed="0"/>
+    <w:lsdException w:name="Colorful List" w:semiHidden="0" w:uiPriority="72" w:unhideWhenUsed="0"/>
+    <w:lsdException w:name="Colorful Grid" w:semiHidden="0" w:uiPriority="73" w:unhideWhenUsed="0"/>
+    <w:lsdException w:name="Light Shading Accent 1" w:semiHidden="0" w:uiPriority="60" w:unhideWhenUsed="0"/>
+    <w:lsdException w:name="Light List Accent 1" w:semiHidden="0" w:uiPriority="61" w:unhideWhenUsed="0"/>
+    <w:lsdException w:name="Light Grid Accent 1" w:semiHidden="0" w:uiPriority="62" w:unhideWhenUsed="0"/>
+    <w:lsdException w:name="Medium Shading 1 Accent 1" w:semiHidden="0" w:uiPriority="63" w:unhideWhenUsed="0"/>
+    <w:lsdException w:name="Medium Shading 2 Accent 1" w:semiHidden="0" w:uiPriority="64" w:unhideWhenUsed="0"/>
+    <w:lsdException w:name="Medium List 1 Accent 1" w:semiHidden="0" w:uiPriority="65" w:unhideWhenUsed="0"/>
+    <w:lsdException w:name="Revision" w:unhideWhenUsed="0"/>
+    <w:lsdException w:name="List Paragraph" w:semiHidden="0" w:uiPriority="34" w:unhideWhenUsed="0" w:qFormat="1"/>
+    <w:lsdException w:name="Quote" w:semiHidden="0" w:uiPriority="29" w:unhideWhenUsed="0" w:qFormat="1"/>
+    <w:lsdException w:name="Intense Quote" w:semiHidden="0" w:uiPriority="30" w:unhideWhenUsed="0" w:qFormat="1"/>
+    <w:lsdException w:name="Medium List 2 Accent 1" w:semiHidden="0" w:uiPriority="66" w:unhideWhenUsed="0"/>
+    <w:lsdException w:name="Medium Grid 1 Accent 1" w:semiHidden="0" w:uiPriority="67" w:unhideWhenUsed="0"/>
+    <w:lsdException w:name="Medium Grid 2 Accent 1" w:semiHidden="0" w:uiPriority="68" w:unhideWhenUsed="0"/>
+    <w:lsdException w:name="Medium Grid 3 Accent 1" w:semiHidden="0" w:uiPriority="69" w:unhideWhenUsed="0"/>
+    <w:lsdException w:name="Dark List Accent 1" w:semiHidden="0" w:uiPriority="70" w:unhideWhenUsed="0"/>
+    <w:lsdException w:name="Colorful Shading Accent 1" w:semiHidden="0" w:uiPriority="71" w:unhideWhenUsed="0"/>
+    <w:lsdException w:name="Colorful List Accent 1" w:semiHidden="0" w:uiPriority="72" w:unhideWhenUsed="0"/>
+    <w:lsdException w:name="Colorful Grid Accent 1" w:semiHidden="0" w:uiPriority="73" w:unhideWhenUsed="0"/>
+    <w:lsdException w:name="Light Shading Accent 2" w:semiHidden="0" w:uiPriority="60" w:unhideWhenUsed="0"/>
+    <w:lsdException w:name="Light List Accent 2" w:semiHidden="0" w:uiPriority="61" w:unhideWhenUsed="0"/>
+    <w:lsdException w:name="Light Grid Accent 2" w:semiHidden="0" w:uiPriority="62" w:unhideWhenUsed="0"/>
+    <w:lsdException w:name="Medium Shading 1 Accent 2" w:semiHidden="0" w:uiPriority="63" w:unhideWhenUsed="0"/>
+    <w:lsdException w:name="Medium Shading 2 Accent 2" w:semiHidden="0" w:uiPriority="64" w:unhideWhenUsed="0"/>
+    <w:lsdException w:name="Medium List 1 Accent 2" w:semiHidden="0" w:uiPriority="65" w:unhideWhenUsed="0"/>
+    <w:lsdException w:name="Medium List 2 Accent 2" w:semiHidden="0" w:uiPriority="66" w:unhideWhenUsed="0"/>
+    <w:lsdException w:name="Medium Grid 1 Accent 2" w:semiHidden="0" w:uiPriority="67" w:unhideWhenUsed="0"/>
+    <w:lsdException w:name="Medium Grid 2 Accent 2" w:semiHidden="0" w:uiPriority="68" w:unhideWhenUsed="0"/>
+    <w:lsdException w:name="Medium Grid 3 Accent 2" w:semiHidden="0" w:uiPriority="69" w:unhideWhenUsed="0"/>
+    <w:lsdException w:name="Dark List Accent 2" w:semiHidden="0" w:uiPriority="70" w:unhideWhenUsed="0"/>
+    <w:lsdException w:name="Colorful Shading Accent 2" w:semiHidden="0" w:uiPriority="71" w:unhideWhenUsed="0"/>
+    <w:lsdException w:name="Colorful List Accent 2" w:semiHidden="0" w:uiPriority="72" w:unhideWhenUsed="0"/>
+    <w:lsdException w:name="Colorful Grid Accent 2" w:semiHidden="0" w:uiPriority="73" w:unhideWhenUsed="0"/>
+    <w:lsdException w:name="Light Shading Accent 3" w:semiHidden="0" w:uiPriority="60" w:unhideWhenUsed="0"/>
+    <w:lsdException w:name="Light List Accent 3" w:semiHidden="0" w:uiPriority="61" w:unhideWhenUsed="0"/>
+    <w:lsdException w:name="Light Grid Accent 3" w:semiHidden="0" w:uiPriority="62" w:unhideWhenUsed="0"/>
+    <w:lsdException w:name="Medium Shading 1 Accent 3" w:semiHidden="0" w:uiPriority="63" w:unhideWhenUsed="0"/>
+    <w:lsdException w:name="Medium Shading 2 Accent 3" w:semiHidden="0" w:uiPriority="64" w:unhideWhenUsed="0"/>
+    <w:lsdException w:name="Medium List 1 Accent 3" w:semiHidden="0" w:uiPriority="65" w:unhideWhenUsed="0"/>
+    <w:lsdException w:name="Medium List 2 Accent 3" w:semiHidden="0" w:uiPriority="66" w:unhideWhenUsed="0"/>
+    <w:lsdException w:name="Medium Grid 1 Accent 3" w:semiHidden="0" w:uiPriority="67" w:unhideWhenUsed="0"/>
+    <w:lsdException w:name="Medium Grid 2 Accent 3" w:semiHidden="0" w:uiPriority="68" w:unhideWhenUsed="0"/>
+    <w:lsdException w:name="Medium Grid 3 Accent 3" w:semiHidden="0" w:uiPriority="69" w:unhideWhenUsed="0"/>
+    <w:lsdException w:name="Dark List Accent 3" w:semiHidden="0" w:uiPriority="70" w:unhideWhenUsed="0"/>
+    <w:lsdException w:name="Colorful Shading Accent 3" w:semiHidden="0" w:uiPriority="71" w:unhideWhenUsed="0"/>
+    <w:lsdException w:name="Colorful List Accent 3" w:semiHidden="0" w:uiPriority="72" w:unhideWhenUsed="0"/>
+    <w:lsdException w:name="Colorful Grid Accent 3" w:semiHidden="0" w:uiPriority="73" w:unhideWhenUsed="0"/>
+    <w:lsdException w:name="Light Shading Accent 4" w:semiHidden="0" w:uiPriority="60" w:unhideWhenUsed="0"/>
+    <w:lsdException w:name="Light List Accent 4" w:semiHidden="0" w:uiPriority="61" w:unhideWhenUsed="0"/>
+    <w:lsdException w:name="Light Grid Accent 4" w:semiHidden="0" w:uiPriority="62" w:unhideWhenUsed="0"/>
+    <w:lsdException w:name="Medium Shading 1 Accent 4" w:semiHidden="0" w:uiPriority="63" w:unhideWhenUsed="0"/>
+    <w:lsdException w:name="Medium Shading 2 Accent 4" w:semiHidden="0" w:uiPriority="64" w:unhideWhenUsed="0"/>
+    <w:lsdException w:name="Medium List 1 Accent 4" w:semiHidden="0" w:uiPriority="65" w:unhideWhenUsed="0"/>
+    <w:lsdException w:name="Medium List 2 Accent 4" w:semiHidden="0" w:uiPriority="66" w:unhideWhenUsed="0"/>
+    <w:lsdException w:name="Medium Grid 1 Accent 4" w:semiHidden="0" w:uiPriority="67" w:unhideWhenUsed="0"/>
+    <w:lsdException w:name="Medium Grid 2 Accent 4" w:semiHidden="0" w:uiPriority="68" w:unhideWhenUsed="0"/>
+    <w:lsdException w:name="Medium Grid 3 Accent 4" w:semiHidden="0" w:uiPriority="69" w:unhideWhenUsed="0"/>
+    <w:lsdException w:name="Dark List Accent 4" w:semiHidden="0" w:uiPriority="70" w:unhideWhenUsed="0"/>
+    <w:lsdException w:name="Colorful Shading Accent 4" w:semiHidden="0" w:uiPriority="71" w:unhideWhenUsed="0"/>
+    <w:lsdException w:name="Colorful List Accent 4" w:semiHidden="0" w:uiPriority="72" w:unhideWhenUsed="0"/>
+    <w:lsdException w:name="Colorful Grid Accent 4" w:semiHidden="0" w:uiPriority="73" w:unhideWhenUsed="0"/>
+    <w:lsdException w:name="Light Shading Accent 5" w:semiHidden="0" w:uiPriority="60" w:unhideWhenUsed="0"/>
+    <w:lsdException w:name="Light List Accent 5" w:semiHidden="0" w:uiPriority="61" w:unhideWhenUsed="0"/>
+    <w:lsdException w:name="Light Grid Accent 5" w:semiHidden="0" w:uiPriority="62" w:unhideWhenUsed="0"/>
+    <w:lsdException w:name="Medium Shading 1 Accent 5" w:semiHidden="0" w:uiPriority="63" w:unhideWhenUsed="0"/>
+    <w:lsdException w:name="Medium Shading 2 Accent 5" w:semiHidden="0" w:uiPriority="64" w:unhideWhenUsed="0"/>
+    <w:lsdException w:name="Medium List 1 Accent 5" w:semiHidden="0" w:uiPriority="65" w:unhideWhenUsed="0"/>
+    <w:lsdException w:name="Medium List 2 Accent 5" w:semiHidden="0" w:uiPriority="66" w:unhideWhenUsed="0"/>
+    <w:lsdException w:name="Medium Grid 1 Accent 5" w:semiHidden="0" w:uiPriority="67" w:unhideWhenUsed="0"/>
+    <w:lsdException w:name="Medium Grid 2 Accent 5" w:semiHidden="0" w:uiPriority="68" w:unhideWhenUsed="0"/>
+    <w:lsdException w:name="Medium Grid 3 Accent 5" w:semiHidden="0" w:uiPriority="69" w:unhideWhenUsed="0"/>
+    <w:lsdException w:name="Dark List Accent 5" w:semiHidden="0" w:uiPriority="70" w:unhideWhenUsed="0"/>
+    <w:lsdException w:name="Colorful Shading Accent 5" w:semiHidden="0" w:uiPriority="71" w:unhideWhenUsed="0"/>
+    <w:lsdException w:name="Colorful List Accent 5" w:semiHidden="0" w:uiPriority="72" w:unhideWhenUsed="0"/>
+    <w:lsdException w:name="Colorful Grid Accent 5" w:semiHidden="0" w:uiPriority="73" w:unhideWhenUsed="0"/>
+    <w:lsdException w:name="Light Shading Accent 6" w:semiHidden="0" w:uiPriority="60" w:unhideWhenUsed="0"/>
+    <w:lsdException w:name="Light List Accent 6" w:semiHidden="0" w:uiPriority="61" w:unhideWhenUsed="0"/>
+    <w:lsdException w:name="Light Grid Accent 6" w:semiHidden="0" w:uiPriority="62" w:unhideWhenUsed="0"/>
+    <w:lsdException w:name="Medium Shading 1 Accent 6" w:semiHidden="0" w:uiPriority="63" w:unhideWhenUsed="0"/>
+    <w:lsdException w:name="Medium Shading 2 Accent 6" w:semiHidden="0" w:uiPriority="64" w:unhideWhenUsed="0"/>
+    <w:lsdException w:name="Medium List 1 Accent 6" w:semiHidden="0" w:uiPriority="65" w:unhideWhenUsed="0"/>
+    <w:lsdException w:name="Medium List 2 Accent 6" w:semiHidden="0" w:uiPriority="66" w:unhideWhenUsed="0"/>
+    <w:lsdException w:name="Medium Grid 1 Accent 6" w:semiHidden="0" w:uiPriority="67" w:unhideWhenUsed="0"/>
+    <w:lsdException w:name="Medium Grid 2 Accent 6" w:semiHidden="0" w:uiPriority="68" w:unhideWhenUsed="0"/>
+    <w:lsdException w:name="Medium Grid 3 Accent 6" w:semiHidden="0" w:uiPriority="69" w:unhideWhenUsed="0"/>
+    <w:lsdException w:name="Dark List Accent 6" w:semiHidden="0" w:uiPriority="70" w:unhideWhenUsed="0"/>
+    <w:lsdException w:name="Colorful Shading Accent 6" w:semiHidden="0" w:uiPriority="71" w:unhideWhenUsed="0"/>
+    <w:lsdException w:name="Colorful List Accent 6" w:semiHidden="0" w:uiPriority="72" w:unhideWhenUsed="0"/>
+    <w:lsdException w:name="Colorful Grid Accent 6" w:semiHidden="0" w:uiPriority="73" w:unhideWhenUsed="0"/>
+    <w:lsdException w:name="Subtle Emphasis" w:semiHidden="0" w:uiPriority="19" w:unhideWhenUsed="0" w:qFormat="1"/>
+    <w:lsdException w:name="Intense Emphasis" w:semiHidden="0" w:uiPriority="21" w:unhideWhenUsed="0" w:qFormat="1"/>
+    <w:lsdException w:name="Subtle Reference" w:semiHidden="0" w:uiPriority="31" w:unhideWhenUsed="0" w:qFormat="1"/>
+    <w:lsdException w:name="Intense Reference" w:semiHidden="0" w:uiPriority="32" w:unhideWhenUsed="0" w:qFormat="1"/>
+    <w:lsdException w:name="Book Title" w:semiHidden="0" w:uiPriority="33" w:unhideWhenUsed="0" w:qFormat="1"/>
+    <w:lsdException w:name="Bibliography" w:uiPriority="37"/>
+    <w:lsdException w:name="TOC Heading" w:uiPriority="39" w:qFormat="1"/>
   </w:latentStyles>
   <w:style w:type="paragraph" w:default="1" w:styleId="Standard">
     <w:name w:val="Normal"/>
@@ -3683,6 +2841,7 @@
     <w:uiPriority w:val="99"/>
     <w:semiHidden/>
     <w:unhideWhenUsed/>
+    <w:qFormat/>
     <w:tblPr>
       <w:tblInd w:w="0" w:type="dxa"/>
       <w:tblCellMar>
@@ -3952,18 +3111,9 @@
 </file>
 
 <file path=word/charts/chart1.xml><?xml version="1.0" encoding="utf-8"?>
-<c:chartSpace xmlns:c="http://schemas.openxmlformats.org/drawingml/2006/chart" xmlns:a="http://schemas.openxmlformats.org/drawingml/2006/main" xmlns:r="http://schemas.openxmlformats.org/officeDocument/2006/relationships" xmlns:c16r2="http://schemas.microsoft.com/office/drawing/2015/06/chart">
-  <c:date1904 val="0"/>
+<c:chartSpace xmlns:c="http://schemas.openxmlformats.org/drawingml/2006/chart" xmlns:a="http://schemas.openxmlformats.org/drawingml/2006/main" xmlns:r="http://schemas.openxmlformats.org/officeDocument/2006/relationships">
+  <c:date1904 val="1"/>
   <c:lang val="de-DE"/>
-  <c:roundedCorners val="0"/>
-  <mc:AlternateContent xmlns:mc="http://schemas.openxmlformats.org/markup-compatibility/2006">
-    <mc:Choice xmlns:c14="http://schemas.microsoft.com/office/drawing/2007/8/2/chart" Requires="c14">
-      <c14:style val="102"/>
-    </mc:Choice>
-    <mc:Fallback>
-      <c:style val="2"/>
-    </mc:Fallback>
-  </mc:AlternateContent>
   <c:chart>
     <c:title>
       <c:tx>
@@ -3991,7 +3141,6 @@
           </a:p>
         </c:rich>
       </c:tx>
-      <c:overlay val="0"/>
       <c:spPr>
         <a:noFill/>
         <a:ln>
@@ -4000,13 +3149,11 @@
         <a:effectLst/>
       </c:spPr>
     </c:title>
-    <c:autoTitleDeleted val="0"/>
     <c:plotArea>
       <c:layout/>
       <c:barChart>
         <c:barDir val="bar"/>
         <c:grouping val="clustered"/>
-        <c:varyColors val="0"/>
         <c:ser>
           <c:idx val="0"/>
           <c:order val="0"/>
@@ -4030,7 +3177,6 @@
             </a:ln>
             <a:effectLst/>
           </c:spPr>
-          <c:invertIfNegative val="0"/>
           <c:cat>
             <c:strRef>
               <c:f>Sheet1!$A$2:$A$5</c:f>
@@ -4072,34 +3218,24 @@
               </c:numCache>
             </c:numRef>
           </c:val>
-          <c:extLst>
+          <c:extLst xmlns:c16r2="http://schemas.microsoft.com/office/drawing/2015/06/chart">
             <c:ext xmlns:c16="http://schemas.microsoft.com/office/drawing/2014/chart" uri="{C3380CC4-5D6E-409C-BE32-E72D297353CC}">
               <c16:uniqueId val="{00000000-CD0E-4955-8A52-D1B85EE5E3DD}"/>
             </c:ext>
           </c:extLst>
         </c:ser>
-        <c:dLbls>
-          <c:showLegendKey val="0"/>
-          <c:showVal val="0"/>
-          <c:showCatName val="0"/>
-          <c:showSerName val="0"/>
-          <c:showPercent val="0"/>
-          <c:showBubbleSize val="0"/>
-        </c:dLbls>
         <c:gapWidth val="182"/>
-        <c:axId val="70586368"/>
-        <c:axId val="70588288"/>
+        <c:axId val="84660992"/>
+        <c:axId val="84662528"/>
       </c:barChart>
       <c:catAx>
-        <c:axId val="70586368"/>
+        <c:axId val="84660992"/>
         <c:scaling>
           <c:orientation val="minMax"/>
         </c:scaling>
-        <c:delete val="0"/>
         <c:axPos val="l"/>
         <c:numFmt formatCode="General" sourceLinked="1"/>
         <c:majorTickMark val="none"/>
-        <c:minorTickMark val="none"/>
         <c:tickLblPos val="nextTo"/>
         <c:spPr>
           <a:noFill/>
@@ -4134,19 +3270,17 @@
             <a:endParaRPr lang="de-DE"/>
           </a:p>
         </c:txPr>
-        <c:crossAx val="70588288"/>
+        <c:crossAx val="84662528"/>
         <c:crosses val="autoZero"/>
         <c:auto val="1"/>
         <c:lblAlgn val="ctr"/>
         <c:lblOffset val="100"/>
-        <c:noMultiLvlLbl val="0"/>
       </c:catAx>
       <c:valAx>
-        <c:axId val="70588288"/>
+        <c:axId val="84662528"/>
         <c:scaling>
           <c:orientation val="minMax"/>
         </c:scaling>
-        <c:delete val="0"/>
         <c:axPos val="b"/>
         <c:majorGridlines>
           <c:spPr>
@@ -4164,7 +3298,6 @@
         </c:majorGridlines>
         <c:numFmt formatCode="General" sourceLinked="1"/>
         <c:majorTickMark val="none"/>
-        <c:minorTickMark val="none"/>
         <c:tickLblPos val="nextTo"/>
         <c:spPr>
           <a:noFill/>
@@ -4193,7 +3326,7 @@
             <a:endParaRPr lang="de-DE"/>
           </a:p>
         </c:txPr>
-        <c:crossAx val="70586368"/>
+        <c:crossAx val="84660992"/>
         <c:crosses val="autoZero"/>
         <c:crossBetween val="between"/>
       </c:valAx>
@@ -4207,7 +3340,6 @@
     </c:plotArea>
     <c:plotVisOnly val="1"/>
     <c:dispBlanksAs val="gap"/>
-    <c:showDLblsOverMax val="0"/>
   </c:chart>
   <c:spPr>
     <a:solidFill>
@@ -4234,9 +3366,7 @@
       <a:endParaRPr lang="de-DE"/>
     </a:p>
   </c:txPr>
-  <c:externalData r:id="rId1">
-    <c:autoUpdate val="0"/>
-  </c:externalData>
+  <c:externalData r:id="rId1"/>
 </c:chartSpace>
 </file>
 
@@ -4495,7 +3625,7 @@
   <a:extraClrSchemeLst/>
   <a:extLst>
     <a:ext uri="{05A4C25C-085E-4340-85A3-A5531E510DB2}">
-      <thm15:themeFamily xmlns:thm15="http://schemas.microsoft.com/office/thememl/2012/main" name="Office Theme" id="{62F939B6-93AF-4DB8-9C6B-D6C7DFDC589F}" vid="{4A3C46E8-61CC-4603-A589-7422A47A8E4A}"/>
+      <thm15:themeFamily xmlns:thm15="http://schemas.microsoft.com/office/thememl/2012/main" xmlns="" name="Office Theme" id="{62F939B6-93AF-4DB8-9C6B-D6C7DFDC589F}" vid="{4A3C46E8-61CC-4603-A589-7422A47A8E4A}"/>
     </a:ext>
   </a:extLst>
 </a:theme>

</xml_diff>